<commit_message>
Incrementacao Algoritmos e Estrutura de dados
</commit_message>
<xml_diff>
--- a/Projeto Integrador I - Empresa BeeYou.docx
+++ b/Projeto Integrador I - Empresa BeeYou.docx
@@ -172,88 +172,91 @@
           <w:sz w:val="32"/>
           <w:szCs w:val="32"/>
         </w:rPr>
-        <w:t>Bee You</w:t>
-      </w:r>
-    </w:p>
-    <w:p>
-      <w:pPr>
-        <w:jc w:val="center"/>
-        <w:rPr>
+        <w:t xml:space="preserve">Bee </w:t>
+      </w:r>
+      <w:proofErr w:type="spellStart"/>
+      <w:r>
+        <w:rPr>
+          <w:b/>
           <w:sz w:val="32"/>
           <w:szCs w:val="32"/>
         </w:rPr>
-      </w:pPr>
-      <w:r>
+        <w:t>You</w:t>
+      </w:r>
+      <w:proofErr w:type="spellEnd"/>
+    </w:p>
+    <w:p>
+      <w:pPr>
+        <w:jc w:val="center"/>
         <w:rPr>
           <w:sz w:val="32"/>
           <w:szCs w:val="32"/>
         </w:rPr>
-        <w:t xml:space="preserve">Abner Hideki de Carvalho </w:t>
-      </w:r>
-    </w:p>
-    <w:p>
-      <w:pPr>
-        <w:jc w:val="center"/>
+      </w:pPr>
+      <w:r>
         <w:rPr>
           <w:sz w:val="32"/>
           <w:szCs w:val="32"/>
         </w:rPr>
-      </w:pPr>
-      <w:r>
+        <w:t xml:space="preserve">Abner Hideki de Carvalho </w:t>
+      </w:r>
+    </w:p>
+    <w:p>
+      <w:pPr>
+        <w:jc w:val="center"/>
         <w:rPr>
           <w:sz w:val="32"/>
           <w:szCs w:val="32"/>
         </w:rPr>
-        <w:t>Adriana Cristina Graciano Lopes</w:t>
-      </w:r>
-    </w:p>
-    <w:p>
-      <w:pPr>
-        <w:jc w:val="center"/>
+      </w:pPr>
+      <w:r>
         <w:rPr>
           <w:sz w:val="32"/>
           <w:szCs w:val="32"/>
         </w:rPr>
-      </w:pPr>
-      <w:r>
+        <w:t>Adriana Cristina Graciano Lopes</w:t>
+      </w:r>
+    </w:p>
+    <w:p>
+      <w:pPr>
+        <w:jc w:val="center"/>
         <w:rPr>
           <w:sz w:val="32"/>
           <w:szCs w:val="32"/>
         </w:rPr>
-        <w:t xml:space="preserve">Arthur Nunes dos Santos </w:t>
-      </w:r>
-    </w:p>
-    <w:p>
-      <w:pPr>
-        <w:jc w:val="center"/>
+      </w:pPr>
+      <w:r>
         <w:rPr>
           <w:sz w:val="32"/>
           <w:szCs w:val="32"/>
         </w:rPr>
-      </w:pPr>
-      <w:r>
+        <w:t xml:space="preserve">Arthur Nunes dos Santos </w:t>
+      </w:r>
+    </w:p>
+    <w:p>
+      <w:pPr>
+        <w:jc w:val="center"/>
         <w:rPr>
           <w:sz w:val="32"/>
           <w:szCs w:val="32"/>
         </w:rPr>
-        <w:t>Caio Corrá</w:t>
-      </w:r>
-    </w:p>
-    <w:p>
-      <w:pPr>
-        <w:jc w:val="center"/>
+      </w:pPr>
+      <w:r>
         <w:rPr>
           <w:sz w:val="32"/>
           <w:szCs w:val="32"/>
         </w:rPr>
-      </w:pPr>
+        <w:t xml:space="preserve">Caio </w:t>
+      </w:r>
+      <w:proofErr w:type="spellStart"/>
       <w:r>
         <w:rPr>
           <w:sz w:val="32"/>
           <w:szCs w:val="32"/>
         </w:rPr>
-        <w:t>Giovana Perugini Guenka</w:t>
-      </w:r>
+        <w:t>Corrá</w:t>
+      </w:r>
+      <w:proofErr w:type="spellEnd"/>
     </w:p>
     <w:p>
       <w:pPr>
@@ -268,17 +271,17 @@
           <w:sz w:val="32"/>
           <w:szCs w:val="32"/>
         </w:rPr>
-        <w:t>Jonathan Chaves do Amaral</w:t>
-      </w:r>
-    </w:p>
-    <w:p>
-      <w:pPr>
-        <w:jc w:val="center"/>
+        <w:t xml:space="preserve">Giovana Perugini </w:t>
+      </w:r>
+      <w:proofErr w:type="spellStart"/>
+      <w:r>
         <w:rPr>
           <w:sz w:val="32"/>
           <w:szCs w:val="32"/>
         </w:rPr>
-      </w:pPr>
+        <w:t>Guenka</w:t>
+      </w:r>
+      <w:proofErr w:type="spellEnd"/>
     </w:p>
     <w:p>
       <w:pPr>
@@ -288,44 +291,85 @@
           <w:szCs w:val="32"/>
         </w:rPr>
       </w:pPr>
-    </w:p>
-    <w:p>
-      <w:pPr>
-        <w:jc w:val="center"/>
+      <w:r>
         <w:rPr>
           <w:sz w:val="32"/>
           <w:szCs w:val="32"/>
         </w:rPr>
-      </w:pPr>
+        <w:t>Jonathan Chaves do Amaral</w:t>
+      </w:r>
     </w:p>
     <w:p>
       <w:pPr>
         <w:jc w:val="center"/>
         <w:rPr>
-          <w:b/>
           <w:sz w:val="32"/>
           <w:szCs w:val="32"/>
         </w:rPr>
       </w:pPr>
-      <w:r>
+    </w:p>
+    <w:p>
+      <w:pPr>
+        <w:jc w:val="center"/>
         <w:rPr>
           <w:sz w:val="32"/>
           <w:szCs w:val="32"/>
         </w:rPr>
-        <w:t>Versão: 1.1 – Fev/2024</w:t>
-      </w:r>
-    </w:p>
-    <w:p>
-      <w:pPr>
+      </w:pPr>
+    </w:p>
+    <w:p>
+      <w:pPr>
+        <w:jc w:val="center"/>
         <w:rPr>
           <w:sz w:val="32"/>
           <w:szCs w:val="32"/>
         </w:rPr>
+      </w:pPr>
+    </w:p>
+    <w:p>
+      <w:pPr>
+        <w:jc w:val="center"/>
+        <w:rPr>
+          <w:b/>
+          <w:sz w:val="32"/>
+          <w:szCs w:val="32"/>
+        </w:rPr>
+      </w:pPr>
+      <w:r>
+        <w:rPr>
+          <w:sz w:val="32"/>
+          <w:szCs w:val="32"/>
+        </w:rPr>
+        <w:t xml:space="preserve">Versão: 1.1 – </w:t>
+      </w:r>
+      <w:proofErr w:type="spellStart"/>
+      <w:r>
+        <w:rPr>
+          <w:sz w:val="32"/>
+          <w:szCs w:val="32"/>
+        </w:rPr>
+        <w:t>Fev</w:t>
+      </w:r>
+      <w:proofErr w:type="spellEnd"/>
+      <w:r>
+        <w:rPr>
+          <w:sz w:val="32"/>
+          <w:szCs w:val="32"/>
+        </w:rPr>
+        <w:t>/2024</w:t>
+      </w:r>
+    </w:p>
+    <w:p>
+      <w:pPr>
+        <w:rPr>
+          <w:sz w:val="32"/>
+          <w:szCs w:val="32"/>
+        </w:rPr>
         <w:sectPr>
-          <w:headerReference w:type="even" r:id="rId8"/>
-          <w:headerReference w:type="default" r:id="rId9"/>
-          <w:footerReference w:type="default" r:id="rId10"/>
-          <w:headerReference w:type="first" r:id="rId11"/>
+          <w:headerReference w:type="even" r:id="rId9"/>
+          <w:headerReference w:type="default" r:id="rId10"/>
+          <w:footerReference w:type="default" r:id="rId11"/>
+          <w:headerReference w:type="first" r:id="rId12"/>
           <w:pgSz w:w="11906" w:h="16838"/>
           <w:pgMar w:top="720" w:right="720" w:bottom="720" w:left="720" w:header="708" w:footer="708" w:gutter="0"/>
           <w:pgNumType w:start="1"/>
@@ -467,7 +511,7 @@
                     <pic:cNvPicPr preferRelativeResize="0"/>
                   </pic:nvPicPr>
                   <pic:blipFill>
-                    <a:blip r:embed="rId12"/>
+                    <a:blip r:embed="rId13"/>
                     <a:srcRect/>
                     <a:stretch>
                       <a:fillRect/>
@@ -516,8 +560,9 @@
           <w:sz w:val="18"/>
           <w:szCs w:val="18"/>
         </w:rPr>
-        <w:t>Figura 1- Logotipo da Bee You</w:t>
-      </w:r>
+        <w:t xml:space="preserve">Figura 1- Logotipo da Bee </w:t>
+      </w:r>
+      <w:proofErr w:type="spellStart"/>
       <w:r>
         <w:rPr>
           <w:i/>
@@ -525,6 +570,16 @@
           <w:sz w:val="18"/>
           <w:szCs w:val="18"/>
         </w:rPr>
+        <w:t>You</w:t>
+      </w:r>
+      <w:proofErr w:type="spellEnd"/>
+      <w:r>
+        <w:rPr>
+          <w:i/>
+          <w:color w:val="0E2841"/>
+          <w:sz w:val="18"/>
+          <w:szCs w:val="18"/>
+        </w:rPr>
         <w:br/>
         <w:t>Fonte: De autoria própria</w:t>
       </w:r>
@@ -539,38 +594,79 @@
         <w:jc w:val="both"/>
       </w:pPr>
       <w:r>
-        <w:t xml:space="preserve">A empresa BeeYou nasce de um propósito compartilhado por diversas pessoas: a autenticidade. Criada sob o princípio de exaltar a beleza única e inovar a produção de esmaltes e batons, a BeeYou tem como objetivo proporcionar experiências acessíveis de luxo, </w:t>
-      </w:r>
-      <w:r>
-        <w:t>criatividade, bem-estar como acessório de moda, identidade e personalidade própria àquelas pessoas que desejam criar suas próprias cores e tonalidades.</w:t>
-      </w:r>
-    </w:p>
-    <w:p>
-      <w:pPr>
-        <w:jc w:val="both"/>
-      </w:pPr>
-      <w:r>
-        <w:t xml:space="preserve">A BeeYou conta com uma loja virtual e seu centro de fabricação fica localizado no interior do estado de </w:t>
-      </w:r>
-      <w:r>
-        <w:t>São Paulo, na cidade de Votorantim, e destaca-se não somente pela inovação e qualidade de produtos, e sim por proporcionar o desenvolvimento das cores e tonalidades de acordo com o desejo e as particularidades de cada cliente. Outros pilares importantes pa</w:t>
-      </w:r>
-      <w:r>
-        <w:t>ra a empresa são a sustentabilidade e o respeito pelos animais, por isso a BeeYou oferece formulações veganas e seus produtos são cruelty-free.</w:t>
-      </w:r>
-    </w:p>
-    <w:p>
-      <w:pPr>
-        <w:jc w:val="both"/>
-      </w:pPr>
-      <w:r>
-        <w:t>A entrada da BeeYou no mercado de cosméticos, marcado por ser um mercado em constante crescimento e empreendedor</w:t>
-      </w:r>
-      <w:r>
-        <w:t xml:space="preserve">, é justificada pela demanda de produtos inovadores que transmitam exclusividade e confiança. Com uma visão ousada de se tornar a principal referência nacional dentro do segmento cosmético, a BeeYou está posicionada para atender mais do às expectativas de </w:t>
-      </w:r>
-      <w:r>
-        <w:t>seus clientes, também está focada em inspirar uma nova forma de liberdade, de ser protagonista de sua própria vida sem medo de julgamento de terceiros.</w:t>
+        <w:t xml:space="preserve">A empresa </w:t>
+      </w:r>
+      <w:proofErr w:type="spellStart"/>
+      <w:r>
+        <w:t>BeeYou</w:t>
+      </w:r>
+      <w:proofErr w:type="spellEnd"/>
+      <w:r>
+        <w:t xml:space="preserve"> nasce de um propósito compartilhado por diversas pessoas: a autenticidade. Criada sob o princípio de exaltar a beleza única e inovar a produção de esmaltes e batons, a </w:t>
+      </w:r>
+      <w:proofErr w:type="spellStart"/>
+      <w:r>
+        <w:t>BeeYou</w:t>
+      </w:r>
+      <w:proofErr w:type="spellEnd"/>
+      <w:r>
+        <w:t xml:space="preserve"> tem como objetivo proporcionar experiências acessíveis de luxo, criatividade, bem-estar como acessório de moda, identidade e personalidade própria àquelas pessoas que desejam criar suas próprias cores e tonalidades.</w:t>
+      </w:r>
+    </w:p>
+    <w:p>
+      <w:pPr>
+        <w:jc w:val="both"/>
+      </w:pPr>
+      <w:r>
+        <w:t xml:space="preserve">A </w:t>
+      </w:r>
+      <w:proofErr w:type="spellStart"/>
+      <w:r>
+        <w:t>BeeYou</w:t>
+      </w:r>
+      <w:proofErr w:type="spellEnd"/>
+      <w:r>
+        <w:t xml:space="preserve"> conta com uma loja virtual e seu centro de fabricação fica localizado no interior do estado de São Paulo, na cidade de Votorantim, e destaca-se não somente pela inovação e qualidade de produtos, e sim por proporcionar o desenvolvimento das cores e tonalidades de acordo com o desejo e as particularidades de cada cliente. Outros pilares importantes para a empresa são a sustentabilidade e o respeito pelos animais, por isso a </w:t>
+      </w:r>
+      <w:proofErr w:type="spellStart"/>
+      <w:r>
+        <w:t>BeeYou</w:t>
+      </w:r>
+      <w:proofErr w:type="spellEnd"/>
+      <w:r>
+        <w:t xml:space="preserve"> oferece formulações veganas e seus produtos são </w:t>
+      </w:r>
+      <w:proofErr w:type="spellStart"/>
+      <w:r>
+        <w:t>cruelty-free</w:t>
+      </w:r>
+      <w:proofErr w:type="spellEnd"/>
+      <w:r>
+        <w:t>.</w:t>
+      </w:r>
+    </w:p>
+    <w:p>
+      <w:pPr>
+        <w:jc w:val="both"/>
+      </w:pPr>
+      <w:r>
+        <w:t xml:space="preserve">A entrada da </w:t>
+      </w:r>
+      <w:proofErr w:type="spellStart"/>
+      <w:r>
+        <w:t>BeeYou</w:t>
+      </w:r>
+      <w:proofErr w:type="spellEnd"/>
+      <w:r>
+        <w:t xml:space="preserve"> no mercado de cosméticos, marcado por ser um mercado em constante crescimento e empreendedor, é justificada pela demanda de produtos inovadores que transmitam exclusividade e confiança. Com uma visão ousada de se tornar a principal referência nacional dentro do segmento cosmético, a </w:t>
+      </w:r>
+      <w:proofErr w:type="spellStart"/>
+      <w:r>
+        <w:t>BeeYou</w:t>
+      </w:r>
+      <w:proofErr w:type="spellEnd"/>
+      <w:r>
+        <w:t xml:space="preserve"> está posicionada para atender mais do às expectativas de seus clientes, também está focada em inspirar uma nova forma de liberdade, de ser protagonista de sua própria vida sem medo de julgamento de terceiros.</w:t>
       </w:r>
     </w:p>
     <w:p>
@@ -579,10 +675,47 @@
       </w:pPr>
       <w:r>
         <w:lastRenderedPageBreak/>
-        <w:t>Sejam bem-vindos à BeeYou, uma empresa que celebra e desperta a beleza única de cada um. BeeYou, BeeQuee</w:t>
-      </w:r>
-      <w:r>
-        <w:t xml:space="preserve">n. (Ou BeeYou, BeeUnique)  </w:t>
+        <w:t xml:space="preserve">Sejam bem-vindos à </w:t>
+      </w:r>
+      <w:proofErr w:type="spellStart"/>
+      <w:r>
+        <w:t>BeeYou</w:t>
+      </w:r>
+      <w:proofErr w:type="spellEnd"/>
+      <w:r>
+        <w:t xml:space="preserve">, uma empresa que celebra e desperta a beleza única de cada um. </w:t>
+      </w:r>
+      <w:proofErr w:type="spellStart"/>
+      <w:r>
+        <w:t>BeeYou</w:t>
+      </w:r>
+      <w:proofErr w:type="spellEnd"/>
+      <w:r>
+        <w:t xml:space="preserve">, </w:t>
+      </w:r>
+      <w:proofErr w:type="spellStart"/>
+      <w:r>
+        <w:t>BeeQueen</w:t>
+      </w:r>
+      <w:proofErr w:type="spellEnd"/>
+      <w:r>
+        <w:t xml:space="preserve">. (Ou </w:t>
+      </w:r>
+      <w:proofErr w:type="spellStart"/>
+      <w:r>
+        <w:t>BeeYou</w:t>
+      </w:r>
+      <w:proofErr w:type="spellEnd"/>
+      <w:r>
+        <w:t xml:space="preserve">, </w:t>
+      </w:r>
+      <w:proofErr w:type="spellStart"/>
+      <w:r>
+        <w:t>BeeUnique</w:t>
+      </w:r>
+      <w:proofErr w:type="spellEnd"/>
+      <w:r>
+        <w:t xml:space="preserve">)  </w:t>
       </w:r>
     </w:p>
     <w:p>
@@ -626,10 +759,7 @@
         <w:jc w:val="both"/>
       </w:pPr>
       <w:r>
-        <w:t xml:space="preserve">Criar e fornecer esmaltes e batons de alta qualidade que permitam a qualquer cliente expressar sua essência e criatividade por meio do desenvolvimento da sua própria cor, promovendo </w:t>
-      </w:r>
-      <w:r>
-        <w:t>um ambiente seguro, acolhedor e libertador.</w:t>
+        <w:t>Criar e fornecer esmaltes e batons de alta qualidade que permitam a qualquer cliente expressar sua essência e criatividade por meio do desenvolvimento da sua própria cor, promovendo um ambiente seguro, acolhedor e libertador.</w:t>
       </w:r>
     </w:p>
     <w:p>
@@ -651,10 +781,7 @@
         <w:jc w:val="both"/>
       </w:pPr>
       <w:r>
-        <w:t>Tornar-se a principal referência nacional na indústria de esmaltes e batons, sendo reconhecida pela qualidade, inovação, diversidade de cores e quebra de tabus, além de ser uma marca associada à lib</w:t>
-      </w:r>
-      <w:r>
-        <w:t>erdade, autocuidado e sustentabilidade.</w:t>
+        <w:t>Tornar-se a principal referência nacional na indústria de esmaltes e batons, sendo reconhecida pela qualidade, inovação, diversidade de cores e quebra de tabus, além de ser uma marca associada à liberdade, autocuidado e sustentabilidade.</w:t>
       </w:r>
     </w:p>
     <w:p>
@@ -724,10 +851,7 @@
         <w:t>Responsabilidade</w:t>
       </w:r>
       <w:r>
-        <w:t>: Assumi</w:t>
-      </w:r>
-      <w:r>
-        <w:t>mos a responsabilidade pelos impactos de nossas atividades no meio ambiente, na comunidade e na sociedade em geral, buscando sempre práticas sustentáveis e éticas.</w:t>
+        <w:t>: Assumimos a responsabilidade pelos impactos de nossas atividades no meio ambiente, na comunidade e na sociedade em geral, buscando sempre práticas sustentáveis e éticas.</w:t>
       </w:r>
     </w:p>
     <w:p>
@@ -749,21 +873,31 @@
         <w:jc w:val="both"/>
       </w:pPr>
       <w:r>
-        <w:t>A estrutura organizacional da Bee You, presente na imagem a seguir,</w:t>
-      </w:r>
-      <w:r>
-        <w:t xml:space="preserve"> é uma estrutura funcional por departamento. Essa estrutura é caracterizada pela divisão das atividades da empresa em departamentos específicos, cada um com um gerente responsável por uma área específica de conhecimento ou função.</w:t>
-      </w:r>
-    </w:p>
-    <w:p>
-      <w:pPr>
-        <w:jc w:val="both"/>
-      </w:pPr>
-      <w:r>
-        <w:t>Características da Estrut</w:t>
-      </w:r>
-      <w:r>
-        <w:t>ura Organizacional da Bee You:</w:t>
+        <w:t xml:space="preserve">A estrutura organizacional da Bee </w:t>
+      </w:r>
+      <w:proofErr w:type="spellStart"/>
+      <w:r>
+        <w:t>You</w:t>
+      </w:r>
+      <w:proofErr w:type="spellEnd"/>
+      <w:r>
+        <w:t>, presente na imagem a seguir, é uma estrutura funcional por departamento. Essa estrutura é caracterizada pela divisão das atividades da empresa em departamentos específicos, cada um com um gerente responsável por uma área específica de conhecimento ou função.</w:t>
+      </w:r>
+    </w:p>
+    <w:p>
+      <w:pPr>
+        <w:jc w:val="both"/>
+      </w:pPr>
+      <w:r>
+        <w:t xml:space="preserve">Características da Estrutura Organizacional da Bee </w:t>
+      </w:r>
+      <w:proofErr w:type="spellStart"/>
+      <w:r>
+        <w:t>You</w:t>
+      </w:r>
+      <w:proofErr w:type="spellEnd"/>
+      <w:r>
+        <w:t>:</w:t>
       </w:r>
     </w:p>
     <w:p>
@@ -823,13 +957,7 @@
         <w:rPr>
           <w:color w:val="000000"/>
         </w:rPr>
-        <w:t>Administração: Responsável pela área de desenvolvimento de</w:t>
-      </w:r>
-      <w:r>
-        <w:rPr>
-          <w:color w:val="000000"/>
-        </w:rPr>
-        <w:t xml:space="preserve"> tecnologia da informação e comunicação, pela logística, designer e controle da qualidade dos produtos.</w:t>
+        <w:t>Administração: Responsável pela área de desenvolvimento de tecnologia da informação e comunicação, pela logística, designer e controle da qualidade dos produtos.</w:t>
       </w:r>
     </w:p>
     <w:p>
@@ -874,39 +1002,33 @@
         <w:rPr>
           <w:color w:val="000000"/>
         </w:rPr>
+        <w:t xml:space="preserve">Os serviços de RH, fiscal, limpeza e segurança </w:t>
+      </w:r>
+      <w:r>
+        <w:t>serão</w:t>
+      </w:r>
+      <w:r>
+        <w:rPr>
+          <w:color w:val="000000"/>
+        </w:rPr>
+        <w:t xml:space="preserve"> </w:t>
+      </w:r>
+      <w:r>
+        <w:t>terceirizados</w:t>
+      </w:r>
+      <w:r>
+        <w:rPr>
+          <w:color w:val="000000"/>
+        </w:rPr>
+        <w:t xml:space="preserve"> para uma empresa especializada.</w:t>
+      </w:r>
+    </w:p>
+    <w:p>
+      <w:pPr>
+        <w:jc w:val="both"/>
+      </w:pPr>
+      <w:r>
         <w:lastRenderedPageBreak/>
-        <w:t>Os serviços de RH, fiscal,</w:t>
-      </w:r>
-      <w:r>
-        <w:rPr>
-          <w:color w:val="000000"/>
-        </w:rPr>
-        <w:t xml:space="preserve"> limpeza e segurança </w:t>
-      </w:r>
-      <w:r>
-        <w:t>serão</w:t>
-      </w:r>
-      <w:r>
-        <w:rPr>
-          <w:color w:val="000000"/>
-        </w:rPr>
-        <w:t xml:space="preserve"> </w:t>
-      </w:r>
-      <w:r>
-        <w:t>terceirizados</w:t>
-      </w:r>
-      <w:r>
-        <w:rPr>
-          <w:color w:val="000000"/>
-        </w:rPr>
-        <w:t xml:space="preserve"> para uma empresa especializada.</w:t>
-      </w:r>
-    </w:p>
-    <w:p>
-      <w:pPr>
-        <w:jc w:val="both"/>
-      </w:pPr>
-      <w:r>
         <w:t>Hierarquia: Existe uma hierarquia clara de autoridade na empresa, com o CEO no topo da estrutura, seguido pelos gerentes de departamento e seus subordinados.</w:t>
       </w:r>
     </w:p>
@@ -929,18 +1051,29 @@
         <w:rPr>
           <w:b/>
         </w:rPr>
-        <w:t>Vantagens da Estrutura Organizacional da Bee You:</w:t>
-      </w:r>
-    </w:p>
-    <w:p>
-      <w:pPr>
-        <w:jc w:val="both"/>
-      </w:pPr>
-      <w:r>
-        <w:t>Eficiência: A estrutura funcional por departamento pode ser eficiente para empresas com um grande número d</w:t>
-      </w:r>
-      <w:r>
-        <w:t>e funcionários e uma ampla gama de produtos ou serviços.</w:t>
+        <w:t xml:space="preserve">Vantagens da Estrutura Organizacional da Bee </w:t>
+      </w:r>
+      <w:proofErr w:type="spellStart"/>
+      <w:r>
+        <w:rPr>
+          <w:b/>
+        </w:rPr>
+        <w:t>You</w:t>
+      </w:r>
+      <w:proofErr w:type="spellEnd"/>
+      <w:r>
+        <w:rPr>
+          <w:b/>
+        </w:rPr>
+        <w:t>:</w:t>
+      </w:r>
+    </w:p>
+    <w:p>
+      <w:pPr>
+        <w:jc w:val="both"/>
+      </w:pPr>
+      <w:r>
+        <w:t>Eficiência: A estrutura funcional por departamento pode ser eficiente para empresas com um grande número de funcionários e uma ampla gama de produtos ou serviços.</w:t>
       </w:r>
     </w:p>
     <w:p>
@@ -970,18 +1103,29 @@
         <w:rPr>
           <w:b/>
         </w:rPr>
-        <w:t>Desvantagens da Estrutura Organizacional da Bee You:</w:t>
-      </w:r>
-    </w:p>
-    <w:p>
-      <w:pPr>
-        <w:jc w:val="both"/>
-      </w:pPr>
-      <w:r>
-        <w:t>Falta de flexibilidade: A estrutura funcional por departamento pode ser rígida e po</w:t>
-      </w:r>
-      <w:r>
-        <w:t>uco flexível, o que pode dificultar a adaptação da empresa a mudanças no mercado.</w:t>
+        <w:t xml:space="preserve">Desvantagens da Estrutura Organizacional da Bee </w:t>
+      </w:r>
+      <w:proofErr w:type="spellStart"/>
+      <w:r>
+        <w:rPr>
+          <w:b/>
+        </w:rPr>
+        <w:t>You</w:t>
+      </w:r>
+      <w:proofErr w:type="spellEnd"/>
+      <w:r>
+        <w:rPr>
+          <w:b/>
+        </w:rPr>
+        <w:t>:</w:t>
+      </w:r>
+    </w:p>
+    <w:p>
+      <w:pPr>
+        <w:jc w:val="both"/>
+      </w:pPr>
+      <w:r>
+        <w:t>Falta de flexibilidade: A estrutura funcional por departamento pode ser rígida e pouco flexível, o que pode dificultar a adaptação da empresa a mudanças no mercado.</w:t>
       </w:r>
     </w:p>
     <w:p>
@@ -997,18 +1141,23 @@
         <w:jc w:val="both"/>
       </w:pPr>
       <w:r>
-        <w:t>Falta de comunicação: A estrutura funcional por d</w:t>
-      </w:r>
-      <w:r>
-        <w:t>epartamento pode dificultar a comunicação entre os departamentos.</w:t>
-      </w:r>
-    </w:p>
-    <w:p>
-      <w:pPr>
-        <w:jc w:val="both"/>
-      </w:pPr>
-      <w:r>
-        <w:t>A estrutura organizacional da Bee You está definida na imagem a seguir:</w:t>
+        <w:t>Falta de comunicação: A estrutura funcional por departamento pode dificultar a comunicação entre os departamentos.</w:t>
+      </w:r>
+    </w:p>
+    <w:p>
+      <w:pPr>
+        <w:jc w:val="both"/>
+      </w:pPr>
+      <w:r>
+        <w:t xml:space="preserve">A estrutura organizacional da Bee </w:t>
+      </w:r>
+      <w:proofErr w:type="spellStart"/>
+      <w:r>
+        <w:t>You</w:t>
+      </w:r>
+      <w:proofErr w:type="spellEnd"/>
+      <w:r>
+        <w:t xml:space="preserve"> está definida na imagem a seguir:</w:t>
       </w:r>
     </w:p>
     <w:p>
@@ -1017,6 +1166,9 @@
         <w:jc w:val="both"/>
       </w:pPr>
       <w:r>
+        <w:rPr>
+          <w:noProof/>
+        </w:rPr>
         <w:drawing>
           <wp:inline distT="0" distB="0" distL="0" distR="0" wp14:anchorId="584B243B" wp14:editId="66F94AE8">
             <wp:extent cx="6581775" cy="2838230"/>
@@ -1033,7 +1185,7 @@
                     <pic:cNvPicPr/>
                   </pic:nvPicPr>
                   <pic:blipFill>
-                    <a:blip r:embed="rId13"/>
+                    <a:blip r:embed="rId14"/>
                     <a:stretch>
                       <a:fillRect/>
                     </a:stretch>
@@ -1079,8 +1231,9 @@
           <w:sz w:val="18"/>
           <w:szCs w:val="18"/>
         </w:rPr>
-        <w:t>Figura 2 - Organograma Empresarial da Bee You</w:t>
-      </w:r>
+        <w:t xml:space="preserve">Figura 2 - Organograma Empresarial da Bee </w:t>
+      </w:r>
+      <w:proofErr w:type="spellStart"/>
       <w:r>
         <w:rPr>
           <w:i/>
@@ -1088,19 +1241,23 @@
           <w:sz w:val="18"/>
           <w:szCs w:val="18"/>
         </w:rPr>
+        <w:t>You</w:t>
+      </w:r>
+      <w:proofErr w:type="spellEnd"/>
+      <w:r>
+        <w:rPr>
+          <w:i/>
+          <w:color w:val="0E2841"/>
+          <w:sz w:val="18"/>
+          <w:szCs w:val="18"/>
+        </w:rPr>
         <w:br/>
         <w:t>Fonte: De autoria própria</w:t>
       </w:r>
-      <w:bookmarkStart w:id="0" w:name="_GoBack"/>
-      <w:bookmarkEnd w:id="0"/>
-    </w:p>
-    <w:p>
-      <w:r>
-        <w:lastRenderedPageBreak/>
-        <w:t>Observação: A imagem do organograma pode ser</w:t>
-      </w:r>
-      <w:r>
-        <w:t xml:space="preserve"> vista com maiores detalhes no Apêndice 1.</w:t>
+    </w:p>
+    <w:p>
+      <w:r>
+        <w:t>Observação: A imagem do organograma pode ser vista com maiores detalhes no Apêndice 1.</w:t>
       </w:r>
     </w:p>
     <w:p>
@@ -1118,6 +1275,7 @@
           <w:sz w:val="28"/>
           <w:szCs w:val="28"/>
         </w:rPr>
+        <w:lastRenderedPageBreak/>
         <w:t>1.2 Posicionamento da Empresa e Diferencial Competitivo</w:t>
       </w:r>
     </w:p>
@@ -1126,21 +1284,23 @@
         <w:jc w:val="both"/>
       </w:pPr>
       <w:r>
-        <w:t>A Bee You desponta no mercado de cosméticos como uma empresa inovadora capaz de estabelecer sua própria demanda num mercado inexplorado ou pouco explorado, o</w:t>
-      </w:r>
-      <w:r>
-        <w:t>nde atendemos a um nicho de consumidores de esmalte e batom de cores personalizadas e que não tem oferta no mercado.</w:t>
-      </w:r>
-    </w:p>
-    <w:p>
-      <w:pPr>
-        <w:jc w:val="both"/>
-      </w:pPr>
-      <w:r>
-        <w:t>Nosso diferencial competitivo reside na combinação única de dois valores intrínsecos ao ser humano: exclusividade e autocuidado, criando um</w:t>
-      </w:r>
-      <w:r>
-        <w:t>a oferta de valor única no mercado.</w:t>
+        <w:t xml:space="preserve">A Bee </w:t>
+      </w:r>
+      <w:proofErr w:type="spellStart"/>
+      <w:r>
+        <w:t>You</w:t>
+      </w:r>
+      <w:proofErr w:type="spellEnd"/>
+      <w:r>
+        <w:t xml:space="preserve"> desponta no mercado de cosméticos como uma empresa inovadora capaz de estabelecer sua própria demanda num mercado inexplorado ou pouco explorado, onde atendemos a um nicho de consumidores de esmalte e batom de cores personalizadas e que não tem oferta no mercado.</w:t>
+      </w:r>
+    </w:p>
+    <w:p>
+      <w:pPr>
+        <w:jc w:val="both"/>
+      </w:pPr>
+      <w:r>
+        <w:t>Nosso diferencial competitivo reside na combinação única de dois valores intrínsecos ao ser humano: exclusividade e autocuidado, criando uma oferta de valor única no mercado.</w:t>
       </w:r>
     </w:p>
     <w:p>
@@ -1188,24 +1348,28 @@
         <w:jc w:val="both"/>
       </w:pPr>
       <w:r>
-        <w:t>O Brasil ocupa a quarta posição no ranking global de consumo por produtos de Higiene Pessoal, Perfumaria</w:t>
-      </w:r>
-      <w:r>
-        <w:t xml:space="preserve"> e Cosméticos, abrangendo uma fatia de 45,8% de toda a América Latina, ou seja, quase metade do continente latino-americano. Em 2022, o Brasil exportou mais de 770 milhões de dólares em produtos de beleza e higiene. A receita da venda de cosméticos no merc</w:t>
-      </w:r>
-      <w:r>
-        <w:t>ado brasileiro de 2019 a 2022 resultou em R$ 136 bilhões.</w:t>
-      </w:r>
-    </w:p>
-    <w:p>
-      <w:pPr>
-        <w:jc w:val="both"/>
-      </w:pPr>
-      <w:r>
-        <w:t xml:space="preserve">Tanto esmaltes quanto batons têm um papel importante no mercado brasileiro de beleza e cuidados pessoais. O Brasil é o segundo maior consumidor de esmalte do mundo, ficando atrás apenas dos Estados </w:t>
-      </w:r>
-      <w:r>
-        <w:t>Unidos, segundo dados da Abihpec. Quanto ao batom, a Avon relata um crescimento expressivo nesse segmento, atribuindo-o à busca por conforto e alegria diante de cenários adversos, como a pandemia.</w:t>
+        <w:t>O Brasil ocupa a quarta posição no ranking global de consumo por produtos de Higiene Pessoal, Perfumaria e Cosméticos, abrangendo uma fatia de 45,8% de toda a América Latina, ou seja, quase metade do continente latino-americano. Em 2022, o Brasil exportou mais de 770 milhões de dólares em produtos de beleza e higiene. A receita da venda de cosméticos no mercado brasileiro de 2019 a 2022 resultou em R$ 136 bilhões.</w:t>
+      </w:r>
+    </w:p>
+    <w:p>
+      <w:pPr>
+        <w:jc w:val="both"/>
+      </w:pPr>
+      <w:proofErr w:type="gramStart"/>
+      <w:r>
+        <w:t>Tanto esmaltes</w:t>
+      </w:r>
+      <w:proofErr w:type="gramEnd"/>
+      <w:r>
+        <w:t xml:space="preserve"> quanto batons têm um papel importante no mercado brasileiro de beleza e cuidados pessoais. O Brasil é o segundo maior consumidor de esmalte do mundo, ficando atrás apenas dos Estados Unidos, segundo dados da </w:t>
+      </w:r>
+      <w:proofErr w:type="spellStart"/>
+      <w:r>
+        <w:t>Abihpec</w:t>
+      </w:r>
+      <w:proofErr w:type="spellEnd"/>
+      <w:r>
+        <w:t>. Quanto ao batom, a Avon relata um crescimento expressivo nesse segmento, atribuindo-o à busca por conforto e alegria diante de cenários adversos, como a pandemia.</w:t>
       </w:r>
     </w:p>
     <w:p>
@@ -1221,24 +1385,31 @@
         <w:jc w:val="both"/>
       </w:pPr>
       <w:r>
-        <w:t>D</w:t>
-      </w:r>
-      <w:r>
-        <w:t xml:space="preserve">e acordo com o relatório da Mordor Intelligence, o mercado de produtos de beleza e cuidados pessoais é estimado em US$ 33,14 bilhões em 2024, e deve atingir US$ 44,03 bilhões até 2029, no Brasil, crescendo a um CAGR (taxa de crescimento anual composta) de </w:t>
-      </w:r>
-      <w:r>
-        <w:t>5,85% durante o período de previsão (2024-2029).</w:t>
-      </w:r>
-    </w:p>
-    <w:p>
-      <w:pPr>
-        <w:jc w:val="both"/>
-      </w:pPr>
-      <w:r>
-        <w:t>As tendências mundiais de inclusão e de quebra de tabus em relação à beleza masculina estão em voga no mercado brasileiro, onde 30% dos homens brasileiros admitem pintar as unhas; 37% dos homens estão abertos a ouvir sobre maquiagem; 46% das consumidoras d</w:t>
-      </w:r>
-      <w:r>
-        <w:t>e pele negra afirmam que o principal motivo de desistirem da compra de base, corretivo ou pó é não achar o tom ideal; 57% já precisaram comprar mais de um produto e misturar para que combinasse com sua cor de pele.</w:t>
+        <w:t xml:space="preserve">De acordo com o relatório da </w:t>
+      </w:r>
+      <w:proofErr w:type="spellStart"/>
+      <w:r>
+        <w:t>Mordor</w:t>
+      </w:r>
+      <w:proofErr w:type="spellEnd"/>
+      <w:r>
+        <w:t xml:space="preserve"> </w:t>
+      </w:r>
+      <w:proofErr w:type="spellStart"/>
+      <w:r>
+        <w:t>Intelligence</w:t>
+      </w:r>
+      <w:proofErr w:type="spellEnd"/>
+      <w:r>
+        <w:t>, o mercado de produtos de beleza e cuidados pessoais é estimado em US$ 33,14 bilhões em 2024, e deve atingir US$ 44,03 bilhões até 2029, no Brasil, crescendo a um CAGR (taxa de crescimento anual composta) de 5,85% durante o período de previsão (2024-2029).</w:t>
+      </w:r>
+    </w:p>
+    <w:p>
+      <w:pPr>
+        <w:jc w:val="both"/>
+      </w:pPr>
+      <w:r>
+        <w:t>As tendências mundiais de inclusão e de quebra de tabus em relação à beleza masculina estão em voga no mercado brasileiro, onde 30% dos homens brasileiros admitem pintar as unhas; 37% dos homens estão abertos a ouvir sobre maquiagem; 46% das consumidoras de pele negra afirmam que o principal motivo de desistirem da compra de base, corretivo ou pó é não achar o tom ideal; 57% já precisaram comprar mais de um produto e misturar para que combinasse com sua cor de pele.</w:t>
       </w:r>
     </w:p>
     <w:p>
@@ -1254,61 +1425,40 @@
         <w:jc w:val="both"/>
       </w:pPr>
       <w:r>
-        <w:t>Dentro do</w:t>
-      </w:r>
-      <w:r>
-        <w:t xml:space="preserve"> mercado de produtos de beleza e cuidados pessoais, temos a categoria por produtos, segmentado por cosméticos e produtos de maquiagem e, por fim, segmentado por maquiagem para lábios e unhas. </w:t>
-      </w:r>
-    </w:p>
-    <w:p>
-      <w:pPr>
-        <w:jc w:val="both"/>
-      </w:pPr>
-      <w:r>
-        <w:t>Existe uma tese defendida por Leonard Lauder denominada “Efeito Batom” que explica que em tempos de crise econômica, a venda de batons aumenta, pois faz com que os consumidores substituam itens caros pelos mais baratos. E um dos itens da linha de frente do</w:t>
-      </w:r>
-      <w:r>
-        <w:t xml:space="preserve">s cosméticos de baixo custo é justamente o batom. Uma das </w:t>
-      </w:r>
+        <w:t xml:space="preserve">Dentro do mercado de produtos de beleza e cuidados pessoais, temos a categoria por produtos, segmentado por cosméticos e produtos de maquiagem e, por fim, segmentado por maquiagem para lábios e unhas. </w:t>
+      </w:r>
+    </w:p>
+    <w:p>
+      <w:pPr>
+        <w:jc w:val="both"/>
+      </w:pPr>
+      <w:r>
+        <w:t>Existe uma tese defendida por Leonard Lauder denominada “Efeito Batom” que explica que em tempos de crise econômica, a venda de batons aumenta, pois faz com que os consumidores substituam itens caros pelos mais baratos. E um dos itens da linha de frente dos cosméticos de baixo custo é justamente o batom. Uma das tendências para 2024 é a customização e mistura de cores de batons. As pessoas estão experimentando misturar diferentes tons para criar cores exclusivas e personalizadas que atendam às suas preferências individuais.</w:t>
+      </w:r>
+    </w:p>
+    <w:p>
+      <w:pPr>
+        <w:jc w:val="both"/>
+      </w:pPr>
       <w:r>
         <w:lastRenderedPageBreak/>
-        <w:t>tendências para 2024 é a customização e mistura de cores de batons. As pessoas estão experimentando misturar diferentes tons para criar cores exclusivas e personalizadas que atendam às suas preferên</w:t>
-      </w:r>
-      <w:r>
-        <w:t>cias individuais.</w:t>
-      </w:r>
-    </w:p>
-    <w:p>
-      <w:pPr>
-        <w:jc w:val="both"/>
-      </w:pPr>
-      <w:r>
-        <w:t>O fato de as pessoas terem adotado o hábito de fazer as unhas em casa e a estratégia utilizada por muitas marcas de focar a comunicação em redes sociais, possibilitando a manutenção da conexão com os consumidores, tornaram o mercado de pr</w:t>
-      </w:r>
-      <w:r>
-        <w:t xml:space="preserve">odutos para cuidados com as unhas um dos mais resilientes no Brasil, entre 2020 e 2022, durante a pandemia de Covid-19. </w:t>
-      </w:r>
-    </w:p>
-    <w:p>
-      <w:pPr>
-        <w:jc w:val="both"/>
-      </w:pPr>
-      <w:r>
-        <w:t>No primeiro quadrimestre de 2021, por exemplo, a ABIHPEC registrou um crescimento de 8,7% no setor de “maquiagem para as unhas”. Fortal</w:t>
-      </w:r>
-      <w:r>
-        <w:t>ecimento guiado, principalmente, pelo lançamento de edições limitadas de esmaltes, cuja ampla divulgação foi realizada por redes sociais com foco em grupos diversificados de consumidores, conforme aponta o estudo da UNB.</w:t>
-      </w:r>
-    </w:p>
-    <w:p>
-      <w:pPr>
-        <w:jc w:val="both"/>
-      </w:pPr>
-      <w:r>
-        <w:t>Dentro do mercado de Produtos de Be</w:t>
-      </w:r>
-      <w:r>
-        <w:t>leza e Cuidados, a demanda por esmaltes e batons vem crescendo, impulsionada por:</w:t>
+        <w:t xml:space="preserve">O fato de as pessoas terem adotado o hábito de fazer as unhas em casa e a estratégia utilizada por muitas marcas de focar a comunicação em redes sociais, possibilitando a manutenção da conexão com os consumidores, tornaram o mercado de produtos para cuidados com as unhas um dos mais resilientes no Brasil, entre 2020 e 2022, durante a pandemia de Covid-19. </w:t>
+      </w:r>
+    </w:p>
+    <w:p>
+      <w:pPr>
+        <w:jc w:val="both"/>
+      </w:pPr>
+      <w:r>
+        <w:t>No primeiro quadrimestre de 2021, por exemplo, a ABIHPEC registrou um crescimento de 8,7% no setor de “maquiagem para as unhas”. Fortalecimento guiado, principalmente, pelo lançamento de edições limitadas de esmaltes, cuja ampla divulgação foi realizada por redes sociais com foco em grupos diversificados de consumidores, conforme aponta o estudo da UNB.</w:t>
+      </w:r>
+    </w:p>
+    <w:p>
+      <w:pPr>
+        <w:jc w:val="both"/>
+      </w:pPr>
+      <w:r>
+        <w:t>Dentro do mercado de Produtos de Beleza e Cuidados, a demanda por esmaltes e batons vem crescendo, impulsionada por:</w:t>
       </w:r>
     </w:p>
     <w:p>
@@ -1356,13 +1506,7 @@
         <w:rPr>
           <w:color w:val="000000"/>
         </w:rPr>
-        <w:t>Influência da Geração Z: além de valorizar a sustentabilidade, diversi</w:t>
-      </w:r>
-      <w:r>
-        <w:rPr>
-          <w:color w:val="000000"/>
-        </w:rPr>
-        <w:t>dade e inclusão, a geração Z valoriza muito as marcas que têm uma imagem autêntica e acessível e uma história que vai além dos produtos e que acolhem os consumidores em uma comunidade mais ampla.</w:t>
+        <w:t>Influência da Geração Z: além de valorizar a sustentabilidade, diversidade e inclusão, a geração Z valoriza muito as marcas que têm uma imagem autêntica e acessível e uma história que vai além dos produtos e que acolhem os consumidores em uma comunidade mais ampla.</w:t>
       </w:r>
     </w:p>
     <w:p>
@@ -1386,13 +1530,7 @@
         <w:rPr>
           <w:color w:val="000000"/>
         </w:rPr>
-        <w:t>Quebras de paradigmas: homens estão admitindo o uso de maqui</w:t>
-      </w:r>
-      <w:r>
-        <w:rPr>
-          <w:color w:val="000000"/>
-        </w:rPr>
-        <w:t>agem para unhas.</w:t>
+        <w:t>Quebras de paradigmas: homens estão admitindo o uso de maquiagem para unhas.</w:t>
       </w:r>
     </w:p>
     <w:p>
@@ -1423,10 +1561,7 @@
         <w:jc w:val="both"/>
       </w:pPr>
       <w:r>
-        <w:t>Ficar atento também à legislação e aproveitar os cursos oferecidos pelo Serviço Brasileiro de Apoio às Micro e</w:t>
-      </w:r>
-      <w:r>
-        <w:t xml:space="preserve"> Pequenas Empresas (Sebrae), que é uma entidade privada sem fins lucrativos, e oferecem cursos diversificados, especializados e sem custo ao empreendedor.</w:t>
+        <w:t>Ficar atento também à legislação e aproveitar os cursos oferecidos pelo Serviço Brasileiro de Apoio às Micro e Pequenas Empresas (Sebrae), que é uma entidade privada sem fins lucrativos, e oferecem cursos diversificados, especializados e sem custo ao empreendedor.</w:t>
       </w:r>
     </w:p>
     <w:p>
@@ -1448,7 +1583,15 @@
         <w:jc w:val="both"/>
       </w:pPr>
       <w:r>
-        <w:t>O perfil do cliente da Bee You pode ser descrito como:</w:t>
+        <w:t xml:space="preserve">O perfil do cliente da Bee </w:t>
+      </w:r>
+      <w:proofErr w:type="spellStart"/>
+      <w:r>
+        <w:t>You</w:t>
+      </w:r>
+      <w:proofErr w:type="spellEnd"/>
+      <w:r>
+        <w:t xml:space="preserve"> pode ser descrito como:</w:t>
       </w:r>
     </w:p>
     <w:p>
@@ -1492,17 +1635,19 @@
         <w:ind w:left="851" w:hanging="491"/>
         <w:jc w:val="both"/>
       </w:pPr>
+      <w:proofErr w:type="spellStart"/>
       <w:r>
         <w:rPr>
           <w:color w:val="000000"/>
         </w:rPr>
-        <w:t>Wellness: Esse público busca um estilo de vida focado no bem-</w:t>
-      </w:r>
+        <w:t>Wellness</w:t>
+      </w:r>
+      <w:proofErr w:type="spellEnd"/>
       <w:r>
         <w:rPr>
           <w:color w:val="000000"/>
         </w:rPr>
-        <w:t>estar e no autocuidado.</w:t>
+        <w:t>: Esse público busca um estilo de vida focado no bem-estar e no autocuidado.</w:t>
       </w:r>
     </w:p>
     <w:p>
@@ -1526,7 +1671,21 @@
         <w:rPr>
           <w:color w:val="000000"/>
         </w:rPr>
-        <w:t>E-boys e e-girls: Esse público busca um visual chamativo, com cores fortes e escuras, seja nas roupas ou nos acessórios e maquiagem.</w:t>
+        <w:t>E-</w:t>
+      </w:r>
+      <w:proofErr w:type="gramStart"/>
+      <w:r>
+        <w:rPr>
+          <w:color w:val="000000"/>
+        </w:rPr>
+        <w:t>boys</w:t>
+      </w:r>
+      <w:proofErr w:type="gramEnd"/>
+      <w:r>
+        <w:rPr>
+          <w:color w:val="000000"/>
+        </w:rPr>
+        <w:t xml:space="preserve"> e e-girls: Esse público busca um visual chamativo, com cores fortes e escuras, seja nas roupas ou nos acessórios e maquiagem.</w:t>
       </w:r>
     </w:p>
     <w:p>
@@ -1576,15 +1735,7 @@
           <w:sz w:val="28"/>
           <w:szCs w:val="28"/>
         </w:rPr>
-        <w:t>1.4 Identificação de Oportun</w:t>
-      </w:r>
-      <w:r>
-        <w:rPr>
-          <w:b/>
-          <w:sz w:val="28"/>
-          <w:szCs w:val="28"/>
-        </w:rPr>
-        <w:t>idades e Ameaças</w:t>
+        <w:t>1.4 Identificação de Oportunidades e Ameaças</w:t>
       </w:r>
     </w:p>
     <w:p>
@@ -1606,7 +1757,15 @@
         <w:jc w:val="both"/>
       </w:pPr>
       <w:r>
-        <w:t>O mercado de produtos de beleza e cuidados pessoais ainda tem um grande potencial de crescimento. As principais oportunidades para a Bee You são:</w:t>
+        <w:t xml:space="preserve">O mercado de produtos de beleza e cuidados pessoais ainda tem um grande potencial de crescimento. As principais oportunidades para a Bee </w:t>
+      </w:r>
+      <w:proofErr w:type="spellStart"/>
+      <w:r>
+        <w:t>You</w:t>
+      </w:r>
+      <w:proofErr w:type="spellEnd"/>
+      <w:r>
+        <w:t xml:space="preserve"> são:</w:t>
       </w:r>
     </w:p>
     <w:p>
@@ -1629,20 +1788,28 @@
         <w:rPr>
           <w:color w:val="000000"/>
         </w:rPr>
+        <w:t xml:space="preserve">Explorar diferentes nichos: A empresa pode explorar outros nichos, como esmaltes </w:t>
+      </w:r>
+      <w:proofErr w:type="spellStart"/>
+      <w:r>
+        <w:rPr>
+          <w:color w:val="000000"/>
+        </w:rPr>
+        <w:t>hipoalergênicos</w:t>
+      </w:r>
+      <w:proofErr w:type="spellEnd"/>
+      <w:r>
+        <w:rPr>
+          <w:color w:val="000000"/>
+        </w:rPr>
+        <w:t xml:space="preserve">, que minimizam as alergias, juntamente com os esmaltes veganos, que vêm ganhando muita força no mercado brasileiro com o lançamento de esmaltes 15-free e 16-free que são veganos, livre de crueldade </w:t>
+      </w:r>
+      <w:r>
+        <w:rPr>
+          <w:color w:val="000000"/>
+        </w:rPr>
         <w:lastRenderedPageBreak/>
-        <w:t xml:space="preserve">Explorar diferentes nichos: A empresa pode explorar outros nichos, como </w:t>
-      </w:r>
-      <w:r>
-        <w:rPr>
-          <w:color w:val="000000"/>
-        </w:rPr>
-        <w:t>esmaltes hipoalergênicos, que minimizam as alergias, juntamente com os esmaltes veganos, que vêm ganhando muita força no mercado brasileiro com o lançamento de esmaltes 15-free e 16-free que são veganos, livre de crueldade animal e não utilizam 15 e 16 sub</w:t>
-      </w:r>
-      <w:r>
-        <w:rPr>
-          <w:color w:val="000000"/>
-        </w:rPr>
-        <w:t>stâncias que podem causar hipersensibilidade ou alergias, em sua composição.</w:t>
+        <w:t>animal e não utilizam 15 e 16 substâncias que podem causar hipersensibilidade ou alergias, em sua composição.</w:t>
       </w:r>
     </w:p>
     <w:p>
@@ -1687,13 +1854,7 @@
         <w:rPr>
           <w:color w:val="000000"/>
         </w:rPr>
-        <w:t>Desenvolver novos produtos: A empresa pode desen</w:t>
-      </w:r>
-      <w:r>
-        <w:rPr>
-          <w:color w:val="000000"/>
-        </w:rPr>
-        <w:t>volver novos produtos, como sombra para olhos e máscara para cílios.</w:t>
+        <w:t>Desenvolver novos produtos: A empresa pode desenvolver novos produtos, como sombra para olhos e máscara para cílios.</w:t>
       </w:r>
     </w:p>
     <w:p>
@@ -1715,7 +1876,15 @@
         <w:jc w:val="both"/>
       </w:pPr>
       <w:r>
-        <w:t>As principais ameaças mapeadas para a Bee You são:</w:t>
+        <w:t xml:space="preserve">As principais ameaças mapeadas para a Bee </w:t>
+      </w:r>
+      <w:proofErr w:type="spellStart"/>
+      <w:r>
+        <w:t>You</w:t>
+      </w:r>
+      <w:proofErr w:type="spellEnd"/>
+      <w:r>
+        <w:t xml:space="preserve"> são:</w:t>
       </w:r>
     </w:p>
     <w:p>
@@ -1761,13 +1930,7 @@
         <w:rPr>
           <w:color w:val="000000"/>
         </w:rPr>
-        <w:t>Flutuações nos custos de ma</w:t>
-      </w:r>
-      <w:r>
-        <w:rPr>
-          <w:color w:val="000000"/>
-        </w:rPr>
-        <w:t>téria-prima e logística.</w:t>
+        <w:t>Flutuações nos custos de matéria-prima e logística.</w:t>
       </w:r>
     </w:p>
     <w:p>
@@ -1869,13 +2032,7 @@
         <w:rPr>
           <w:color w:val="000000"/>
         </w:rPr>
-        <w:t>Ampliar a ofert</w:t>
-      </w:r>
-      <w:r>
-        <w:rPr>
-          <w:color w:val="000000"/>
-        </w:rPr>
-        <w:t>a para incluir outros produtos de maquiagem para olhos.</w:t>
+        <w:t>Ampliar a oferta para incluir outros produtos de maquiagem para olhos.</w:t>
       </w:r>
     </w:p>
     <w:p>
@@ -1983,7 +2140,21 @@
         <w:rPr>
           <w:color w:val="000000"/>
         </w:rPr>
-        <w:t>Fortalecer a presença da marca nas redes sociais, como Instagram, Facebook e TikTok.</w:t>
+        <w:t xml:space="preserve">Fortalecer a presença da marca nas redes sociais, como Instagram, Facebook e </w:t>
+      </w:r>
+      <w:proofErr w:type="spellStart"/>
+      <w:r>
+        <w:rPr>
+          <w:color w:val="000000"/>
+        </w:rPr>
+        <w:t>TikTok</w:t>
+      </w:r>
+      <w:proofErr w:type="spellEnd"/>
+      <w:r>
+        <w:rPr>
+          <w:color w:val="000000"/>
+        </w:rPr>
+        <w:t>.</w:t>
       </w:r>
     </w:p>
     <w:p>
@@ -2006,13 +2177,7 @@
         <w:rPr>
           <w:color w:val="000000"/>
         </w:rPr>
-        <w:t>Criar conteúdo engajador e informativo sobre maquiagem para boca e lábios, cuidados com a imagem p</w:t>
-      </w:r>
-      <w:r>
-        <w:rPr>
-          <w:color w:val="000000"/>
-        </w:rPr>
-        <w:t>essoal e beleza que inspira.</w:t>
+        <w:t>Criar conteúdo engajador e informativo sobre maquiagem para boca e lábios, cuidados com a imagem pessoal e beleza que inspira.</w:t>
       </w:r>
     </w:p>
     <w:p>
@@ -2061,20 +2226,32 @@
         <w:spacing w:after="0"/>
         <w:jc w:val="both"/>
       </w:pPr>
-      <w:bookmarkStart w:id="1" w:name="_heading=h.gjdgxs" w:colFirst="0" w:colLast="0"/>
-      <w:bookmarkEnd w:id="1"/>
+      <w:bookmarkStart w:id="0" w:name="_heading=h.gjdgxs" w:colFirst="0" w:colLast="0"/>
+      <w:bookmarkEnd w:id="0"/>
       <w:r>
         <w:rPr>
           <w:color w:val="000000"/>
         </w:rPr>
-        <w:lastRenderedPageBreak/>
         <w:t xml:space="preserve">Estabelecer parcerias com influenciadores e celebridades veganas para aumentar a visibilidade da marca, bem </w:t>
       </w:r>
       <w:r>
-        <w:t>como parcerias com microempre</w:t>
-      </w:r>
-      <w:r>
-        <w:t>endedores do ramos de beleza, por exemplo, cabeleireiras, manicures, podólogas, designers de sobrancelhas e tatuadores.</w:t>
+        <w:t xml:space="preserve">como parcerias com microempreendedores </w:t>
+      </w:r>
+      <w:proofErr w:type="gramStart"/>
+      <w:r>
+        <w:t>do ramos</w:t>
+      </w:r>
+      <w:proofErr w:type="gramEnd"/>
+      <w:r>
+        <w:t xml:space="preserve"> de beleza, por exemplo, cabeleireiras, manicures, </w:t>
+      </w:r>
+      <w:proofErr w:type="spellStart"/>
+      <w:r>
+        <w:t>podólogas</w:t>
+      </w:r>
+      <w:proofErr w:type="spellEnd"/>
+      <w:r>
+        <w:t>, designers de sobrancelhas e tatuadores.</w:t>
       </w:r>
     </w:p>
     <w:p>
@@ -2150,6 +2327,7 @@
         <w:rPr>
           <w:color w:val="000000"/>
         </w:rPr>
+        <w:lastRenderedPageBreak/>
         <w:t xml:space="preserve">Investir em pesquisa e desenvolvimento para criar produtos inovadores que atendam às necessidades </w:t>
       </w:r>
       <w:r>
@@ -2182,13 +2360,7 @@
         <w:rPr>
           <w:color w:val="000000"/>
         </w:rPr>
-        <w:t>Acompanhar as tendênci</w:t>
-      </w:r>
-      <w:r>
-        <w:rPr>
-          <w:color w:val="000000"/>
-        </w:rPr>
-        <w:t xml:space="preserve">as do mercado </w:t>
+        <w:t xml:space="preserve">Acompanhar as tendências do mercado </w:t>
       </w:r>
       <w:r>
         <w:t>de produtos de beleza e cuidados pessoais</w:t>
@@ -2246,13 +2418,7 @@
         <w:rPr>
           <w:color w:val="000000"/>
         </w:rPr>
-        <w:t xml:space="preserve"> minimizando o i</w:t>
-      </w:r>
-      <w:r>
-        <w:rPr>
-          <w:color w:val="000000"/>
-        </w:rPr>
-        <w:t>mpacto ambiental.</w:t>
+        <w:t xml:space="preserve"> minimizando o impacto ambiental.</w:t>
       </w:r>
     </w:p>
     <w:p>
@@ -2288,35 +2454,47 @@
         <w:jc w:val="both"/>
       </w:pPr>
       <w:r>
-        <w:t>A Bee You se destaca pela sua especialização em coloração personalizada de esmaltes e batons e pela qualidade e diversidade de cores de seus produtos. Em comparação com o</w:t>
-      </w:r>
-      <w:r>
-        <w:t>s concorrentes, a empresa oferece uma combinação única de design exclusivo, produtos personalizados, alta qualidade e foco específico no nicho de mercado de pessoas criativas e que gostam de expressar sua personalidade e/ou sentimentos momentâneos.</w:t>
-      </w:r>
-    </w:p>
-    <w:p>
-      <w:pPr>
-        <w:jc w:val="both"/>
-      </w:pPr>
-      <w:r>
-        <w:t>A conco</w:t>
-      </w:r>
-      <w:r>
-        <w:t>rrência no mercado de maquiagem para unhas e lábios ainda é relativamente alta no Brasil, e a tendência é aumentar cada vez mais. No entanto, a Bee You se diferencia da concorrência por oferecer produtos que atingem o nicho de clientes que gostam de criaçõ</w:t>
-      </w:r>
-      <w:r>
-        <w:t>es próprias.</w:t>
-      </w:r>
-    </w:p>
-    <w:p>
-      <w:pPr>
-        <w:jc w:val="both"/>
-      </w:pPr>
-      <w:r>
-        <w:t>Atualmente são encontrados produtos prontos em lojas de cosméticos, catálogos de produtos diversos, em alguns marketplaces e algumas empresas de comércio eletrônico que trabalham com produtos similares. A Tabela a seguir mostra o mapeamento fe</w:t>
-      </w:r>
-      <w:r>
-        <w:t>ito junto à concorrência:</w:t>
+        <w:t xml:space="preserve">A Bee </w:t>
+      </w:r>
+      <w:proofErr w:type="spellStart"/>
+      <w:r>
+        <w:t>You</w:t>
+      </w:r>
+      <w:proofErr w:type="spellEnd"/>
+      <w:r>
+        <w:t xml:space="preserve"> se destaca pela sua especialização em coloração personalizada de esmaltes e batons e pela qualidade e diversidade de cores de seus produtos. Em comparação com os concorrentes, a empresa oferece uma combinação única de design exclusivo, produtos personalizados, alta qualidade e foco específico no nicho de mercado de pessoas criativas e que gostam de expressar sua personalidade e/ou sentimentos momentâneos.</w:t>
+      </w:r>
+    </w:p>
+    <w:p>
+      <w:pPr>
+        <w:jc w:val="both"/>
+      </w:pPr>
+      <w:r>
+        <w:t xml:space="preserve">A concorrência no mercado de maquiagem para unhas e lábios ainda é relativamente alta no Brasil, e a tendência é aumentar cada vez mais. No entanto, a Bee </w:t>
+      </w:r>
+      <w:proofErr w:type="spellStart"/>
+      <w:r>
+        <w:t>You</w:t>
+      </w:r>
+      <w:proofErr w:type="spellEnd"/>
+      <w:r>
+        <w:t xml:space="preserve"> se diferencia da concorrência por oferecer produtos que atingem o nicho de clientes que gostam de criações próprias.</w:t>
+      </w:r>
+    </w:p>
+    <w:p>
+      <w:pPr>
+        <w:jc w:val="both"/>
+      </w:pPr>
+      <w:r>
+        <w:t xml:space="preserve">Atualmente são encontrados produtos prontos em lojas de cosméticos, catálogos de produtos diversos, em alguns </w:t>
+      </w:r>
+      <w:proofErr w:type="spellStart"/>
+      <w:r>
+        <w:t>marketplaces</w:t>
+      </w:r>
+      <w:proofErr w:type="spellEnd"/>
+      <w:r>
+        <w:t xml:space="preserve"> e algumas empresas de comércio eletrônico que trabalham com produtos similares. A Tabela a seguir mostra o mapeamento feito junto à concorrência:</w:t>
       </w:r>
     </w:p>
     <w:p>
@@ -2466,9 +2644,11 @@
             <w:pPr>
               <w:jc w:val="both"/>
             </w:pPr>
+            <w:proofErr w:type="spellStart"/>
             <w:r>
               <w:t>Colorama</w:t>
             </w:r>
+            <w:proofErr w:type="spellEnd"/>
             <w:r>
               <w:rPr>
                 <w:vertAlign w:val="superscript"/>
@@ -2614,9 +2794,11 @@
             <w:pPr>
               <w:jc w:val="both"/>
             </w:pPr>
+            <w:proofErr w:type="spellStart"/>
             <w:r>
               <w:t>Risqué</w:t>
             </w:r>
+            <w:proofErr w:type="spellEnd"/>
             <w:r>
               <w:rPr>
                 <w:vertAlign w:val="superscript"/>
@@ -2756,10 +2938,11 @@
             <w:pPr>
               <w:jc w:val="both"/>
             </w:pPr>
+            <w:proofErr w:type="spellStart"/>
             <w:r>
-              <w:lastRenderedPageBreak/>
               <w:t>Impala</w:t>
             </w:r>
+            <w:proofErr w:type="spellEnd"/>
             <w:r>
               <w:rPr>
                 <w:vertAlign w:val="superscript"/>
@@ -2903,9 +3086,11 @@
             <w:pPr>
               <w:jc w:val="both"/>
             </w:pPr>
+            <w:proofErr w:type="spellStart"/>
             <w:r>
               <w:t>Vult</w:t>
             </w:r>
+            <w:proofErr w:type="spellEnd"/>
             <w:r>
               <w:rPr>
                 <w:vertAlign w:val="superscript"/>
@@ -3045,9 +3230,11 @@
             <w:pPr>
               <w:jc w:val="both"/>
             </w:pPr>
+            <w:proofErr w:type="spellStart"/>
             <w:r>
               <w:t>Dailus</w:t>
             </w:r>
+            <w:proofErr w:type="spellEnd"/>
             <w:r>
               <w:rPr>
                 <w:vertAlign w:val="superscript"/>
@@ -3188,6 +3375,7 @@
               <w:jc w:val="both"/>
             </w:pPr>
             <w:r>
+              <w:lastRenderedPageBreak/>
               <w:t>Avon</w:t>
             </w:r>
           </w:p>
@@ -3552,8 +3740,13 @@
               <w:jc w:val="both"/>
             </w:pPr>
             <w:r>
-              <w:t>Bee You</w:t>
+              <w:t xml:space="preserve">Bee </w:t>
             </w:r>
+            <w:proofErr w:type="spellStart"/>
+            <w:r>
+              <w:t>You</w:t>
+            </w:r>
+            <w:proofErr w:type="spellEnd"/>
           </w:p>
         </w:tc>
         <w:tc>
@@ -3885,18 +4078,22 @@
         <w:jc w:val="both"/>
       </w:pPr>
       <w:r>
-        <w:t>Este plano de ação v</w:t>
-      </w:r>
-      <w:r>
-        <w:t>isa alavancar os pontos fortes da empresa, aproveitar as oportunidades de mercado identificadas e mitigar possíveis ameaças, impulsionando o crescimento e consolidando a posição da Bee You como líder no mercado de produtos para beleza e cuidados pessoais.</w:t>
-      </w:r>
-    </w:p>
-    <w:p>
-      <w:pPr>
-        <w:jc w:val="both"/>
-      </w:pPr>
-      <w:r>
-        <w:lastRenderedPageBreak/>
+        <w:t xml:space="preserve">Este plano de ação visa alavancar os pontos fortes da empresa, aproveitar as oportunidades de mercado identificadas e mitigar possíveis ameaças, impulsionando o crescimento e consolidando a posição da Bee </w:t>
+      </w:r>
+      <w:proofErr w:type="spellStart"/>
+      <w:r>
+        <w:t>You</w:t>
+      </w:r>
+      <w:proofErr w:type="spellEnd"/>
+      <w:r>
+        <w:t xml:space="preserve"> como líder no mercado de produtos para beleza e cuidados pessoais.</w:t>
+      </w:r>
+    </w:p>
+    <w:p>
+      <w:pPr>
+        <w:jc w:val="both"/>
+      </w:pPr>
+      <w:r>
         <w:t>O plano de ação completo será detalhado na fase 4 do projeto integrador.</w:t>
       </w:r>
     </w:p>
@@ -3923,67 +4120,85 @@
         <w:jc w:val="both"/>
       </w:pPr>
       <w:r>
-        <w:t>A seguir estão exemplos de operadores aritméticos, de atribuição, de comparação e lógicos que podem ser úteis para organizar informações relacionada</w:t>
-      </w:r>
-      <w:r>
-        <w:t>s à empresa Bee You:</w:t>
-      </w:r>
-    </w:p>
-    <w:p>
-      <w:pPr>
-        <w:jc w:val="both"/>
-        <w:rPr>
-          <w:b/>
-        </w:rPr>
-      </w:pPr>
-      <w:r>
-        <w:rPr>
-          <w:b/>
-        </w:rPr>
-        <w:t>2.1  Operadores Aritméticos:</w:t>
-      </w:r>
-    </w:p>
-    <w:p>
-      <w:pPr>
-        <w:jc w:val="both"/>
-      </w:pPr>
-      <w:r>
-        <w:t xml:space="preserve">Adição (+): Pode ser usado para calcular o valor total das vendas da empresa em um determinado período. Ex: </w:t>
-      </w:r>
+        <w:t xml:space="preserve">A seguir, apresentamos exemplos de operadores aritméticos, de atribuição, de comparação e lógicos que podem ser úteis para organizar informações relacionadas à empresa Bee </w:t>
+      </w:r>
+      <w:proofErr w:type="spellStart"/>
+      <w:r>
+        <w:t>You</w:t>
+      </w:r>
+      <w:proofErr w:type="spellEnd"/>
+      <w:r>
+        <w:t>.</w:t>
+      </w:r>
+    </w:p>
+    <w:p>
+      <w:pPr>
+        <w:jc w:val="both"/>
+        <w:rPr>
+          <w:b/>
+        </w:rPr>
+      </w:pPr>
+      <w:bookmarkStart w:id="1" w:name="_GoBack"/>
+      <w:bookmarkEnd w:id="1"/>
+      <w:r>
+        <w:rPr>
+          <w:b/>
+        </w:rPr>
+        <w:t>2.1 Operadores</w:t>
+      </w:r>
+      <w:r>
+        <w:rPr>
+          <w:b/>
+        </w:rPr>
+        <w:t xml:space="preserve"> Aritméticos:</w:t>
+      </w:r>
+    </w:p>
+    <w:p>
+      <w:pPr>
+        <w:jc w:val="both"/>
+      </w:pPr>
+      <w:r>
+        <w:t xml:space="preserve">Adição (+): Pode ser usado para calcular </w:t>
+      </w:r>
+      <w:r>
+        <w:t>quantos litros de tinta foram gastos</w:t>
+      </w:r>
+      <w:r>
+        <w:t>.</w:t>
+      </w:r>
+    </w:p>
+    <w:p>
+      <w:pPr>
+        <w:jc w:val="both"/>
+      </w:pPr>
+      <w:r>
+        <w:t xml:space="preserve"> </w:t>
+      </w:r>
+      <w:proofErr w:type="spellStart"/>
+      <w:r>
+        <w:t>Ex</w:t>
+      </w:r>
+      <w:proofErr w:type="spellEnd"/>
+      <w:r>
+        <w:t xml:space="preserve">: </w:t>
+      </w:r>
+      <w:proofErr w:type="spellStart"/>
       <w:r>
         <w:rPr>
           <w:rFonts w:ascii="Courier New" w:eastAsia="Courier New" w:hAnsi="Courier New" w:cs="Courier New"/>
           <w:sz w:val="20"/>
           <w:szCs w:val="20"/>
         </w:rPr>
-        <w:t>total_vendas = venda1 + venda2</w:t>
-      </w:r>
-    </w:p>
-    <w:p>
-      <w:pPr>
-        <w:jc w:val="both"/>
-      </w:pPr>
-      <w:r>
-        <w:t xml:space="preserve">Subtração (-): Útil para calcular diferenças, como o lucro líquido </w:t>
-      </w:r>
-      <w:r>
-        <w:t xml:space="preserve">subtraindo os custos totais das vendas. Ex: </w:t>
-      </w:r>
+        <w:t>litros_totais</w:t>
+      </w:r>
+      <w:proofErr w:type="spellEnd"/>
       <w:r>
         <w:rPr>
           <w:rFonts w:ascii="Courier New" w:eastAsia="Courier New" w:hAnsi="Courier New" w:cs="Courier New"/>
           <w:sz w:val="20"/>
           <w:szCs w:val="20"/>
         </w:rPr>
-        <w:t>lucro = receita_total - custos_totais</w:t>
-      </w:r>
-    </w:p>
-    <w:p>
-      <w:pPr>
-        <w:jc w:val="both"/>
-      </w:pPr>
-      <w:r>
-        <w:t xml:space="preserve">Multiplicação (*): Por exemplo, para calcular o valor total de um pedido multiplicando o preço de um produto pelo número de unidades. Ex: </w:t>
+        <w:t xml:space="preserve"> = </w:t>
       </w:r>
       <w:r>
         <w:rPr>
@@ -3991,7 +4206,7 @@
           <w:sz w:val="20"/>
           <w:szCs w:val="20"/>
         </w:rPr>
-        <w:t>total_pedido = preco_produto * quant</w:t>
+        <w:t>gasto_tinta1</w:t>
       </w:r>
       <w:r>
         <w:rPr>
@@ -3999,15 +4214,7 @@
           <w:sz w:val="20"/>
           <w:szCs w:val="20"/>
         </w:rPr>
-        <w:t>idade</w:t>
-      </w:r>
-    </w:p>
-    <w:p>
-      <w:pPr>
-        <w:jc w:val="both"/>
-      </w:pPr>
-      <w:r>
-        <w:t xml:space="preserve">Divisão (/): Para calcular métricas como o preço médio de venda, dividindo o total de vendas pelo número total de transações. Ex: </w:t>
+        <w:t xml:space="preserve"> + </w:t>
       </w:r>
       <w:r>
         <w:rPr>
@@ -4015,8 +4222,294 @@
           <w:sz w:val="20"/>
           <w:szCs w:val="20"/>
         </w:rPr>
-        <w:t>preco_medio = total_vendas / numero_transacoes</w:t>
-      </w:r>
+        <w:t>gasto_tinta2</w:t>
+      </w:r>
+    </w:p>
+    <w:p>
+      <w:pPr>
+        <w:jc w:val="both"/>
+      </w:pPr>
+    </w:p>
+    <w:p>
+      <w:pPr>
+        <w:jc w:val="both"/>
+      </w:pPr>
+    </w:p>
+    <w:p>
+      <w:pPr>
+        <w:jc w:val="both"/>
+      </w:pPr>
+      <w:r>
+        <w:lastRenderedPageBreak/>
+        <w:t xml:space="preserve">Subtração (-): </w:t>
+      </w:r>
+      <w:r>
+        <w:t xml:space="preserve">Podemos </w:t>
+      </w:r>
+      <w:r>
+        <w:t>utiliza-lo</w:t>
+      </w:r>
+      <w:r>
+        <w:t xml:space="preserve"> para calcular a diferença do valor de venda</w:t>
+      </w:r>
+      <w:r>
+        <w:t>s</w:t>
+      </w:r>
+      <w:r>
+        <w:t xml:space="preserve"> de dois meses</w:t>
+      </w:r>
+      <w:r>
+        <w:t xml:space="preserve"> distintos</w:t>
+      </w:r>
+      <w:r>
+        <w:t xml:space="preserve">. </w:t>
+      </w:r>
+    </w:p>
+    <w:p>
+      <w:pPr>
+        <w:jc w:val="both"/>
+      </w:pPr>
+      <w:proofErr w:type="spellStart"/>
+      <w:r>
+        <w:t>Ex</w:t>
+      </w:r>
+      <w:proofErr w:type="spellEnd"/>
+      <w:r>
+        <w:t xml:space="preserve">: </w:t>
+      </w:r>
+      <w:proofErr w:type="spellStart"/>
+      <w:r>
+        <w:rPr>
+          <w:rFonts w:ascii="Courier New" w:eastAsia="Courier New" w:hAnsi="Courier New" w:cs="Courier New"/>
+          <w:sz w:val="20"/>
+          <w:szCs w:val="20"/>
+        </w:rPr>
+        <w:t>diferenca_entre_meses</w:t>
+      </w:r>
+      <w:proofErr w:type="spellEnd"/>
+      <w:r>
+        <w:rPr>
+          <w:rFonts w:ascii="Courier New" w:eastAsia="Courier New" w:hAnsi="Courier New" w:cs="Courier New"/>
+          <w:sz w:val="20"/>
+          <w:szCs w:val="20"/>
+        </w:rPr>
+        <w:t xml:space="preserve"> = </w:t>
+      </w:r>
+      <w:r>
+        <w:rPr>
+          <w:rFonts w:ascii="Courier New" w:eastAsia="Courier New" w:hAnsi="Courier New" w:cs="Courier New"/>
+          <w:sz w:val="20"/>
+          <w:szCs w:val="20"/>
+        </w:rPr>
+        <w:t>total_vendas_mes_1</w:t>
+      </w:r>
+      <w:r>
+        <w:rPr>
+          <w:rFonts w:ascii="Courier New" w:eastAsia="Courier New" w:hAnsi="Courier New" w:cs="Courier New"/>
+          <w:sz w:val="20"/>
+          <w:szCs w:val="20"/>
+        </w:rPr>
+        <w:t xml:space="preserve"> </w:t>
+      </w:r>
+      <w:r>
+        <w:rPr>
+          <w:rFonts w:ascii="Courier New" w:eastAsia="Courier New" w:hAnsi="Courier New" w:cs="Courier New"/>
+          <w:sz w:val="20"/>
+          <w:szCs w:val="20"/>
+        </w:rPr>
+        <w:t>–</w:t>
+      </w:r>
+      <w:r>
+        <w:rPr>
+          <w:rFonts w:ascii="Courier New" w:eastAsia="Courier New" w:hAnsi="Courier New" w:cs="Courier New"/>
+          <w:sz w:val="20"/>
+          <w:szCs w:val="20"/>
+        </w:rPr>
+        <w:t xml:space="preserve"> </w:t>
+      </w:r>
+      <w:r>
+        <w:rPr>
+          <w:rFonts w:ascii="Courier New" w:eastAsia="Courier New" w:hAnsi="Courier New" w:cs="Courier New"/>
+          <w:sz w:val="20"/>
+          <w:szCs w:val="20"/>
+        </w:rPr>
+        <w:t>total_vendas_mes_2</w:t>
+      </w:r>
+    </w:p>
+    <w:p>
+      <w:pPr>
+        <w:jc w:val="both"/>
+      </w:pPr>
+      <w:r>
+        <w:t xml:space="preserve">Multiplicação (*): Por exemplo, para calcular </w:t>
+      </w:r>
+      <w:r>
+        <w:t>a quantidade total de litros vendidos</w:t>
+      </w:r>
+      <w:r>
+        <w:t xml:space="preserve">. </w:t>
+      </w:r>
+    </w:p>
+    <w:p>
+      <w:pPr>
+        <w:jc w:val="both"/>
+      </w:pPr>
+      <w:proofErr w:type="spellStart"/>
+      <w:r>
+        <w:t>Ex</w:t>
+      </w:r>
+      <w:proofErr w:type="spellEnd"/>
+      <w:r>
+        <w:t xml:space="preserve">: </w:t>
+      </w:r>
+      <w:proofErr w:type="spellStart"/>
+      <w:r>
+        <w:rPr>
+          <w:rFonts w:ascii="Courier New" w:eastAsia="Courier New" w:hAnsi="Courier New" w:cs="Courier New"/>
+          <w:sz w:val="20"/>
+          <w:szCs w:val="20"/>
+        </w:rPr>
+        <w:t>qtd_total_litros_vendidos</w:t>
+      </w:r>
+      <w:proofErr w:type="spellEnd"/>
+      <w:r>
+        <w:rPr>
+          <w:rFonts w:ascii="Courier New" w:eastAsia="Courier New" w:hAnsi="Courier New" w:cs="Courier New"/>
+          <w:sz w:val="20"/>
+          <w:szCs w:val="20"/>
+        </w:rPr>
+        <w:t xml:space="preserve"> = </w:t>
+      </w:r>
+      <w:proofErr w:type="spellStart"/>
+      <w:r>
+        <w:rPr>
+          <w:rFonts w:ascii="Courier New" w:eastAsia="Courier New" w:hAnsi="Courier New" w:cs="Courier New"/>
+          <w:sz w:val="20"/>
+          <w:szCs w:val="20"/>
+        </w:rPr>
+        <w:t>qtd_embalagens_vendidas</w:t>
+      </w:r>
+      <w:proofErr w:type="spellEnd"/>
+      <w:r>
+        <w:rPr>
+          <w:rFonts w:ascii="Courier New" w:eastAsia="Courier New" w:hAnsi="Courier New" w:cs="Courier New"/>
+          <w:sz w:val="20"/>
+          <w:szCs w:val="20"/>
+        </w:rPr>
+        <w:t xml:space="preserve"> *</w:t>
+      </w:r>
+      <w:r>
+        <w:rPr>
+          <w:rFonts w:ascii="Courier New" w:eastAsia="Courier New" w:hAnsi="Courier New" w:cs="Courier New"/>
+          <w:sz w:val="20"/>
+          <w:szCs w:val="20"/>
+        </w:rPr>
+        <w:t xml:space="preserve"> </w:t>
+      </w:r>
+      <w:proofErr w:type="spellStart"/>
+      <w:r>
+        <w:rPr>
+          <w:rFonts w:ascii="Courier New" w:eastAsia="Courier New" w:hAnsi="Courier New" w:cs="Courier New"/>
+          <w:sz w:val="20"/>
+          <w:szCs w:val="20"/>
+        </w:rPr>
+        <w:t>unidade_medida</w:t>
+      </w:r>
+      <w:proofErr w:type="spellEnd"/>
+    </w:p>
+    <w:p>
+      <w:pPr>
+        <w:jc w:val="both"/>
+      </w:pPr>
+      <w:r>
+        <w:t>Divisão (/): Para calcular métricas como o preço médio de</w:t>
+      </w:r>
+      <w:r>
+        <w:t xml:space="preserve"> custo</w:t>
+      </w:r>
+      <w:r>
+        <w:t xml:space="preserve">, dividindo o </w:t>
+      </w:r>
+      <w:r>
+        <w:t>valor total</w:t>
+      </w:r>
+      <w:r>
+        <w:t xml:space="preserve"> de </w:t>
+      </w:r>
+      <w:r>
+        <w:t>compras</w:t>
+      </w:r>
+      <w:r>
+        <w:t xml:space="preserve"> pelo número tot</w:t>
+      </w:r>
+      <w:r>
+        <w:t>al de pedidos de compra</w:t>
+      </w:r>
+      <w:r>
+        <w:t xml:space="preserve">. </w:t>
+      </w:r>
+      <w:proofErr w:type="spellStart"/>
+      <w:r>
+        <w:t>Ex</w:t>
+      </w:r>
+      <w:proofErr w:type="spellEnd"/>
+      <w:r>
+        <w:t xml:space="preserve">: </w:t>
+      </w:r>
+      <w:proofErr w:type="spellStart"/>
+      <w:r>
+        <w:rPr>
+          <w:rFonts w:ascii="Courier New" w:eastAsia="Courier New" w:hAnsi="Courier New" w:cs="Courier New"/>
+          <w:sz w:val="20"/>
+          <w:szCs w:val="20"/>
+        </w:rPr>
+        <w:t>p</w:t>
+      </w:r>
+      <w:r>
+        <w:rPr>
+          <w:rFonts w:ascii="Courier New" w:eastAsia="Courier New" w:hAnsi="Courier New" w:cs="Courier New"/>
+          <w:sz w:val="20"/>
+          <w:szCs w:val="20"/>
+        </w:rPr>
+        <w:t>reco_medio_de_compra</w:t>
+      </w:r>
+      <w:proofErr w:type="spellEnd"/>
+      <w:r>
+        <w:rPr>
+          <w:rFonts w:ascii="Courier New" w:eastAsia="Courier New" w:hAnsi="Courier New" w:cs="Courier New"/>
+          <w:sz w:val="20"/>
+          <w:szCs w:val="20"/>
+        </w:rPr>
+        <w:t xml:space="preserve"> = </w:t>
+      </w:r>
+      <w:proofErr w:type="spellStart"/>
+      <w:r>
+        <w:rPr>
+          <w:rFonts w:ascii="Courier New" w:eastAsia="Courier New" w:hAnsi="Courier New" w:cs="Courier New"/>
+          <w:sz w:val="20"/>
+          <w:szCs w:val="20"/>
+        </w:rPr>
+        <w:t>valor_total_de_compra</w:t>
+      </w:r>
+      <w:proofErr w:type="spellEnd"/>
+      <w:r>
+        <w:rPr>
+          <w:rFonts w:ascii="Courier New" w:eastAsia="Courier New" w:hAnsi="Courier New" w:cs="Courier New"/>
+          <w:sz w:val="20"/>
+          <w:szCs w:val="20"/>
+        </w:rPr>
+        <w:t xml:space="preserve"> / </w:t>
+      </w:r>
+      <w:proofErr w:type="spellStart"/>
+      <w:r>
+        <w:rPr>
+          <w:rFonts w:ascii="Courier New" w:eastAsia="Courier New" w:hAnsi="Courier New" w:cs="Courier New"/>
+          <w:sz w:val="20"/>
+          <w:szCs w:val="20"/>
+        </w:rPr>
+        <w:t>qtd_pedidos_de_compra</w:t>
+      </w:r>
+      <w:proofErr w:type="spellEnd"/>
     </w:p>
     <w:p>
       <w:pPr>
@@ -4037,10 +4530,29 @@
         <w:jc w:val="both"/>
       </w:pPr>
       <w:r>
-        <w:t>= (Atribuição Simples): Para atribuir um va</w:t>
-      </w:r>
-      <w:r>
-        <w:t xml:space="preserve">lor a uma variável, como atribuir o nome de um novo cliente a uma variável.Ex: </w:t>
+        <w:t xml:space="preserve">= (Atribuição Simples): Para atribuir um valor a uma variável, como atribuir </w:t>
+      </w:r>
+      <w:r>
+        <w:t>um código de cor para um nome</w:t>
+      </w:r>
+      <w:r>
+        <w:t>.</w:t>
+      </w:r>
+      <w:r>
+        <w:t xml:space="preserve"> </w:t>
+      </w:r>
+    </w:p>
+    <w:p>
+      <w:pPr>
+        <w:jc w:val="both"/>
+      </w:pPr>
+      <w:proofErr w:type="spellStart"/>
+      <w:r>
+        <w:t>Ex</w:t>
+      </w:r>
+      <w:proofErr w:type="spellEnd"/>
+      <w:r>
+        <w:t xml:space="preserve">: </w:t>
       </w:r>
       <w:r>
         <w:rPr>
@@ -4048,15 +4560,7 @@
           <w:sz w:val="20"/>
           <w:szCs w:val="20"/>
         </w:rPr>
-        <w:t>nome_cliente = "João"</w:t>
-      </w:r>
-    </w:p>
-    <w:p>
-      <w:pPr>
-        <w:jc w:val="both"/>
-      </w:pPr>
-      <w:r>
-        <w:t xml:space="preserve">+= (Atribuição de Adição): Útil para incrementar o valor de uma variável, como adicionar o valor de uma nova venda ao total acumulado de vendas. Ex: </w:t>
+        <w:t>Amarelo</w:t>
       </w:r>
       <w:r>
         <w:rPr>
@@ -4064,15 +4568,7 @@
           <w:sz w:val="20"/>
           <w:szCs w:val="20"/>
         </w:rPr>
-        <w:t>total_vendas += nova_venda</w:t>
-      </w:r>
-    </w:p>
-    <w:p>
-      <w:pPr>
-        <w:jc w:val="both"/>
-      </w:pPr>
-      <w:r>
-        <w:t xml:space="preserve">-= (Atribuição de Subtração): Pode ser usado para diminuir o valor de uma variável, como subtrair o custo de uma devolução do lucro total. Ex: </w:t>
+        <w:t xml:space="preserve"> = "</w:t>
       </w:r>
       <w:r>
         <w:rPr>
@@ -4080,18 +4576,7 @@
           <w:sz w:val="20"/>
           <w:szCs w:val="20"/>
         </w:rPr>
-        <w:t>lucro -= custo_devolucao</w:t>
-      </w:r>
-    </w:p>
-    <w:p>
-      <w:pPr>
-        <w:jc w:val="both"/>
-      </w:pPr>
-      <w:r>
-        <w:t>*= (Atribuição de Multiplicação) e /= (Atribuição de Divisão)</w:t>
-      </w:r>
-      <w:r>
-        <w:t xml:space="preserve">: Similar aos exemplos acima, mas aplicando operações de multiplicação e divisão. Ex: </w:t>
+        <w:t>FFFF00</w:t>
       </w:r>
       <w:r>
         <w:rPr>
@@ -4099,8 +4584,136 @@
           <w:sz w:val="20"/>
           <w:szCs w:val="20"/>
         </w:rPr>
-        <w:t>valor *= 1.05</w:t>
-      </w:r>
+        <w:t>"</w:t>
+      </w:r>
+    </w:p>
+    <w:p>
+      <w:pPr>
+        <w:jc w:val="both"/>
+      </w:pPr>
+      <w:r>
+        <w:t xml:space="preserve">+= (Atribuição de Adição): Útil para incrementar o valor de uma variável, como adicionar </w:t>
+      </w:r>
+      <w:r>
+        <w:t>a quantidade</w:t>
+      </w:r>
+      <w:r>
+        <w:t xml:space="preserve"> de uma nova </w:t>
+      </w:r>
+      <w:r>
+        <w:t>produção</w:t>
+      </w:r>
+      <w:r>
+        <w:t xml:space="preserve"> ao total acumulado de </w:t>
+      </w:r>
+      <w:r>
+        <w:t>itens produzidos</w:t>
+      </w:r>
+      <w:r>
+        <w:t xml:space="preserve">. </w:t>
+      </w:r>
+      <w:proofErr w:type="spellStart"/>
+      <w:r>
+        <w:t>Ex</w:t>
+      </w:r>
+      <w:proofErr w:type="spellEnd"/>
+      <w:r>
+        <w:t xml:space="preserve">: </w:t>
+      </w:r>
+      <w:proofErr w:type="spellStart"/>
+      <w:r>
+        <w:rPr>
+          <w:rFonts w:ascii="Courier New" w:eastAsia="Courier New" w:hAnsi="Courier New" w:cs="Courier New"/>
+          <w:sz w:val="20"/>
+          <w:szCs w:val="20"/>
+        </w:rPr>
+        <w:t>total_</w:t>
+      </w:r>
+      <w:r>
+        <w:rPr>
+          <w:rFonts w:ascii="Courier New" w:eastAsia="Courier New" w:hAnsi="Courier New" w:cs="Courier New"/>
+          <w:sz w:val="20"/>
+          <w:szCs w:val="20"/>
+        </w:rPr>
+        <w:t>produzido</w:t>
+      </w:r>
+      <w:proofErr w:type="spellEnd"/>
+      <w:r>
+        <w:rPr>
+          <w:rFonts w:ascii="Courier New" w:eastAsia="Courier New" w:hAnsi="Courier New" w:cs="Courier New"/>
+          <w:sz w:val="20"/>
+          <w:szCs w:val="20"/>
+        </w:rPr>
+        <w:t xml:space="preserve"> += </w:t>
+      </w:r>
+      <w:proofErr w:type="spellStart"/>
+      <w:r>
+        <w:rPr>
+          <w:rFonts w:ascii="Courier New" w:eastAsia="Courier New" w:hAnsi="Courier New" w:cs="Courier New"/>
+          <w:sz w:val="20"/>
+          <w:szCs w:val="20"/>
+        </w:rPr>
+        <w:t>nova_</w:t>
+      </w:r>
+      <w:r>
+        <w:rPr>
+          <w:rFonts w:ascii="Courier New" w:eastAsia="Courier New" w:hAnsi="Courier New" w:cs="Courier New"/>
+          <w:sz w:val="20"/>
+          <w:szCs w:val="20"/>
+        </w:rPr>
+        <w:t>producao</w:t>
+      </w:r>
+      <w:proofErr w:type="spellEnd"/>
+    </w:p>
+    <w:p>
+      <w:pPr>
+        <w:jc w:val="both"/>
+      </w:pPr>
+      <w:r>
+        <w:t xml:space="preserve">-= (Atribuição de Subtração): Pode ser usado para diminuir o valor de uma variável, como subtrair o </w:t>
+      </w:r>
+      <w:r>
+        <w:t>as unidades danificadas ao final da produção</w:t>
+      </w:r>
+      <w:r>
+        <w:t xml:space="preserve">. </w:t>
+      </w:r>
+      <w:proofErr w:type="spellStart"/>
+      <w:r>
+        <w:t>Ex</w:t>
+      </w:r>
+      <w:proofErr w:type="spellEnd"/>
+      <w:r>
+        <w:t xml:space="preserve">: </w:t>
+      </w:r>
+      <w:proofErr w:type="spellStart"/>
+      <w:r>
+        <w:rPr>
+          <w:rFonts w:ascii="Courier New" w:eastAsia="Courier New" w:hAnsi="Courier New" w:cs="Courier New"/>
+          <w:sz w:val="20"/>
+          <w:szCs w:val="20"/>
+        </w:rPr>
+        <w:t>qtd_produzidas</w:t>
+      </w:r>
+      <w:proofErr w:type="spellEnd"/>
+      <w:r>
+        <w:rPr>
+          <w:rFonts w:ascii="Courier New" w:eastAsia="Courier New" w:hAnsi="Courier New" w:cs="Courier New"/>
+          <w:sz w:val="20"/>
+          <w:szCs w:val="20"/>
+        </w:rPr>
+        <w:t xml:space="preserve"> -= </w:t>
+      </w:r>
+      <w:proofErr w:type="spellStart"/>
+      <w:r>
+        <w:rPr>
+          <w:rFonts w:ascii="Courier New" w:eastAsia="Courier New" w:hAnsi="Courier New" w:cs="Courier New"/>
+          <w:sz w:val="20"/>
+          <w:szCs w:val="20"/>
+        </w:rPr>
+        <w:t>qtd_danificado</w:t>
+      </w:r>
+      <w:proofErr w:type="spellEnd"/>
     </w:p>
     <w:p>
       <w:pPr>
@@ -4121,81 +4734,80 @@
         <w:jc w:val="both"/>
       </w:pPr>
       <w:r>
-        <w:t xml:space="preserve">== (Igual a): Para verificar se dois valores são iguais, como comparar o preço de um produto com o preço de referência.Ex: </w:t>
-      </w:r>
+        <w:t xml:space="preserve">== (Igual a): Para verificar se dois valores são iguais, como comparar </w:t>
+      </w:r>
+      <w:r>
+        <w:t xml:space="preserve">se o preço do produto atual </w:t>
+      </w:r>
+      <w:r>
+        <w:t>é</w:t>
+      </w:r>
+      <w:r>
+        <w:t xml:space="preserve"> igual ao preço necessário para bater a meta de lucro</w:t>
+      </w:r>
+      <w:r>
+        <w:t xml:space="preserve">. </w:t>
+      </w:r>
+      <w:proofErr w:type="spellStart"/>
+      <w:r>
+        <w:t>Ex</w:t>
+      </w:r>
+      <w:proofErr w:type="spellEnd"/>
+      <w:r>
+        <w:t xml:space="preserve">: </w:t>
+      </w:r>
+      <w:proofErr w:type="spellStart"/>
       <w:r>
         <w:rPr>
           <w:rFonts w:ascii="Courier New" w:eastAsia="Courier New" w:hAnsi="Courier New" w:cs="Courier New"/>
           <w:sz w:val="20"/>
           <w:szCs w:val="20"/>
         </w:rPr>
-        <w:t xml:space="preserve">if </w:t>
-      </w:r>
+        <w:t>if</w:t>
+      </w:r>
+      <w:proofErr w:type="spellEnd"/>
       <w:r>
         <w:rPr>
           <w:rFonts w:ascii="Courier New" w:eastAsia="Courier New" w:hAnsi="Courier New" w:cs="Courier New"/>
           <w:sz w:val="20"/>
           <w:szCs w:val="20"/>
         </w:rPr>
-        <w:t>preco_produto == preco_referencia:</w:t>
-      </w:r>
-    </w:p>
-    <w:p>
-      <w:pPr>
-        <w:jc w:val="both"/>
-      </w:pPr>
-      <w:r>
-        <w:t xml:space="preserve">!= (Diferente de): Para verificar se dois valores são diferentes, como verificar se o nome de um cliente é diferente do nome de um cliente anterior. Ex: </w:t>
-      </w:r>
+        <w:t xml:space="preserve"> </w:t>
+      </w:r>
+      <w:proofErr w:type="spellStart"/>
       <w:r>
         <w:rPr>
           <w:rFonts w:ascii="Courier New" w:eastAsia="Courier New" w:hAnsi="Courier New" w:cs="Courier New"/>
           <w:sz w:val="20"/>
           <w:szCs w:val="20"/>
         </w:rPr>
-        <w:t>if nome_cliente != nome_cliente_anterior:</w:t>
-      </w:r>
-    </w:p>
-    <w:p>
-      <w:pPr>
-        <w:jc w:val="both"/>
-      </w:pPr>
-    </w:p>
-    <w:p>
-      <w:pPr>
-        <w:jc w:val="both"/>
+        <w:t>preco_</w:t>
+      </w:r>
+      <w:r>
         <w:rPr>
           <w:rFonts w:ascii="Courier New" w:eastAsia="Courier New" w:hAnsi="Courier New" w:cs="Courier New"/>
           <w:sz w:val="20"/>
           <w:szCs w:val="20"/>
         </w:rPr>
-      </w:pPr>
-      <w:r>
-        <w:t xml:space="preserve"> (Maior que), &lt; (Menor que), &gt;= (Maior ou igual a), &lt;= (Menor ou igual a): Úteis para comparar valores, como verificar se o total de vendas de um mês é maior que o total do mês anterior. Ex: </w:t>
-      </w:r>
+        <w:t>produto</w:t>
+      </w:r>
+      <w:proofErr w:type="spellEnd"/>
       <w:r>
         <w:rPr>
           <w:rFonts w:ascii="Courier New" w:eastAsia="Courier New" w:hAnsi="Courier New" w:cs="Courier New"/>
           <w:sz w:val="20"/>
           <w:szCs w:val="20"/>
         </w:rPr>
-        <w:t>if total_vendas &gt; total_anterior:</w:t>
-      </w:r>
-    </w:p>
-    <w:p>
-      <w:pPr>
-        <w:jc w:val="both"/>
+        <w:t xml:space="preserve"> == </w:t>
+      </w:r>
+      <w:proofErr w:type="spellStart"/>
+      <w:r>
         <w:rPr>
           <w:rFonts w:ascii="Courier New" w:eastAsia="Courier New" w:hAnsi="Courier New" w:cs="Courier New"/>
           <w:sz w:val="20"/>
           <w:szCs w:val="20"/>
         </w:rPr>
-      </w:pPr>
-      <w:r>
-        <w:t xml:space="preserve"> (Maior que), &lt; (Menor que), &gt;=</w:t>
-      </w:r>
-      <w:r>
-        <w:t xml:space="preserve"> (Maior ou igual a), &lt;= (Menor ou igual a): Úteis para limitar as tonalidades das cores em 0% a 100%. Ex: </w:t>
+        <w:t>preco</w:t>
       </w:r>
       <w:r>
         <w:rPr>
@@ -4203,7 +4815,603 @@
           <w:sz w:val="20"/>
           <w:szCs w:val="20"/>
         </w:rPr>
-        <w:t>if tonalidade_cor.esmalte &gt; vlor_percentual:</w:t>
+        <w:t>_necessario</w:t>
+      </w:r>
+      <w:proofErr w:type="spellEnd"/>
+      <w:r>
+        <w:rPr>
+          <w:rFonts w:ascii="Courier New" w:eastAsia="Courier New" w:hAnsi="Courier New" w:cs="Courier New"/>
+          <w:sz w:val="20"/>
+          <w:szCs w:val="20"/>
+        </w:rPr>
+        <w:t>:</w:t>
+      </w:r>
+    </w:p>
+    <w:p>
+      <w:pPr>
+        <w:jc w:val="both"/>
+      </w:pPr>
+      <w:proofErr w:type="gramStart"/>
+      <w:r>
+        <w:t>!=</w:t>
+      </w:r>
+      <w:proofErr w:type="gramEnd"/>
+      <w:r>
+        <w:t xml:space="preserve"> (Diferente de): Para verificar se dois valores são diferentes, como verificar se </w:t>
+      </w:r>
+      <w:r>
+        <w:t>uma cor e diferente de outra cor</w:t>
+      </w:r>
+      <w:r>
+        <w:t xml:space="preserve"> . </w:t>
+      </w:r>
+      <w:proofErr w:type="spellStart"/>
+      <w:r>
+        <w:t>Ex</w:t>
+      </w:r>
+      <w:proofErr w:type="spellEnd"/>
+      <w:r>
+        <w:t xml:space="preserve">: </w:t>
+      </w:r>
+      <w:proofErr w:type="spellStart"/>
+      <w:r>
+        <w:rPr>
+          <w:rFonts w:ascii="Courier New" w:eastAsia="Courier New" w:hAnsi="Courier New" w:cs="Courier New"/>
+          <w:sz w:val="20"/>
+          <w:szCs w:val="20"/>
+        </w:rPr>
+        <w:t>if</w:t>
+      </w:r>
+      <w:proofErr w:type="spellEnd"/>
+      <w:r>
+        <w:rPr>
+          <w:rFonts w:ascii="Courier New" w:eastAsia="Courier New" w:hAnsi="Courier New" w:cs="Courier New"/>
+          <w:sz w:val="20"/>
+          <w:szCs w:val="20"/>
+        </w:rPr>
+        <w:t xml:space="preserve"> </w:t>
+      </w:r>
+      <w:r>
+        <w:rPr>
+          <w:rFonts w:ascii="Courier New" w:eastAsia="Courier New" w:hAnsi="Courier New" w:cs="Courier New"/>
+          <w:sz w:val="20"/>
+          <w:szCs w:val="20"/>
+        </w:rPr>
+        <w:t>cor_</w:t>
+      </w:r>
+      <w:proofErr w:type="gramStart"/>
+      <w:r>
+        <w:rPr>
+          <w:rFonts w:ascii="Courier New" w:eastAsia="Courier New" w:hAnsi="Courier New" w:cs="Courier New"/>
+          <w:sz w:val="20"/>
+          <w:szCs w:val="20"/>
+        </w:rPr>
+        <w:t>1</w:t>
+      </w:r>
+      <w:r>
+        <w:rPr>
+          <w:rFonts w:ascii="Courier New" w:eastAsia="Courier New" w:hAnsi="Courier New" w:cs="Courier New"/>
+          <w:sz w:val="20"/>
+          <w:szCs w:val="20"/>
+        </w:rPr>
+        <w:t xml:space="preserve"> !</w:t>
+      </w:r>
+      <w:proofErr w:type="gramEnd"/>
+      <w:r>
+        <w:rPr>
+          <w:rFonts w:ascii="Courier New" w:eastAsia="Courier New" w:hAnsi="Courier New" w:cs="Courier New"/>
+          <w:sz w:val="20"/>
+          <w:szCs w:val="20"/>
+        </w:rPr>
+        <w:t xml:space="preserve">= </w:t>
+      </w:r>
+      <w:r>
+        <w:rPr>
+          <w:rFonts w:ascii="Courier New" w:eastAsia="Courier New" w:hAnsi="Courier New" w:cs="Courier New"/>
+          <w:sz w:val="20"/>
+          <w:szCs w:val="20"/>
+        </w:rPr>
+        <w:t>cor_2</w:t>
+      </w:r>
+      <w:r>
+        <w:rPr>
+          <w:rFonts w:ascii="Courier New" w:eastAsia="Courier New" w:hAnsi="Courier New" w:cs="Courier New"/>
+          <w:sz w:val="20"/>
+          <w:szCs w:val="20"/>
+        </w:rPr>
+        <w:t>:</w:t>
+      </w:r>
+    </w:p>
+    <w:p>
+      <w:pPr>
+        <w:jc w:val="both"/>
+      </w:pPr>
+      <w:r>
+        <w:t xml:space="preserve"> (Maior que), &lt; (Menor que), &gt;= (Maior ou igual a), &lt;= (Menor ou igual a): Úteis para comparar valores, como verificar se o total </w:t>
+      </w:r>
+      <w:r>
+        <w:t>produzido</w:t>
+      </w:r>
+      <w:r>
+        <w:t xml:space="preserve"> de um mês é maior que o total do mês anterior. </w:t>
+      </w:r>
+    </w:p>
+    <w:p>
+      <w:pPr>
+        <w:jc w:val="both"/>
+        <w:rPr>
+          <w:rFonts w:ascii="Courier New" w:eastAsia="Courier New" w:hAnsi="Courier New" w:cs="Courier New"/>
+          <w:sz w:val="20"/>
+          <w:szCs w:val="20"/>
+        </w:rPr>
+      </w:pPr>
+      <w:proofErr w:type="spellStart"/>
+      <w:r>
+        <w:t>Ex</w:t>
+      </w:r>
+      <w:proofErr w:type="spellEnd"/>
+      <w:r>
+        <w:t xml:space="preserve">: </w:t>
+      </w:r>
+      <w:proofErr w:type="spellStart"/>
+      <w:r>
+        <w:rPr>
+          <w:rFonts w:ascii="Courier New" w:eastAsia="Courier New" w:hAnsi="Courier New" w:cs="Courier New"/>
+          <w:sz w:val="20"/>
+          <w:szCs w:val="20"/>
+        </w:rPr>
+        <w:t>if</w:t>
+      </w:r>
+      <w:proofErr w:type="spellEnd"/>
+      <w:r>
+        <w:rPr>
+          <w:rFonts w:ascii="Courier New" w:eastAsia="Courier New" w:hAnsi="Courier New" w:cs="Courier New"/>
+          <w:sz w:val="20"/>
+          <w:szCs w:val="20"/>
+        </w:rPr>
+        <w:t xml:space="preserve"> total_</w:t>
+      </w:r>
+      <w:r>
+        <w:rPr>
+          <w:rFonts w:ascii="Courier New" w:eastAsia="Courier New" w:hAnsi="Courier New" w:cs="Courier New"/>
+          <w:sz w:val="20"/>
+          <w:szCs w:val="20"/>
+        </w:rPr>
+        <w:t>producao_mes_1</w:t>
+      </w:r>
+      <w:r>
+        <w:rPr>
+          <w:rFonts w:ascii="Courier New" w:eastAsia="Courier New" w:hAnsi="Courier New" w:cs="Courier New"/>
+          <w:sz w:val="20"/>
+          <w:szCs w:val="20"/>
+        </w:rPr>
+        <w:t xml:space="preserve"> &gt; total_</w:t>
+      </w:r>
+      <w:r>
+        <w:rPr>
+          <w:rFonts w:ascii="Courier New" w:eastAsia="Courier New" w:hAnsi="Courier New" w:cs="Courier New"/>
+          <w:sz w:val="20"/>
+          <w:szCs w:val="20"/>
+        </w:rPr>
+        <w:t>produtcao_mes_2</w:t>
+      </w:r>
+      <w:r>
+        <w:rPr>
+          <w:rFonts w:ascii="Courier New" w:eastAsia="Courier New" w:hAnsi="Courier New" w:cs="Courier New"/>
+          <w:sz w:val="20"/>
+          <w:szCs w:val="20"/>
+        </w:rPr>
+        <w:t>:</w:t>
+      </w:r>
+    </w:p>
+    <w:p>
+      <w:pPr>
+        <w:jc w:val="both"/>
+        <w:rPr>
+          <w:rFonts w:ascii="Courier New" w:eastAsia="Courier New" w:hAnsi="Courier New" w:cs="Courier New"/>
+          <w:sz w:val="20"/>
+          <w:szCs w:val="20"/>
+        </w:rPr>
+      </w:pPr>
+      <w:r>
+        <w:t xml:space="preserve"> (Maior que), &lt; (Menor que), &gt;= (Maior ou igual a), &lt;= (Menor ou igual a): Úteis para limitar as tonalidades das cores em 0% a 100%. </w:t>
+      </w:r>
+      <w:proofErr w:type="spellStart"/>
+      <w:r>
+        <w:t>Ex</w:t>
+      </w:r>
+      <w:proofErr w:type="spellEnd"/>
+      <w:r>
+        <w:t xml:space="preserve">: </w:t>
+      </w:r>
+      <w:proofErr w:type="spellStart"/>
+      <w:r>
+        <w:rPr>
+          <w:rFonts w:ascii="Courier New" w:eastAsia="Courier New" w:hAnsi="Courier New" w:cs="Courier New"/>
+          <w:sz w:val="20"/>
+          <w:szCs w:val="20"/>
+        </w:rPr>
+        <w:t>if</w:t>
+      </w:r>
+      <w:proofErr w:type="spellEnd"/>
+      <w:r>
+        <w:rPr>
+          <w:rFonts w:ascii="Courier New" w:eastAsia="Courier New" w:hAnsi="Courier New" w:cs="Courier New"/>
+          <w:sz w:val="20"/>
+          <w:szCs w:val="20"/>
+        </w:rPr>
+        <w:t xml:space="preserve"> </w:t>
+      </w:r>
+      <w:proofErr w:type="spellStart"/>
+      <w:r>
+        <w:rPr>
+          <w:rFonts w:ascii="Courier New" w:eastAsia="Courier New" w:hAnsi="Courier New" w:cs="Courier New"/>
+          <w:sz w:val="20"/>
+          <w:szCs w:val="20"/>
+        </w:rPr>
+        <w:t>tonalidade_</w:t>
+      </w:r>
+      <w:proofErr w:type="gramStart"/>
+      <w:r>
+        <w:rPr>
+          <w:rFonts w:ascii="Courier New" w:eastAsia="Courier New" w:hAnsi="Courier New" w:cs="Courier New"/>
+          <w:sz w:val="20"/>
+          <w:szCs w:val="20"/>
+        </w:rPr>
+        <w:t>cor.esmalte</w:t>
+      </w:r>
+      <w:proofErr w:type="spellEnd"/>
+      <w:proofErr w:type="gramEnd"/>
+      <w:r>
+        <w:rPr>
+          <w:rFonts w:ascii="Courier New" w:eastAsia="Courier New" w:hAnsi="Courier New" w:cs="Courier New"/>
+          <w:sz w:val="20"/>
+          <w:szCs w:val="20"/>
+        </w:rPr>
+        <w:t xml:space="preserve"> &gt; </w:t>
+      </w:r>
+      <w:proofErr w:type="spellStart"/>
+      <w:r>
+        <w:rPr>
+          <w:rFonts w:ascii="Courier New" w:eastAsia="Courier New" w:hAnsi="Courier New" w:cs="Courier New"/>
+          <w:sz w:val="20"/>
+          <w:szCs w:val="20"/>
+        </w:rPr>
+        <w:t>vlor_percentual</w:t>
+      </w:r>
+      <w:proofErr w:type="spellEnd"/>
+      <w:r>
+        <w:rPr>
+          <w:rFonts w:ascii="Courier New" w:eastAsia="Courier New" w:hAnsi="Courier New" w:cs="Courier New"/>
+          <w:sz w:val="20"/>
+          <w:szCs w:val="20"/>
+        </w:rPr>
+        <w:t>:</w:t>
+      </w:r>
+    </w:p>
+    <w:p>
+      <w:pPr>
+        <w:jc w:val="both"/>
+        <w:rPr>
+          <w:b/>
+        </w:rPr>
+      </w:pPr>
+      <w:r>
+        <w:rPr>
+          <w:b/>
+        </w:rPr>
+        <w:t>2.4 Operadores Lógicos:</w:t>
+      </w:r>
+    </w:p>
+    <w:p>
+      <w:pPr>
+        <w:jc w:val="both"/>
+      </w:pPr>
+      <w:r>
+        <w:t>&amp;&amp; (AND): Pode ser usado para combinar duas condições, como verificar</w:t>
+      </w:r>
+      <w:r>
+        <w:t xml:space="preserve"> se um cliente novo produziu sua própria cor</w:t>
+      </w:r>
+      <w:r>
+        <w:t xml:space="preserve">. </w:t>
+      </w:r>
+      <w:proofErr w:type="spellStart"/>
+      <w:r>
+        <w:t>Ex</w:t>
+      </w:r>
+      <w:proofErr w:type="spellEnd"/>
+      <w:r>
+        <w:t xml:space="preserve">: </w:t>
+      </w:r>
+      <w:proofErr w:type="spellStart"/>
+      <w:r>
+        <w:rPr>
+          <w:rFonts w:ascii="Courier New" w:eastAsia="Courier New" w:hAnsi="Courier New" w:cs="Courier New"/>
+          <w:sz w:val="20"/>
+          <w:szCs w:val="20"/>
+        </w:rPr>
+        <w:t>if</w:t>
+      </w:r>
+      <w:proofErr w:type="spellEnd"/>
+      <w:r>
+        <w:rPr>
+          <w:rFonts w:ascii="Courier New" w:eastAsia="Courier New" w:hAnsi="Courier New" w:cs="Courier New"/>
+          <w:sz w:val="20"/>
+          <w:szCs w:val="20"/>
+        </w:rPr>
+        <w:t xml:space="preserve"> </w:t>
+      </w:r>
+      <w:proofErr w:type="spellStart"/>
+      <w:r>
+        <w:rPr>
+          <w:rFonts w:ascii="Courier New" w:eastAsia="Courier New" w:hAnsi="Courier New" w:cs="Courier New"/>
+          <w:sz w:val="20"/>
+          <w:szCs w:val="20"/>
+        </w:rPr>
+        <w:t>cliente_novo</w:t>
+      </w:r>
+      <w:proofErr w:type="spellEnd"/>
+      <w:r>
+        <w:rPr>
+          <w:rFonts w:ascii="Courier New" w:eastAsia="Courier New" w:hAnsi="Courier New" w:cs="Courier New"/>
+          <w:sz w:val="20"/>
+          <w:szCs w:val="20"/>
+        </w:rPr>
+        <w:t xml:space="preserve"> </w:t>
+      </w:r>
+      <w:proofErr w:type="spellStart"/>
+      <w:r>
+        <w:rPr>
+          <w:rFonts w:ascii="Courier New" w:eastAsia="Courier New" w:hAnsi="Courier New" w:cs="Courier New"/>
+          <w:sz w:val="20"/>
+          <w:szCs w:val="20"/>
+        </w:rPr>
+        <w:t>and</w:t>
+      </w:r>
+      <w:proofErr w:type="spellEnd"/>
+      <w:r>
+        <w:rPr>
+          <w:rFonts w:ascii="Courier New" w:eastAsia="Courier New" w:hAnsi="Courier New" w:cs="Courier New"/>
+          <w:sz w:val="20"/>
+          <w:szCs w:val="20"/>
+        </w:rPr>
+        <w:t xml:space="preserve"> </w:t>
+      </w:r>
+      <w:proofErr w:type="spellStart"/>
+      <w:r>
+        <w:rPr>
+          <w:rFonts w:ascii="Courier New" w:eastAsia="Courier New" w:hAnsi="Courier New" w:cs="Courier New"/>
+          <w:sz w:val="20"/>
+          <w:szCs w:val="20"/>
+        </w:rPr>
+        <w:t>c</w:t>
+      </w:r>
+      <w:r>
+        <w:rPr>
+          <w:rFonts w:ascii="Courier New" w:eastAsia="Courier New" w:hAnsi="Courier New" w:cs="Courier New"/>
+          <w:sz w:val="20"/>
+          <w:szCs w:val="20"/>
+        </w:rPr>
+        <w:t>ores_produzidas</w:t>
+      </w:r>
+      <w:proofErr w:type="spellEnd"/>
+      <w:r>
+        <w:rPr>
+          <w:rFonts w:ascii="Courier New" w:eastAsia="Courier New" w:hAnsi="Courier New" w:cs="Courier New"/>
+          <w:sz w:val="20"/>
+          <w:szCs w:val="20"/>
+        </w:rPr>
+        <w:t>:</w:t>
+      </w:r>
+    </w:p>
+    <w:p>
+      <w:pPr>
+        <w:jc w:val="both"/>
+      </w:pPr>
+      <w:r>
+        <w:t>|| (OR): Para avaliar se pelo menos uma das condições é verdadeira, como verificar se um client</w:t>
+      </w:r>
+      <w:r>
+        <w:t>e não comprou ou comprou pouco no último mês</w:t>
+      </w:r>
+      <w:r>
+        <w:t xml:space="preserve">. </w:t>
+      </w:r>
+    </w:p>
+    <w:p>
+      <w:pPr>
+        <w:jc w:val="both"/>
+        <w:rPr>
+          <w:rFonts w:ascii="Courier New" w:eastAsia="Courier New" w:hAnsi="Courier New" w:cs="Courier New"/>
+          <w:sz w:val="20"/>
+          <w:szCs w:val="20"/>
+        </w:rPr>
+      </w:pPr>
+      <w:proofErr w:type="spellStart"/>
+      <w:r>
+        <w:t>Ex</w:t>
+      </w:r>
+      <w:proofErr w:type="spellEnd"/>
+      <w:r>
+        <w:t xml:space="preserve">: </w:t>
+      </w:r>
+      <w:proofErr w:type="spellStart"/>
+      <w:r>
+        <w:rPr>
+          <w:rFonts w:ascii="Courier New" w:eastAsia="Courier New" w:hAnsi="Courier New" w:cs="Courier New"/>
+          <w:sz w:val="20"/>
+          <w:szCs w:val="20"/>
+        </w:rPr>
+        <w:t>if</w:t>
+      </w:r>
+      <w:proofErr w:type="spellEnd"/>
+      <w:r>
+        <w:rPr>
+          <w:rFonts w:ascii="Courier New" w:eastAsia="Courier New" w:hAnsi="Courier New" w:cs="Courier New"/>
+          <w:sz w:val="20"/>
+          <w:szCs w:val="20"/>
+        </w:rPr>
+        <w:t xml:space="preserve"> </w:t>
+      </w:r>
+      <w:proofErr w:type="spellStart"/>
+      <w:r>
+        <w:rPr>
+          <w:rFonts w:ascii="Courier New" w:eastAsia="Courier New" w:hAnsi="Courier New" w:cs="Courier New"/>
+          <w:sz w:val="20"/>
+          <w:szCs w:val="20"/>
+        </w:rPr>
+        <w:t>cliente</w:t>
+      </w:r>
+      <w:r>
+        <w:rPr>
+          <w:rFonts w:ascii="Courier New" w:eastAsia="Courier New" w:hAnsi="Courier New" w:cs="Courier New"/>
+          <w:sz w:val="20"/>
+          <w:szCs w:val="20"/>
+        </w:rPr>
+        <w:t>s</w:t>
+      </w:r>
+      <w:r>
+        <w:rPr>
+          <w:rFonts w:ascii="Courier New" w:eastAsia="Courier New" w:hAnsi="Courier New" w:cs="Courier New"/>
+          <w:sz w:val="20"/>
+          <w:szCs w:val="20"/>
+        </w:rPr>
+        <w:t>_</w:t>
+      </w:r>
+      <w:r>
+        <w:rPr>
+          <w:rFonts w:ascii="Courier New" w:eastAsia="Courier New" w:hAnsi="Courier New" w:cs="Courier New"/>
+          <w:sz w:val="20"/>
+          <w:szCs w:val="20"/>
+        </w:rPr>
+        <w:t>sem_compra</w:t>
+      </w:r>
+      <w:proofErr w:type="spellEnd"/>
+      <w:r>
+        <w:rPr>
+          <w:rFonts w:ascii="Courier New" w:eastAsia="Courier New" w:hAnsi="Courier New" w:cs="Courier New"/>
+          <w:sz w:val="20"/>
+          <w:szCs w:val="20"/>
+        </w:rPr>
+        <w:t xml:space="preserve"> </w:t>
+      </w:r>
+      <w:proofErr w:type="spellStart"/>
+      <w:r>
+        <w:rPr>
+          <w:rFonts w:ascii="Courier New" w:eastAsia="Courier New" w:hAnsi="Courier New" w:cs="Courier New"/>
+          <w:sz w:val="20"/>
+          <w:szCs w:val="20"/>
+        </w:rPr>
+        <w:t>or</w:t>
+      </w:r>
+      <w:proofErr w:type="spellEnd"/>
+      <w:r>
+        <w:rPr>
+          <w:rFonts w:ascii="Courier New" w:eastAsia="Courier New" w:hAnsi="Courier New" w:cs="Courier New"/>
+          <w:sz w:val="20"/>
+          <w:szCs w:val="20"/>
+        </w:rPr>
+        <w:t xml:space="preserve"> </w:t>
+      </w:r>
+      <w:proofErr w:type="spellStart"/>
+      <w:r>
+        <w:rPr>
+          <w:rFonts w:ascii="Courier New" w:eastAsia="Courier New" w:hAnsi="Courier New" w:cs="Courier New"/>
+          <w:sz w:val="20"/>
+          <w:szCs w:val="20"/>
+        </w:rPr>
+        <w:t>clientes_baixo_volume_de_compra</w:t>
+      </w:r>
+      <w:proofErr w:type="spellEnd"/>
+      <w:r>
+        <w:rPr>
+          <w:rFonts w:ascii="Courier New" w:eastAsia="Courier New" w:hAnsi="Courier New" w:cs="Courier New"/>
+          <w:sz w:val="20"/>
+          <w:szCs w:val="20"/>
+        </w:rPr>
+        <w:t>:</w:t>
+      </w:r>
+    </w:p>
+    <w:p>
+      <w:pPr>
+        <w:jc w:val="both"/>
+        <w:rPr>
+          <w:rFonts w:ascii="Courier New" w:eastAsia="Courier New" w:hAnsi="Courier New" w:cs="Courier New"/>
+          <w:sz w:val="20"/>
+          <w:szCs w:val="20"/>
+        </w:rPr>
+      </w:pPr>
+      <w:r>
+        <w:t>! (NOT): Para inverter o valor de uma expressão lógica, como verificar</w:t>
+      </w:r>
+      <w:r>
+        <w:t xml:space="preserve"> produtos que não foram danificados.</w:t>
+      </w:r>
+      <w:r>
+        <w:t xml:space="preserve"> </w:t>
+      </w:r>
+      <w:proofErr w:type="spellStart"/>
+      <w:r>
+        <w:t>Ex</w:t>
+      </w:r>
+      <w:proofErr w:type="spellEnd"/>
+      <w:r>
+        <w:t xml:space="preserve">: </w:t>
+      </w:r>
+      <w:proofErr w:type="spellStart"/>
+      <w:r>
+        <w:rPr>
+          <w:rFonts w:ascii="Courier New" w:eastAsia="Courier New" w:hAnsi="Courier New" w:cs="Courier New"/>
+          <w:sz w:val="20"/>
+          <w:szCs w:val="20"/>
+        </w:rPr>
+        <w:t>if</w:t>
+      </w:r>
+      <w:proofErr w:type="spellEnd"/>
+      <w:r>
+        <w:rPr>
+          <w:rFonts w:ascii="Courier New" w:eastAsia="Courier New" w:hAnsi="Courier New" w:cs="Courier New"/>
+          <w:sz w:val="20"/>
+          <w:szCs w:val="20"/>
+        </w:rPr>
+        <w:t xml:space="preserve"> </w:t>
+      </w:r>
+      <w:proofErr w:type="spellStart"/>
+      <w:r>
+        <w:rPr>
+          <w:rFonts w:ascii="Courier New" w:eastAsia="Courier New" w:hAnsi="Courier New" w:cs="Courier New"/>
+          <w:sz w:val="20"/>
+          <w:szCs w:val="20"/>
+        </w:rPr>
+        <w:t>not</w:t>
+      </w:r>
+      <w:proofErr w:type="spellEnd"/>
+      <w:r>
+        <w:rPr>
+          <w:rFonts w:ascii="Courier New" w:eastAsia="Courier New" w:hAnsi="Courier New" w:cs="Courier New"/>
+          <w:sz w:val="20"/>
+          <w:szCs w:val="20"/>
+        </w:rPr>
+        <w:t xml:space="preserve"> </w:t>
+      </w:r>
+      <w:proofErr w:type="spellStart"/>
+      <w:r>
+        <w:rPr>
+          <w:rFonts w:ascii="Courier New" w:eastAsia="Courier New" w:hAnsi="Courier New" w:cs="Courier New"/>
+          <w:sz w:val="20"/>
+          <w:szCs w:val="20"/>
+        </w:rPr>
+        <w:t>produtos_danificados</w:t>
+      </w:r>
+      <w:proofErr w:type="spellEnd"/>
+      <w:r>
+        <w:rPr>
+          <w:rFonts w:ascii="Courier New" w:eastAsia="Courier New" w:hAnsi="Courier New" w:cs="Courier New"/>
+          <w:sz w:val="20"/>
+          <w:szCs w:val="20"/>
+        </w:rPr>
+        <w:t>:</w:t>
       </w:r>
     </w:p>
     <w:p>
@@ -4218,67 +5426,483 @@
           <w:b/>
         </w:rPr>
         <w:lastRenderedPageBreak/>
-        <w:t>2.4 Operadores Lógicos:</w:t>
-      </w:r>
-    </w:p>
-    <w:p>
-      <w:pPr>
-        <w:jc w:val="both"/>
-      </w:pPr>
-      <w:r>
-        <w:t>&amp;&amp; (AND): Pode ser usado para combinar duas condições, como verificar se um clien</w:t>
-      </w:r>
-      <w:r>
-        <w:t xml:space="preserve">te é novo e se fez uma compra nos últimos 30 dias. Ex: </w:t>
-      </w:r>
-      <w:r>
-        <w:rPr>
-          <w:rFonts w:ascii="Courier New" w:eastAsia="Courier New" w:hAnsi="Courier New" w:cs="Courier New"/>
-          <w:sz w:val="20"/>
-          <w:szCs w:val="20"/>
-        </w:rPr>
-        <w:t>if cliente_novo and compra_recente:</w:t>
-      </w:r>
-    </w:p>
-    <w:p>
-      <w:pPr>
-        <w:jc w:val="both"/>
-      </w:pPr>
-      <w:r>
-        <w:t xml:space="preserve">|| (OR): Para avaliar se pelo menos uma das condições é verdadeira, como verificar se um cliente é VIP ou se fez uma compra acima de um determinado valor. Ex: </w:t>
-      </w:r>
-      <w:r>
-        <w:rPr>
-          <w:rFonts w:ascii="Courier New" w:eastAsia="Courier New" w:hAnsi="Courier New" w:cs="Courier New"/>
-          <w:sz w:val="20"/>
-          <w:szCs w:val="20"/>
-        </w:rPr>
-        <w:t>if cli</w:t>
-      </w:r>
-      <w:r>
-        <w:rPr>
-          <w:rFonts w:ascii="Courier New" w:eastAsia="Courier New" w:hAnsi="Courier New" w:cs="Courier New"/>
-          <w:sz w:val="20"/>
-          <w:szCs w:val="20"/>
-        </w:rPr>
-        <w:t>ente_VIP or valor_compra &gt; valor_limite:</w:t>
-      </w:r>
-    </w:p>
-    <w:p>
-      <w:pPr>
-        <w:jc w:val="both"/>
-      </w:pPr>
-      <w:r>
-        <w:t xml:space="preserve">! (NOT): Para inverter o valor de uma expressão lógica, como verificar se um cliente não fez uma compra nos últimos 60 dias. Ex: </w:t>
-      </w:r>
-      <w:r>
-        <w:rPr>
-          <w:rFonts w:ascii="Courier New" w:eastAsia="Courier New" w:hAnsi="Courier New" w:cs="Courier New"/>
-          <w:sz w:val="20"/>
-          <w:szCs w:val="20"/>
-        </w:rPr>
-        <w:t>if not comprou_ultimos_60_dias:</w:t>
-      </w:r>
+        <w:t>2.</w:t>
+      </w:r>
+      <w:r>
+        <w:rPr>
+          <w:b/>
+        </w:rPr>
+        <w:t>5</w:t>
+      </w:r>
+      <w:r>
+        <w:rPr>
+          <w:b/>
+        </w:rPr>
+        <w:t xml:space="preserve"> </w:t>
+      </w:r>
+      <w:r>
+        <w:rPr>
+          <w:b/>
+        </w:rPr>
+        <w:t>Exemplo Prático</w:t>
+      </w:r>
+      <w:r>
+        <w:rPr>
+          <w:b/>
+        </w:rPr>
+        <w:t>:</w:t>
+      </w:r>
+    </w:p>
+    <w:p>
+      <w:pPr>
+        <w:jc w:val="both"/>
+      </w:pPr>
+      <w:r>
+        <w:t xml:space="preserve">A </w:t>
+      </w:r>
+      <w:r>
+        <w:t>seguir, temos um código Python desenvolvido para, ao fornecer os dados RGB de uma cor, retornar o código hexadecimal correspondente dessa mesma cor.</w:t>
+      </w:r>
+    </w:p>
+    <w:p>
+      <w:pPr>
+        <w:jc w:val="both"/>
+      </w:pPr>
+      <w:r>
+        <w:t xml:space="preserve"># Recebe os valores de </w:t>
+      </w:r>
+      <w:proofErr w:type="spellStart"/>
+      <w:r>
+        <w:t>Red</w:t>
+      </w:r>
+      <w:proofErr w:type="spellEnd"/>
+      <w:r>
+        <w:t>, Green e Blue do usuário</w:t>
+      </w:r>
+    </w:p>
+    <w:p>
+      <w:pPr>
+        <w:jc w:val="both"/>
+      </w:pPr>
+      <w:proofErr w:type="spellStart"/>
+      <w:r>
+        <w:t>red</w:t>
+      </w:r>
+      <w:proofErr w:type="spellEnd"/>
+      <w:r>
+        <w:t xml:space="preserve"> = </w:t>
+      </w:r>
+      <w:proofErr w:type="spellStart"/>
+      <w:proofErr w:type="gramStart"/>
+      <w:r>
+        <w:t>int</w:t>
+      </w:r>
+      <w:proofErr w:type="spellEnd"/>
+      <w:r>
+        <w:t>(</w:t>
+      </w:r>
+      <w:proofErr w:type="gramEnd"/>
+      <w:r>
+        <w:t xml:space="preserve">input("Digite o valor de </w:t>
+      </w:r>
+      <w:proofErr w:type="spellStart"/>
+      <w:r>
+        <w:t>Red</w:t>
+      </w:r>
+      <w:proofErr w:type="spellEnd"/>
+      <w:r>
+        <w:t xml:space="preserve"> (0-255): "))</w:t>
+      </w:r>
+    </w:p>
+    <w:p>
+      <w:pPr>
+        <w:jc w:val="both"/>
+        <w:rPr>
+          <w:lang w:val="en-US"/>
+        </w:rPr>
+      </w:pPr>
+      <w:r>
+        <w:rPr>
+          <w:lang w:val="en-US"/>
+        </w:rPr>
+        <w:t xml:space="preserve">green = </w:t>
+      </w:r>
+      <w:proofErr w:type="spellStart"/>
+      <w:proofErr w:type="gramStart"/>
+      <w:r>
+        <w:rPr>
+          <w:lang w:val="en-US"/>
+        </w:rPr>
+        <w:t>int</w:t>
+      </w:r>
+      <w:proofErr w:type="spellEnd"/>
+      <w:r>
+        <w:rPr>
+          <w:lang w:val="en-US"/>
+        </w:rPr>
+        <w:t>(</w:t>
+      </w:r>
+      <w:proofErr w:type="gramEnd"/>
+      <w:r>
+        <w:rPr>
+          <w:lang w:val="en-US"/>
+        </w:rPr>
+        <w:t>input("</w:t>
+      </w:r>
+      <w:proofErr w:type="spellStart"/>
+      <w:r>
+        <w:rPr>
+          <w:lang w:val="en-US"/>
+        </w:rPr>
+        <w:t>Digite</w:t>
+      </w:r>
+      <w:proofErr w:type="spellEnd"/>
+      <w:r>
+        <w:rPr>
+          <w:lang w:val="en-US"/>
+        </w:rPr>
+        <w:t xml:space="preserve"> o valor de Green (0-255): "))</w:t>
+      </w:r>
+    </w:p>
+    <w:p>
+      <w:pPr>
+        <w:jc w:val="both"/>
+        <w:rPr>
+          <w:lang w:val="en-US"/>
+        </w:rPr>
+      </w:pPr>
+      <w:r>
+        <w:rPr>
+          <w:lang w:val="en-US"/>
+        </w:rPr>
+        <w:t xml:space="preserve">blue = </w:t>
+      </w:r>
+      <w:proofErr w:type="spellStart"/>
+      <w:proofErr w:type="gramStart"/>
+      <w:r>
+        <w:rPr>
+          <w:lang w:val="en-US"/>
+        </w:rPr>
+        <w:t>int</w:t>
+      </w:r>
+      <w:proofErr w:type="spellEnd"/>
+      <w:r>
+        <w:rPr>
+          <w:lang w:val="en-US"/>
+        </w:rPr>
+        <w:t>(</w:t>
+      </w:r>
+      <w:proofErr w:type="gramEnd"/>
+      <w:r>
+        <w:rPr>
+          <w:lang w:val="en-US"/>
+        </w:rPr>
+        <w:t>input("</w:t>
+      </w:r>
+      <w:proofErr w:type="spellStart"/>
+      <w:r>
+        <w:rPr>
+          <w:lang w:val="en-US"/>
+        </w:rPr>
+        <w:t>Digite</w:t>
+      </w:r>
+      <w:proofErr w:type="spellEnd"/>
+      <w:r>
+        <w:rPr>
+          <w:lang w:val="en-US"/>
+        </w:rPr>
+        <w:t xml:space="preserve"> o valor de Blue (0-255): "))</w:t>
+      </w:r>
+    </w:p>
+    <w:p>
+      <w:pPr>
+        <w:jc w:val="both"/>
+        <w:rPr>
+          <w:lang w:val="en-US"/>
+        </w:rPr>
+      </w:pPr>
+    </w:p>
+    <w:p>
+      <w:pPr>
+        <w:jc w:val="both"/>
+        <w:rPr>
+          <w:lang w:val="en-US"/>
+        </w:rPr>
+      </w:pPr>
+      <w:r>
+        <w:rPr>
+          <w:lang w:val="en-US"/>
+        </w:rPr>
+        <w:t xml:space="preserve">def </w:t>
+      </w:r>
+      <w:proofErr w:type="spellStart"/>
+      <w:r>
+        <w:rPr>
+          <w:lang w:val="en-US"/>
+        </w:rPr>
+        <w:t>rgb_to_</w:t>
+      </w:r>
+      <w:proofErr w:type="gramStart"/>
+      <w:r>
+        <w:rPr>
+          <w:lang w:val="en-US"/>
+        </w:rPr>
+        <w:t>hex</w:t>
+      </w:r>
+      <w:proofErr w:type="spellEnd"/>
+      <w:r>
+        <w:rPr>
+          <w:lang w:val="en-US"/>
+        </w:rPr>
+        <w:t>(</w:t>
+      </w:r>
+      <w:proofErr w:type="gramEnd"/>
+      <w:r>
+        <w:rPr>
+          <w:lang w:val="en-US"/>
+        </w:rPr>
+        <w:t>red, green, blue):</w:t>
+      </w:r>
+    </w:p>
+    <w:p>
+      <w:pPr>
+        <w:jc w:val="both"/>
+      </w:pPr>
+      <w:r>
+        <w:rPr>
+          <w:lang w:val="en-US"/>
+        </w:rPr>
+        <w:t xml:space="preserve">    </w:t>
+      </w:r>
+      <w:r>
+        <w:t># Converte os valores RGB para hexadecimal</w:t>
+      </w:r>
+    </w:p>
+    <w:p>
+      <w:pPr>
+        <w:jc w:val="both"/>
+        <w:rPr>
+          <w:lang w:val="en-US"/>
+        </w:rPr>
+      </w:pPr>
+      <w:r>
+        <w:t xml:space="preserve">    </w:t>
+      </w:r>
+      <w:proofErr w:type="spellStart"/>
+      <w:r>
+        <w:rPr>
+          <w:lang w:val="en-US"/>
+        </w:rPr>
+        <w:t>hex_color</w:t>
+      </w:r>
+      <w:proofErr w:type="spellEnd"/>
+      <w:r>
+        <w:rPr>
+          <w:lang w:val="en-US"/>
+        </w:rPr>
+        <w:t xml:space="preserve"> = '#{:02</w:t>
+      </w:r>
+      <w:proofErr w:type="gramStart"/>
+      <w:r>
+        <w:rPr>
+          <w:lang w:val="en-US"/>
+        </w:rPr>
+        <w:t>x}{</w:t>
+      </w:r>
+      <w:proofErr w:type="gramEnd"/>
+      <w:r>
+        <w:rPr>
+          <w:lang w:val="en-US"/>
+        </w:rPr>
+        <w:t>:02x}{:02x}'.format(red, green, blue)</w:t>
+      </w:r>
+    </w:p>
+    <w:p>
+      <w:pPr>
+        <w:jc w:val="both"/>
+      </w:pPr>
+      <w:r>
+        <w:rPr>
+          <w:lang w:val="en-US"/>
+        </w:rPr>
+        <w:t xml:space="preserve">    </w:t>
+      </w:r>
+      <w:proofErr w:type="spellStart"/>
+      <w:r>
+        <w:t>return</w:t>
+      </w:r>
+      <w:proofErr w:type="spellEnd"/>
+      <w:r>
+        <w:t xml:space="preserve"> </w:t>
+      </w:r>
+      <w:proofErr w:type="spellStart"/>
+      <w:r>
+        <w:t>hex_color</w:t>
+      </w:r>
+      <w:proofErr w:type="spellEnd"/>
+    </w:p>
+    <w:p>
+      <w:pPr>
+        <w:jc w:val="both"/>
+      </w:pPr>
+      <w:r>
+        <w:t># Verifica se os valores estão dentro do intervalo 0-255</w:t>
+      </w:r>
+    </w:p>
+    <w:p>
+      <w:pPr>
+        <w:jc w:val="both"/>
+        <w:rPr>
+          <w:lang w:val="en-US"/>
+        </w:rPr>
+      </w:pPr>
+      <w:r>
+        <w:rPr>
+          <w:lang w:val="en-US"/>
+        </w:rPr>
+        <w:t>if 0 &lt;= red &lt;= 255 and 0 &lt;= green &lt;= 255 and 0 &lt;= blue &lt;= 255:</w:t>
+      </w:r>
+    </w:p>
+    <w:p>
+      <w:pPr>
+        <w:jc w:val="both"/>
+      </w:pPr>
+      <w:r>
+        <w:rPr>
+          <w:lang w:val="en-US"/>
+        </w:rPr>
+        <w:t xml:space="preserve">    </w:t>
+      </w:r>
+      <w:r>
+        <w:t># Obtém o código hexadecimal</w:t>
+      </w:r>
+    </w:p>
+    <w:p>
+      <w:pPr>
+        <w:jc w:val="both"/>
+      </w:pPr>
+      <w:r>
+        <w:t xml:space="preserve">    </w:t>
+      </w:r>
+      <w:proofErr w:type="spellStart"/>
+      <w:r>
+        <w:t>hex_color</w:t>
+      </w:r>
+      <w:proofErr w:type="spellEnd"/>
+      <w:r>
+        <w:t xml:space="preserve"> = </w:t>
+      </w:r>
+      <w:proofErr w:type="spellStart"/>
+      <w:r>
+        <w:t>rgb_to_</w:t>
+      </w:r>
+      <w:proofErr w:type="gramStart"/>
+      <w:r>
+        <w:t>hex</w:t>
+      </w:r>
+      <w:proofErr w:type="spellEnd"/>
+      <w:r>
+        <w:t>(</w:t>
+      </w:r>
+      <w:proofErr w:type="spellStart"/>
+      <w:proofErr w:type="gramEnd"/>
+      <w:r>
+        <w:t>red</w:t>
+      </w:r>
+      <w:proofErr w:type="spellEnd"/>
+      <w:r>
+        <w:t xml:space="preserve">, </w:t>
+      </w:r>
+      <w:proofErr w:type="spellStart"/>
+      <w:r>
+        <w:t>green</w:t>
+      </w:r>
+      <w:proofErr w:type="spellEnd"/>
+      <w:r>
+        <w:t>, blue)</w:t>
+      </w:r>
+    </w:p>
+    <w:p>
+      <w:pPr>
+        <w:jc w:val="both"/>
+      </w:pPr>
+      <w:r>
+        <w:t xml:space="preserve">    # Exibe a cor e o código </w:t>
+      </w:r>
+      <w:proofErr w:type="spellStart"/>
+      <w:r>
+        <w:t>hexadecima</w:t>
+      </w:r>
+      <w:proofErr w:type="spellEnd"/>
+    </w:p>
+    <w:p>
+      <w:pPr>
+        <w:jc w:val="both"/>
+      </w:pPr>
+      <w:r>
+        <w:t xml:space="preserve">    </w:t>
+      </w:r>
+      <w:proofErr w:type="gramStart"/>
+      <w:r>
+        <w:t>print(</w:t>
+      </w:r>
+      <w:proofErr w:type="gramEnd"/>
+      <w:r>
+        <w:t xml:space="preserve">"Código Hexadecimal:", </w:t>
+      </w:r>
+      <w:proofErr w:type="spellStart"/>
+      <w:r>
+        <w:t>hex_color</w:t>
+      </w:r>
+      <w:proofErr w:type="spellEnd"/>
+      <w:r>
+        <w:t>)</w:t>
+      </w:r>
+    </w:p>
+    <w:p>
+      <w:pPr>
+        <w:jc w:val="both"/>
+      </w:pPr>
+      <w:proofErr w:type="spellStart"/>
+      <w:r>
+        <w:t>else</w:t>
+      </w:r>
+      <w:proofErr w:type="spellEnd"/>
+      <w:r>
+        <w:t>:</w:t>
+      </w:r>
+    </w:p>
+    <w:p>
+      <w:pPr>
+        <w:jc w:val="both"/>
+      </w:pPr>
+      <w:r>
+        <w:t xml:space="preserve">    </w:t>
+      </w:r>
+      <w:proofErr w:type="gramStart"/>
+      <w:r>
+        <w:t>print(</w:t>
+      </w:r>
+      <w:proofErr w:type="gramEnd"/>
+      <w:r>
+        <w:t xml:space="preserve">"Os valores de </w:t>
+      </w:r>
+      <w:proofErr w:type="spellStart"/>
+      <w:r>
+        <w:t>Red</w:t>
+      </w:r>
+      <w:proofErr w:type="spellEnd"/>
+      <w:r>
+        <w:t>, Green e Blue devem estar no intervalo de 0 a 255.")</w:t>
+      </w:r>
+    </w:p>
+    <w:p>
+      <w:pPr>
+        <w:jc w:val="both"/>
+        <w:rPr>
+          <w:b/>
+        </w:rPr>
+      </w:pPr>
     </w:p>
     <w:p>
       <w:pPr>
@@ -4289,12 +5913,73 @@
           <w:szCs w:val="32"/>
         </w:rPr>
       </w:pPr>
-      <w:r>
+    </w:p>
+    <w:p>
+      <w:pPr>
+        <w:jc w:val="both"/>
         <w:rPr>
           <w:b/>
           <w:sz w:val="32"/>
           <w:szCs w:val="32"/>
         </w:rPr>
+      </w:pPr>
+    </w:p>
+    <w:p>
+      <w:pPr>
+        <w:jc w:val="both"/>
+        <w:rPr>
+          <w:b/>
+          <w:sz w:val="32"/>
+          <w:szCs w:val="32"/>
+        </w:rPr>
+      </w:pPr>
+    </w:p>
+    <w:p>
+      <w:pPr>
+        <w:jc w:val="both"/>
+        <w:rPr>
+          <w:b/>
+          <w:sz w:val="32"/>
+          <w:szCs w:val="32"/>
+        </w:rPr>
+      </w:pPr>
+    </w:p>
+    <w:p>
+      <w:pPr>
+        <w:jc w:val="both"/>
+        <w:rPr>
+          <w:b/>
+          <w:sz w:val="32"/>
+          <w:szCs w:val="32"/>
+        </w:rPr>
+      </w:pPr>
+    </w:p>
+    <w:p>
+      <w:pPr>
+        <w:jc w:val="both"/>
+        <w:rPr>
+          <w:b/>
+          <w:sz w:val="32"/>
+          <w:szCs w:val="32"/>
+        </w:rPr>
+      </w:pPr>
+    </w:p>
+    <w:p>
+      <w:pPr>
+        <w:jc w:val="both"/>
+        <w:rPr>
+          <w:b/>
+          <w:sz w:val="32"/>
+          <w:szCs w:val="32"/>
+        </w:rPr>
+      </w:pPr>
+      <w:r>
+        <w:rPr>
+          <w:b/>
+          <w:sz w:val="32"/>
+          <w:szCs w:val="32"/>
+        </w:rPr>
+        <w:lastRenderedPageBreak/>
         <w:t>3. Matemática aplicada à Ciência da Computação</w:t>
       </w:r>
     </w:p>
@@ -4303,13 +5988,23 @@
         <w:jc w:val="both"/>
       </w:pPr>
       <w:r>
-        <w:t>Pode-se</w:t>
-      </w:r>
-      <w:r>
-        <w:t xml:space="preserve"> empregar conceitos de conjuntos para descrever as características de um cliente da Bee You. Utilizando a lógica, podemos identificar os clientes com potencial interesse na aquisição dos produtos oferecidos pela marca. Abaixo, apresentamos alguns exemplos </w:t>
-      </w:r>
-      <w:r>
-        <w:t>de operações de conjuntos aplicadas à empresa Bee You:</w:t>
+        <w:t xml:space="preserve">Pode-se empregar conceitos de conjuntos para descrever as características de um cliente da Bee </w:t>
+      </w:r>
+      <w:proofErr w:type="spellStart"/>
+      <w:r>
+        <w:t>You</w:t>
+      </w:r>
+      <w:proofErr w:type="spellEnd"/>
+      <w:r>
+        <w:t xml:space="preserve">. Utilizando a lógica, podemos identificar os clientes com potencial interesse na aquisição dos produtos oferecidos pela marca. Abaixo, apresentamos alguns exemplos de operações de conjuntos aplicadas à empresa Bee </w:t>
+      </w:r>
+      <w:proofErr w:type="spellStart"/>
+      <w:r>
+        <w:t>You</w:t>
+      </w:r>
+      <w:proofErr w:type="spellEnd"/>
+      <w:r>
+        <w:t>:</w:t>
       </w:r>
     </w:p>
     <w:p>
@@ -4331,10 +6026,15 @@
         <w:jc w:val="both"/>
       </w:pPr>
       <w:r>
-        <w:t>Utilizando o conceito de união dos conjuntos, podemos analisar que, inicialmente, os clientes da Bee You seriam todos aqueles com interesse em esmalte e batom. Isso resultaria em um</w:t>
-      </w:r>
-      <w:r>
-        <w:t xml:space="preserve"> conjunto de pessoas que buscam realçar sua estética pessoal.</w:t>
+        <w:t xml:space="preserve">Utilizando o conceito de união dos conjuntos, podemos analisar que, inicialmente, os clientes da Bee </w:t>
+      </w:r>
+      <w:proofErr w:type="spellStart"/>
+      <w:r>
+        <w:t>You</w:t>
+      </w:r>
+      <w:proofErr w:type="spellEnd"/>
+      <w:r>
+        <w:t xml:space="preserve"> seriam todos aqueles com interesse em esmalte e batom. Isso resultaria em um conjunto de pessoas que buscam realçar sua estética pessoal.</w:t>
       </w:r>
     </w:p>
     <w:p>
@@ -4360,7 +6060,7 @@
                     <pic:cNvPicPr preferRelativeResize="0"/>
                   </pic:nvPicPr>
                   <pic:blipFill>
-                    <a:blip r:embed="rId14"/>
+                    <a:blip r:embed="rId15"/>
                     <a:srcRect/>
                     <a:stretch>
                       <a:fillRect/>
@@ -4408,7 +6108,27 @@
           <w:sz w:val="18"/>
           <w:szCs w:val="18"/>
         </w:rPr>
-        <w:t>Figura 3 - Diagrama de Venn representando a União dos Conjuntos</w:t>
+        <w:t xml:space="preserve">Figura 3 - Diagrama de </w:t>
+      </w:r>
+      <w:proofErr w:type="spellStart"/>
+      <w:r>
+        <w:rPr>
+          <w:i/>
+          <w:color w:val="0E2841"/>
+          <w:sz w:val="18"/>
+          <w:szCs w:val="18"/>
+        </w:rPr>
+        <w:t>Venn</w:t>
+      </w:r>
+      <w:proofErr w:type="spellEnd"/>
+      <w:r>
+        <w:rPr>
+          <w:i/>
+          <w:color w:val="0E2841"/>
+          <w:sz w:val="18"/>
+          <w:szCs w:val="18"/>
+        </w:rPr>
+        <w:t xml:space="preserve"> representando a União dos Conjuntos</w:t>
       </w:r>
     </w:p>
     <w:p>
@@ -4430,10 +6150,15 @@
         <w:jc w:val="both"/>
       </w:pPr>
       <w:r>
-        <w:t>Agora, ao aplicarmos o conceito de interseção entre conjuntos, podemos observar que os clientes da Bee</w:t>
-      </w:r>
-      <w:r>
-        <w:t xml:space="preserve"> You não apenas desejam exclusividade, mas também estão dispostos a pagar o preço por ela.</w:t>
+        <w:t xml:space="preserve">Agora, ao aplicarmos o conceito de interseção entre conjuntos, podemos observar que os clientes da Bee </w:t>
+      </w:r>
+      <w:proofErr w:type="spellStart"/>
+      <w:r>
+        <w:t>You</w:t>
+      </w:r>
+      <w:proofErr w:type="spellEnd"/>
+      <w:r>
+        <w:t xml:space="preserve"> não apenas desejam exclusividade, mas também estão dispostos a pagar o preço por ela.</w:t>
       </w:r>
     </w:p>
     <w:p>
@@ -4460,7 +6185,7 @@
                     <pic:cNvPicPr preferRelativeResize="0"/>
                   </pic:nvPicPr>
                   <pic:blipFill>
-                    <a:blip r:embed="rId15"/>
+                    <a:blip r:embed="rId16"/>
                     <a:srcRect/>
                     <a:stretch>
                       <a:fillRect/>
@@ -4508,7 +6233,27 @@
           <w:sz w:val="18"/>
           <w:szCs w:val="18"/>
         </w:rPr>
-        <w:t>Figura 4 - Diagrama de Venn representando a Intersecção dos Conjuntos</w:t>
+        <w:t xml:space="preserve">Figura 4 - Diagrama de </w:t>
+      </w:r>
+      <w:proofErr w:type="spellStart"/>
+      <w:r>
+        <w:rPr>
+          <w:i/>
+          <w:color w:val="0E2841"/>
+          <w:sz w:val="18"/>
+          <w:szCs w:val="18"/>
+        </w:rPr>
+        <w:t>Venn</w:t>
+      </w:r>
+      <w:proofErr w:type="spellEnd"/>
+      <w:r>
+        <w:rPr>
+          <w:i/>
+          <w:color w:val="0E2841"/>
+          <w:sz w:val="18"/>
+          <w:szCs w:val="18"/>
+        </w:rPr>
+        <w:t xml:space="preserve"> representando a Intersecção dos Conjuntos</w:t>
       </w:r>
     </w:p>
     <w:p>
@@ -4546,7 +6291,15 @@
         <w:jc w:val="both"/>
       </w:pPr>
       <w:r>
-        <w:t>Por fim, utilizando o método de conjuntos contidos, podemos ter uma visão geral do perfil de um cliente da Bee You.</w:t>
+        <w:t xml:space="preserve">Por fim, utilizando o método de conjuntos contidos, podemos ter uma visão geral do perfil de um cliente da Bee </w:t>
+      </w:r>
+      <w:proofErr w:type="spellStart"/>
+      <w:r>
+        <w:t>You</w:t>
+      </w:r>
+      <w:proofErr w:type="spellEnd"/>
+      <w:r>
+        <w:t>.</w:t>
       </w:r>
     </w:p>
     <w:p>
@@ -4573,7 +6326,7 @@
                     <pic:cNvPicPr preferRelativeResize="0"/>
                   </pic:nvPicPr>
                   <pic:blipFill>
-                    <a:blip r:embed="rId16"/>
+                    <a:blip r:embed="rId17"/>
                     <a:srcRect/>
                     <a:stretch>
                       <a:fillRect/>
@@ -4621,7 +6374,27 @@
           <w:sz w:val="18"/>
           <w:szCs w:val="18"/>
         </w:rPr>
-        <w:t>Figura 5 - Diagrama de Venn representando Conjuntos Contidos</w:t>
+        <w:t xml:space="preserve">Figura 5 - Diagrama de </w:t>
+      </w:r>
+      <w:proofErr w:type="spellStart"/>
+      <w:r>
+        <w:rPr>
+          <w:i/>
+          <w:color w:val="0E2841"/>
+          <w:sz w:val="18"/>
+          <w:szCs w:val="18"/>
+        </w:rPr>
+        <w:t>Venn</w:t>
+      </w:r>
+      <w:proofErr w:type="spellEnd"/>
+      <w:r>
+        <w:rPr>
+          <w:i/>
+          <w:color w:val="0E2841"/>
+          <w:sz w:val="18"/>
+          <w:szCs w:val="18"/>
+        </w:rPr>
+        <w:t xml:space="preserve"> representando Conjuntos Contidos</w:t>
       </w:r>
     </w:p>
     <w:p>
@@ -4655,97 +6428,123 @@
         <w:jc w:val="both"/>
       </w:pPr>
       <w:r>
-        <w:t>Uma análise prelimina</w:t>
-      </w:r>
-      <w:r>
-        <w:t>r dos possíveis impactos das mudanças ambientais na empresa Bee You pode revelar uma série de desafios organizacionais que podem surgir durante o projeto. A seguir estão alguns cenários e desafios que serão considerados:</w:t>
-      </w:r>
-    </w:p>
-    <w:p>
-      <w:pPr>
-        <w:jc w:val="both"/>
-      </w:pPr>
-      <w:r>
-        <w:t>Impacto nas Matérias-Primas: Mudanç</w:t>
-      </w:r>
-      <w:r>
-        <w:t xml:space="preserve">as ambientais, como fenômenos climáticos extremos ou desastres naturais, podem afetar a disponibilidade e o custo das matérias-primas utilizadas na fabricação dos produtos da Bee You, como tecidos e materiais sintéticos. Isso pode resultar em interrupções </w:t>
-      </w:r>
-      <w:r>
-        <w:t>na cadeia de suprimentos e aumentos nos custos de produção.</w:t>
-      </w:r>
-    </w:p>
-    <w:p>
-      <w:pPr>
-        <w:jc w:val="both"/>
-      </w:pPr>
-      <w:r>
-        <w:t>Sustentabilidade e Responsabilidade Ambiental: Com um aumento da conscientização ambiental por parte dos consumidores, a Bee You pode enfrentar pressões para adotar práticas mais sustentáveis em s</w:t>
-      </w:r>
-      <w:r>
-        <w:t>ua operação, desde a seleção de materiais até os processos de fabricação e embalagem. Isso pode exigir investimentos em tecnologias mais limpas e processos de produção ecologicamente conscientes.</w:t>
-      </w:r>
-    </w:p>
-    <w:p>
-      <w:pPr>
-        <w:jc w:val="both"/>
-      </w:pPr>
-      <w:r>
-        <w:t xml:space="preserve">Regulamentações Ambientais: Alterações nas regulamentações ambientais podem impactar as operações da Bee You, especialmente em relação ao descarte de resíduos, uso de materiais potencialmente prejudiciais ao </w:t>
+        <w:t xml:space="preserve">Uma análise preliminar dos possíveis impactos das mudanças ambientais na empresa Bee </w:t>
+      </w:r>
+      <w:proofErr w:type="spellStart"/>
+      <w:r>
+        <w:t>You</w:t>
+      </w:r>
+      <w:proofErr w:type="spellEnd"/>
+      <w:r>
+        <w:t xml:space="preserve"> pode revelar uma série de desafios organizacionais que podem surgir durante o projeto. A seguir estão alguns cenários e desafios que serão considerados:</w:t>
+      </w:r>
+    </w:p>
+    <w:p>
+      <w:pPr>
+        <w:jc w:val="both"/>
+      </w:pPr>
+      <w:r>
+        <w:t xml:space="preserve">Impacto nas Matérias-Primas: Mudanças ambientais, como fenômenos climáticos extremos ou desastres naturais, podem afetar a disponibilidade e o custo das matérias-primas utilizadas na fabricação dos produtos da Bee </w:t>
+      </w:r>
+      <w:proofErr w:type="spellStart"/>
+      <w:r>
+        <w:t>You</w:t>
+      </w:r>
+      <w:proofErr w:type="spellEnd"/>
+      <w:r>
+        <w:t>, como tecidos e materiais sintéticos. Isso pode resultar em interrupções na cadeia de suprimentos e aumentos nos custos de produção.</w:t>
+      </w:r>
+    </w:p>
+    <w:p>
+      <w:pPr>
+        <w:jc w:val="both"/>
+      </w:pPr>
+      <w:r>
+        <w:t xml:space="preserve">Sustentabilidade e Responsabilidade Ambiental: Com um aumento da conscientização ambiental por parte dos consumidores, a Bee </w:t>
+      </w:r>
+      <w:proofErr w:type="spellStart"/>
+      <w:r>
+        <w:t>You</w:t>
+      </w:r>
+      <w:proofErr w:type="spellEnd"/>
+      <w:r>
+        <w:t xml:space="preserve"> pode enfrentar pressões para adotar práticas mais sustentáveis em sua operação, desde a seleção de materiais até os processos de fabricação e embalagem. Isso pode exigir investimentos em tecnologias mais limpas e processos de produção ecologicamente conscientes.</w:t>
+      </w:r>
+    </w:p>
+    <w:p>
+      <w:pPr>
+        <w:jc w:val="both"/>
+      </w:pPr>
+      <w:r>
+        <w:t xml:space="preserve">Regulamentações Ambientais: Alterações nas regulamentações ambientais podem impactar as operações da Bee </w:t>
+      </w:r>
+      <w:proofErr w:type="spellStart"/>
+      <w:r>
+        <w:t>You</w:t>
+      </w:r>
+      <w:proofErr w:type="spellEnd"/>
+      <w:r>
+        <w:t xml:space="preserve">, especialmente em relação ao descarte de resíduos, uso de materiais potencialmente prejudiciais ao </w:t>
       </w:r>
       <w:r>
         <w:lastRenderedPageBreak/>
-        <w:t>meio ambiente e conformidade com normas de suste</w:t>
-      </w:r>
-      <w:r>
-        <w:t>ntabilidade. A empresa pode enfrentar desafios para se adaptar a novos padrões e regulamentos ambientais.</w:t>
-      </w:r>
-    </w:p>
-    <w:p>
-      <w:pPr>
-        <w:jc w:val="both"/>
-      </w:pPr>
-      <w:r>
-        <w:t>Impacto na Logística e Distribuição: Mudanças climáticas extremas, como tempestades ou inundações, podem afetar as rotas de transporte e a infraestrut</w:t>
-      </w:r>
-      <w:r>
-        <w:t>ura de distribuição da empresa, resultando em atrasos nas entregas e aumento dos custos de logística. Isso pode exigir planos de contingência e investimentos em sistemas de gerenciamento de riscos.</w:t>
-      </w:r>
-    </w:p>
-    <w:p>
-      <w:pPr>
-        <w:jc w:val="both"/>
-      </w:pPr>
-      <w:r>
-        <w:t>Reputação da Marca: A maneira como a Bee You responde e se</w:t>
-      </w:r>
-      <w:r>
-        <w:t xml:space="preserve"> adapta às mudanças ambientais pode afetar sua reputação junto aos consumidores e stakeholders. Se a empresa não adotar práticas ambientalmente responsáveis ou enfrentar críticas por seu impacto ambiental, isso pode prejudicar sua imagem de marca e levar à</w:t>
-      </w:r>
-      <w:r>
-        <w:t xml:space="preserve"> perda de clientes e oportunidades de negócios.</w:t>
-      </w:r>
-    </w:p>
-    <w:p>
-      <w:pPr>
-        <w:jc w:val="both"/>
-      </w:pPr>
-      <w:r>
-        <w:t>Resiliência Organizacional: A capacidade da Bee You de se adaptar e responder de forma eficaz às mudanças ambientais pode ser um desafio organizacional significativo. Isso pode exigir uma cultura organizacion</w:t>
-      </w:r>
-      <w:r>
-        <w:t>al ágil, investimentos em pesquisa e desenvolvimento de novas tecnologias e processos, bem como a capacidade de antecipar e mitigar potenciais riscos ambientais.</w:t>
-      </w:r>
-    </w:p>
-    <w:p>
-      <w:pPr>
-        <w:jc w:val="both"/>
-      </w:pPr>
-      <w:r>
-        <w:t>As mudanças ambientais podem apresentar uma série de desafios organizacionais para a Bee You, desde questões relacionadas à cadeia de suprimentos e produção até preocupações com a reputação da marca e resiliência operacional. É essencial que a empresa este</w:t>
-      </w:r>
-      <w:r>
-        <w:t>ja preparada para enfrentar esses desafios de forma proativa, adotando práticas sustentáveis e desenvolvendo estratégias de gestão de riscos ambientais.</w:t>
+        <w:t>meio ambiente e conformidade com normas de sustentabilidade. A empresa pode enfrentar desafios para se adaptar a novos padrões e regulamentos ambientais.</w:t>
+      </w:r>
+    </w:p>
+    <w:p>
+      <w:pPr>
+        <w:jc w:val="both"/>
+      </w:pPr>
+      <w:r>
+        <w:t>Impacto na Logística e Distribuição: Mudanças climáticas extremas, como tempestades ou inundações, podem afetar as rotas de transporte e a infraestrutura de distribuição da empresa, resultando em atrasos nas entregas e aumento dos custos de logística. Isso pode exigir planos de contingência e investimentos em sistemas de gerenciamento de riscos.</w:t>
+      </w:r>
+    </w:p>
+    <w:p>
+      <w:pPr>
+        <w:jc w:val="both"/>
+      </w:pPr>
+      <w:r>
+        <w:t xml:space="preserve">Reputação da Marca: A maneira como a Bee </w:t>
+      </w:r>
+      <w:proofErr w:type="spellStart"/>
+      <w:r>
+        <w:t>You</w:t>
+      </w:r>
+      <w:proofErr w:type="spellEnd"/>
+      <w:r>
+        <w:t xml:space="preserve"> responde e se adapta às mudanças ambientais pode afetar sua reputação junto aos consumidores e stakeholders. Se a empresa não adotar práticas ambientalmente responsáveis ou enfrentar críticas por seu impacto ambiental, isso pode prejudicar sua imagem de marca e levar à perda de clientes e oportunidades de negócios.</w:t>
+      </w:r>
+    </w:p>
+    <w:p>
+      <w:pPr>
+        <w:jc w:val="both"/>
+      </w:pPr>
+      <w:r>
+        <w:t xml:space="preserve">Resiliência Organizacional: A capacidade da Bee </w:t>
+      </w:r>
+      <w:proofErr w:type="spellStart"/>
+      <w:r>
+        <w:t>You</w:t>
+      </w:r>
+      <w:proofErr w:type="spellEnd"/>
+      <w:r>
+        <w:t xml:space="preserve"> de se adaptar e responder de forma eficaz às mudanças ambientais pode ser um desafio organizacional significativo. Isso pode exigir uma cultura organizacional ágil, investimentos em pesquisa e desenvolvimento de novas tecnologias e processos, bem como a capacidade de antecipar e mitigar potenciais riscos ambientais.</w:t>
+      </w:r>
+    </w:p>
+    <w:p>
+      <w:pPr>
+        <w:jc w:val="both"/>
+      </w:pPr>
+      <w:r>
+        <w:t xml:space="preserve">As mudanças ambientais podem apresentar uma série de desafios organizacionais para a Bee </w:t>
+      </w:r>
+      <w:proofErr w:type="spellStart"/>
+      <w:r>
+        <w:t>You</w:t>
+      </w:r>
+      <w:proofErr w:type="spellEnd"/>
+      <w:r>
+        <w:t>, desde questões relacionadas à cadeia de suprimentos e produção até preocupações com a reputação da marca e resiliência operacional. É essencial que a empresa esteja preparada para enfrentar esses desafios de forma proativa, adotando práticas sustentáveis e desenvolvendo estratégias de gestão de riscos ambientais.</w:t>
       </w:r>
     </w:p>
     <w:p>
@@ -4794,12 +6593,20 @@
         <w:rPr>
           <w:b/>
         </w:rPr>
-        <w:t>Diagrama de Venn</w:t>
-      </w:r>
+        <w:t xml:space="preserve">Diagrama de </w:t>
+      </w:r>
+      <w:proofErr w:type="spellStart"/>
+      <w:r>
+        <w:rPr>
+          <w:b/>
+        </w:rPr>
+        <w:t>Venn</w:t>
+      </w:r>
+      <w:proofErr w:type="spellEnd"/>
       <w:r>
         <w:t xml:space="preserve">. Disponível em: </w:t>
       </w:r>
-      <w:hyperlink r:id="rId17">
+      <w:hyperlink r:id="rId18">
         <w:r>
           <w:rPr>
             <w:color w:val="467886"/>
@@ -4840,20 +6647,13 @@
       <w:r>
         <w:t xml:space="preserve">. Disponível em: </w:t>
       </w:r>
-      <w:hyperlink r:id="rId18">
+      <w:hyperlink r:id="rId19">
         <w:r>
           <w:rPr>
             <w:color w:val="467886"/>
             <w:u w:val="single"/>
           </w:rPr>
-          <w:t>https://www.gov.br/agricultura/pt-br/assuntos/camaras-setoria</w:t>
-        </w:r>
-        <w:r>
-          <w:rPr>
-            <w:color w:val="467886"/>
-            <w:u w:val="single"/>
-          </w:rPr>
-          <w:t>is-tematicas/documentos/camaras-setoriais/animais-e-estimacao/2023/38a-ro-26-10-2023/setor-pet-release_faturamento-2023-base-1o-sem.pdf</w:t>
+          <w:t>https://www.gov.br/agricultura/pt-br/assuntos/camaras-setoriais-tematicas/documentos/camaras-setoriais/animais-e-estimacao/2023/38a-ro-26-10-2023/setor-pet-release_faturamento-2023-base-1o-sem.pdf</w:t>
         </w:r>
       </w:hyperlink>
       <w:r>
@@ -4876,7 +6676,7 @@
           <w:rFonts w:ascii="Play" w:eastAsia="Play" w:hAnsi="Play" w:cs="Play"/>
         </w:rPr>
       </w:pPr>
-      <w:hyperlink r:id="rId19">
+      <w:hyperlink r:id="rId20">
         <w:r>
           <w:rPr>
             <w:color w:val="467886"/>
@@ -4893,20 +6693,13 @@
           <w:rFonts w:ascii="Play" w:eastAsia="Play" w:hAnsi="Play" w:cs="Play"/>
         </w:rPr>
       </w:pPr>
-      <w:hyperlink r:id="rId20">
+      <w:hyperlink r:id="rId21">
         <w:r>
           <w:rPr>
             <w:color w:val="467886"/>
             <w:u w:val="single"/>
           </w:rPr>
-          <w:t>https:</w:t>
-        </w:r>
-        <w:r>
-          <w:rPr>
-            <w:color w:val="467886"/>
-            <w:u w:val="single"/>
-          </w:rPr>
-          <w:t>//www.mckinsey.com/featured-insights/destaques/o-mercado-de-beleza-em-2023-um-relatorio-especial-sobre-o-estado-da-moda/pt</w:t>
+          <w:t>https://www.mckinsey.com/featured-insights/destaques/o-mercado-de-beleza-em-2023-um-relatorio-especial-sobre-o-estado-da-moda/pt</w:t>
         </w:r>
       </w:hyperlink>
     </w:p>
@@ -4917,7 +6710,7 @@
           <w:rFonts w:ascii="Play" w:eastAsia="Play" w:hAnsi="Play" w:cs="Play"/>
         </w:rPr>
       </w:pPr>
-      <w:hyperlink r:id="rId21">
+      <w:hyperlink r:id="rId22">
         <w:r>
           <w:rPr>
             <w:color w:val="467886"/>
@@ -4934,7 +6727,7 @@
           <w:rFonts w:ascii="Play" w:eastAsia="Play" w:hAnsi="Play" w:cs="Play"/>
         </w:rPr>
       </w:pPr>
-      <w:hyperlink r:id="rId22">
+      <w:hyperlink r:id="rId23">
         <w:r>
           <w:rPr>
             <w:color w:val="467886"/>
@@ -4951,20 +6744,13 @@
           <w:rFonts w:ascii="Play" w:eastAsia="Play" w:hAnsi="Play" w:cs="Play"/>
         </w:rPr>
       </w:pPr>
-      <w:hyperlink r:id="rId23">
+      <w:hyperlink r:id="rId24">
         <w:r>
           <w:rPr>
             <w:color w:val="467886"/>
             <w:u w:val="single"/>
           </w:rPr>
-          <w:t>https://abihpec.org.br/comunicado/setor-de-hppc-cresceu-proximo-a-10-no-primeiro-semestre-de-2022-e-sinaliza-bons-negocio</w:t>
-        </w:r>
-        <w:r>
-          <w:rPr>
-            <w:color w:val="467886"/>
-            <w:u w:val="single"/>
-          </w:rPr>
-          <w:t>s-durante-a-feira-in-cosmetics-latin-america/</w:t>
+          <w:t>https://abihpec.org.br/comunicado/setor-de-hppc-cresceu-proximo-a-10-no-primeiro-semestre-de-2022-e-sinaliza-bons-negocios-durante-a-feira-in-cosmetics-latin-america/</w:t>
         </w:r>
       </w:hyperlink>
     </w:p>
@@ -4975,7 +6761,7 @@
           <w:rFonts w:ascii="Play" w:eastAsia="Play" w:hAnsi="Play" w:cs="Play"/>
         </w:rPr>
       </w:pPr>
-      <w:hyperlink r:id="rId24">
+      <w:hyperlink r:id="rId25">
         <w:r>
           <w:rPr>
             <w:color w:val="467886"/>
@@ -4992,7 +6778,7 @@
           <w:rFonts w:ascii="Play" w:eastAsia="Play" w:hAnsi="Play" w:cs="Play"/>
         </w:rPr>
       </w:pPr>
-      <w:hyperlink r:id="rId25">
+      <w:hyperlink r:id="rId26">
         <w:r>
           <w:rPr>
             <w:color w:val="467886"/>
@@ -5009,20 +6795,13 @@
           <w:rFonts w:ascii="Play" w:eastAsia="Play" w:hAnsi="Play" w:cs="Play"/>
         </w:rPr>
       </w:pPr>
-      <w:hyperlink r:id="rId26">
+      <w:hyperlink r:id="rId27">
         <w:r>
           <w:rPr>
             <w:color w:val="467886"/>
             <w:u w:val="single"/>
           </w:rPr>
-          <w:t>https://www.mordorintelligence.com/pt/industry-</w:t>
-        </w:r>
-        <w:r>
-          <w:rPr>
-            <w:color w:val="467886"/>
-            <w:u w:val="single"/>
-          </w:rPr>
-          <w:t>reports/global-beauty-and-personal-care-products-market-industry</w:t>
+          <w:t>https://www.mordorintelligence.com/pt/industry-reports/global-beauty-and-personal-care-products-market-industry</w:t>
         </w:r>
       </w:hyperlink>
     </w:p>
@@ -5033,17 +6812,17 @@
           <w:rFonts w:ascii="Play" w:eastAsia="Play" w:hAnsi="Play" w:cs="Play"/>
         </w:rPr>
         <w:sectPr>
-          <w:headerReference w:type="even" r:id="rId27"/>
-          <w:headerReference w:type="default" r:id="rId28"/>
-          <w:footerReference w:type="default" r:id="rId29"/>
-          <w:headerReference w:type="first" r:id="rId30"/>
+          <w:headerReference w:type="even" r:id="rId28"/>
+          <w:headerReference w:type="default" r:id="rId29"/>
+          <w:footerReference w:type="default" r:id="rId30"/>
+          <w:headerReference w:type="first" r:id="rId31"/>
           <w:pgSz w:w="11906" w:h="16838"/>
           <w:pgMar w:top="720" w:right="720" w:bottom="720" w:left="720" w:header="708" w:footer="708" w:gutter="0"/>
           <w:pgNumType w:start="1"/>
           <w:cols w:space="720"/>
         </w:sectPr>
       </w:pPr>
-      <w:hyperlink r:id="rId31">
+      <w:hyperlink r:id="rId32">
         <w:r>
           <w:rPr>
             <w:color w:val="467886"/>
@@ -5052,73 +6831,6 @@
           <w:t>https://www.cosmeticsonline.com.br/materia/91</w:t>
         </w:r>
       </w:hyperlink>
-    </w:p>
-    <w:p>
-      <w:pPr>
-        <w:jc w:val="both"/>
-        <w:rPr>
-          <w:b/>
-          <w:sz w:val="28"/>
-          <w:szCs w:val="28"/>
-        </w:rPr>
-      </w:pPr>
-      <w:r>
-        <w:rPr>
-          <w:b/>
-          <w:sz w:val="28"/>
-          <w:szCs w:val="28"/>
-        </w:rPr>
-        <w:lastRenderedPageBreak/>
-        <w:t>Apêndice 1 – Organograma Empresarial</w:t>
-      </w:r>
-      <w:r>
-        <w:rPr>
-          <w:noProof/>
-        </w:rPr>
-        <w:drawing>
-          <wp:anchor distT="0" distB="0" distL="114300" distR="114300" simplePos="0" relativeHeight="251658240" behindDoc="0" locked="0" layoutInCell="1" hidden="0" allowOverlap="1">
-            <wp:simplePos x="0" y="0"/>
-            <wp:positionH relativeFrom="column">
-              <wp:posOffset>1</wp:posOffset>
-            </wp:positionH>
-            <wp:positionV relativeFrom="paragraph">
-              <wp:posOffset>3809</wp:posOffset>
-            </wp:positionV>
-            <wp:extent cx="8686800" cy="6217705"/>
-            <wp:effectExtent l="0" t="0" r="0" b="0"/>
-            <wp:wrapNone/>
-            <wp:docPr id="1628761851" name="image5.png"/>
-            <wp:cNvGraphicFramePr/>
-            <a:graphic xmlns:a="http://schemas.openxmlformats.org/drawingml/2006/main">
-              <a:graphicData uri="http://schemas.openxmlformats.org/drawingml/2006/picture">
-                <pic:pic xmlns:pic="http://schemas.openxmlformats.org/drawingml/2006/picture">
-                  <pic:nvPicPr>
-                    <pic:cNvPr id="0" name="image5.png"/>
-                    <pic:cNvPicPr preferRelativeResize="0"/>
-                  </pic:nvPicPr>
-                  <pic:blipFill>
-                    <a:blip r:embed="rId32"/>
-                    <a:srcRect/>
-                    <a:stretch>
-                      <a:fillRect/>
-                    </a:stretch>
-                  </pic:blipFill>
-                  <pic:spPr>
-                    <a:xfrm>
-                      <a:off x="0" y="0"/>
-                      <a:ext cx="8686800" cy="6217705"/>
-                    </a:xfrm>
-                    <a:prstGeom prst="rect">
-                      <a:avLst/>
-                    </a:prstGeom>
-                    <a:ln/>
-                  </pic:spPr>
-                </pic:pic>
-              </a:graphicData>
-            </a:graphic>
-          </wp:anchor>
-        </w:drawing>
-      </w:r>
     </w:p>
     <w:p>
       <w:pPr>
@@ -5350,15 +7062,7 @@
           <w:sz w:val="20"/>
           <w:szCs w:val="20"/>
         </w:rPr>
-        <w:t xml:space="preserve"> </w:t>
-      </w:r>
-      <w:r>
-        <w:rPr>
-          <w:color w:val="000000"/>
-          <w:sz w:val="20"/>
-          <w:szCs w:val="20"/>
-        </w:rPr>
-        <w:t>https://www.coloramaesmaltes.com.br/</w:t>
+        <w:t xml:space="preserve"> https://www.coloramaesmaltes.com.br/</w:t>
       </w:r>
     </w:p>
   </w:footnote>
@@ -5391,15 +7095,7 @@
           <w:sz w:val="20"/>
           <w:szCs w:val="20"/>
         </w:rPr>
-        <w:t xml:space="preserve"> </w:t>
-      </w:r>
-      <w:r>
-        <w:rPr>
-          <w:color w:val="000000"/>
-          <w:sz w:val="20"/>
-          <w:szCs w:val="20"/>
-        </w:rPr>
-        <w:t>https://www.risque.com.br/</w:t>
+        <w:t xml:space="preserve"> https://www.risque.com.br/</w:t>
       </w:r>
     </w:p>
   </w:footnote>
@@ -5432,15 +7128,7 @@
           <w:sz w:val="20"/>
           <w:szCs w:val="20"/>
         </w:rPr>
-        <w:t xml:space="preserve"> </w:t>
-      </w:r>
-      <w:r>
-        <w:rPr>
-          <w:color w:val="000000"/>
-          <w:sz w:val="20"/>
-          <w:szCs w:val="20"/>
-        </w:rPr>
-        <w:t>https://loja.mundial.com/impala</w:t>
+        <w:t xml:space="preserve"> https://loja.mundial.com/impala</w:t>
       </w:r>
     </w:p>
   </w:footnote>
@@ -5473,15 +7161,7 @@
           <w:sz w:val="20"/>
           <w:szCs w:val="20"/>
         </w:rPr>
-        <w:t xml:space="preserve"> </w:t>
-      </w:r>
-      <w:r>
-        <w:rPr>
-          <w:color w:val="000000"/>
-          <w:sz w:val="20"/>
-          <w:szCs w:val="20"/>
-        </w:rPr>
-        <w:t>https://www.vult.com.br/</w:t>
+        <w:t xml:space="preserve"> https://www.vult.com.br/</w:t>
       </w:r>
     </w:p>
   </w:footnote>
@@ -6054,7 +7734,7 @@
         <w:noProof/>
       </w:rPr>
       <mc:AlternateContent>
-        <mc:Choice Requires="wpg">
+        <mc:Choice Requires="wps">
           <w:drawing>
             <wp:anchor distT="45720" distB="45720" distL="114300" distR="114300" simplePos="0" relativeHeight="251654656" behindDoc="0" locked="0" layoutInCell="1" hidden="0" allowOverlap="1">
               <wp:simplePos x="0" y="0"/>
@@ -6115,47 +7795,30 @@
             </wp:anchor>
           </w:drawing>
         </mc:Choice>
-        <mc:Fallback xmlns:dgm="http://schemas.openxmlformats.org/drawingml/2006/diagram" xmlns:lc="http://schemas.openxmlformats.org/drawingml/2006/lockedCanvas" xmlns:c="http://schemas.openxmlformats.org/drawingml/2006/chart" xmlns:pic="http://schemas.openxmlformats.org/drawingml/2006/picture" xmlns:a="http://schemas.openxmlformats.org/drawingml/2006/main" xmlns:sl="http://schemas.openxmlformats.org/schemaLibrary/2006/main">
-          <w:drawing>
-            <wp:anchor allowOverlap="1" behindDoc="0" distB="45720" distT="45720" distL="114300" distR="114300" hidden="0" layoutInCell="1" locked="0" relativeHeight="0" simplePos="0">
-              <wp:simplePos x="0" y="0"/>
-              <wp:positionH relativeFrom="column">
-                <wp:posOffset>6172200</wp:posOffset>
-              </wp:positionH>
-              <wp:positionV relativeFrom="paragraph">
-                <wp:posOffset>7621</wp:posOffset>
-              </wp:positionV>
-              <wp:extent cx="3609975" cy="714375"/>
-              <wp:effectExtent b="0" l="0" r="0" t="0"/>
-              <wp:wrapSquare wrapText="bothSides" distB="45720" distT="45720" distL="114300" distR="114300"/>
-              <wp:docPr id="1628761843" name="image9.png"/>
-              <a:graphic>
-                <a:graphicData uri="http://schemas.openxmlformats.org/drawingml/2006/picture">
-                  <pic:pic>
-                    <pic:nvPicPr>
-                      <pic:cNvPr id="0" name="image9.png"/>
-                      <pic:cNvPicPr preferRelativeResize="0"/>
-                    </pic:nvPicPr>
-                    <pic:blipFill>
-                      <a:blip r:embed="rId3"/>
-                      <a:srcRect/>
-                      <a:stretch>
-                        <a:fillRect/>
-                      </a:stretch>
-                    </pic:blipFill>
-                    <pic:spPr>
-                      <a:xfrm>
-                        <a:off x="0" y="0"/>
-                        <a:ext cx="3609975" cy="714375"/>
-                      </a:xfrm>
-                      <a:prstGeom prst="rect"/>
-                      <a:ln/>
-                    </pic:spPr>
-                  </pic:pic>
-                </a:graphicData>
-              </a:graphic>
-            </wp:anchor>
-          </w:drawing>
+        <mc:Fallback>
+          <w:pict>
+            <v:rect id="Retângulo 1628761843" o:spid="_x0000_s1026" style="position:absolute;margin-left:486pt;margin-top:.6pt;width:284.25pt;height:56.25pt;z-index:251654656;visibility:visible;mso-wrap-style:square;mso-wrap-distance-left:9pt;mso-wrap-distance-top:3.6pt;mso-wrap-distance-right:9pt;mso-wrap-distance-bottom:3.6pt;mso-position-horizontal:absolute;mso-position-horizontal-relative:text;mso-position-vertical:absolute;mso-position-vertical-relative:text;v-text-anchor:top" o:gfxdata="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" stroked="f">
+              <v:textbox inset="2.53958mm,1.2694mm,2.53958mm,1.2694mm">
+                <w:txbxContent>
+                  <w:p>
+                    <w:pPr>
+                      <w:spacing w:line="277" w:lineRule="auto"/>
+                      <w:textDirection w:val="btLr"/>
+                    </w:pPr>
+                    <w:r>
+                      <w:rPr>
+                        <w:b/>
+                        <w:color w:val="000000"/>
+                        <w:sz w:val="26"/>
+                      </w:rPr>
+                      <w:t>Curso de Ciência de Dados para Negócios</w:t>
+                    </w:r>
+                  </w:p>
+                </w:txbxContent>
+              </v:textbox>
+              <w10:wrap type="square"/>
+            </v:rect>
+          </w:pict>
         </mc:Fallback>
       </mc:AlternateContent>
     </w:r>
@@ -9046,6 +10709,10 @@
 </go:gDocsCustomXmlDataStorage>
 </file>
 
+<file path=customXml/item2.xml><?xml version="1.0" encoding="utf-8"?>
+<b:Sources xmlns:b="http://schemas.openxmlformats.org/officeDocument/2006/bibliography" xmlns="http://schemas.openxmlformats.org/officeDocument/2006/bibliography" SelectedStyle="\APASixthEditionOfficeOnline.xsl" StyleName="APA" Version="6"/>
+</file>
+
 <file path=customXml/itemProps1.xml><?xml version="1.0" encoding="utf-8"?>
 <ds:datastoreItem xmlns:ds="http://schemas.openxmlformats.org/officeDocument/2006/customXml" ds:itemID="{11111111-1234-1234-1234-123412341234}">
   <ds:schemaRefs>
@@ -9053,4 +10720,12 @@
     <ds:schemaRef ds:uri="http://schemas.openxmlformats.org/officeDocument/2006/relationships"/>
   </ds:schemaRefs>
 </ds:datastoreItem>
+</file>
+
+<file path=customXml/itemProps2.xml><?xml version="1.0" encoding="utf-8"?>
+<ds:datastoreItem xmlns:ds="http://schemas.openxmlformats.org/officeDocument/2006/customXml" ds:itemID="{A847798A-CDC9-439A-82FB-281DE3E6FC20}">
+  <ds:schemaRefs>
+    <ds:schemaRef ds:uri="http://schemas.openxmlformats.org/officeDocument/2006/bibliography"/>
+  </ds:schemaRefs>
+</ds:datastoreItem>
 </file>
</xml_diff>

<commit_message>
Formatação de referência, adição de organograma no apêndice, formatação de texto
</commit_message>
<xml_diff>
--- a/Projeto Integrador I - Empresa BeeYou.docx
+++ b/Projeto Integrador I - Empresa BeeYou.docx
@@ -1,6 +1,6 @@
 
 <file path=word/document.xml><?xml version="1.0" encoding="utf-8"?>
-<w:document xmlns:wpc="http://schemas.microsoft.com/office/word/2010/wordprocessingCanvas" xmlns:cx="http://schemas.microsoft.com/office/drawing/2014/chartex" xmlns:cx1="http://schemas.microsoft.com/office/drawing/2015/9/8/chartex" xmlns:cx2="http://schemas.microsoft.com/office/drawing/2015/10/21/chartex" xmlns:cx3="http://schemas.microsoft.com/office/drawing/2016/5/9/chartex" xmlns:cx4="http://schemas.microsoft.com/office/drawing/2016/5/10/chartex" xmlns:cx5="http://schemas.microsoft.com/office/drawing/2016/5/11/chartex" xmlns:cx6="http://schemas.microsoft.com/office/drawing/2016/5/12/chartex" xmlns:cx7="http://schemas.microsoft.com/office/drawing/2016/5/13/chartex" xmlns:cx8="http://schemas.microsoft.com/office/drawing/2016/5/14/chartex" xmlns:mc="http://schemas.openxmlformats.org/markup-compatibility/2006" xmlns:aink="http://schemas.microsoft.com/office/drawing/2016/ink" xmlns:am3d="http://schemas.microsoft.com/office/drawing/2017/model3d" xmlns:o="urn:schemas-microsoft-com:office:office" xmlns:r="http://schemas.openxmlformats.org/officeDocument/2006/relationships" xmlns:m="http://schemas.openxmlformats.org/officeDocument/2006/math" xmlns:v="urn:schemas-microsoft-com:vml" xmlns:wp14="http://schemas.microsoft.com/office/word/2010/wordprocessingDrawing" xmlns:wp="http://schemas.openxmlformats.org/drawingml/2006/wordprocessingDrawing" xmlns:w10="urn:schemas-microsoft-com:office:word" xmlns:w="http://schemas.openxmlformats.org/wordprocessingml/2006/main" xmlns:w14="http://schemas.microsoft.com/office/word/2010/wordml" xmlns:w15="http://schemas.microsoft.com/office/word/2012/wordml" xmlns:w16cid="http://schemas.microsoft.com/office/word/2016/wordml/cid" xmlns:w16se="http://schemas.microsoft.com/office/word/2015/wordml/symex" xmlns:wpg="http://schemas.microsoft.com/office/word/2010/wordprocessingGroup" xmlns:wpi="http://schemas.microsoft.com/office/word/2010/wordprocessingInk" xmlns:wne="http://schemas.microsoft.com/office/word/2006/wordml" xmlns:wps="http://schemas.microsoft.com/office/word/2010/wordprocessingShape" mc:Ignorable="w14 w15 w16se w16cid wp14">
+<w:document xmlns:wpc="http://schemas.microsoft.com/office/word/2010/wordprocessingCanvas" xmlns:cx="http://schemas.microsoft.com/office/drawing/2014/chartex" xmlns:cx1="http://schemas.microsoft.com/office/drawing/2015/9/8/chartex" xmlns:cx2="http://schemas.microsoft.com/office/drawing/2015/10/21/chartex" xmlns:cx3="http://schemas.microsoft.com/office/drawing/2016/5/9/chartex" xmlns:cx4="http://schemas.microsoft.com/office/drawing/2016/5/10/chartex" xmlns:cx5="http://schemas.microsoft.com/office/drawing/2016/5/11/chartex" xmlns:cx6="http://schemas.microsoft.com/office/drawing/2016/5/12/chartex" xmlns:cx7="http://schemas.microsoft.com/office/drawing/2016/5/13/chartex" xmlns:cx8="http://schemas.microsoft.com/office/drawing/2016/5/14/chartex" xmlns:mc="http://schemas.openxmlformats.org/markup-compatibility/2006" xmlns:aink="http://schemas.microsoft.com/office/drawing/2016/ink" xmlns:am3d="http://schemas.microsoft.com/office/drawing/2017/model3d" xmlns:o="urn:schemas-microsoft-com:office:office" xmlns:oel="http://schemas.microsoft.com/office/2019/extlst" xmlns:r="http://schemas.openxmlformats.org/officeDocument/2006/relationships" xmlns:m="http://schemas.openxmlformats.org/officeDocument/2006/math" xmlns:v="urn:schemas-microsoft-com:vml" xmlns:wp14="http://schemas.microsoft.com/office/word/2010/wordprocessingDrawing" xmlns:wp="http://schemas.openxmlformats.org/drawingml/2006/wordprocessingDrawing" xmlns:w10="urn:schemas-microsoft-com:office:word" xmlns:w="http://schemas.openxmlformats.org/wordprocessingml/2006/main" xmlns:w14="http://schemas.microsoft.com/office/word/2010/wordml" xmlns:w15="http://schemas.microsoft.com/office/word/2012/wordml" xmlns:w16cex="http://schemas.microsoft.com/office/word/2018/wordml/cex" xmlns:w16cid="http://schemas.microsoft.com/office/word/2016/wordml/cid" xmlns:w16="http://schemas.microsoft.com/office/word/2018/wordml" xmlns:w16du="http://schemas.microsoft.com/office/word/2023/wordml/word16du" xmlns:w16sdtdh="http://schemas.microsoft.com/office/word/2020/wordml/sdtdatahash" xmlns:w16se="http://schemas.microsoft.com/office/word/2015/wordml/symex" xmlns:wpg="http://schemas.microsoft.com/office/word/2010/wordprocessingGroup" xmlns:wpi="http://schemas.microsoft.com/office/word/2010/wordprocessingInk" xmlns:wne="http://schemas.microsoft.com/office/word/2006/wordml" xmlns:wps="http://schemas.microsoft.com/office/word/2010/wordprocessingShape" mc:Ignorable="w14 w15 w16se w16cid w16 w16cex w16sdtdh w16du wp14">
   <w:body>
     <w:p>
       <w:pPr>
@@ -558,15 +558,18 @@
         <w:jc w:val="both"/>
       </w:pPr>
       <w:r>
-        <w:t>A entrada da BeeYou no mercado de cosméticos, marcado por ser um mercado em constante crescimento e empreendedor, é justificada pela demanda de produtos inovadores que transmitam exclusividade e confiança. Com uma visão ousada de se tornar a principal referência nacional dentro do segmento cosmético, a BeeYou está posicionada para atender mais do às expectativas de seus clientes, também está focada em inspirar uma nova forma de liberdade, de ser protagonista de sua própria vida sem medo de julgamento de terceiros.</w:t>
-      </w:r>
-    </w:p>
-    <w:p>
-      <w:pPr>
-        <w:jc w:val="both"/>
-      </w:pPr>
+        <w:t xml:space="preserve">A entrada da BeeYou no mercado de cosméticos, marcado por ser um mercado em constante crescimento e empreendedor, é justificada pela demanda de produtos inovadores que transmitam exclusividade e confiança. Com uma visão ousada de se tornar a principal referência nacional dentro </w:t>
+      </w:r>
       <w:r>
         <w:lastRenderedPageBreak/>
+        <w:t>do segmento cosmético, a BeeYou está posicionada para atender mais do às expectativas de seus clientes, também está focada em inspirar uma nova forma de liberdade, de ser protagonista de sua própria vida sem medo de julgamento de terceiros.</w:t>
+      </w:r>
+    </w:p>
+    <w:p>
+      <w:pPr>
+        <w:jc w:val="both"/>
+      </w:pPr>
+      <w:r>
         <w:t xml:space="preserve">Sejam bem-vindos à BeeYou, uma empresa que celebra e desperta a beleza única de cada um. </w:t>
       </w:r>
       <w:r>
@@ -776,6 +779,7 @@
         <w:rPr>
           <w:color w:val="000000"/>
         </w:rPr>
+        <w:lastRenderedPageBreak/>
         <w:t>Produção: Responsável pela produção dos esmaltes e dos batons e combinação dos corantes e pigmentos.</w:t>
       </w:r>
     </w:p>
@@ -870,117 +874,117 @@
         <w:jc w:val="both"/>
       </w:pPr>
       <w:r>
+        <w:t>Hierarquia: Existe uma hierarquia clara de autoridade na empresa, com o CEO no topo da estrutura, seguido pelos gerentes de departamento e seus subordinados.</w:t>
+      </w:r>
+    </w:p>
+    <w:p>
+      <w:pPr>
+        <w:jc w:val="both"/>
+      </w:pPr>
+      <w:r>
+        <w:t>Especialização: Cada departamento é especializado em uma área específica de conhecimento ou função.</w:t>
+      </w:r>
+    </w:p>
+    <w:p>
+      <w:pPr>
+        <w:jc w:val="both"/>
+        <w:rPr>
+          <w:b/>
+        </w:rPr>
+      </w:pPr>
+      <w:r>
+        <w:rPr>
+          <w:b/>
+        </w:rPr>
+        <w:t>Vantagens da Estrutura Organizacional da Bee You:</w:t>
+      </w:r>
+    </w:p>
+    <w:p>
+      <w:pPr>
+        <w:jc w:val="both"/>
+      </w:pPr>
+      <w:r>
+        <w:t xml:space="preserve">Eficiência: A estrutura funcional por departamento pode ser eficiente para empresas com </w:t>
+      </w:r>
+      <w:r>
+        <w:t>muitos funcionários</w:t>
+      </w:r>
+      <w:r>
+        <w:t xml:space="preserve"> e uma ampla gama de produtos ou serviços.</w:t>
+      </w:r>
+    </w:p>
+    <w:p>
+      <w:pPr>
+        <w:jc w:val="both"/>
+      </w:pPr>
+      <w:r>
+        <w:t>Especialização: A especialização dos departamentos permite que os funcionários se concentrem em suas áreas de expertise, o que pode levar a um aumento da qualidade dos produtos ou serviços.</w:t>
+      </w:r>
+    </w:p>
+    <w:p>
+      <w:pPr>
+        <w:jc w:val="both"/>
+      </w:pPr>
+      <w:r>
+        <w:t xml:space="preserve">Coordenação: A estrutura funcional por departamento facilita a coordenação das atividades dentro de cada departamento. </w:t>
+      </w:r>
+    </w:p>
+    <w:p>
+      <w:pPr>
+        <w:jc w:val="both"/>
+        <w:rPr>
+          <w:b/>
+        </w:rPr>
+      </w:pPr>
+      <w:r>
+        <w:rPr>
+          <w:b/>
+        </w:rPr>
+        <w:t>Desvantagens da Estrutura Organizacional da Bee You:</w:t>
+      </w:r>
+    </w:p>
+    <w:p>
+      <w:pPr>
+        <w:jc w:val="both"/>
+      </w:pPr>
+      <w:r>
+        <w:t>Falta de flexibilidade: A estrutura funcional por departamento pode ser rígida e pouco flexível, o que pode dificultar a adaptação da empresa a mudanças no mercado.</w:t>
+      </w:r>
+    </w:p>
+    <w:p>
+      <w:pPr>
+        <w:jc w:val="both"/>
+      </w:pPr>
+      <w:r>
+        <w:t>Burocracia: A estrutura funcional por departamento pode ser burocrática, o que pode dificultar a tomada de decisões rápidas.</w:t>
+      </w:r>
+    </w:p>
+    <w:p>
+      <w:pPr>
+        <w:jc w:val="both"/>
+      </w:pPr>
+      <w:r>
+        <w:t>Falta de comunicação: A estrutura funcional por departamento pode dificultar a comunicação entre os departamentos.</w:t>
+      </w:r>
+    </w:p>
+    <w:p>
+      <w:pPr>
+        <w:jc w:val="both"/>
+      </w:pPr>
+      <w:r>
+        <w:t>A estrutura organizacional da BeeYou está definida na imagem a seguir:</w:t>
+      </w:r>
+    </w:p>
+    <w:p>
+      <w:pPr>
+        <w:keepNext/>
+        <w:jc w:val="both"/>
+      </w:pPr>
+      <w:r>
+        <w:rPr>
+          <w:noProof/>
+        </w:rPr>
         <w:lastRenderedPageBreak/>
-        <w:t>Hierarquia: Existe uma hierarquia clara de autoridade na empresa, com o CEO no topo da estrutura, seguido pelos gerentes de departamento e seus subordinados.</w:t>
-      </w:r>
-    </w:p>
-    <w:p>
-      <w:pPr>
-        <w:jc w:val="both"/>
-      </w:pPr>
-      <w:r>
-        <w:t>Especialização: Cada departamento é especializado em uma área específica de conhecimento ou função.</w:t>
-      </w:r>
-    </w:p>
-    <w:p>
-      <w:pPr>
-        <w:jc w:val="both"/>
-        <w:rPr>
-          <w:b/>
-        </w:rPr>
-      </w:pPr>
-      <w:r>
-        <w:rPr>
-          <w:b/>
-        </w:rPr>
-        <w:t>Vantagens da Estrutura Organizacional da Bee You:</w:t>
-      </w:r>
-    </w:p>
-    <w:p>
-      <w:pPr>
-        <w:jc w:val="both"/>
-      </w:pPr>
-      <w:r>
-        <w:t xml:space="preserve">Eficiência: A estrutura funcional por departamento pode ser eficiente para empresas com </w:t>
-      </w:r>
-      <w:r>
-        <w:t>muitos funcionários</w:t>
-      </w:r>
-      <w:r>
-        <w:t xml:space="preserve"> e uma ampla gama de produtos ou serviços.</w:t>
-      </w:r>
-    </w:p>
-    <w:p>
-      <w:pPr>
-        <w:jc w:val="both"/>
-      </w:pPr>
-      <w:r>
-        <w:t>Especialização: A especialização dos departamentos permite que os funcionários se concentrem em suas áreas de expertise, o que pode levar a um aumento da qualidade dos produtos ou serviços.</w:t>
-      </w:r>
-    </w:p>
-    <w:p>
-      <w:pPr>
-        <w:jc w:val="both"/>
-      </w:pPr>
-      <w:r>
-        <w:t xml:space="preserve">Coordenação: A estrutura funcional por departamento facilita a coordenação das atividades dentro de cada departamento. </w:t>
-      </w:r>
-    </w:p>
-    <w:p>
-      <w:pPr>
-        <w:jc w:val="both"/>
-        <w:rPr>
-          <w:b/>
-        </w:rPr>
-      </w:pPr>
-      <w:r>
-        <w:rPr>
-          <w:b/>
-        </w:rPr>
-        <w:t>Desvantagens da Estrutura Organizacional da Bee You:</w:t>
-      </w:r>
-    </w:p>
-    <w:p>
-      <w:pPr>
-        <w:jc w:val="both"/>
-      </w:pPr>
-      <w:r>
-        <w:t>Falta de flexibilidade: A estrutura funcional por departamento pode ser rígida e pouco flexível, o que pode dificultar a adaptação da empresa a mudanças no mercado.</w:t>
-      </w:r>
-    </w:p>
-    <w:p>
-      <w:pPr>
-        <w:jc w:val="both"/>
-      </w:pPr>
-      <w:r>
-        <w:t>Burocracia: A estrutura funcional por departamento pode ser burocrática, o que pode dificultar a tomada de decisões rápidas.</w:t>
-      </w:r>
-    </w:p>
-    <w:p>
-      <w:pPr>
-        <w:jc w:val="both"/>
-      </w:pPr>
-      <w:r>
-        <w:t>Falta de comunicação: A estrutura funcional por departamento pode dificultar a comunicação entre os departamentos.</w:t>
-      </w:r>
-    </w:p>
-    <w:p>
-      <w:pPr>
-        <w:jc w:val="both"/>
-      </w:pPr>
-      <w:r>
-        <w:t>A estrutura organizacional da BeeYou está definida na imagem a seguir:</w:t>
-      </w:r>
-    </w:p>
-    <w:p>
-      <w:pPr>
-        <w:keepNext/>
-        <w:jc w:val="both"/>
-      </w:pPr>
-      <w:r>
-        <w:rPr>
-          <w:noProof/>
-        </w:rPr>
         <w:drawing>
           <wp:inline distT="0" distB="0" distL="0" distR="0" wp14:anchorId="66B30580" wp14:editId="3339C674">
             <wp:extent cx="6578610" cy="3036627"/>
@@ -1050,7 +1054,7 @@
           <w:sz w:val="18"/>
           <w:szCs w:val="18"/>
         </w:rPr>
-        <w:t>Figura 2 - Organograma Empresarial da Bee You</w:t>
+        <w:t>Figura 2 - Organograma Empresarial da BeeYou</w:t>
       </w:r>
       <w:r>
         <w:rPr>
@@ -1083,7 +1087,6 @@
           <w:sz w:val="28"/>
           <w:szCs w:val="28"/>
         </w:rPr>
-        <w:lastRenderedPageBreak/>
         <w:t>1.2 Posicionamento da Empresa e Diferencial Competitivo</w:t>
       </w:r>
     </w:p>
@@ -1156,7 +1159,11 @@
         <w:jc w:val="both"/>
       </w:pPr>
       <w:r>
-        <w:t>Tanto esmaltes quanto batons têm um papel importante no mercado brasileiro de beleza e cuidados pessoais. O Brasil é o segundo maior consumidor de esmalte do mundo, ficando atrás apenas dos Estados Unidos, segundo dados da Abihpec. Quanto ao batom, a Avon relata um crescimento expressivo nesse segmento, atribuindo-o à busca por conforto e alegria diante de cenários adversos, como a pandemia.</w:t>
+        <w:t xml:space="preserve">Tanto esmaltes quanto batons têm um papel importante no mercado brasileiro de beleza e cuidados pessoais. O Brasil é o segundo maior consumidor de esmalte do mundo, ficando atrás apenas dos Estados Unidos, segundo dados da Abihpec. Quanto ao batom, a Avon relata um crescimento </w:t>
+      </w:r>
+      <w:r>
+        <w:lastRenderedPageBreak/>
+        <w:t>expressivo nesse segmento, atribuindo-o à busca por conforto e alegria diante de cenários adversos, como a pandemia.</w:t>
       </w:r>
     </w:p>
     <w:p>
@@ -1212,7 +1219,6 @@
         <w:jc w:val="both"/>
       </w:pPr>
       <w:r>
-        <w:lastRenderedPageBreak/>
         <w:t xml:space="preserve">O fato de as pessoas terem adotado o hábito de fazer as unhas em casa e a estratégia utilizada por muitas marcas de focar a comunicação em redes sociais, possibilitando a manutenção da conexão com os consumidores, tornaram o mercado de produtos para cuidados com as unhas um dos mais resilientes no Brasil, entre 2020 e 2022, durante a pandemia de Covid-19. </w:t>
       </w:r>
     </w:p>
@@ -1277,6 +1283,7 @@
         <w:rPr>
           <w:color w:val="000000"/>
         </w:rPr>
+        <w:lastRenderedPageBreak/>
         <w:t>Influência da Geração Z: além de valorizar a sustentabilidade, diversidade e inclusão, a geração Z valoriza muito as marcas que têm uma imagem autêntica e acessível e uma história que vai além dos produtos e que acolhem os consumidores em uma comunidade mais ampla.</w:t>
       </w:r>
     </w:p>
@@ -1354,7 +1361,7 @@
         <w:jc w:val="both"/>
       </w:pPr>
       <w:r>
-        <w:t>O perfil do cliente da Bee You pode ser descrito como:</w:t>
+        <w:t>O perfil do cliente da BeeYou pode ser descrito como:</w:t>
       </w:r>
     </w:p>
     <w:p>
@@ -1512,7 +1519,7 @@
         <w:jc w:val="both"/>
       </w:pPr>
       <w:r>
-        <w:t>O mercado de produtos de beleza e cuidados pessoais ainda tem um grande potencial de crescimento. As principais oportunidades para a Bee You são:</w:t>
+        <w:t>O mercado de produtos de beleza e cuidados pessoais ainda tem um grande potencial de crescimento. As principais oportunidades para a BeeYou são:</w:t>
       </w:r>
     </w:p>
     <w:p>
@@ -1535,14 +1542,7 @@
         <w:rPr>
           <w:color w:val="000000"/>
         </w:rPr>
-        <w:t xml:space="preserve">Explorar diferentes nichos: A empresa pode explorar outros nichos, como esmaltes hipoalergênicos, que minimizam as alergias, juntamente com os esmaltes veganos, que vêm ganhando muita força no mercado brasileiro com o lançamento de esmaltes 15-free e 16-free que são veganos, livre de crueldade </w:t>
-      </w:r>
-      <w:r>
-        <w:rPr>
-          <w:color w:val="000000"/>
-        </w:rPr>
-        <w:lastRenderedPageBreak/>
-        <w:t>animal e não utilizam 15 e 16 substâncias que podem causar hipersensibilidade ou alergias, em sua composição.</w:t>
+        <w:t>Explorar diferentes nichos: A empresa pode explorar outros nichos, como esmaltes hipoalergênicos, que minimizam as alergias, juntamente com os esmaltes veganos, que vêm ganhando muita força no mercado brasileiro com o lançamento de esmaltes 15-free e 16-free que são veganos, livre de crueldade animal e não utilizam 15 e 16 substâncias que podem causar hipersensibilidade ou alergias, em sua composição.</w:t>
       </w:r>
     </w:p>
     <w:p>
@@ -1609,7 +1609,7 @@
         <w:jc w:val="both"/>
       </w:pPr>
       <w:r>
-        <w:t>As principais ameaças mapeadas para a Bee You são:</w:t>
+        <w:t>As principais ameaças mapeadas para a BeeYou são:</w:t>
       </w:r>
     </w:p>
     <w:p>
@@ -1632,6 +1632,7 @@
         <w:rPr>
           <w:color w:val="000000"/>
         </w:rPr>
+        <w:lastRenderedPageBreak/>
         <w:t>Concorrência acirrada de outras empresas no mercado de produtos de beleza e cuidados pessoais.</w:t>
       </w:r>
     </w:p>
@@ -1949,7 +1950,13 @@
         <w:rPr>
           <w:color w:val="000000"/>
         </w:rPr>
-        <w:t>que apoiam marcas crueltyfree</w:t>
+        <w:t xml:space="preserve">que apoiam marcas </w:t>
+      </w:r>
+      <w:r>
+        <w:rPr>
+          <w:color w:val="000000"/>
+        </w:rPr>
+        <w:t>cruelty-free</w:t>
       </w:r>
       <w:r>
         <w:rPr>
@@ -2040,7 +2047,6 @@
         <w:rPr>
           <w:color w:val="000000"/>
         </w:rPr>
-        <w:lastRenderedPageBreak/>
         <w:t xml:space="preserve">Investir em pesquisa e desenvolvimento para criar produtos inovadores que atendam às necessidades </w:t>
       </w:r>
       <w:r>
@@ -2104,6 +2110,7 @@
         <w:rPr>
           <w:color w:val="000000"/>
         </w:rPr>
+        <w:lastRenderedPageBreak/>
         <w:t xml:space="preserve">Buscar soluções sustentáveis para a produção dos </w:t>
       </w:r>
       <w:r>
@@ -2240,8 +2247,8 @@
         <w:gridCol w:w="1701"/>
         <w:gridCol w:w="1413"/>
         <w:gridCol w:w="1413"/>
-        <w:gridCol w:w="2556"/>
-        <w:gridCol w:w="1843"/>
+        <w:gridCol w:w="2414"/>
+        <w:gridCol w:w="1985"/>
       </w:tblGrid>
       <w:tr>
         <w:trPr>
@@ -2250,13 +2257,22 @@
         <w:tc>
           <w:tcPr>
             <w:tcW w:w="1701" w:type="dxa"/>
+            <w:shd w:val="clear" w:color="auto" w:fill="F2CEED" w:themeFill="accent5" w:themeFillTint="33"/>
             <w:vAlign w:val="center"/>
           </w:tcPr>
           <w:p>
             <w:pPr>
               <w:jc w:val="center"/>
+              <w:rPr>
+                <w:b/>
+                <w:bCs/>
+              </w:rPr>
             </w:pPr>
             <w:r>
+              <w:rPr>
+                <w:b/>
+                <w:bCs/>
+              </w:rPr>
               <w:t>Concorrente</w:t>
             </w:r>
           </w:p>
@@ -2264,13 +2280,22 @@
         <w:tc>
           <w:tcPr>
             <w:tcW w:w="1701" w:type="dxa"/>
+            <w:shd w:val="clear" w:color="auto" w:fill="F2CEED" w:themeFill="accent5" w:themeFillTint="33"/>
             <w:vAlign w:val="center"/>
           </w:tcPr>
           <w:p>
             <w:pPr>
               <w:jc w:val="center"/>
+              <w:rPr>
+                <w:b/>
+                <w:bCs/>
+              </w:rPr>
             </w:pPr>
             <w:r>
+              <w:rPr>
+                <w:b/>
+                <w:bCs/>
+              </w:rPr>
               <w:t>Loja Virtual Própria</w:t>
             </w:r>
           </w:p>
@@ -2278,13 +2303,22 @@
         <w:tc>
           <w:tcPr>
             <w:tcW w:w="1413" w:type="dxa"/>
+            <w:shd w:val="clear" w:color="auto" w:fill="F2CEED" w:themeFill="accent5" w:themeFillTint="33"/>
             <w:vAlign w:val="center"/>
           </w:tcPr>
           <w:p>
             <w:pPr>
               <w:jc w:val="center"/>
+              <w:rPr>
+                <w:b/>
+                <w:bCs/>
+              </w:rPr>
             </w:pPr>
             <w:r>
+              <w:rPr>
+                <w:b/>
+                <w:bCs/>
+              </w:rPr>
               <w:t>Esmaltes</w:t>
             </w:r>
           </w:p>
@@ -2292,44 +2326,75 @@
         <w:tc>
           <w:tcPr>
             <w:tcW w:w="1413" w:type="dxa"/>
+            <w:shd w:val="clear" w:color="auto" w:fill="F2CEED" w:themeFill="accent5" w:themeFillTint="33"/>
             <w:vAlign w:val="center"/>
           </w:tcPr>
           <w:p>
             <w:pPr>
               <w:jc w:val="center"/>
+              <w:rPr>
+                <w:b/>
+                <w:bCs/>
+              </w:rPr>
             </w:pPr>
             <w:r>
+              <w:rPr>
+                <w:b/>
+                <w:bCs/>
+              </w:rPr>
               <w:t>Batons</w:t>
             </w:r>
           </w:p>
         </w:tc>
         <w:tc>
           <w:tcPr>
-            <w:tcW w:w="2556" w:type="dxa"/>
+            <w:tcW w:w="2414" w:type="dxa"/>
+            <w:shd w:val="clear" w:color="auto" w:fill="F2CEED" w:themeFill="accent5" w:themeFillTint="33"/>
             <w:vAlign w:val="center"/>
           </w:tcPr>
           <w:p>
             <w:pPr>
               <w:jc w:val="center"/>
+              <w:rPr>
+                <w:b/>
+                <w:bCs/>
+              </w:rPr>
             </w:pPr>
             <w:r>
+              <w:rPr>
+                <w:b/>
+                <w:bCs/>
+              </w:rPr>
               <w:t>Match</w:t>
             </w:r>
             <w:r>
+              <w:rPr>
+                <w:b/>
+                <w:bCs/>
+              </w:rPr>
               <w:t xml:space="preserve"> de cores (Batom + Esmalte)</w:t>
             </w:r>
           </w:p>
         </w:tc>
         <w:tc>
           <w:tcPr>
-            <w:tcW w:w="1843" w:type="dxa"/>
+            <w:tcW w:w="1985" w:type="dxa"/>
+            <w:shd w:val="clear" w:color="auto" w:fill="F2CEED" w:themeFill="accent5" w:themeFillTint="33"/>
             <w:vAlign w:val="center"/>
           </w:tcPr>
           <w:p>
             <w:pPr>
               <w:jc w:val="center"/>
+              <w:rPr>
+                <w:b/>
+                <w:bCs/>
+              </w:rPr>
             </w:pPr>
             <w:r>
+              <w:rPr>
+                <w:b/>
+                <w:bCs/>
+              </w:rPr>
               <w:t>Cores personalizadas</w:t>
             </w:r>
           </w:p>
@@ -2373,7 +2438,6 @@
                 <w:tag w:val="goog_rdk_0"/>
                 <w:id w:val="-506598493"/>
               </w:sdtPr>
-              <w:sdtEndPr/>
               <w:sdtContent>
                 <w:r>
                   <w:rPr>
@@ -2400,7 +2464,6 @@
                 <w:tag w:val="goog_rdk_11"/>
                 <w:id w:val="-2063939296"/>
               </w:sdtPr>
-              <w:sdtEndPr/>
               <w:sdtContent>
                 <w:r>
                   <w:rPr>
@@ -2429,7 +2492,6 @@
                 <w:tag w:val="goog_rdk_3"/>
                 <w:id w:val="-1749413692"/>
               </w:sdtPr>
-              <w:sdtEndPr/>
               <w:sdtContent>
                 <w:r>
                   <w:rPr>
@@ -2444,7 +2506,7 @@
         </w:tc>
         <w:tc>
           <w:tcPr>
-            <w:tcW w:w="2556" w:type="dxa"/>
+            <w:tcW w:w="2414" w:type="dxa"/>
             <w:vAlign w:val="center"/>
           </w:tcPr>
           <w:p>
@@ -2460,21 +2522,18 @@
                 <w:tag w:val="goog_rdk_1"/>
                 <w:id w:val="1063216439"/>
               </w:sdtPr>
-              <w:sdtEndPr/>
               <w:sdtContent>
                 <w:sdt>
                   <w:sdtPr>
                     <w:tag w:val="goog_rdk_11"/>
                     <w:id w:val="1257711844"/>
                   </w:sdtPr>
-                  <w:sdtEndPr/>
                   <w:sdtContent>
                     <w:sdt>
                       <w:sdtPr>
                         <w:tag w:val="goog_rdk_6"/>
                         <w:id w:val="-62415558"/>
                       </w:sdtPr>
-                      <w:sdtEndPr/>
                       <w:sdtContent>
                         <w:r>
                           <w:rPr>
@@ -2493,7 +2552,7 @@
         </w:tc>
         <w:tc>
           <w:tcPr>
-            <w:tcW w:w="1843" w:type="dxa"/>
+            <w:tcW w:w="1985" w:type="dxa"/>
             <w:vAlign w:val="center"/>
           </w:tcPr>
           <w:p>
@@ -2505,14 +2564,12 @@
                 <w:tag w:val="goog_rdk_2"/>
                 <w:id w:val="1405718341"/>
               </w:sdtPr>
-              <w:sdtEndPr/>
               <w:sdtContent>
                 <w:sdt>
                   <w:sdtPr>
                     <w:tag w:val="goog_rdk_6"/>
                     <w:id w:val="-481540003"/>
                   </w:sdtPr>
-                  <w:sdtEndPr/>
                   <w:sdtContent>
                     <w:r>
                       <w:rPr>
@@ -2566,14 +2623,12 @@
                 <w:tag w:val="goog_rdk_4"/>
                 <w:id w:val="-1917013112"/>
               </w:sdtPr>
-              <w:sdtEndPr/>
               <w:sdtContent>
                 <w:sdt>
                   <w:sdtPr>
                     <w:tag w:val="goog_rdk_11"/>
                     <w:id w:val="-1325196573"/>
                   </w:sdtPr>
-                  <w:sdtEndPr/>
                   <w:sdtContent>
                     <w:r>
                       <w:rPr>
@@ -2604,7 +2659,6 @@
                 <w:tag w:val="goog_rdk_11"/>
                 <w:id w:val="1603687843"/>
               </w:sdtPr>
-              <w:sdtEndPr/>
               <w:sdtContent>
                 <w:r>
                   <w:rPr>
@@ -2633,7 +2687,6 @@
                 <w:tag w:val="goog_rdk_7"/>
                 <w:id w:val="-1500959341"/>
               </w:sdtPr>
-              <w:sdtEndPr/>
               <w:sdtContent>
                 <w:r>
                   <w:rPr>
@@ -2648,7 +2701,7 @@
         </w:tc>
         <w:tc>
           <w:tcPr>
-            <w:tcW w:w="2556" w:type="dxa"/>
+            <w:tcW w:w="2414" w:type="dxa"/>
             <w:vAlign w:val="center"/>
           </w:tcPr>
           <w:p>
@@ -2660,21 +2713,18 @@
                 <w:tag w:val="goog_rdk_5"/>
                 <w:id w:val="-774328256"/>
               </w:sdtPr>
-              <w:sdtEndPr/>
               <w:sdtContent>
                 <w:sdt>
                   <w:sdtPr>
                     <w:tag w:val="goog_rdk_11"/>
                     <w:id w:val="77727542"/>
                   </w:sdtPr>
-                  <w:sdtEndPr/>
                   <w:sdtContent>
                     <w:sdt>
                       <w:sdtPr>
                         <w:tag w:val="goog_rdk_6"/>
                         <w:id w:val="-321113405"/>
                       </w:sdtPr>
-                      <w:sdtEndPr/>
                       <w:sdtContent>
                         <w:r>
                           <w:rPr>
@@ -2693,7 +2743,7 @@
         </w:tc>
         <w:tc>
           <w:tcPr>
-            <w:tcW w:w="1843" w:type="dxa"/>
+            <w:tcW w:w="1985" w:type="dxa"/>
             <w:vAlign w:val="center"/>
           </w:tcPr>
           <w:p>
@@ -2705,7 +2755,6 @@
                 <w:tag w:val="goog_rdk_6"/>
                 <w:id w:val="-574355099"/>
               </w:sdtPr>
-              <w:sdtEndPr/>
               <w:sdtContent>
                 <w:r>
                   <w:rPr>
@@ -2757,14 +2806,12 @@
                 <w:tag w:val="goog_rdk_8"/>
                 <w:id w:val="-1492016950"/>
               </w:sdtPr>
-              <w:sdtEndPr/>
               <w:sdtContent>
                 <w:sdt>
                   <w:sdtPr>
                     <w:tag w:val="goog_rdk_11"/>
                     <w:id w:val="-28950707"/>
                   </w:sdtPr>
-                  <w:sdtEndPr/>
                   <w:sdtContent>
                     <w:r>
                       <w:rPr>
@@ -2795,7 +2842,6 @@
                 <w:tag w:val="goog_rdk_11"/>
                 <w:id w:val="-1164397515"/>
               </w:sdtPr>
-              <w:sdtEndPr/>
               <w:sdtContent>
                 <w:r>
                   <w:rPr>
@@ -2824,14 +2870,12 @@
                 <w:tag w:val="goog_rdk_11"/>
                 <w:id w:val="2074383248"/>
               </w:sdtPr>
-              <w:sdtEndPr/>
               <w:sdtContent>
                 <w:sdt>
                   <w:sdtPr>
                     <w:tag w:val="goog_rdk_7"/>
                     <w:id w:val="1430855404"/>
                   </w:sdtPr>
-                  <w:sdtEndPr/>
                   <w:sdtContent>
                     <w:r>
                       <w:rPr>
@@ -2848,7 +2892,7 @@
         </w:tc>
         <w:tc>
           <w:tcPr>
-            <w:tcW w:w="2556" w:type="dxa"/>
+            <w:tcW w:w="2414" w:type="dxa"/>
             <w:vAlign w:val="center"/>
           </w:tcPr>
           <w:p>
@@ -2860,7 +2904,6 @@
                 <w:tag w:val="goog_rdk_9"/>
                 <w:id w:val="-1243635959"/>
               </w:sdtPr>
-              <w:sdtEndPr/>
               <w:sdtContent>
                 <w:r>
                   <w:rPr>
@@ -2875,7 +2918,7 @@
         </w:tc>
         <w:tc>
           <w:tcPr>
-            <w:tcW w:w="1843" w:type="dxa"/>
+            <w:tcW w:w="1985" w:type="dxa"/>
             <w:vAlign w:val="center"/>
           </w:tcPr>
           <w:p>
@@ -2887,7 +2930,6 @@
                 <w:tag w:val="goog_rdk_10"/>
                 <w:id w:val="1952429615"/>
               </w:sdtPr>
-              <w:sdtEndPr/>
               <w:sdtContent>
                 <w:r>
                   <w:rPr>
@@ -2939,14 +2981,12 @@
                 <w:tag w:val="goog_rdk_12"/>
                 <w:id w:val="1593813687"/>
               </w:sdtPr>
-              <w:sdtEndPr/>
               <w:sdtContent>
                 <w:sdt>
                   <w:sdtPr>
                     <w:tag w:val="goog_rdk_11"/>
                     <w:id w:val="-382329931"/>
                   </w:sdtPr>
-                  <w:sdtEndPr/>
                   <w:sdtContent>
                     <w:r>
                       <w:rPr>
@@ -2977,7 +3017,6 @@
                 <w:tag w:val="goog_rdk_11"/>
                 <w:id w:val="125281020"/>
               </w:sdtPr>
-              <w:sdtEndPr/>
               <w:sdtContent>
                 <w:r>
                   <w:rPr>
@@ -3006,14 +3045,12 @@
                 <w:tag w:val="goog_rdk_15"/>
                 <w:id w:val="-43918255"/>
               </w:sdtPr>
-              <w:sdtEndPr/>
               <w:sdtContent>
                 <w:sdt>
                   <w:sdtPr>
                     <w:tag w:val="goog_rdk_11"/>
                     <w:id w:val="-1289510832"/>
                   </w:sdtPr>
-                  <w:sdtEndPr/>
                   <w:sdtContent>
                     <w:r>
                       <w:rPr>
@@ -3032,7 +3069,7 @@
         </w:tc>
         <w:tc>
           <w:tcPr>
-            <w:tcW w:w="2556" w:type="dxa"/>
+            <w:tcW w:w="2414" w:type="dxa"/>
             <w:vAlign w:val="center"/>
           </w:tcPr>
           <w:p>
@@ -3044,7 +3081,6 @@
                 <w:tag w:val="goog_rdk_13"/>
                 <w:id w:val="-1637256279"/>
               </w:sdtPr>
-              <w:sdtEndPr/>
               <w:sdtContent>
                 <w:r>
                   <w:rPr>
@@ -3059,7 +3095,7 @@
         </w:tc>
         <w:tc>
           <w:tcPr>
-            <w:tcW w:w="1843" w:type="dxa"/>
+            <w:tcW w:w="1985" w:type="dxa"/>
             <w:vAlign w:val="center"/>
           </w:tcPr>
           <w:p>
@@ -3071,7 +3107,6 @@
                 <w:tag w:val="goog_rdk_14"/>
                 <w:id w:val="1902475124"/>
               </w:sdtPr>
-              <w:sdtEndPr/>
               <w:sdtContent>
                 <w:r>
                   <w:rPr>
@@ -3123,14 +3158,12 @@
                 <w:tag w:val="goog_rdk_16"/>
                 <w:id w:val="1858771155"/>
               </w:sdtPr>
-              <w:sdtEndPr/>
               <w:sdtContent>
                 <w:sdt>
                   <w:sdtPr>
                     <w:tag w:val="goog_rdk_11"/>
                     <w:id w:val="1691479171"/>
                   </w:sdtPr>
-                  <w:sdtEndPr/>
                   <w:sdtContent>
                     <w:r>
                       <w:rPr>
@@ -3161,7 +3194,6 @@
                 <w:tag w:val="goog_rdk_11"/>
                 <w:id w:val="-1627619715"/>
               </w:sdtPr>
-              <w:sdtEndPr/>
               <w:sdtContent>
                 <w:r>
                   <w:rPr>
@@ -3190,14 +3222,12 @@
                 <w:tag w:val="goog_rdk_19"/>
                 <w:id w:val="1019746632"/>
               </w:sdtPr>
-              <w:sdtEndPr/>
               <w:sdtContent>
                 <w:sdt>
                   <w:sdtPr>
                     <w:tag w:val="goog_rdk_11"/>
                     <w:id w:val="369117647"/>
                   </w:sdtPr>
-                  <w:sdtEndPr/>
                   <w:sdtContent>
                     <w:r>
                       <w:rPr>
@@ -3216,7 +3246,7 @@
         </w:tc>
         <w:tc>
           <w:tcPr>
-            <w:tcW w:w="2556" w:type="dxa"/>
+            <w:tcW w:w="2414" w:type="dxa"/>
             <w:vAlign w:val="center"/>
           </w:tcPr>
           <w:p>
@@ -3228,7 +3258,6 @@
                 <w:tag w:val="goog_rdk_17"/>
                 <w:id w:val="708147396"/>
               </w:sdtPr>
-              <w:sdtEndPr/>
               <w:sdtContent>
                 <w:r>
                   <w:rPr>
@@ -3243,7 +3272,7 @@
         </w:tc>
         <w:tc>
           <w:tcPr>
-            <w:tcW w:w="1843" w:type="dxa"/>
+            <w:tcW w:w="1985" w:type="dxa"/>
             <w:vAlign w:val="center"/>
           </w:tcPr>
           <w:p>
@@ -3255,7 +3284,6 @@
                 <w:tag w:val="goog_rdk_18"/>
                 <w:id w:val="1260634253"/>
               </w:sdtPr>
-              <w:sdtEndPr/>
               <w:sdtContent>
                 <w:r>
                   <w:rPr>
@@ -3296,6 +3324,7 @@
           <w:sz w:val="18"/>
           <w:szCs w:val="18"/>
         </w:rPr>
+        <w:lastRenderedPageBreak/>
         <w:t>Tabela 1 – Mapeamento da Concorrência (Continuação)</w:t>
       </w:r>
     </w:p>
@@ -3320,8 +3349,8 @@
         <w:gridCol w:w="1701"/>
         <w:gridCol w:w="1413"/>
         <w:gridCol w:w="1413"/>
-        <w:gridCol w:w="2556"/>
-        <w:gridCol w:w="1843"/>
+        <w:gridCol w:w="2414"/>
+        <w:gridCol w:w="1985"/>
       </w:tblGrid>
       <w:tr>
         <w:trPr>
@@ -3330,13 +3359,22 @@
         <w:tc>
           <w:tcPr>
             <w:tcW w:w="1701" w:type="dxa"/>
+            <w:shd w:val="clear" w:color="auto" w:fill="F2CEED" w:themeFill="accent5" w:themeFillTint="33"/>
             <w:vAlign w:val="center"/>
           </w:tcPr>
           <w:p>
             <w:pPr>
               <w:jc w:val="center"/>
+              <w:rPr>
+                <w:b/>
+                <w:bCs/>
+              </w:rPr>
             </w:pPr>
             <w:r>
+              <w:rPr>
+                <w:b/>
+                <w:bCs/>
+              </w:rPr>
               <w:t>Concorrente</w:t>
             </w:r>
           </w:p>
@@ -3344,13 +3382,22 @@
         <w:tc>
           <w:tcPr>
             <w:tcW w:w="1701" w:type="dxa"/>
+            <w:shd w:val="clear" w:color="auto" w:fill="F2CEED" w:themeFill="accent5" w:themeFillTint="33"/>
             <w:vAlign w:val="center"/>
           </w:tcPr>
           <w:p>
             <w:pPr>
               <w:jc w:val="center"/>
+              <w:rPr>
+                <w:b/>
+                <w:bCs/>
+              </w:rPr>
             </w:pPr>
             <w:r>
+              <w:rPr>
+                <w:b/>
+                <w:bCs/>
+              </w:rPr>
               <w:t>Loja Virtual Própria</w:t>
             </w:r>
           </w:p>
@@ -3358,13 +3405,22 @@
         <w:tc>
           <w:tcPr>
             <w:tcW w:w="1413" w:type="dxa"/>
+            <w:shd w:val="clear" w:color="auto" w:fill="F2CEED" w:themeFill="accent5" w:themeFillTint="33"/>
             <w:vAlign w:val="center"/>
           </w:tcPr>
           <w:p>
             <w:pPr>
               <w:jc w:val="center"/>
+              <w:rPr>
+                <w:b/>
+                <w:bCs/>
+              </w:rPr>
             </w:pPr>
             <w:r>
+              <w:rPr>
+                <w:b/>
+                <w:bCs/>
+              </w:rPr>
               <w:t>Esmaltes</w:t>
             </w:r>
           </w:p>
@@ -3372,20 +3428,30 @@
         <w:tc>
           <w:tcPr>
             <w:tcW w:w="1413" w:type="dxa"/>
+            <w:shd w:val="clear" w:color="auto" w:fill="F2CEED" w:themeFill="accent5" w:themeFillTint="33"/>
             <w:vAlign w:val="center"/>
           </w:tcPr>
           <w:p>
             <w:pPr>
               <w:jc w:val="center"/>
+              <w:rPr>
+                <w:b/>
+                <w:bCs/>
+              </w:rPr>
             </w:pPr>
             <w:r>
+              <w:rPr>
+                <w:b/>
+                <w:bCs/>
+              </w:rPr>
               <w:t>Batons</w:t>
             </w:r>
           </w:p>
         </w:tc>
         <w:tc>
           <w:tcPr>
-            <w:tcW w:w="2556" w:type="dxa"/>
+            <w:tcW w:w="2414" w:type="dxa"/>
+            <w:shd w:val="clear" w:color="auto" w:fill="F2CEED" w:themeFill="accent5" w:themeFillTint="33"/>
             <w:vAlign w:val="center"/>
           </w:tcPr>
           <w:p>
@@ -3393,17 +3459,24 @@
               <w:jc w:val="center"/>
               <w:rPr>
                 <w:rFonts w:ascii="Quattrocento Sans" w:eastAsia="Quattrocento Sans" w:hAnsi="Quattrocento Sans" w:cs="Quattrocento Sans"/>
+                <w:b/>
+                <w:bCs/>
                 <w:color w:val="FF0000"/>
               </w:rPr>
             </w:pPr>
             <w:r>
+              <w:rPr>
+                <w:b/>
+                <w:bCs/>
+              </w:rPr>
               <w:t>Match de cores (Batom + Esmalte)</w:t>
             </w:r>
           </w:p>
         </w:tc>
         <w:tc>
           <w:tcPr>
-            <w:tcW w:w="1843" w:type="dxa"/>
+            <w:tcW w:w="1985" w:type="dxa"/>
+            <w:shd w:val="clear" w:color="auto" w:fill="F2CEED" w:themeFill="accent5" w:themeFillTint="33"/>
             <w:vAlign w:val="center"/>
           </w:tcPr>
           <w:p>
@@ -3411,10 +3484,16 @@
               <w:jc w:val="center"/>
               <w:rPr>
                 <w:rFonts w:ascii="Quattrocento Sans" w:eastAsia="Quattrocento Sans" w:hAnsi="Quattrocento Sans" w:cs="Quattrocento Sans"/>
+                <w:b/>
+                <w:bCs/>
                 <w:color w:val="FF0000"/>
               </w:rPr>
             </w:pPr>
             <w:r>
+              <w:rPr>
+                <w:b/>
+                <w:bCs/>
+              </w:rPr>
               <w:t>Cores personalizadas</w:t>
             </w:r>
           </w:p>
@@ -3458,14 +3537,12 @@
                 <w:tag w:val="goog_rdk_0"/>
                 <w:id w:val="879370986"/>
               </w:sdtPr>
-              <w:sdtEndPr/>
               <w:sdtContent>
                 <w:sdt>
                   <w:sdtPr>
                     <w:tag w:val="goog_rdk_11"/>
                     <w:id w:val="1781686642"/>
                   </w:sdtPr>
-                  <w:sdtEndPr/>
                   <w:sdtContent>
                     <w:r>
                       <w:rPr>
@@ -3496,7 +3573,6 @@
                 <w:tag w:val="goog_rdk_11"/>
                 <w:id w:val="-1260827131"/>
               </w:sdtPr>
-              <w:sdtEndPr/>
               <w:sdtContent>
                 <w:r>
                   <w:rPr>
@@ -3525,14 +3601,12 @@
                 <w:tag w:val="goog_rdk_3"/>
                 <w:id w:val="1854764147"/>
               </w:sdtPr>
-              <w:sdtEndPr/>
               <w:sdtContent>
                 <w:sdt>
                   <w:sdtPr>
                     <w:tag w:val="goog_rdk_11"/>
                     <w:id w:val="-600189286"/>
                   </w:sdtPr>
-                  <w:sdtEndPr/>
                   <w:sdtContent>
                     <w:r>
                       <w:rPr>
@@ -3551,7 +3625,7 @@
         </w:tc>
         <w:tc>
           <w:tcPr>
-            <w:tcW w:w="2556" w:type="dxa"/>
+            <w:tcW w:w="2414" w:type="dxa"/>
             <w:vAlign w:val="center"/>
           </w:tcPr>
           <w:p>
@@ -3567,21 +3641,18 @@
                 <w:tag w:val="goog_rdk_1"/>
                 <w:id w:val="-1432275885"/>
               </w:sdtPr>
-              <w:sdtEndPr/>
               <w:sdtContent>
                 <w:sdt>
                   <w:sdtPr>
                     <w:tag w:val="goog_rdk_11"/>
                     <w:id w:val="-1498724864"/>
                   </w:sdtPr>
-                  <w:sdtEndPr/>
                   <w:sdtContent>
                     <w:sdt>
                       <w:sdtPr>
                         <w:tag w:val="goog_rdk_6"/>
                         <w:id w:val="-1177496888"/>
                       </w:sdtPr>
-                      <w:sdtEndPr/>
                       <w:sdtContent>
                         <w:r>
                           <w:rPr>
@@ -3600,7 +3671,7 @@
         </w:tc>
         <w:tc>
           <w:tcPr>
-            <w:tcW w:w="1843" w:type="dxa"/>
+            <w:tcW w:w="1985" w:type="dxa"/>
             <w:vAlign w:val="center"/>
           </w:tcPr>
           <w:p>
@@ -3616,14 +3687,12 @@
                 <w:tag w:val="goog_rdk_2"/>
                 <w:id w:val="-1182049255"/>
               </w:sdtPr>
-              <w:sdtEndPr/>
               <w:sdtContent>
                 <w:sdt>
                   <w:sdtPr>
                     <w:tag w:val="goog_rdk_6"/>
                     <w:id w:val="-1981672449"/>
                   </w:sdtPr>
-                  <w:sdtEndPr/>
                   <w:sdtContent>
                     <w:r>
                       <w:rPr>
@@ -3681,7 +3750,6 @@
                 <w:tag w:val="goog_rdk_11"/>
                 <w:id w:val="-1646116665"/>
               </w:sdtPr>
-              <w:sdtEndPr/>
               <w:sdtContent>
                 <w:r>
                   <w:rPr>
@@ -3714,7 +3782,6 @@
                 <w:tag w:val="goog_rdk_11"/>
                 <w:id w:val="1911337525"/>
               </w:sdtPr>
-              <w:sdtEndPr/>
               <w:sdtContent>
                 <w:r>
                   <w:rPr>
@@ -3747,7 +3814,6 @@
                 <w:tag w:val="goog_rdk_11"/>
                 <w:id w:val="1491980494"/>
               </w:sdtPr>
-              <w:sdtEndPr/>
               <w:sdtContent>
                 <w:r>
                   <w:rPr>
@@ -3764,7 +3830,7 @@
         </w:tc>
         <w:tc>
           <w:tcPr>
-            <w:tcW w:w="2556" w:type="dxa"/>
+            <w:tcW w:w="2414" w:type="dxa"/>
             <w:vAlign w:val="center"/>
           </w:tcPr>
           <w:p>
@@ -3780,7 +3846,6 @@
                 <w:tag w:val="goog_rdk_6"/>
                 <w:id w:val="-1116365088"/>
               </w:sdtPr>
-              <w:sdtEndPr/>
               <w:sdtContent>
                 <w:r>
                   <w:rPr>
@@ -3795,7 +3860,7 @@
         </w:tc>
         <w:tc>
           <w:tcPr>
-            <w:tcW w:w="1843" w:type="dxa"/>
+            <w:tcW w:w="1985" w:type="dxa"/>
             <w:vAlign w:val="center"/>
           </w:tcPr>
           <w:p>
@@ -3811,7 +3876,6 @@
                 <w:tag w:val="goog_rdk_6"/>
                 <w:id w:val="1482435197"/>
               </w:sdtPr>
-              <w:sdtEndPr/>
               <w:sdtContent>
                 <w:r>
                   <w:rPr>
@@ -3867,7 +3931,6 @@
                 <w:tag w:val="goog_rdk_11"/>
                 <w:id w:val="-260684742"/>
               </w:sdtPr>
-              <w:sdtEndPr/>
               <w:sdtContent>
                 <w:r>
                   <w:rPr>
@@ -3900,7 +3963,6 @@
                 <w:tag w:val="goog_rdk_11"/>
                 <w:id w:val="1103223460"/>
               </w:sdtPr>
-              <w:sdtEndPr/>
               <w:sdtContent>
                 <w:r>
                   <w:rPr>
@@ -3933,7 +3995,6 @@
                 <w:tag w:val="goog_rdk_11"/>
                 <w:id w:val="-1010525025"/>
               </w:sdtPr>
-              <w:sdtEndPr/>
               <w:sdtContent>
                 <w:r>
                   <w:rPr>
@@ -3950,7 +4011,7 @@
         </w:tc>
         <w:tc>
           <w:tcPr>
-            <w:tcW w:w="2556" w:type="dxa"/>
+            <w:tcW w:w="2414" w:type="dxa"/>
             <w:vAlign w:val="center"/>
           </w:tcPr>
           <w:p>
@@ -3966,7 +4027,6 @@
                 <w:tag w:val="goog_rdk_3"/>
                 <w:id w:val="1599206482"/>
               </w:sdtPr>
-              <w:sdtEndPr/>
               <w:sdtContent>
                 <w:r>
                   <w:rPr>
@@ -3981,7 +4041,7 @@
         </w:tc>
         <w:tc>
           <w:tcPr>
-            <w:tcW w:w="1843" w:type="dxa"/>
+            <w:tcW w:w="1985" w:type="dxa"/>
             <w:vAlign w:val="center"/>
           </w:tcPr>
           <w:p>
@@ -3997,7 +4057,6 @@
                 <w:tag w:val="goog_rdk_3"/>
                 <w:id w:val="-543746911"/>
               </w:sdtPr>
-              <w:sdtEndPr/>
               <w:sdtContent>
                 <w:r>
                   <w:rPr>
@@ -4053,7 +4112,6 @@
                 <w:tag w:val="goog_rdk_11"/>
                 <w:id w:val="1380213344"/>
               </w:sdtPr>
-              <w:sdtEndPr/>
               <w:sdtContent>
                 <w:r>
                   <w:rPr>
@@ -4086,7 +4144,6 @@
                 <w:tag w:val="goog_rdk_11"/>
                 <w:id w:val="1583329604"/>
               </w:sdtPr>
-              <w:sdtEndPr/>
               <w:sdtContent>
                 <w:r>
                   <w:rPr>
@@ -4119,7 +4176,6 @@
                 <w:tag w:val="goog_rdk_11"/>
                 <w:id w:val="-290823649"/>
               </w:sdtPr>
-              <w:sdtEndPr/>
               <w:sdtContent>
                 <w:r>
                   <w:rPr>
@@ -4136,7 +4192,7 @@
         </w:tc>
         <w:tc>
           <w:tcPr>
-            <w:tcW w:w="2556" w:type="dxa"/>
+            <w:tcW w:w="2414" w:type="dxa"/>
             <w:vAlign w:val="center"/>
           </w:tcPr>
           <w:p>
@@ -4152,7 +4208,6 @@
                 <w:tag w:val="goog_rdk_3"/>
                 <w:id w:val="-1409914683"/>
               </w:sdtPr>
-              <w:sdtEndPr/>
               <w:sdtContent>
                 <w:r>
                   <w:rPr>
@@ -4167,7 +4222,7 @@
         </w:tc>
         <w:tc>
           <w:tcPr>
-            <w:tcW w:w="1843" w:type="dxa"/>
+            <w:tcW w:w="1985" w:type="dxa"/>
             <w:vAlign w:val="center"/>
           </w:tcPr>
           <w:p>
@@ -4183,7 +4238,6 @@
                 <w:tag w:val="goog_rdk_3"/>
                 <w:id w:val="-1298982518"/>
               </w:sdtPr>
-              <w:sdtEndPr/>
               <w:sdtContent>
                 <w:r>
                   <w:rPr>
@@ -4229,7 +4283,6 @@
                 <w:tag w:val="goog_rdk_11"/>
                 <w:id w:val="1912119938"/>
               </w:sdtPr>
-              <w:sdtEndPr/>
               <w:sdtContent>
                 <w:r>
                   <w:rPr>
@@ -4258,7 +4311,6 @@
                 <w:tag w:val="goog_rdk_11"/>
                 <w:id w:val="2047411305"/>
               </w:sdtPr>
-              <w:sdtEndPr/>
               <w:sdtContent>
                 <w:r>
                   <w:rPr>
@@ -4287,7 +4339,6 @@
                 <w:tag w:val="goog_rdk_11"/>
                 <w:id w:val="1452662437"/>
               </w:sdtPr>
-              <w:sdtEndPr/>
               <w:sdtContent>
                 <w:r>
                   <w:rPr>
@@ -4304,7 +4355,7 @@
         </w:tc>
         <w:tc>
           <w:tcPr>
-            <w:tcW w:w="2556" w:type="dxa"/>
+            <w:tcW w:w="2414" w:type="dxa"/>
             <w:vAlign w:val="center"/>
           </w:tcPr>
           <w:p>
@@ -4316,7 +4367,6 @@
                 <w:tag w:val="goog_rdk_22"/>
                 <w:id w:val="-802695251"/>
               </w:sdtPr>
-              <w:sdtEndPr/>
               <w:sdtContent>
                 <w:r>
                   <w:rPr>
@@ -4333,7 +4383,7 @@
         </w:tc>
         <w:tc>
           <w:tcPr>
-            <w:tcW w:w="1843" w:type="dxa"/>
+            <w:tcW w:w="1985" w:type="dxa"/>
             <w:vAlign w:val="center"/>
           </w:tcPr>
           <w:p>
@@ -4345,7 +4395,6 @@
                 <w:tag w:val="goog_rdk_23"/>
                 <w:id w:val="1986971639"/>
               </w:sdtPr>
-              <w:sdtEndPr/>
               <w:sdtContent>
                 <w:r>
                   <w:rPr>
@@ -4754,6 +4803,16 @@
     <w:p>
       <w:pPr>
         <w:jc w:val="both"/>
+      </w:pPr>
+    </w:p>
+    <w:p>
+      <w:pPr>
+        <w:jc w:val="both"/>
+      </w:pPr>
+    </w:p>
+    <w:p>
+      <w:pPr>
+        <w:jc w:val="both"/>
         <w:rPr>
           <w:b/>
           <w:sz w:val="32"/>
@@ -4766,6 +4825,7 @@
           <w:sz w:val="32"/>
           <w:szCs w:val="32"/>
         </w:rPr>
+        <w:lastRenderedPageBreak/>
         <w:t>2. Algoritmos e Estrutura de Dados</w:t>
       </w:r>
     </w:p>
@@ -4774,12 +4834,7 @@
         <w:jc w:val="both"/>
       </w:pPr>
       <w:r>
-        <w:t xml:space="preserve">A seguir, apresentamos exemplos de operadores aritméticos, de atribuição, de comparação </w:t>
-      </w:r>
-      <w:bookmarkStart w:id="1" w:name="_GoBack"/>
-      <w:bookmarkEnd w:id="1"/>
-      <w:r>
-        <w:t>e lógicos que podem ser úteis para organizar informações relacionadas à empresa Bee You.</w:t>
+        <w:t>A seguir, apresentamos exemplos de operadores aritméticos, de atribuição, de comparação e lógicos que podem ser úteis para organizar informações relacionadas à empresa Bee You.</w:t>
       </w:r>
     </w:p>
     <w:p>
@@ -4793,7 +4848,6 @@
         <w:rPr>
           <w:b/>
         </w:rPr>
-        <w:lastRenderedPageBreak/>
         <w:t>2.1 Operadores Aritméticos:</w:t>
       </w:r>
     </w:p>
@@ -4818,33 +4872,7 @@
           <w:sz w:val="20"/>
           <w:szCs w:val="20"/>
         </w:rPr>
-        <w:t>litros_totais = gasto_tinta1 + gasto_tinta2</w:t>
-      </w:r>
-    </w:p>
-    <w:p>
-      <w:pPr>
-        <w:jc w:val="both"/>
-      </w:pPr>
-    </w:p>
-    <w:p>
-      <w:pPr>
-        <w:jc w:val="both"/>
-      </w:pPr>
-    </w:p>
-    <w:p>
-      <w:pPr>
-        <w:jc w:val="both"/>
-      </w:pPr>
-      <w:r>
-        <w:t xml:space="preserve">Subtração (-): Podemos utiliza-lo para calcular a diferença do valor de vendas de dois meses distintos. </w:t>
-      </w:r>
-    </w:p>
-    <w:p>
-      <w:pPr>
-        <w:jc w:val="both"/>
-      </w:pPr>
-      <w:r>
-        <w:t xml:space="preserve">Ex: </w:t>
+        <w:t>litros_totais = gasto_</w:t>
       </w:r>
       <w:r>
         <w:rPr>
@@ -4852,23 +4880,7 @@
           <w:sz w:val="20"/>
           <w:szCs w:val="20"/>
         </w:rPr>
-        <w:t>diferenca_entre_meses = total_vendas_mes_1 – total_vendas_mes_2</w:t>
-      </w:r>
-    </w:p>
-    <w:p>
-      <w:pPr>
-        <w:jc w:val="both"/>
-      </w:pPr>
-      <w:r>
-        <w:t xml:space="preserve">Multiplicação (*): Por exemplo, para calcular a quantidade total de litros vendidos. </w:t>
-      </w:r>
-    </w:p>
-    <w:p>
-      <w:pPr>
-        <w:jc w:val="both"/>
-      </w:pPr>
-      <w:r>
-        <w:t xml:space="preserve">Ex: </w:t>
+        <w:t>corante</w:t>
       </w:r>
       <w:r>
         <w:rPr>
@@ -4876,15 +4888,7 @@
           <w:sz w:val="20"/>
           <w:szCs w:val="20"/>
         </w:rPr>
-        <w:t>qtd_total_litros_vendidos = qtd_embalagens_vendidas * unidade_medida</w:t>
-      </w:r>
-    </w:p>
-    <w:p>
-      <w:pPr>
-        <w:jc w:val="both"/>
-      </w:pPr>
-      <w:r>
-        <w:t xml:space="preserve">Divisão (/): Para calcular métricas como o preço médio de custo, dividindo o valor total de compras pelo número total de pedidos de compra. Ex: </w:t>
+        <w:t>1 + gasto_</w:t>
       </w:r>
       <w:r>
         <w:rPr>
@@ -4892,37 +4896,7 @@
           <w:sz w:val="20"/>
           <w:szCs w:val="20"/>
         </w:rPr>
-        <w:t>preco_medio_de_compra = valor_total_de_compra / qtd_pedidos_de_compra</w:t>
-      </w:r>
-    </w:p>
-    <w:p>
-      <w:pPr>
-        <w:jc w:val="both"/>
-        <w:rPr>
-          <w:b/>
-        </w:rPr>
-      </w:pPr>
-      <w:r>
-        <w:rPr>
-          <w:b/>
-        </w:rPr>
-        <w:t>2.2 Operadores de Atribuição:</w:t>
-      </w:r>
-    </w:p>
-    <w:p>
-      <w:pPr>
-        <w:jc w:val="both"/>
-      </w:pPr>
-      <w:r>
-        <w:t xml:space="preserve">= (Atribuição Simples): Para atribuir um valor a uma variável, como atribuir um código de cor para um nome. </w:t>
-      </w:r>
-    </w:p>
-    <w:p>
-      <w:pPr>
-        <w:jc w:val="both"/>
-      </w:pPr>
-      <w:r>
-        <w:t xml:space="preserve">Ex: </w:t>
+        <w:t>corante</w:t>
       </w:r>
       <w:r>
         <w:rPr>
@@ -4930,15 +4904,29 @@
           <w:sz w:val="20"/>
           <w:szCs w:val="20"/>
         </w:rPr>
-        <w:t>Amarelo = "FFFF00"</w:t>
-      </w:r>
-    </w:p>
-    <w:p>
-      <w:pPr>
-        <w:jc w:val="both"/>
-      </w:pPr>
-      <w:r>
-        <w:t xml:space="preserve">+= (Atribuição de Adição): Útil para incrementar o valor de uma variável, como adicionar a quantidade de uma nova produção ao total acumulado de itens produzidos. Ex: </w:t>
+        <w:t>2</w:t>
+      </w:r>
+    </w:p>
+    <w:p>
+      <w:pPr>
+        <w:jc w:val="both"/>
+      </w:pPr>
+      <w:r>
+        <w:t xml:space="preserve">Subtração (-): Podemos </w:t>
+      </w:r>
+      <w:r>
+        <w:t>utilizá-lo</w:t>
+      </w:r>
+      <w:r>
+        <w:t xml:space="preserve"> para calcular a diferença do valor de vendas de dois meses distintos. </w:t>
+      </w:r>
+    </w:p>
+    <w:p>
+      <w:pPr>
+        <w:jc w:val="both"/>
+      </w:pPr>
+      <w:r>
+        <w:t xml:space="preserve">Ex: </w:t>
       </w:r>
       <w:r>
         <w:rPr>
@@ -4946,15 +4934,23 @@
           <w:sz w:val="20"/>
           <w:szCs w:val="20"/>
         </w:rPr>
-        <w:t>total_produzido += nova_producao</w:t>
-      </w:r>
-    </w:p>
-    <w:p>
-      <w:pPr>
-        <w:jc w:val="both"/>
-      </w:pPr>
-      <w:r>
-        <w:t xml:space="preserve">-= (Atribuição de Subtração): Pode ser usado para diminuir o valor de uma variável, como subtrair o as unidades danificadas ao final da produção. Ex: </w:t>
+        <w:t>diferenca_entre_meses = total_vendas_mes_1 – total_vendas_mes_2</w:t>
+      </w:r>
+    </w:p>
+    <w:p>
+      <w:pPr>
+        <w:jc w:val="both"/>
+      </w:pPr>
+      <w:r>
+        <w:t xml:space="preserve">Multiplicação (*): Por exemplo, para calcular a quantidade total de litros vendidos. </w:t>
+      </w:r>
+    </w:p>
+    <w:p>
+      <w:pPr>
+        <w:jc w:val="both"/>
+      </w:pPr>
+      <w:r>
+        <w:t xml:space="preserve">Ex: </w:t>
       </w:r>
       <w:r>
         <w:rPr>
@@ -4962,35 +4958,15 @@
           <w:sz w:val="20"/>
           <w:szCs w:val="20"/>
         </w:rPr>
-        <w:t>qtd_produzidas -= qtd_danificado</w:t>
-      </w:r>
-    </w:p>
-    <w:p>
-      <w:pPr>
-        <w:jc w:val="both"/>
-        <w:rPr>
-          <w:b/>
-        </w:rPr>
-      </w:pPr>
-      <w:r>
-        <w:rPr>
-          <w:b/>
-        </w:rPr>
-        <w:t>2.3 Operadores de Comparação:</w:t>
-      </w:r>
-    </w:p>
-    <w:p>
-      <w:pPr>
-        <w:jc w:val="both"/>
-      </w:pPr>
-      <w:r>
-        <w:t xml:space="preserve">== (Igual a): Para verificar se dois valores são iguais, como comparar se o preço do produto atual </w:t>
-      </w:r>
-      <w:r>
-        <w:t>é</w:t>
-      </w:r>
-      <w:r>
-        <w:t xml:space="preserve"> igual ao preço necessário para bater a meta de lucro. Ex: </w:t>
+        <w:t>qtd_total_litros_vendidos = qtd_embalagens_vendidas * unidade_medida</w:t>
+      </w:r>
+    </w:p>
+    <w:p>
+      <w:pPr>
+        <w:jc w:val="both"/>
+      </w:pPr>
+      <w:r>
+        <w:t xml:space="preserve">Divisão (/): Para calcular métricas como o preço médio de custo, dividindo o valor total de compras pelo número total de pedidos de compra. Ex: </w:t>
       </w:r>
       <w:r>
         <w:rPr>
@@ -4998,20 +4974,37 @@
           <w:sz w:val="20"/>
           <w:szCs w:val="20"/>
         </w:rPr>
-        <w:t>if preco_produto == preco_necessario:</w:t>
-      </w:r>
-    </w:p>
-    <w:p>
-      <w:pPr>
-        <w:jc w:val="both"/>
-      </w:pPr>
-      <w:proofErr w:type="gramStart"/>
-      <w:r>
-        <w:t>!=</w:t>
-      </w:r>
-      <w:proofErr w:type="gramEnd"/>
-      <w:r>
-        <w:t xml:space="preserve"> (Diferente de): Para verificar se dois valores são diferentes, como verificar se uma cor e diferente de outra cor . Ex: </w:t>
+        <w:t>preco_medio_de_compra = valor_total_de_compra / qtd_pedidos_de_compra</w:t>
+      </w:r>
+    </w:p>
+    <w:p>
+      <w:pPr>
+        <w:jc w:val="both"/>
+        <w:rPr>
+          <w:b/>
+        </w:rPr>
+      </w:pPr>
+      <w:r>
+        <w:rPr>
+          <w:b/>
+        </w:rPr>
+        <w:t>2.2 Operadores de Atribuição:</w:t>
+      </w:r>
+    </w:p>
+    <w:p>
+      <w:pPr>
+        <w:jc w:val="both"/>
+      </w:pPr>
+      <w:r>
+        <w:t xml:space="preserve">= (Atribuição Simples): Para atribuir um valor a uma variável, como atribuir um código de cor para um nome. </w:t>
+      </w:r>
+    </w:p>
+    <w:p>
+      <w:pPr>
+        <w:jc w:val="both"/>
+      </w:pPr>
+      <w:r>
+        <w:t xml:space="preserve">Ex: </w:t>
       </w:r>
       <w:r>
         <w:rPr>
@@ -5019,46 +5012,88 @@
           <w:sz w:val="20"/>
           <w:szCs w:val="20"/>
         </w:rPr>
-        <w:t>if cor_</w:t>
-      </w:r>
-      <w:proofErr w:type="gramStart"/>
+        <w:t>Amarelo = "FFFF00"</w:t>
+      </w:r>
+    </w:p>
+    <w:p>
+      <w:pPr>
+        <w:jc w:val="both"/>
+      </w:pPr>
+      <w:r>
+        <w:t xml:space="preserve">+= (Atribuição de Adição): Útil para incrementar o valor de uma variável, como adicionar a quantidade de uma nova produção ao total acumulado de itens produzidos. Ex: </w:t>
+      </w:r>
       <w:r>
         <w:rPr>
           <w:rFonts w:ascii="Courier New" w:eastAsia="Courier New" w:hAnsi="Courier New" w:cs="Courier New"/>
           <w:sz w:val="20"/>
           <w:szCs w:val="20"/>
         </w:rPr>
-        <w:t>1 !</w:t>
-      </w:r>
-      <w:proofErr w:type="gramEnd"/>
+        <w:t>total_produzido += nova_producao</w:t>
+      </w:r>
+    </w:p>
+    <w:p>
+      <w:pPr>
+        <w:jc w:val="both"/>
+      </w:pPr>
+      <w:r>
+        <w:t xml:space="preserve">-= (Atribuição de Subtração): Pode ser usado para diminuir o valor de uma variável, como subtrair o as unidades danificadas ao final da produção. Ex: </w:t>
+      </w:r>
       <w:r>
         <w:rPr>
           <w:rFonts w:ascii="Courier New" w:eastAsia="Courier New" w:hAnsi="Courier New" w:cs="Courier New"/>
           <w:sz w:val="20"/>
           <w:szCs w:val="20"/>
         </w:rPr>
-        <w:t>= cor_2:</w:t>
-      </w:r>
-    </w:p>
-    <w:p>
-      <w:pPr>
-        <w:jc w:val="both"/>
-      </w:pPr>
-      <w:r>
-        <w:t xml:space="preserve"> (Maior que), &lt; (Menor que), &gt;= (Maior ou igual a), &lt;= (Menor ou igual a): Úteis para comparar valores, como verificar se o total produzido de um mês é maior que o total do mês anterior. </w:t>
-      </w:r>
-    </w:p>
-    <w:p>
-      <w:pPr>
-        <w:jc w:val="both"/>
+        <w:t>qtd_produzidas -= qtd_danificado</w:t>
+      </w:r>
+    </w:p>
+    <w:p>
+      <w:pPr>
+        <w:jc w:val="both"/>
+        <w:rPr>
+          <w:b/>
+        </w:rPr>
+      </w:pPr>
+      <w:r>
+        <w:rPr>
+          <w:b/>
+        </w:rPr>
+        <w:t>2.3 Operadores de Comparação:</w:t>
+      </w:r>
+    </w:p>
+    <w:p>
+      <w:pPr>
+        <w:jc w:val="both"/>
+      </w:pPr>
+      <w:r>
+        <w:t xml:space="preserve">== (Igual a): Para verificar se dois valores são iguais, como comparar se o preço do produto atual </w:t>
+      </w:r>
+      <w:r>
+        <w:t>é</w:t>
+      </w:r>
+      <w:r>
+        <w:t xml:space="preserve"> igual ao preço necessário para bater a meta de lucro. Ex: </w:t>
+      </w:r>
+      <w:r>
         <w:rPr>
           <w:rFonts w:ascii="Courier New" w:eastAsia="Courier New" w:hAnsi="Courier New" w:cs="Courier New"/>
           <w:sz w:val="20"/>
           <w:szCs w:val="20"/>
         </w:rPr>
-      </w:pPr>
-      <w:r>
-        <w:t xml:space="preserve">Ex: </w:t>
+        <w:t>if preco_produto == preco_necessario:</w:t>
+      </w:r>
+    </w:p>
+    <w:p>
+      <w:pPr>
+        <w:jc w:val="both"/>
+      </w:pPr>
+      <w:proofErr w:type="gramStart"/>
+      <w:r>
+        <w:t>!=</w:t>
+      </w:r>
+      <w:proofErr w:type="gramEnd"/>
+      <w:r>
+        <w:t xml:space="preserve"> (Diferente de): Para verificar se dois valores são diferentes, como verificar se uma cor e diferente de outra cor . Ex: </w:t>
       </w:r>
       <w:r>
         <w:rPr>
@@ -5066,126 +5101,212 @@
           <w:sz w:val="20"/>
           <w:szCs w:val="20"/>
         </w:rPr>
-        <w:t>if total_producao_mes_1 &gt; total_produtcao_mes_2:</w:t>
-      </w:r>
-    </w:p>
-    <w:p>
-      <w:pPr>
-        <w:jc w:val="both"/>
+        <w:t>if cor_</w:t>
+      </w:r>
+      <w:proofErr w:type="gramStart"/>
+      <w:r>
         <w:rPr>
           <w:rFonts w:ascii="Courier New" w:eastAsia="Courier New" w:hAnsi="Courier New" w:cs="Courier New"/>
           <w:sz w:val="20"/>
           <w:szCs w:val="20"/>
         </w:rPr>
-      </w:pPr>
-      <w:r>
-        <w:t xml:space="preserve"> (Maior que), &lt; (Menor que), &gt;= (Maior ou igual a), &lt;= (Menor ou igual a): Úteis para limitar as tonalidades das cores em 0% a 100%. Ex: </w:t>
-      </w:r>
+        <w:t>1 !</w:t>
+      </w:r>
+      <w:proofErr w:type="gramEnd"/>
       <w:r>
         <w:rPr>
           <w:rFonts w:ascii="Courier New" w:eastAsia="Courier New" w:hAnsi="Courier New" w:cs="Courier New"/>
           <w:sz w:val="20"/>
           <w:szCs w:val="20"/>
         </w:rPr>
-        <w:t>if tonalidade_</w:t>
-      </w:r>
-      <w:proofErr w:type="gramStart"/>
-      <w:r>
+        <w:t>= cor_2:</w:t>
+      </w:r>
+    </w:p>
+    <w:p>
+      <w:pPr>
+        <w:jc w:val="both"/>
+      </w:pPr>
+      <w:r>
+        <w:t xml:space="preserve"> (Maior que), &lt; (Menor que), &gt;= (Maior ou igual a), &lt;= (Menor ou igual a): Úteis para comparar valores, como verificar se o total produzido de um mês é maior que o total do mês anterior. </w:t>
+      </w:r>
+    </w:p>
+    <w:p>
+      <w:pPr>
+        <w:jc w:val="both"/>
         <w:rPr>
           <w:rFonts w:ascii="Courier New" w:eastAsia="Courier New" w:hAnsi="Courier New" w:cs="Courier New"/>
           <w:sz w:val="20"/>
           <w:szCs w:val="20"/>
         </w:rPr>
-        <w:t>cor.esmalte</w:t>
-      </w:r>
-      <w:proofErr w:type="gramEnd"/>
+      </w:pPr>
+      <w:r>
+        <w:t xml:space="preserve">Ex: </w:t>
+      </w:r>
       <w:r>
         <w:rPr>
           <w:rFonts w:ascii="Courier New" w:eastAsia="Courier New" w:hAnsi="Courier New" w:cs="Courier New"/>
           <w:sz w:val="20"/>
           <w:szCs w:val="20"/>
         </w:rPr>
-        <w:t xml:space="preserve"> &gt; vlor_percentual:</w:t>
-      </w:r>
-    </w:p>
-    <w:p>
-      <w:pPr>
-        <w:jc w:val="both"/>
-        <w:rPr>
-          <w:b/>
-        </w:rPr>
-      </w:pPr>
-      <w:r>
-        <w:rPr>
-          <w:b/>
-        </w:rPr>
-        <w:t>2.4 Operadores Lógicos:</w:t>
-      </w:r>
-    </w:p>
-    <w:p>
-      <w:pPr>
-        <w:jc w:val="both"/>
-      </w:pPr>
-      <w:r>
-        <w:lastRenderedPageBreak/>
-        <w:t xml:space="preserve">&amp;&amp; (AND): Pode ser usado para combinar duas condições, como verificar se um cliente novo produziu sua própria cor. Ex: </w:t>
-      </w:r>
-      <w:r>
+        <w:t>if total_producao_mes_1 &gt; total_produtcao_mes_2:</w:t>
+      </w:r>
+    </w:p>
+    <w:p>
+      <w:pPr>
+        <w:jc w:val="both"/>
         <w:rPr>
           <w:rFonts w:ascii="Courier New" w:eastAsia="Courier New" w:hAnsi="Courier New" w:cs="Courier New"/>
           <w:sz w:val="20"/>
           <w:szCs w:val="20"/>
         </w:rPr>
-        <w:t>if cliente_novo and cores_produzidas:</w:t>
-      </w:r>
-    </w:p>
-    <w:p>
-      <w:pPr>
-        <w:jc w:val="both"/>
-      </w:pPr>
-      <w:r>
-        <w:t xml:space="preserve">|| (OR): Para avaliar se pelo menos uma das condições é verdadeira, como verificar se um cliente não comprou ou comprou pouco no último mês. </w:t>
-      </w:r>
-    </w:p>
-    <w:p>
-      <w:pPr>
-        <w:jc w:val="both"/>
+      </w:pPr>
+      <w:r>
+        <w:lastRenderedPageBreak/>
+        <w:t xml:space="preserve"> (Maior que), &lt; (Menor que), &gt;= (Maior ou igual a), &lt;= (Menor ou igual a): Úteis para limitar as tonalidades das cores em 0% a 100%. Ex: </w:t>
+      </w:r>
+      <w:r>
         <w:rPr>
           <w:rFonts w:ascii="Courier New" w:eastAsia="Courier New" w:hAnsi="Courier New" w:cs="Courier New"/>
           <w:sz w:val="20"/>
           <w:szCs w:val="20"/>
         </w:rPr>
-      </w:pPr>
-      <w:r>
-        <w:t xml:space="preserve">Ex: </w:t>
-      </w:r>
+        <w:t>if tonalidade_</w:t>
+      </w:r>
+      <w:proofErr w:type="gramStart"/>
       <w:r>
         <w:rPr>
           <w:rFonts w:ascii="Courier New" w:eastAsia="Courier New" w:hAnsi="Courier New" w:cs="Courier New"/>
           <w:sz w:val="20"/>
           <w:szCs w:val="20"/>
         </w:rPr>
-        <w:t>if clientes_sem_compra or clientes_baixo_volume_de_compra:</w:t>
-      </w:r>
-    </w:p>
-    <w:p>
-      <w:pPr>
-        <w:jc w:val="both"/>
+        <w:t>cor.esmalte</w:t>
+      </w:r>
+      <w:proofErr w:type="gramEnd"/>
+      <w:r>
         <w:rPr>
           <w:rFonts w:ascii="Courier New" w:eastAsia="Courier New" w:hAnsi="Courier New" w:cs="Courier New"/>
           <w:sz w:val="20"/>
           <w:szCs w:val="20"/>
         </w:rPr>
-      </w:pPr>
-      <w:r>
-        <w:t xml:space="preserve">! (NOT): Para inverter o valor de uma expressão lógica, como verificar produtos que não foram danificados. Ex: </w:t>
-      </w:r>
-      <w:r>
+        <w:t xml:space="preserve"> &gt; vlor_percentual:</w:t>
+      </w:r>
+    </w:p>
+    <w:p>
+      <w:pPr>
+        <w:jc w:val="both"/>
+        <w:rPr>
+          <w:b/>
+        </w:rPr>
+      </w:pPr>
+      <w:r>
+        <w:rPr>
+          <w:b/>
+        </w:rPr>
+        <w:t>2.4 Operadores Lógicos:</w:t>
+      </w:r>
+    </w:p>
+    <w:p>
+      <w:pPr>
+        <w:jc w:val="both"/>
         <w:rPr>
           <w:rFonts w:ascii="Courier New" w:eastAsia="Courier New" w:hAnsi="Courier New" w:cs="Courier New"/>
           <w:sz w:val="20"/>
           <w:szCs w:val="20"/>
         </w:rPr>
+      </w:pPr>
+      <w:r>
+        <w:t xml:space="preserve">&amp;&amp; (AND): Pode ser usado para combinar duas condições, como verificar se um cliente novo produziu sua própria cor. Ex: </w:t>
+      </w:r>
+      <w:r>
+        <w:rPr>
+          <w:rFonts w:ascii="Courier New" w:eastAsia="Courier New" w:hAnsi="Courier New" w:cs="Courier New"/>
+          <w:sz w:val="20"/>
+          <w:szCs w:val="20"/>
+        </w:rPr>
+        <w:t>if cliente_novo and cores_produzidas:</w:t>
+      </w:r>
+    </w:p>
+    <w:p>
+      <w:pPr>
+        <w:jc w:val="both"/>
+      </w:pPr>
+      <w:r>
+        <w:t xml:space="preserve">&amp;&amp; (AND): Pode ser usado para combinar duas condições, como indicar que a concentração de corantes deve ser maior ou igual a 0% e menor ou igual a 100%. Ex: </w:t>
+      </w:r>
+      <w:r>
+        <w:rPr>
+          <w:rFonts w:ascii="Courier New" w:eastAsia="Courier New" w:hAnsi="Courier New" w:cs="Courier New"/>
+          <w:sz w:val="20"/>
+          <w:szCs w:val="20"/>
+        </w:rPr>
+        <w:t>if tonalidade_</w:t>
+      </w:r>
+      <w:proofErr w:type="gramStart"/>
+      <w:r>
+        <w:rPr>
+          <w:rFonts w:ascii="Courier New" w:eastAsia="Courier New" w:hAnsi="Courier New" w:cs="Courier New"/>
+          <w:sz w:val="20"/>
+          <w:szCs w:val="20"/>
+        </w:rPr>
+        <w:t>cor.esmalte</w:t>
+      </w:r>
+      <w:proofErr w:type="gramEnd"/>
+      <w:r>
+        <w:rPr>
+          <w:rFonts w:ascii="Courier New" w:eastAsia="Courier New" w:hAnsi="Courier New" w:cs="Courier New"/>
+          <w:sz w:val="20"/>
+          <w:szCs w:val="20"/>
+        </w:rPr>
+        <w:t xml:space="preserve"> &gt;= 0% and tonalidade cor.esmalte &lt;= 100%:</w:t>
+      </w:r>
+    </w:p>
+    <w:p>
+      <w:pPr>
+        <w:jc w:val="both"/>
+      </w:pPr>
+      <w:r>
+        <w:t xml:space="preserve">|| (OR): Para avaliar se pelo menos uma das condições é verdadeira, como verificar se um cliente não comprou ou comprou pouco no último mês. </w:t>
+      </w:r>
+    </w:p>
+    <w:p>
+      <w:pPr>
+        <w:jc w:val="both"/>
+        <w:rPr>
+          <w:rFonts w:ascii="Courier New" w:eastAsia="Courier New" w:hAnsi="Courier New" w:cs="Courier New"/>
+          <w:sz w:val="20"/>
+          <w:szCs w:val="20"/>
+        </w:rPr>
+      </w:pPr>
+      <w:r>
+        <w:t xml:space="preserve">Ex: </w:t>
+      </w:r>
+      <w:r>
+        <w:rPr>
+          <w:rFonts w:ascii="Courier New" w:eastAsia="Courier New" w:hAnsi="Courier New" w:cs="Courier New"/>
+          <w:sz w:val="20"/>
+          <w:szCs w:val="20"/>
+        </w:rPr>
+        <w:t>if clientes_sem_compra or clientes_baixo_volume_de_compra:</w:t>
+      </w:r>
+    </w:p>
+    <w:p>
+      <w:pPr>
+        <w:jc w:val="both"/>
+        <w:rPr>
+          <w:rFonts w:ascii="Courier New" w:eastAsia="Courier New" w:hAnsi="Courier New" w:cs="Courier New"/>
+          <w:sz w:val="20"/>
+          <w:szCs w:val="20"/>
+        </w:rPr>
+      </w:pPr>
+      <w:r>
+        <w:t xml:space="preserve">! (NOT): Para inverter o valor de uma expressão lógica, como verificar produtos que não foram danificados. Ex: </w:t>
+      </w:r>
+      <w:r>
+        <w:rPr>
+          <w:rFonts w:ascii="Courier New" w:eastAsia="Courier New" w:hAnsi="Courier New" w:cs="Courier New"/>
+          <w:sz w:val="20"/>
+          <w:szCs w:val="20"/>
+        </w:rPr>
         <w:t>if not produtos_danificados:</w:t>
       </w:r>
     </w:p>
@@ -5446,6 +5567,7 @@
         <w:jc w:val="both"/>
       </w:pPr>
       <w:r>
+        <w:lastRenderedPageBreak/>
         <w:t xml:space="preserve">    </w:t>
       </w:r>
       <w:r>
@@ -5491,14 +5613,6 @@
       <w:r>
         <w:t>"Os valores de Red, Green e Blue devem estar no intervalo de 0 a 255.")</w:t>
       </w:r>
-    </w:p>
-    <w:p>
-      <w:pPr>
-        <w:jc w:val="both"/>
-        <w:rPr>
-          <w:b/>
-        </w:rPr>
-      </w:pPr>
     </w:p>
     <w:p>
       <w:pPr>
@@ -5509,23 +5623,12 @@
           <w:szCs w:val="32"/>
         </w:rPr>
       </w:pPr>
-    </w:p>
-    <w:p>
-      <w:pPr>
-        <w:jc w:val="both"/>
+      <w:r>
         <w:rPr>
           <w:b/>
           <w:sz w:val="32"/>
           <w:szCs w:val="32"/>
         </w:rPr>
-      </w:pPr>
-      <w:r>
-        <w:rPr>
-          <w:b/>
-          <w:sz w:val="32"/>
-          <w:szCs w:val="32"/>
-        </w:rPr>
-        <w:lastRenderedPageBreak/>
         <w:t>3. Matemática aplicada à Ciência da Computação</w:t>
       </w:r>
     </w:p>
@@ -5615,7 +5718,7 @@
           <w:between w:val="nil"/>
         </w:pBdr>
         <w:spacing w:after="200" w:line="240" w:lineRule="auto"/>
-        <w:jc w:val="both"/>
+        <w:jc w:val="center"/>
         <w:rPr>
           <w:i/>
           <w:color w:val="0E2841"/>
@@ -5632,6 +5735,14 @@
         </w:rPr>
         <w:t>Figura 3 - Diagrama de Venn representando a União dos Conjuntos</w:t>
       </w:r>
+    </w:p>
+    <w:p>
+      <w:pPr>
+        <w:jc w:val="both"/>
+        <w:rPr>
+          <w:b/>
+        </w:rPr>
+      </w:pPr>
     </w:p>
     <w:p>
       <w:pPr>
@@ -5712,7 +5823,7 @@
           <w:between w:val="nil"/>
         </w:pBdr>
         <w:spacing w:after="200" w:line="240" w:lineRule="auto"/>
-        <w:jc w:val="both"/>
+        <w:jc w:val="center"/>
         <w:rPr>
           <w:i/>
           <w:color w:val="0E2841"/>
@@ -5745,14 +5856,6 @@
           <w:b/>
         </w:rPr>
       </w:pPr>
-    </w:p>
-    <w:p>
-      <w:pPr>
-        <w:jc w:val="both"/>
-        <w:rPr>
-          <w:b/>
-        </w:rPr>
-      </w:pPr>
       <w:r>
         <w:rPr>
           <w:b/>
@@ -5777,10 +5880,9 @@
         <w:rPr>
           <w:noProof/>
         </w:rPr>
-        <w:lastRenderedPageBreak/>
         <w:drawing>
-          <wp:inline distT="0" distB="0" distL="0" distR="0" wp14:anchorId="7529E7EA" wp14:editId="63B2E787">
-            <wp:extent cx="6645910" cy="4430395"/>
+          <wp:inline distT="0" distB="0" distL="0" distR="0" wp14:anchorId="7529E7EA" wp14:editId="19A784A8">
+            <wp:extent cx="6419850" cy="3829050"/>
             <wp:effectExtent l="0" t="0" r="0" b="0"/>
             <wp:docPr id="1628761846" name="image3.png"/>
             <wp:cNvGraphicFramePr/>
@@ -5801,7 +5903,7 @@
                   <pic:spPr>
                     <a:xfrm>
                       <a:off x="0" y="0"/>
-                      <a:ext cx="6645910" cy="4430395"/>
+                      <a:ext cx="6419850" cy="3829050"/>
                     </a:xfrm>
                     <a:prstGeom prst="rect">
                       <a:avLst/>
@@ -5848,24 +5950,17 @@
         <w:jc w:val="both"/>
         <w:rPr>
           <w:b/>
-        </w:rPr>
-      </w:pPr>
-    </w:p>
-    <w:p>
-      <w:pPr>
-        <w:jc w:val="both"/>
+          <w:sz w:val="32"/>
+          <w:szCs w:val="32"/>
+        </w:rPr>
+      </w:pPr>
+      <w:r>
         <w:rPr>
           <w:b/>
           <w:sz w:val="32"/>
           <w:szCs w:val="32"/>
         </w:rPr>
-      </w:pPr>
-      <w:r>
-        <w:rPr>
-          <w:b/>
-          <w:sz w:val="32"/>
-          <w:szCs w:val="32"/>
-        </w:rPr>
+        <w:lastRenderedPageBreak/>
         <w:t>4. Comportamento Organizacional em ambiente disruptivo</w:t>
       </w:r>
     </w:p>
@@ -5882,27 +5977,23 @@
         <w:jc w:val="both"/>
       </w:pPr>
       <w:r>
-        <w:t>Impacto nas Matérias-Primas: Mudanças ambientais, como fenômenos climáticos extremos ou desastres naturais, podem afetar a disponibilidade e o custo das matérias-primas utilizadas na fabricação dos produtos da Bee You, como tecidos e materiais sintéticos. Isso pode resultar em interrupções na cadeia de suprimentos e aumentos nos custos de produção.</w:t>
-      </w:r>
-    </w:p>
-    <w:p>
-      <w:pPr>
-        <w:jc w:val="both"/>
-      </w:pPr>
-      <w:r>
-        <w:t>Sustentabilidade e Responsabilidade Ambiental: Com um aumento da conscientização ambiental por parte dos consumidores, a Bee You pode enfrentar pressões para adotar práticas mais sustentáveis em sua operação, desde a seleção de materiais até os processos de fabricação e embalagem. Isso pode exigir investimentos em tecnologias mais limpas e processos de produção ecologicamente conscientes.</w:t>
-      </w:r>
-    </w:p>
-    <w:p>
-      <w:pPr>
-        <w:jc w:val="both"/>
-      </w:pPr>
-      <w:r>
-        <w:t xml:space="preserve">Regulamentações Ambientais: Alterações nas regulamentações ambientais podem impactar as operações da Bee You, especialmente em relação ao descarte de resíduos, uso de materiais potencialmente prejudiciais ao </w:t>
-      </w:r>
-      <w:r>
-        <w:lastRenderedPageBreak/>
-        <w:t>meio ambiente e conformidade com normas de sustentabilidade. A empresa pode enfrentar desafios para se adaptar a novos padrões e regulamentos ambientais.</w:t>
+        <w:t>Impacto nas Matérias-Primas: Mudanças ambientais, como fenômenos climáticos extremos ou desastres naturais, podem afetar a disponibilidade e o custo das matérias-primas utilizadas na fabricação dos produtos da BeeYou, como tecidos e materiais sintéticos. Isso pode resultar em interrupções na cadeia de suprimentos e aumentos nos custos de produção.</w:t>
+      </w:r>
+    </w:p>
+    <w:p>
+      <w:pPr>
+        <w:jc w:val="both"/>
+      </w:pPr>
+      <w:r>
+        <w:t>Sustentabilidade e Responsabilidade Ambiental: Com um aumento da conscientização ambiental por parte dos consumidores, a BeeYou pode enfrentar pressões para adotar práticas mais sustentáveis em sua operação, desde a seleção de materiais até os processos de fabricação e embalagem. Isso pode exigir investimentos em tecnologias mais limpas e processos de produção ecologicamente conscientes.</w:t>
+      </w:r>
+    </w:p>
+    <w:p>
+      <w:pPr>
+        <w:jc w:val="both"/>
+      </w:pPr>
+      <w:r>
+        <w:t>Regulamentações Ambientais: Alterações nas regulamentações ambientais podem impactar as operações da BeeYou, especialmente em relação ao descarte de resíduos, uso de materiais potencialmente prejudiciais ao meio ambiente e conformidade com normas de sustentabilidade. A empresa pode enfrentar desafios para se adaptar a novos padrões e regulamentos ambientais.</w:t>
       </w:r>
     </w:p>
     <w:p>
@@ -5918,27 +6009,28 @@
         <w:jc w:val="both"/>
       </w:pPr>
       <w:r>
-        <w:t>Reputação da Marca: A maneira como a Bee You responde e se adapta às mudanças ambientais pode afetar sua reputação junto aos consumidores e stakeholders. Se a empresa não adotar práticas ambientalmente responsáveis ou enfrentar críticas por seu impacto ambiental, isso pode prejudicar sua imagem de marca e levar à perda de clientes e oportunidades de negócios.</w:t>
-      </w:r>
-    </w:p>
-    <w:p>
-      <w:pPr>
-        <w:jc w:val="both"/>
-      </w:pPr>
-      <w:r>
-        <w:t>Resiliência Organizacional: A capacidade da Bee You de se adaptar e responder de forma eficaz às mudanças ambientais pode ser um desafio organizacional significativo. Isso pode exigir uma cultura organizacional ágil, investimentos em pesquisa e desenvolvimento de novas tecnologias e processos, bem como a capacidade de antecipar e mitigar potenciais riscos ambientais.</w:t>
-      </w:r>
-    </w:p>
-    <w:p>
-      <w:pPr>
-        <w:jc w:val="both"/>
-      </w:pPr>
-      <w:r>
-        <w:t>As mudanças ambientais podem apresentar uma série de desafios organizacionais para a Bee You, desde questões relacionadas à cadeia de suprimentos e produção até preocupações com a reputação da marca e resiliência operacional. É essencial que a empresa esteja preparada para enfrentar esses desafios de forma proativa, adotando práticas sustentáveis e desenvolvendo estratégias de gestão de riscos ambientais.</w:t>
-      </w:r>
-    </w:p>
-    <w:p>
-      <w:pPr>
+        <w:t>Reputação da Marca: A maneira como a BeeYou responde e se adapta às mudanças ambientais pode afetar sua reputação junto aos consumidores e stakeholders. Se a empresa não adotar práticas ambientalmente responsáveis ou enfrentar críticas por seu impacto ambiental, isso pode prejudicar sua imagem de marca e levar à perda de clientes e oportunidades de negócios.</w:t>
+      </w:r>
+    </w:p>
+    <w:p>
+      <w:pPr>
+        <w:jc w:val="both"/>
+      </w:pPr>
+      <w:r>
+        <w:t>Resiliência Organizacional: A capacidade da BeeYou de se adaptar e responder de forma eficaz às mudanças ambientais pode ser um desafio organizacional significativo. Isso pode exigir uma cultura organizacional ágil, investimentos em pesquisa e desenvolvimento de novas tecnologias e processos, bem como a capacidade de antecipar e mitigar potenciais riscos ambientais.</w:t>
+      </w:r>
+    </w:p>
+    <w:p>
+      <w:pPr>
+        <w:jc w:val="both"/>
+      </w:pPr>
+      <w:r>
+        <w:t>As mudanças ambientais podem apresentar uma série de desafios organizacionais para a BeeYou, desde questões relacionadas à cadeia de suprimentos e produção até preocupações com a reputação da marca e resiliência operacional. É essencial que a empresa esteja preparada para enfrentar esses desafios de forma proativa, adotando práticas sustentáveis e desenvolvendo estratégias de gestão de riscos ambientais.</w:t>
+      </w:r>
+    </w:p>
+    <w:p>
+      <w:pPr>
+        <w:jc w:val="both"/>
         <w:rPr>
           <w:b/>
           <w:sz w:val="28"/>
@@ -5946,58 +6038,171 @@
         </w:rPr>
       </w:pPr>
       <w:r>
-        <w:br w:type="page"/>
-      </w:r>
-    </w:p>
-    <w:p>
-      <w:pPr>
-        <w:jc w:val="both"/>
         <w:rPr>
           <w:b/>
           <w:sz w:val="28"/>
           <w:szCs w:val="28"/>
         </w:rPr>
-      </w:pPr>
-      <w:r>
-        <w:rPr>
-          <w:b/>
-          <w:sz w:val="28"/>
-          <w:szCs w:val="28"/>
-        </w:rPr>
         <w:lastRenderedPageBreak/>
         <w:t>Referências</w:t>
       </w:r>
     </w:p>
     <w:p>
       <w:pPr>
-        <w:rPr>
+        <w:jc w:val="both"/>
+        <w:rPr>
+          <w:rFonts w:asciiTheme="minorHAnsi" w:hAnsiTheme="minorHAnsi"/>
+          <w:color w:val="222222"/>
+          <w:shd w:val="clear" w:color="auto" w:fill="FFFFFF"/>
+        </w:rPr>
+      </w:pPr>
+      <w:r>
+        <w:rPr>
+          <w:rFonts w:asciiTheme="minorHAnsi" w:hAnsiTheme="minorHAnsi"/>
+          <w:color w:val="222222"/>
+          <w:shd w:val="clear" w:color="auto" w:fill="FFFFFF"/>
+        </w:rPr>
+        <w:t>ABIHPEC. </w:t>
+      </w:r>
+      <w:r>
+        <w:rPr>
+          <w:rStyle w:val="Forte"/>
+          <w:rFonts w:asciiTheme="minorHAnsi" w:hAnsiTheme="minorHAnsi"/>
+          <w:color w:val="222222"/>
+          <w:shd w:val="clear" w:color="auto" w:fill="FFFFFF"/>
+        </w:rPr>
+        <w:t>Setor de Higiene Pessoal, Perfumaria e Cosméticos cresceu próximo a 10% no primeiro semestre de 2022 e sinaliza bons negócios durante a feira in-cosmetics Latin America</w:t>
+      </w:r>
+      <w:r>
+        <w:rPr>
+          <w:rFonts w:asciiTheme="minorHAnsi" w:hAnsiTheme="minorHAnsi"/>
+          <w:color w:val="222222"/>
+          <w:shd w:val="clear" w:color="auto" w:fill="FFFFFF"/>
+        </w:rPr>
+        <w:t>. 2022. Disponível em: https://abihpec.org.br/comunicado/setor-de-hppc-cresceu-proximo-a-10-no-primeiro-semestre-de-2022-e-sinaliza-bons-negocios-durante-a-feira-in-cosmetics-latin-america/. Acesso em: 09 mar. 2024.</w:t>
+      </w:r>
+    </w:p>
+    <w:p>
+      <w:pPr>
+        <w:jc w:val="both"/>
+        <w:rPr>
+          <w:rFonts w:asciiTheme="minorHAnsi" w:hAnsiTheme="minorHAnsi"/>
+          <w:color w:val="222222"/>
+          <w:shd w:val="clear" w:color="auto" w:fill="FFFFFF"/>
+        </w:rPr>
+      </w:pPr>
+      <w:r>
+        <w:rPr>
+          <w:rFonts w:asciiTheme="minorHAnsi" w:hAnsiTheme="minorHAnsi"/>
+          <w:color w:val="222222"/>
+          <w:shd w:val="clear" w:color="auto" w:fill="FFFFFF"/>
+        </w:rPr>
+        <w:t>ACHIM BERG. McKinsey &amp; Company. </w:t>
+      </w:r>
+      <w:r>
+        <w:rPr>
+          <w:rStyle w:val="Forte"/>
+          <w:rFonts w:asciiTheme="minorHAnsi" w:hAnsiTheme="minorHAnsi"/>
+          <w:color w:val="222222"/>
+          <w:shd w:val="clear" w:color="auto" w:fill="FFFFFF"/>
+        </w:rPr>
+        <w:t>O mercado de beleza em 2023</w:t>
+      </w:r>
+      <w:r>
+        <w:rPr>
+          <w:rFonts w:asciiTheme="minorHAnsi" w:hAnsiTheme="minorHAnsi"/>
+          <w:color w:val="222222"/>
+          <w:shd w:val="clear" w:color="auto" w:fill="FFFFFF"/>
+        </w:rPr>
+        <w:t>: um relatório especial sobre o estado da moda. Um relatório especial sobre o estado da moda. 2023. Disponível em: https://www.mckinsey.com/featured-insights/destaques/o-mercado-de-beleza-em-2023-um-relatorio-especial-sobre-o-estado-da-moda/pt. Acesso em: 09 mar. 2024.</w:t>
+      </w:r>
+    </w:p>
+    <w:p>
+      <w:pPr>
+        <w:jc w:val="both"/>
+        <w:rPr>
+          <w:rFonts w:asciiTheme="minorHAnsi" w:hAnsiTheme="minorHAnsi"/>
+          <w:color w:val="222222"/>
+          <w:shd w:val="clear" w:color="auto" w:fill="FFFFFF"/>
+        </w:rPr>
+      </w:pPr>
+      <w:r>
+        <w:rPr>
+          <w:rFonts w:asciiTheme="minorHAnsi" w:hAnsiTheme="minorHAnsi"/>
+          <w:color w:val="222222"/>
+          <w:shd w:val="clear" w:color="auto" w:fill="FFFFFF"/>
+        </w:rPr>
+        <w:t>BÁRBARA MARTINEZ. Sebrae. </w:t>
+      </w:r>
+      <w:r>
+        <w:rPr>
+          <w:rStyle w:val="Forte"/>
+          <w:rFonts w:asciiTheme="minorHAnsi" w:hAnsiTheme="minorHAnsi"/>
+          <w:color w:val="222222"/>
+          <w:shd w:val="clear" w:color="auto" w:fill="FFFFFF"/>
+        </w:rPr>
+        <w:t>Tendências Wellness na beleza para 2023</w:t>
+      </w:r>
+      <w:r>
+        <w:rPr>
+          <w:rFonts w:asciiTheme="minorHAnsi" w:hAnsiTheme="minorHAnsi"/>
+          <w:color w:val="222222"/>
+          <w:shd w:val="clear" w:color="auto" w:fill="FFFFFF"/>
+        </w:rPr>
+        <w:t>: O Wellness Beauty, a beleza associada ao bem-estar é o grande destaque nas tendências de beleza. 2023. Disponível em: https://sebrae.com.br/sites/PortalSebrae/conteudos/posts/tendencias-wellness-na-beleza-para-2023,ee8b91df3c385810VgnVCM100000d701210aRCRD. Acesso em: 09 mar. 2024</w:t>
+      </w:r>
+    </w:p>
+    <w:p>
+      <w:pPr>
+        <w:jc w:val="both"/>
+        <w:rPr>
+          <w:rFonts w:asciiTheme="minorHAnsi" w:hAnsiTheme="minorHAnsi"/>
+          <w:color w:val="222222"/>
+          <w:shd w:val="clear" w:color="auto" w:fill="FFFFFF"/>
+        </w:rPr>
+      </w:pPr>
+      <w:r>
+        <w:rPr>
+          <w:rFonts w:asciiTheme="minorHAnsi" w:hAnsiTheme="minorHAnsi"/>
+          <w:color w:val="222222"/>
+          <w:shd w:val="clear" w:color="auto" w:fill="FFFFFF"/>
+        </w:rPr>
+        <w:t xml:space="preserve">BRASIL ESCOLA. </w:t>
+      </w:r>
+      <w:r>
+        <w:rPr>
+          <w:rFonts w:asciiTheme="minorHAnsi" w:hAnsiTheme="minorHAnsi"/>
           <w:b/>
-          <w:sz w:val="32"/>
-          <w:szCs w:val="32"/>
-        </w:rPr>
-      </w:pPr>
-      <w:r>
-        <w:t xml:space="preserve">BRASIL ESCOLA. </w:t>
-      </w:r>
-      <w:r>
-        <w:rPr>
-          <w:b/>
+          <w:bCs/>
+          <w:color w:val="222222"/>
+          <w:shd w:val="clear" w:color="auto" w:fill="FFFFFF"/>
         </w:rPr>
         <w:t>Diagrama de Venn</w:t>
       </w:r>
       <w:r>
+        <w:rPr>
+          <w:rFonts w:asciiTheme="minorHAnsi" w:hAnsiTheme="minorHAnsi"/>
+          <w:color w:val="222222"/>
+          <w:shd w:val="clear" w:color="auto" w:fill="FFFFFF"/>
+        </w:rPr>
         <w:t xml:space="preserve">. Disponível em: </w:t>
       </w:r>
       <w:hyperlink r:id="rId21">
         <w:r>
           <w:rPr>
-            <w:color w:val="467886"/>
-            <w:u w:val="single"/>
+            <w:rFonts w:asciiTheme="minorHAnsi" w:hAnsiTheme="minorHAnsi"/>
+            <w:color w:val="222222"/>
+            <w:shd w:val="clear" w:color="auto" w:fill="FFFFFF"/>
           </w:rPr>
           <w:t>https://brasilescola.uol.com.br/matematica/diagrama-de-venn.htm</w:t>
         </w:r>
       </w:hyperlink>
       <w:r>
+        <w:rPr>
+          <w:rFonts w:asciiTheme="minorHAnsi" w:hAnsiTheme="minorHAnsi"/>
+          <w:color w:val="222222"/>
+          <w:shd w:val="clear" w:color="auto" w:fill="FFFFFF"/>
+        </w:rPr>
         <w:t>. Acesso em: 29 fev. 2024.</w:t>
       </w:r>
     </w:p>
@@ -6005,291 +6210,435 @@
       <w:pPr>
         <w:jc w:val="both"/>
         <w:rPr>
-          <w:b/>
-        </w:rPr>
-      </w:pPr>
-    </w:p>
-    <w:p>
-      <w:pPr>
-        <w:rPr>
+          <w:rFonts w:asciiTheme="minorHAnsi" w:hAnsiTheme="minorHAnsi"/>
+          <w:color w:val="222222"/>
+          <w:shd w:val="clear" w:color="auto" w:fill="FFFFFF"/>
+        </w:rPr>
+      </w:pPr>
+      <w:r>
+        <w:rPr>
+          <w:rFonts w:asciiTheme="minorHAnsi" w:hAnsiTheme="minorHAnsi"/>
+          <w:color w:val="222222"/>
+          <w:shd w:val="clear" w:color="auto" w:fill="FFFFFF"/>
+        </w:rPr>
+        <w:t>DINO. Valor Econômico. </w:t>
+      </w:r>
+      <w:r>
+        <w:rPr>
+          <w:rStyle w:val="Forte"/>
+          <w:rFonts w:asciiTheme="minorHAnsi" w:hAnsiTheme="minorHAnsi"/>
+          <w:color w:val="222222"/>
+          <w:shd w:val="clear" w:color="auto" w:fill="FFFFFF"/>
+        </w:rPr>
+        <w:t>Mercado brasileiro de cosméticos está em expansão.</w:t>
+      </w:r>
+      <w:r>
+        <w:rPr>
+          <w:rFonts w:asciiTheme="minorHAnsi" w:hAnsiTheme="minorHAnsi"/>
+          <w:color w:val="222222"/>
+          <w:shd w:val="clear" w:color="auto" w:fill="FFFFFF"/>
+        </w:rPr>
+        <w:t> 2023. Disponível em: https://valor.globo.com/patrocinado/dino/noticia/2023/12/20/mercado-brasileiro-de-cosmeticos-esta-em-expansao.ghtml. Acesso em: 11 mar. 2024.</w:t>
+      </w:r>
+    </w:p>
+    <w:p>
+      <w:pPr>
+        <w:jc w:val="both"/>
+        <w:rPr>
+          <w:rFonts w:asciiTheme="minorHAnsi" w:hAnsiTheme="minorHAnsi"/>
+          <w:color w:val="222222"/>
+          <w:shd w:val="clear" w:color="auto" w:fill="FFFFFF"/>
+        </w:rPr>
+      </w:pPr>
+      <w:r>
+        <w:rPr>
+          <w:rFonts w:asciiTheme="minorHAnsi" w:hAnsiTheme="minorHAnsi"/>
+          <w:color w:val="222222"/>
+          <w:shd w:val="clear" w:color="auto" w:fill="FFFFFF"/>
+        </w:rPr>
+        <w:t>ERICA FRANQUILINO. Cosmetics Online Brasil. </w:t>
+      </w:r>
+      <w:r>
+        <w:rPr>
+          <w:rStyle w:val="Forte"/>
+          <w:rFonts w:asciiTheme="minorHAnsi" w:hAnsiTheme="minorHAnsi"/>
+          <w:color w:val="222222"/>
+          <w:shd w:val="clear" w:color="auto" w:fill="FFFFFF"/>
+        </w:rPr>
+        <w:t>Lúdico e Democrático</w:t>
+      </w:r>
+      <w:r>
+        <w:rPr>
+          <w:rFonts w:asciiTheme="minorHAnsi" w:hAnsiTheme="minorHAnsi"/>
+          <w:color w:val="222222"/>
+          <w:shd w:val="clear" w:color="auto" w:fill="FFFFFF"/>
+        </w:rPr>
+        <w:t>. 2018. Disponível em: https://www.cosmeticsonline.com.br/materia/91. Acesso em: 09 mar. 2024.</w:t>
+      </w:r>
+    </w:p>
+    <w:p>
+      <w:pPr>
+        <w:jc w:val="both"/>
+        <w:rPr>
+          <w:rFonts w:asciiTheme="minorHAnsi" w:hAnsiTheme="minorHAnsi"/>
+          <w:color w:val="222222"/>
+          <w:shd w:val="clear" w:color="auto" w:fill="FFFFFF"/>
+        </w:rPr>
+      </w:pPr>
+      <w:r>
+        <w:rPr>
+          <w:rFonts w:asciiTheme="minorHAnsi" w:hAnsiTheme="minorHAnsi"/>
+          <w:color w:val="222222"/>
+          <w:shd w:val="clear" w:color="auto" w:fill="FFFFFF"/>
+        </w:rPr>
+        <w:t>LETÍCIA SARTORI (ed.). </w:t>
+      </w:r>
+      <w:r>
+        <w:rPr>
+          <w:rStyle w:val="Forte"/>
+          <w:rFonts w:asciiTheme="minorHAnsi" w:hAnsiTheme="minorHAnsi"/>
+          <w:color w:val="222222"/>
+          <w:shd w:val="clear" w:color="auto" w:fill="FFFFFF"/>
+        </w:rPr>
+        <w:t>A Inovação No 2º Maior Mercado De Esmaltes Global</w:t>
+      </w:r>
+      <w:r>
+        <w:rPr>
+          <w:rFonts w:asciiTheme="minorHAnsi" w:hAnsiTheme="minorHAnsi"/>
+          <w:color w:val="222222"/>
+          <w:shd w:val="clear" w:color="auto" w:fill="FFFFFF"/>
+        </w:rPr>
+        <w:t>. 2023. Disponível em: https://blog.cetro.com.br/2023/05/08/a-inovacao-no-2o-maior-mercado-de-esmaltes-global/. Acesso em: 09 mar. 2024.</w:t>
+      </w:r>
+    </w:p>
+    <w:p>
+      <w:pPr>
+        <w:jc w:val="both"/>
+        <w:rPr>
+          <w:rFonts w:asciiTheme="minorHAnsi" w:hAnsiTheme="minorHAnsi"/>
           <w:b/>
           <w:sz w:val="32"/>
           <w:szCs w:val="32"/>
         </w:rPr>
       </w:pPr>
       <w:r>
-        <w:t xml:space="preserve">INSTITUTO PET BRASIL. </w:t>
-      </w:r>
-      <w:r>
-        <w:rPr>
-          <w:b/>
-        </w:rPr>
-        <w:t>Setor Pet mantem indicação de crescimento desacelerando em 2023</w:t>
-      </w:r>
-      <w:r>
-        <w:t xml:space="preserve">. Disponível em: </w:t>
-      </w:r>
-      <w:hyperlink r:id="rId22">
-        <w:r>
-          <w:rPr>
-            <w:color w:val="467886"/>
-            <w:u w:val="single"/>
-          </w:rPr>
-          <w:t>https://www.gov.br/agricultura/pt-br/assuntos/camaras-setoriais-tematicas/documentos/camaras-setoriais/animais-e-estimacao/2023/38a-ro-26-10-2023/setor-pet-release_faturamento-2023-base-1o-sem.pdf</w:t>
-        </w:r>
-      </w:hyperlink>
-      <w:r>
-        <w:t xml:space="preserve">  Acesso em: 26 fev. 2024.</w:t>
-      </w:r>
-    </w:p>
-    <w:p>
-      <w:pPr>
-        <w:rPr>
-          <w:b/>
-          <w:sz w:val="32"/>
-          <w:szCs w:val="32"/>
-        </w:rPr>
-      </w:pPr>
-    </w:p>
-    <w:p>
-      <w:pPr>
-        <w:spacing w:line="240" w:lineRule="auto"/>
-        <w:rPr>
-          <w:rFonts w:ascii="Play" w:eastAsia="Play" w:hAnsi="Play" w:cs="Play"/>
-        </w:rPr>
-      </w:pPr>
-      <w:hyperlink r:id="rId23">
-        <w:r>
-          <w:rPr>
-            <w:color w:val="467886"/>
-            <w:u w:val="single"/>
-          </w:rPr>
-          <w:t>https://blog.cetro.com.br/2023/05/08/a-inovacao-no-2o-maior-mercado-de-esmaltes-global/</w:t>
-        </w:r>
-      </w:hyperlink>
-    </w:p>
-    <w:p>
-      <w:pPr>
-        <w:spacing w:line="240" w:lineRule="auto"/>
-        <w:rPr>
-          <w:rFonts w:ascii="Play" w:eastAsia="Play" w:hAnsi="Play" w:cs="Play"/>
-        </w:rPr>
-      </w:pPr>
-      <w:hyperlink r:id="rId24">
-        <w:r>
-          <w:rPr>
-            <w:color w:val="467886"/>
-            <w:u w:val="single"/>
-          </w:rPr>
-          <w:t>https://www.mckinsey.com/featured-insights/destaques/o-mercado-de-beleza-em-2023-um-relatorio-especial-sobre-o-estado-da-moda/pt</w:t>
-        </w:r>
-      </w:hyperlink>
-    </w:p>
-    <w:p>
-      <w:pPr>
-        <w:spacing w:line="240" w:lineRule="auto"/>
-        <w:rPr>
-          <w:rFonts w:ascii="Play" w:eastAsia="Play" w:hAnsi="Play" w:cs="Play"/>
-        </w:rPr>
-      </w:pPr>
-      <w:hyperlink r:id="rId25">
-        <w:r>
-          <w:rPr>
-            <w:color w:val="467886"/>
-            <w:u w:val="single"/>
-          </w:rPr>
-          <w:t>https://g1.globo.com/economia/noticia/2022/09/06/efeito-batom-o-que-o-aumento-das-vendas-do-cosmetico-tem-a-ver-com-crises-economicas.ghtml</w:t>
-        </w:r>
-      </w:hyperlink>
-    </w:p>
-    <w:p>
-      <w:pPr>
-        <w:spacing w:line="240" w:lineRule="auto"/>
-        <w:rPr>
-          <w:rFonts w:ascii="Play" w:eastAsia="Play" w:hAnsi="Play" w:cs="Play"/>
-        </w:rPr>
-      </w:pPr>
-      <w:hyperlink r:id="rId26">
-        <w:r>
-          <w:rPr>
-            <w:color w:val="467886"/>
-            <w:u w:val="single"/>
-          </w:rPr>
-          <w:t>https://sebrae.com.br/sites/PortalSebrae/conteudos/posts/tendencias-wellness-na-beleza-para-2023,ee8b91df3c385810VgnVCM100000d701210aRCRD</w:t>
-        </w:r>
-      </w:hyperlink>
-    </w:p>
-    <w:p>
-      <w:pPr>
-        <w:spacing w:line="240" w:lineRule="auto"/>
-        <w:rPr>
-          <w:rFonts w:ascii="Play" w:eastAsia="Play" w:hAnsi="Play" w:cs="Play"/>
-        </w:rPr>
-      </w:pPr>
-      <w:hyperlink r:id="rId27">
-        <w:r>
-          <w:rPr>
-            <w:color w:val="467886"/>
-            <w:u w:val="single"/>
-          </w:rPr>
-          <w:t>https://abihpec.org.br/comunicado/setor-de-hppc-cresceu-proximo-a-10-no-primeiro-semestre-de-2022-e-sinaliza-bons-negocios-durante-a-feira-in-cosmetics-latin-america/</w:t>
-        </w:r>
-      </w:hyperlink>
-    </w:p>
-    <w:p>
-      <w:pPr>
-        <w:spacing w:line="240" w:lineRule="auto"/>
-        <w:rPr>
-          <w:rFonts w:ascii="Play" w:eastAsia="Play" w:hAnsi="Play" w:cs="Play"/>
-        </w:rPr>
-      </w:pPr>
-      <w:hyperlink r:id="rId28">
-        <w:r>
-          <w:rPr>
-            <w:color w:val="467886"/>
-            <w:u w:val="single"/>
-          </w:rPr>
-          <w:t>https://digital.sebraers.com.br/blog/mercado/oportunidades-para-o-mercado-de-maquiagens/</w:t>
-        </w:r>
-      </w:hyperlink>
-    </w:p>
-    <w:p>
-      <w:pPr>
-        <w:spacing w:line="240" w:lineRule="auto"/>
-        <w:rPr>
-          <w:rFonts w:ascii="Play" w:eastAsia="Play" w:hAnsi="Play" w:cs="Play"/>
-        </w:rPr>
-      </w:pPr>
-      <w:hyperlink r:id="rId29">
-        <w:r>
-          <w:rPr>
-            <w:color w:val="467886"/>
-            <w:u w:val="single"/>
-          </w:rPr>
-          <w:t>https://www.mordorintelligence.com/</w:t>
-        </w:r>
-      </w:hyperlink>
-    </w:p>
-    <w:p>
-      <w:pPr>
-        <w:spacing w:line="240" w:lineRule="auto"/>
-        <w:rPr>
-          <w:rFonts w:ascii="Play" w:eastAsia="Play" w:hAnsi="Play" w:cs="Play"/>
-        </w:rPr>
-      </w:pPr>
-      <w:hyperlink r:id="rId30">
-        <w:r>
-          <w:rPr>
-            <w:color w:val="467886"/>
-            <w:u w:val="single"/>
-          </w:rPr>
-          <w:t>https://www.mordorintelligence.com/pt/industry-reports/global-beauty-and-personal-care-products-market-industry</w:t>
-        </w:r>
-      </w:hyperlink>
-    </w:p>
-    <w:p>
-      <w:pPr>
-        <w:spacing w:line="240" w:lineRule="auto"/>
-        <w:rPr>
-          <w:rFonts w:ascii="Play" w:eastAsia="Play" w:hAnsi="Play" w:cs="Play"/>
+        <w:rPr>
+          <w:rFonts w:asciiTheme="minorHAnsi" w:hAnsiTheme="minorHAnsi"/>
+          <w:color w:val="222222"/>
+          <w:shd w:val="clear" w:color="auto" w:fill="FFFFFF"/>
+        </w:rPr>
+        <w:t>MORDOR INTELLIGENCE. </w:t>
+      </w:r>
+      <w:r>
+        <w:rPr>
+          <w:rStyle w:val="Forte"/>
+          <w:rFonts w:asciiTheme="minorHAnsi" w:hAnsiTheme="minorHAnsi"/>
+          <w:color w:val="222222"/>
+          <w:shd w:val="clear" w:color="auto" w:fill="FFFFFF"/>
+        </w:rPr>
+        <w:t>Indústria de cuidados pessoais - Análise de tamanho e participação - Tendências e previsões de crescimento (2024 - 2029)</w:t>
+      </w:r>
+      <w:r>
+        <w:rPr>
+          <w:rFonts w:asciiTheme="minorHAnsi" w:hAnsiTheme="minorHAnsi"/>
+          <w:color w:val="222222"/>
+          <w:shd w:val="clear" w:color="auto" w:fill="FFFFFF"/>
+        </w:rPr>
+        <w:t>. Disponível em: https://www.mordorintelligence.com/pt/industry-reports/global-beauty-and-personal-care-products-market-industry. Acesso em: 09 mar. 2024.</w:t>
+      </w:r>
+    </w:p>
+    <w:p>
+      <w:pPr>
+        <w:jc w:val="both"/>
+        <w:rPr>
+          <w:rFonts w:asciiTheme="minorHAnsi" w:hAnsiTheme="minorHAnsi"/>
+          <w:color w:val="222222"/>
+          <w:shd w:val="clear" w:color="auto" w:fill="FFFFFF"/>
+        </w:rPr>
+      </w:pPr>
+      <w:r>
+        <w:rPr>
+          <w:rFonts w:asciiTheme="minorHAnsi" w:hAnsiTheme="minorHAnsi"/>
+          <w:color w:val="222222"/>
+          <w:shd w:val="clear" w:color="auto" w:fill="FFFFFF"/>
+        </w:rPr>
+        <w:t>RAPHAEL MARTINS. G1. </w:t>
+      </w:r>
+      <w:r>
+        <w:rPr>
+          <w:rStyle w:val="Forte"/>
+          <w:rFonts w:asciiTheme="minorHAnsi" w:hAnsiTheme="minorHAnsi"/>
+          <w:color w:val="222222"/>
+          <w:shd w:val="clear" w:color="auto" w:fill="FFFFFF"/>
+        </w:rPr>
+        <w:t>"Efeito Batom"</w:t>
+      </w:r>
+      <w:r>
+        <w:rPr>
+          <w:rFonts w:asciiTheme="minorHAnsi" w:hAnsiTheme="minorHAnsi"/>
+          <w:color w:val="222222"/>
+          <w:shd w:val="clear" w:color="auto" w:fill="FFFFFF"/>
+        </w:rPr>
+        <w:t>: o que o aumento das vendas do cosmético tem a ver com crises econômicas? 2023. Disponível em: https://g1.globo.com/economia/noticia/2022/09/06/efeito-batom-o-que-o-aumento-das-vendas-do-cosmetico-tem-a-ver-com-crises-economicas.ghtml. Acesso em: 09 mar. 2024.</w:t>
+      </w:r>
+    </w:p>
+    <w:p>
+      <w:pPr>
+        <w:jc w:val="both"/>
+        <w:rPr>
+          <w:rFonts w:asciiTheme="minorHAnsi" w:hAnsiTheme="minorHAnsi"/>
+          <w:color w:val="222222"/>
+          <w:shd w:val="clear" w:color="auto" w:fill="FFFFFF"/>
+        </w:rPr>
+      </w:pPr>
+      <w:r>
+        <w:rPr>
+          <w:rFonts w:asciiTheme="minorHAnsi" w:hAnsiTheme="minorHAnsi"/>
+          <w:color w:val="222222"/>
+          <w:shd w:val="clear" w:color="auto" w:fill="FFFFFF"/>
+        </w:rPr>
+        <w:lastRenderedPageBreak/>
+        <w:t>REDAÇÃO. Mercado &amp; Consumo. </w:t>
+      </w:r>
+      <w:r>
+        <w:rPr>
+          <w:rStyle w:val="Forte"/>
+          <w:rFonts w:asciiTheme="minorHAnsi" w:hAnsiTheme="minorHAnsi"/>
+          <w:color w:val="222222"/>
+          <w:shd w:val="clear" w:color="auto" w:fill="FFFFFF"/>
+        </w:rPr>
+        <w:t>Brasil já é o quarto maior mercado de beleza no mundo</w:t>
+      </w:r>
+      <w:r>
+        <w:rPr>
+          <w:rFonts w:asciiTheme="minorHAnsi" w:hAnsiTheme="minorHAnsi"/>
+          <w:color w:val="222222"/>
+          <w:shd w:val="clear" w:color="auto" w:fill="FFFFFF"/>
+        </w:rPr>
+        <w:t>. 2023. Disponível em: https://mercadoeconsumo.com.br/30/04/2023/economia/brasil-ja-e-o-quarto-maior-mercado-de-beleza-no-mundo/?cn-reloaded=1. Acesso em: 11 mar. 2024.</w:t>
+      </w:r>
+    </w:p>
+    <w:p>
+      <w:pPr>
+        <w:jc w:val="both"/>
+        <w:rPr>
+          <w:rFonts w:asciiTheme="minorHAnsi" w:hAnsiTheme="minorHAnsi"/>
+          <w:color w:val="222222"/>
+          <w:shd w:val="clear" w:color="auto" w:fill="FFFFFF"/>
+        </w:rPr>
+      </w:pPr>
+      <w:r>
+        <w:rPr>
+          <w:rFonts w:asciiTheme="minorHAnsi" w:hAnsiTheme="minorHAnsi"/>
+          <w:color w:val="222222"/>
+          <w:shd w:val="clear" w:color="auto" w:fill="FFFFFF"/>
+        </w:rPr>
+        <w:t>REDAÇÃO. Mercado &amp; Consumo. </w:t>
+      </w:r>
+      <w:r>
+        <w:rPr>
+          <w:rStyle w:val="Forte"/>
+          <w:rFonts w:asciiTheme="minorHAnsi" w:hAnsiTheme="minorHAnsi"/>
+          <w:color w:val="222222"/>
+          <w:shd w:val="clear" w:color="auto" w:fill="FFFFFF"/>
+        </w:rPr>
+        <w:t>Mercado de beleza premium cresce quase 14% no Brasil nos primeiros 9 meses de 2023</w:t>
+      </w:r>
+      <w:r>
+        <w:rPr>
+          <w:rFonts w:asciiTheme="minorHAnsi" w:hAnsiTheme="minorHAnsi"/>
+          <w:color w:val="222222"/>
+          <w:shd w:val="clear" w:color="auto" w:fill="FFFFFF"/>
+        </w:rPr>
+        <w:t>. 2023. Disponível em: https://mercadoeconsumo.com.br/16/11/2023/noticias-varejo/mercado-de-beleza-premium-cresce-quase-14-no-brasil-nos-primeiros-9-meses-de-2023/. Acesso em: 11 mar. 2024.</w:t>
+      </w:r>
+    </w:p>
+    <w:p>
+      <w:pPr>
+        <w:jc w:val="both"/>
+        <w:rPr>
+          <w:rFonts w:asciiTheme="minorHAnsi" w:hAnsiTheme="minorHAnsi"/>
+          <w:color w:val="222222"/>
+          <w:shd w:val="clear" w:color="auto" w:fill="FFFFFF"/>
+        </w:rPr>
+      </w:pPr>
+      <w:r>
+        <w:rPr>
+          <w:rFonts w:asciiTheme="minorHAnsi" w:hAnsiTheme="minorHAnsi"/>
+          <w:color w:val="222222"/>
+          <w:shd w:val="clear" w:color="auto" w:fill="FFFFFF"/>
+        </w:rPr>
+        <w:t>SEBRAE. </w:t>
+      </w:r>
+      <w:r>
+        <w:rPr>
+          <w:rStyle w:val="Forte"/>
+          <w:rFonts w:asciiTheme="minorHAnsi" w:hAnsiTheme="minorHAnsi"/>
+          <w:color w:val="222222"/>
+          <w:shd w:val="clear" w:color="auto" w:fill="FFFFFF"/>
+        </w:rPr>
+        <w:t>Oportunidades para o mercado de maquiagens</w:t>
+      </w:r>
+      <w:r>
+        <w:rPr>
+          <w:rFonts w:asciiTheme="minorHAnsi" w:hAnsiTheme="minorHAnsi"/>
+          <w:color w:val="222222"/>
+          <w:shd w:val="clear" w:color="auto" w:fill="FFFFFF"/>
+        </w:rPr>
+        <w:t>. 2023. Disponível em: https://digital.sebraers.com.br/blog/mercado/oportunidades-para-o-mercado-de-maquiagens/. Acesso em: 09 mar. 2024.</w:t>
+      </w:r>
+    </w:p>
+    <w:p>
+      <w:pPr>
+        <w:jc w:val="both"/>
+        <w:rPr>
+          <w:rFonts w:asciiTheme="minorHAnsi" w:hAnsiTheme="minorHAnsi"/>
+          <w:color w:val="222222"/>
+          <w:shd w:val="clear" w:color="auto" w:fill="FFFFFF"/>
+        </w:rPr>
+      </w:pPr>
+      <w:r>
+        <w:rPr>
+          <w:rFonts w:asciiTheme="minorHAnsi" w:hAnsiTheme="minorHAnsi"/>
+          <w:color w:val="222222"/>
+          <w:shd w:val="clear" w:color="auto" w:fill="FFFFFF"/>
+        </w:rPr>
+        <w:t>TALK SCIENCE. </w:t>
+      </w:r>
+      <w:r>
+        <w:rPr>
+          <w:rStyle w:val="Forte"/>
+          <w:rFonts w:asciiTheme="minorHAnsi" w:hAnsiTheme="minorHAnsi"/>
+          <w:color w:val="222222"/>
+          <w:shd w:val="clear" w:color="auto" w:fill="FFFFFF"/>
+        </w:rPr>
+        <w:t>Lábios retomam protagonismo e mercado comemora “efeito batom”</w:t>
+      </w:r>
+      <w:r>
+        <w:rPr>
+          <w:rFonts w:asciiTheme="minorHAnsi" w:hAnsiTheme="minorHAnsi"/>
+          <w:color w:val="222222"/>
+          <w:shd w:val="clear" w:color="auto" w:fill="FFFFFF"/>
+        </w:rPr>
+        <w:t>. 2022. Disponível em: https://www.talkscience.com.br/labios-retomam-protagonismo-e-mercado-comemora-efeito-batom. Acesso em: 11 mar. 2024.</w:t>
+      </w:r>
+    </w:p>
+    <w:p>
+      <w:pPr>
+        <w:jc w:val="both"/>
+        <w:rPr>
+          <w:rFonts w:asciiTheme="minorHAnsi" w:hAnsiTheme="minorHAnsi"/>
+          <w:color w:val="222222"/>
+          <w:shd w:val="clear" w:color="auto" w:fill="FFFFFF"/>
+        </w:rPr>
+      </w:pPr>
+    </w:p>
+    <w:p>
+      <w:pPr>
+        <w:jc w:val="both"/>
+        <w:rPr>
+          <w:rFonts w:asciiTheme="minorHAnsi" w:hAnsiTheme="minorHAnsi"/>
+          <w:color w:val="222222"/>
+          <w:shd w:val="clear" w:color="auto" w:fill="FFFFFF"/>
         </w:rPr>
         <w:sectPr>
-          <w:headerReference w:type="even" r:id="rId31"/>
-          <w:headerReference w:type="default" r:id="rId32"/>
-          <w:footerReference w:type="default" r:id="rId33"/>
-          <w:headerReference w:type="first" r:id="rId34"/>
-          <w:pgSz w:w="11906" w:h="16838"/>
-          <w:pgMar w:top="720" w:right="720" w:bottom="720" w:left="720" w:header="708" w:footer="708" w:gutter="0"/>
+          <w:headerReference w:type="even" r:id="rId22"/>
+          <w:headerReference w:type="default" r:id="rId23"/>
+          <w:footerReference w:type="default" r:id="rId24"/>
+          <w:headerReference w:type="first" r:id="rId25"/>
+          <w:pgSz w:w="11906" w:h="16838" w:code="9"/>
+          <w:pgMar w:top="720" w:right="720" w:bottom="720" w:left="720" w:header="709" w:footer="709" w:gutter="0"/>
           <w:pgNumType w:start="1"/>
           <w:cols w:space="720"/>
         </w:sectPr>
       </w:pPr>
-      <w:hyperlink r:id="rId35">
-        <w:r>
-          <w:rPr>
-            <w:color w:val="467886"/>
-            <w:u w:val="single"/>
-          </w:rPr>
-          <w:t>https://www.cosmeticsonline.com.br/materia/91</w:t>
-        </w:r>
-      </w:hyperlink>
-    </w:p>
-    <w:p>
-      <w:pPr>
-        <w:jc w:val="both"/>
+    </w:p>
+    <w:p>
+      <w:pPr>
+        <w:jc w:val="both"/>
+        <w:rPr>
+          <w:noProof/>
+        </w:rPr>
+      </w:pPr>
+      <w:r>
         <w:rPr>
           <w:b/>
+          <w:noProof/>
           <w:sz w:val="28"/>
           <w:szCs w:val="28"/>
         </w:rPr>
-      </w:pPr>
-      <w:r>
-        <w:rPr>
-          <w:b/>
-          <w:sz w:val="28"/>
-          <w:szCs w:val="28"/>
-        </w:rPr>
         <w:lastRenderedPageBreak/>
-        <w:t>Apêndice 1 – Organograma Empresarial</w:t>
-      </w:r>
-      <w:r>
-        <w:rPr>
-          <w:noProof/>
-        </w:rPr>
         <w:drawing>
-          <wp:anchor distT="0" distB="0" distL="114300" distR="114300" simplePos="0" relativeHeight="251658240" behindDoc="0" locked="0" layoutInCell="1" hidden="0" allowOverlap="1" wp14:anchorId="6169190E" wp14:editId="17F32753">
+          <wp:anchor distT="0" distB="0" distL="114300" distR="114300" simplePos="0" relativeHeight="251659264" behindDoc="1" locked="0" layoutInCell="1" allowOverlap="1" wp14:anchorId="32B8557A" wp14:editId="4033C531">
             <wp:simplePos x="0" y="0"/>
-            <wp:positionH relativeFrom="column">
-              <wp:posOffset>1</wp:posOffset>
+            <wp:positionH relativeFrom="margin">
+              <wp:posOffset>-371475</wp:posOffset>
             </wp:positionH>
             <wp:positionV relativeFrom="paragraph">
-              <wp:posOffset>3809</wp:posOffset>
+              <wp:posOffset>354329</wp:posOffset>
             </wp:positionV>
-            <wp:extent cx="8686800" cy="6217705"/>
-            <wp:effectExtent l="0" t="0" r="0" b="0"/>
+            <wp:extent cx="10534650" cy="5287805"/>
+            <wp:effectExtent l="0" t="0" r="0" b="8255"/>
             <wp:wrapNone/>
-            <wp:docPr id="1628761851" name="image5.png"/>
-            <wp:cNvGraphicFramePr/>
+            <wp:docPr id="127483139" name="Imagem 1" descr="Interface gráfica do usuário, Aplicativo&#10;&#10;Descrição gerada automaticamente"/>
+            <wp:cNvGraphicFramePr>
+              <a:graphicFrameLocks xmlns:a="http://schemas.openxmlformats.org/drawingml/2006/main" noChangeAspect="1"/>
+            </wp:cNvGraphicFramePr>
             <a:graphic xmlns:a="http://schemas.openxmlformats.org/drawingml/2006/main">
               <a:graphicData uri="http://schemas.openxmlformats.org/drawingml/2006/picture">
                 <pic:pic xmlns:pic="http://schemas.openxmlformats.org/drawingml/2006/picture">
                   <pic:nvPicPr>
-                    <pic:cNvPr id="0" name="image5.png"/>
-                    <pic:cNvPicPr preferRelativeResize="0"/>
+                    <pic:cNvPr id="127483139" name="Imagem 1" descr="Interface gráfica do usuário, Aplicativo&#10;&#10;Descrição gerada automaticamente"/>
+                    <pic:cNvPicPr/>
                   </pic:nvPicPr>
-                  <pic:blipFill>
-                    <a:blip r:embed="rId36"/>
-                    <a:srcRect/>
-                    <a:stretch>
-                      <a:fillRect/>
-                    </a:stretch>
+                  <pic:blipFill rotWithShape="1">
+                    <a:blip r:embed="rId26" cstate="print">
+                      <a:extLst>
+                        <a:ext uri="{28A0092B-C50C-407E-A947-70E740481C1C}">
+                          <a14:useLocalDpi xmlns:a14="http://schemas.microsoft.com/office/drawing/2010/main" val="0"/>
+                        </a:ext>
+                      </a:extLst>
+                    </a:blip>
+                    <a:srcRect t="6528" r="27134" b="2697"/>
+                    <a:stretch/>
                   </pic:blipFill>
-                  <pic:spPr>
+                  <pic:spPr bwMode="auto">
                     <a:xfrm>
                       <a:off x="0" y="0"/>
-                      <a:ext cx="8686800" cy="6217705"/>
+                      <a:ext cx="10545909" cy="5293456"/>
                     </a:xfrm>
                     <a:prstGeom prst="rect">
                       <a:avLst/>
                     </a:prstGeom>
-                    <a:ln/>
+                    <a:ln>
+                      <a:noFill/>
+                    </a:ln>
+                    <a:extLst>
+                      <a:ext uri="{53640926-AAD7-44D8-BBD7-CCE9431645EC}">
+                        <a14:shadowObscured xmlns:a14="http://schemas.microsoft.com/office/drawing/2010/main"/>
+                      </a:ext>
+                    </a:extLst>
                   </pic:spPr>
                 </pic:pic>
               </a:graphicData>
             </a:graphic>
+            <wp14:sizeRelH relativeFrom="page">
+              <wp14:pctWidth>0</wp14:pctWidth>
+            </wp14:sizeRelH>
+            <wp14:sizeRelV relativeFrom="page">
+              <wp14:pctHeight>0</wp14:pctHeight>
+            </wp14:sizeRelV>
           </wp:anchor>
         </w:drawing>
       </w:r>
-    </w:p>
-    <w:p>
-      <w:pPr>
-        <w:jc w:val="both"/>
+      <w:r>
         <w:rPr>
           <w:b/>
           <w:sz w:val="28"/>
           <w:szCs w:val="28"/>
         </w:rPr>
-      </w:pPr>
+        <w:t>Apêndice 1 – Organograma Empresarial</w:t>
+      </w:r>
     </w:p>
     <w:p>
       <w:pPr>
@@ -6304,9 +6653,33 @@
     <w:p>
       <w:pPr>
         <w:jc w:val="both"/>
+        <w:rPr>
+          <w:b/>
+          <w:sz w:val="28"/>
+          <w:szCs w:val="28"/>
+        </w:rPr>
+      </w:pPr>
+    </w:p>
+    <w:p>
+      <w:pPr>
+        <w:jc w:val="both"/>
+        <w:rPr>
+          <w:b/>
+          <w:sz w:val="28"/>
+          <w:szCs w:val="28"/>
+        </w:rPr>
+      </w:pPr>
+    </w:p>
+    <w:p>
+      <w:pPr>
+        <w:jc w:val="both"/>
       </w:pPr>
     </w:p>
     <w:sectPr>
+      <w:headerReference w:type="even" r:id="rId27"/>
+      <w:headerReference w:type="default" r:id="rId28"/>
+      <w:footerReference w:type="default" r:id="rId29"/>
+      <w:headerReference w:type="first" r:id="rId30"/>
       <w:pgSz w:w="16838" w:h="11906" w:orient="landscape"/>
       <w:pgMar w:top="720" w:right="720" w:bottom="720" w:left="720" w:header="708" w:footer="708" w:gutter="0"/>
       <w:pgNumType w:start="1"/>
@@ -6317,7 +6690,7 @@
 </file>
 
 <file path=word/endnotes.xml><?xml version="1.0" encoding="utf-8"?>
-<w:endnotes xmlns:wpc="http://schemas.microsoft.com/office/word/2010/wordprocessingCanvas" xmlns:cx="http://schemas.microsoft.com/office/drawing/2014/chartex" xmlns:cx1="http://schemas.microsoft.com/office/drawing/2015/9/8/chartex" xmlns:cx2="http://schemas.microsoft.com/office/drawing/2015/10/21/chartex" xmlns:cx3="http://schemas.microsoft.com/office/drawing/2016/5/9/chartex" xmlns:cx4="http://schemas.microsoft.com/office/drawing/2016/5/10/chartex" xmlns:cx5="http://schemas.microsoft.com/office/drawing/2016/5/11/chartex" xmlns:cx6="http://schemas.microsoft.com/office/drawing/2016/5/12/chartex" xmlns:cx7="http://schemas.microsoft.com/office/drawing/2016/5/13/chartex" xmlns:cx8="http://schemas.microsoft.com/office/drawing/2016/5/14/chartex" xmlns:mc="http://schemas.openxmlformats.org/markup-compatibility/2006" xmlns:aink="http://schemas.microsoft.com/office/drawing/2016/ink" xmlns:am3d="http://schemas.microsoft.com/office/drawing/2017/model3d" xmlns:o="urn:schemas-microsoft-com:office:office" xmlns:r="http://schemas.openxmlformats.org/officeDocument/2006/relationships" xmlns:m="http://schemas.openxmlformats.org/officeDocument/2006/math" xmlns:v="urn:schemas-microsoft-com:vml" xmlns:wp14="http://schemas.microsoft.com/office/word/2010/wordprocessingDrawing" xmlns:wp="http://schemas.openxmlformats.org/drawingml/2006/wordprocessingDrawing" xmlns:w10="urn:schemas-microsoft-com:office:word" xmlns:w="http://schemas.openxmlformats.org/wordprocessingml/2006/main" xmlns:w14="http://schemas.microsoft.com/office/word/2010/wordml" xmlns:w15="http://schemas.microsoft.com/office/word/2012/wordml" xmlns:w16cid="http://schemas.microsoft.com/office/word/2016/wordml/cid" xmlns:w16se="http://schemas.microsoft.com/office/word/2015/wordml/symex" xmlns:wpg="http://schemas.microsoft.com/office/word/2010/wordprocessingGroup" xmlns:wpi="http://schemas.microsoft.com/office/word/2010/wordprocessingInk" xmlns:wne="http://schemas.microsoft.com/office/word/2006/wordml" xmlns:wps="http://schemas.microsoft.com/office/word/2010/wordprocessingShape" mc:Ignorable="w14 w15 w16se w16cid wp14">
+<w:endnotes xmlns:wpc="http://schemas.microsoft.com/office/word/2010/wordprocessingCanvas" xmlns:cx="http://schemas.microsoft.com/office/drawing/2014/chartex" xmlns:cx1="http://schemas.microsoft.com/office/drawing/2015/9/8/chartex" xmlns:cx2="http://schemas.microsoft.com/office/drawing/2015/10/21/chartex" xmlns:cx3="http://schemas.microsoft.com/office/drawing/2016/5/9/chartex" xmlns:cx4="http://schemas.microsoft.com/office/drawing/2016/5/10/chartex" xmlns:cx5="http://schemas.microsoft.com/office/drawing/2016/5/11/chartex" xmlns:cx6="http://schemas.microsoft.com/office/drawing/2016/5/12/chartex" xmlns:cx7="http://schemas.microsoft.com/office/drawing/2016/5/13/chartex" xmlns:cx8="http://schemas.microsoft.com/office/drawing/2016/5/14/chartex" xmlns:mc="http://schemas.openxmlformats.org/markup-compatibility/2006" xmlns:aink="http://schemas.microsoft.com/office/drawing/2016/ink" xmlns:am3d="http://schemas.microsoft.com/office/drawing/2017/model3d" xmlns:o="urn:schemas-microsoft-com:office:office" xmlns:oel="http://schemas.microsoft.com/office/2019/extlst" xmlns:r="http://schemas.openxmlformats.org/officeDocument/2006/relationships" xmlns:m="http://schemas.openxmlformats.org/officeDocument/2006/math" xmlns:v="urn:schemas-microsoft-com:vml" xmlns:wp14="http://schemas.microsoft.com/office/word/2010/wordprocessingDrawing" xmlns:wp="http://schemas.openxmlformats.org/drawingml/2006/wordprocessingDrawing" xmlns:w10="urn:schemas-microsoft-com:office:word" xmlns:w="http://schemas.openxmlformats.org/wordprocessingml/2006/main" xmlns:w14="http://schemas.microsoft.com/office/word/2010/wordml" xmlns:w15="http://schemas.microsoft.com/office/word/2012/wordml" xmlns:w16cex="http://schemas.microsoft.com/office/word/2018/wordml/cex" xmlns:w16cid="http://schemas.microsoft.com/office/word/2016/wordml/cid" xmlns:w16="http://schemas.microsoft.com/office/word/2018/wordml" xmlns:w16du="http://schemas.microsoft.com/office/word/2023/wordml/word16du" xmlns:w16sdtdh="http://schemas.microsoft.com/office/word/2020/wordml/sdtdatahash" xmlns:w16se="http://schemas.microsoft.com/office/word/2015/wordml/symex" xmlns:wpg="http://schemas.microsoft.com/office/word/2010/wordprocessingGroup" xmlns:wpi="http://schemas.microsoft.com/office/word/2010/wordprocessingInk" xmlns:wne="http://schemas.microsoft.com/office/word/2006/wordml" xmlns:wps="http://schemas.microsoft.com/office/word/2010/wordprocessingShape" mc:Ignorable="w14 w15 w16se w16cid w16 w16cex w16sdtdh w16du wp14">
   <w:endnote w:type="separator" w:id="-1">
     <w:p>
       <w:pPr>
@@ -6342,7 +6715,7 @@
 </file>
 
 <file path=word/footer1.xml><?xml version="1.0" encoding="utf-8"?>
-<w:ftr xmlns:wpc="http://schemas.microsoft.com/office/word/2010/wordprocessingCanvas" xmlns:cx="http://schemas.microsoft.com/office/drawing/2014/chartex" xmlns:cx1="http://schemas.microsoft.com/office/drawing/2015/9/8/chartex" xmlns:cx2="http://schemas.microsoft.com/office/drawing/2015/10/21/chartex" xmlns:cx3="http://schemas.microsoft.com/office/drawing/2016/5/9/chartex" xmlns:cx4="http://schemas.microsoft.com/office/drawing/2016/5/10/chartex" xmlns:cx5="http://schemas.microsoft.com/office/drawing/2016/5/11/chartex" xmlns:cx6="http://schemas.microsoft.com/office/drawing/2016/5/12/chartex" xmlns:cx7="http://schemas.microsoft.com/office/drawing/2016/5/13/chartex" xmlns:cx8="http://schemas.microsoft.com/office/drawing/2016/5/14/chartex" xmlns:mc="http://schemas.openxmlformats.org/markup-compatibility/2006" xmlns:aink="http://schemas.microsoft.com/office/drawing/2016/ink" xmlns:am3d="http://schemas.microsoft.com/office/drawing/2017/model3d" xmlns:o="urn:schemas-microsoft-com:office:office" xmlns:r="http://schemas.openxmlformats.org/officeDocument/2006/relationships" xmlns:m="http://schemas.openxmlformats.org/officeDocument/2006/math" xmlns:v="urn:schemas-microsoft-com:vml" xmlns:wp14="http://schemas.microsoft.com/office/word/2010/wordprocessingDrawing" xmlns:wp="http://schemas.openxmlformats.org/drawingml/2006/wordprocessingDrawing" xmlns:w10="urn:schemas-microsoft-com:office:word" xmlns:w="http://schemas.openxmlformats.org/wordprocessingml/2006/main" xmlns:w14="http://schemas.microsoft.com/office/word/2010/wordml" xmlns:w15="http://schemas.microsoft.com/office/word/2012/wordml" xmlns:w16cid="http://schemas.microsoft.com/office/word/2016/wordml/cid" xmlns:w16se="http://schemas.microsoft.com/office/word/2015/wordml/symex" xmlns:wpg="http://schemas.microsoft.com/office/word/2010/wordprocessingGroup" xmlns:wpi="http://schemas.microsoft.com/office/word/2010/wordprocessingInk" xmlns:wne="http://schemas.microsoft.com/office/word/2006/wordml" xmlns:wps="http://schemas.microsoft.com/office/word/2010/wordprocessingShape" mc:Ignorable="w14 w15 w16se w16cid wp14">
+<w:ftr xmlns:wpc="http://schemas.microsoft.com/office/word/2010/wordprocessingCanvas" xmlns:cx="http://schemas.microsoft.com/office/drawing/2014/chartex" xmlns:cx1="http://schemas.microsoft.com/office/drawing/2015/9/8/chartex" xmlns:cx2="http://schemas.microsoft.com/office/drawing/2015/10/21/chartex" xmlns:cx3="http://schemas.microsoft.com/office/drawing/2016/5/9/chartex" xmlns:cx4="http://schemas.microsoft.com/office/drawing/2016/5/10/chartex" xmlns:cx5="http://schemas.microsoft.com/office/drawing/2016/5/11/chartex" xmlns:cx6="http://schemas.microsoft.com/office/drawing/2016/5/12/chartex" xmlns:cx7="http://schemas.microsoft.com/office/drawing/2016/5/13/chartex" xmlns:cx8="http://schemas.microsoft.com/office/drawing/2016/5/14/chartex" xmlns:mc="http://schemas.openxmlformats.org/markup-compatibility/2006" xmlns:aink="http://schemas.microsoft.com/office/drawing/2016/ink" xmlns:am3d="http://schemas.microsoft.com/office/drawing/2017/model3d" xmlns:o="urn:schemas-microsoft-com:office:office" xmlns:oel="http://schemas.microsoft.com/office/2019/extlst" xmlns:r="http://schemas.openxmlformats.org/officeDocument/2006/relationships" xmlns:m="http://schemas.openxmlformats.org/officeDocument/2006/math" xmlns:v="urn:schemas-microsoft-com:vml" xmlns:wp14="http://schemas.microsoft.com/office/word/2010/wordprocessingDrawing" xmlns:wp="http://schemas.openxmlformats.org/drawingml/2006/wordprocessingDrawing" xmlns:w10="urn:schemas-microsoft-com:office:word" xmlns:w="http://schemas.openxmlformats.org/wordprocessingml/2006/main" xmlns:w14="http://schemas.microsoft.com/office/word/2010/wordml" xmlns:w15="http://schemas.microsoft.com/office/word/2012/wordml" xmlns:w16cex="http://schemas.microsoft.com/office/word/2018/wordml/cex" xmlns:w16cid="http://schemas.microsoft.com/office/word/2016/wordml/cid" xmlns:w16="http://schemas.microsoft.com/office/word/2018/wordml" xmlns:w16du="http://schemas.microsoft.com/office/word/2023/wordml/word16du" xmlns:w16sdtdh="http://schemas.microsoft.com/office/word/2020/wordml/sdtdatahash" xmlns:w16se="http://schemas.microsoft.com/office/word/2015/wordml/symex" xmlns:wpg="http://schemas.microsoft.com/office/word/2010/wordprocessingGroup" xmlns:wpi="http://schemas.microsoft.com/office/word/2010/wordprocessingInk" xmlns:wne="http://schemas.microsoft.com/office/word/2006/wordml" xmlns:wps="http://schemas.microsoft.com/office/word/2010/wordprocessingShape" mc:Ignorable="w14 w15 w16se w16cid w16 w16cex w16sdtdh w16du wp14">
   <w:p>
     <w:pPr>
       <w:pBdr>
@@ -6386,7 +6759,7 @@
 </file>
 
 <file path=word/footer2.xml><?xml version="1.0" encoding="utf-8"?>
-<w:ftr xmlns:wpc="http://schemas.microsoft.com/office/word/2010/wordprocessingCanvas" xmlns:cx="http://schemas.microsoft.com/office/drawing/2014/chartex" xmlns:cx1="http://schemas.microsoft.com/office/drawing/2015/9/8/chartex" xmlns:cx2="http://schemas.microsoft.com/office/drawing/2015/10/21/chartex" xmlns:cx3="http://schemas.microsoft.com/office/drawing/2016/5/9/chartex" xmlns:cx4="http://schemas.microsoft.com/office/drawing/2016/5/10/chartex" xmlns:cx5="http://schemas.microsoft.com/office/drawing/2016/5/11/chartex" xmlns:cx6="http://schemas.microsoft.com/office/drawing/2016/5/12/chartex" xmlns:cx7="http://schemas.microsoft.com/office/drawing/2016/5/13/chartex" xmlns:cx8="http://schemas.microsoft.com/office/drawing/2016/5/14/chartex" xmlns:mc="http://schemas.openxmlformats.org/markup-compatibility/2006" xmlns:aink="http://schemas.microsoft.com/office/drawing/2016/ink" xmlns:am3d="http://schemas.microsoft.com/office/drawing/2017/model3d" xmlns:o="urn:schemas-microsoft-com:office:office" xmlns:r="http://schemas.openxmlformats.org/officeDocument/2006/relationships" xmlns:m="http://schemas.openxmlformats.org/officeDocument/2006/math" xmlns:v="urn:schemas-microsoft-com:vml" xmlns:wp14="http://schemas.microsoft.com/office/word/2010/wordprocessingDrawing" xmlns:wp="http://schemas.openxmlformats.org/drawingml/2006/wordprocessingDrawing" xmlns:w10="urn:schemas-microsoft-com:office:word" xmlns:w="http://schemas.openxmlformats.org/wordprocessingml/2006/main" xmlns:w14="http://schemas.microsoft.com/office/word/2010/wordml" xmlns:w15="http://schemas.microsoft.com/office/word/2012/wordml" xmlns:w16cid="http://schemas.microsoft.com/office/word/2016/wordml/cid" xmlns:w16se="http://schemas.microsoft.com/office/word/2015/wordml/symex" xmlns:wpg="http://schemas.microsoft.com/office/word/2010/wordprocessingGroup" xmlns:wpi="http://schemas.microsoft.com/office/word/2010/wordprocessingInk" xmlns:wne="http://schemas.microsoft.com/office/word/2006/wordml" xmlns:wps="http://schemas.microsoft.com/office/word/2010/wordprocessingShape" mc:Ignorable="w14 w15 w16se w16cid wp14">
+<w:ftr xmlns:wpc="http://schemas.microsoft.com/office/word/2010/wordprocessingCanvas" xmlns:cx="http://schemas.microsoft.com/office/drawing/2014/chartex" xmlns:cx1="http://schemas.microsoft.com/office/drawing/2015/9/8/chartex" xmlns:cx2="http://schemas.microsoft.com/office/drawing/2015/10/21/chartex" xmlns:cx3="http://schemas.microsoft.com/office/drawing/2016/5/9/chartex" xmlns:cx4="http://schemas.microsoft.com/office/drawing/2016/5/10/chartex" xmlns:cx5="http://schemas.microsoft.com/office/drawing/2016/5/11/chartex" xmlns:cx6="http://schemas.microsoft.com/office/drawing/2016/5/12/chartex" xmlns:cx7="http://schemas.microsoft.com/office/drawing/2016/5/13/chartex" xmlns:cx8="http://schemas.microsoft.com/office/drawing/2016/5/14/chartex" xmlns:mc="http://schemas.openxmlformats.org/markup-compatibility/2006" xmlns:aink="http://schemas.microsoft.com/office/drawing/2016/ink" xmlns:am3d="http://schemas.microsoft.com/office/drawing/2017/model3d" xmlns:o="urn:schemas-microsoft-com:office:office" xmlns:oel="http://schemas.microsoft.com/office/2019/extlst" xmlns:r="http://schemas.openxmlformats.org/officeDocument/2006/relationships" xmlns:m="http://schemas.openxmlformats.org/officeDocument/2006/math" xmlns:v="urn:schemas-microsoft-com:vml" xmlns:wp14="http://schemas.microsoft.com/office/word/2010/wordprocessingDrawing" xmlns:wp="http://schemas.openxmlformats.org/drawingml/2006/wordprocessingDrawing" xmlns:w10="urn:schemas-microsoft-com:office:word" xmlns:w="http://schemas.openxmlformats.org/wordprocessingml/2006/main" xmlns:w14="http://schemas.microsoft.com/office/word/2010/wordml" xmlns:w15="http://schemas.microsoft.com/office/word/2012/wordml" xmlns:w16cex="http://schemas.microsoft.com/office/word/2018/wordml/cex" xmlns:w16cid="http://schemas.microsoft.com/office/word/2016/wordml/cid" xmlns:w16="http://schemas.microsoft.com/office/word/2018/wordml" xmlns:w16du="http://schemas.microsoft.com/office/word/2023/wordml/word16du" xmlns:w16sdtdh="http://schemas.microsoft.com/office/word/2020/wordml/sdtdatahash" xmlns:w16se="http://schemas.microsoft.com/office/word/2015/wordml/symex" xmlns:wpg="http://schemas.microsoft.com/office/word/2010/wordprocessingGroup" xmlns:wpi="http://schemas.microsoft.com/office/word/2010/wordprocessingInk" xmlns:wne="http://schemas.microsoft.com/office/word/2006/wordml" xmlns:wps="http://schemas.microsoft.com/office/word/2010/wordprocessingShape" mc:Ignorable="w14 w15 w16se w16cid w16 w16cex w16sdtdh w16du wp14">
   <w:p>
     <w:pPr>
       <w:pBdr>
@@ -6460,8 +6833,83 @@
 </w:ftr>
 </file>
 
+<file path=word/footer3.xml><?xml version="1.0" encoding="utf-8"?>
+<w:ftr xmlns:wpc="http://schemas.microsoft.com/office/word/2010/wordprocessingCanvas" xmlns:cx="http://schemas.microsoft.com/office/drawing/2014/chartex" xmlns:cx1="http://schemas.microsoft.com/office/drawing/2015/9/8/chartex" xmlns:cx2="http://schemas.microsoft.com/office/drawing/2015/10/21/chartex" xmlns:cx3="http://schemas.microsoft.com/office/drawing/2016/5/9/chartex" xmlns:cx4="http://schemas.microsoft.com/office/drawing/2016/5/10/chartex" xmlns:cx5="http://schemas.microsoft.com/office/drawing/2016/5/11/chartex" xmlns:cx6="http://schemas.microsoft.com/office/drawing/2016/5/12/chartex" xmlns:cx7="http://schemas.microsoft.com/office/drawing/2016/5/13/chartex" xmlns:cx8="http://schemas.microsoft.com/office/drawing/2016/5/14/chartex" xmlns:mc="http://schemas.openxmlformats.org/markup-compatibility/2006" xmlns:aink="http://schemas.microsoft.com/office/drawing/2016/ink" xmlns:am3d="http://schemas.microsoft.com/office/drawing/2017/model3d" xmlns:o="urn:schemas-microsoft-com:office:office" xmlns:oel="http://schemas.microsoft.com/office/2019/extlst" xmlns:r="http://schemas.openxmlformats.org/officeDocument/2006/relationships" xmlns:m="http://schemas.openxmlformats.org/officeDocument/2006/math" xmlns:v="urn:schemas-microsoft-com:vml" xmlns:wp14="http://schemas.microsoft.com/office/word/2010/wordprocessingDrawing" xmlns:wp="http://schemas.openxmlformats.org/drawingml/2006/wordprocessingDrawing" xmlns:w10="urn:schemas-microsoft-com:office:word" xmlns:w="http://schemas.openxmlformats.org/wordprocessingml/2006/main" xmlns:w14="http://schemas.microsoft.com/office/word/2010/wordml" xmlns:w15="http://schemas.microsoft.com/office/word/2012/wordml" xmlns:w16cex="http://schemas.microsoft.com/office/word/2018/wordml/cex" xmlns:w16cid="http://schemas.microsoft.com/office/word/2016/wordml/cid" xmlns:w16="http://schemas.microsoft.com/office/word/2018/wordml" xmlns:w16du="http://schemas.microsoft.com/office/word/2023/wordml/word16du" xmlns:w16sdtdh="http://schemas.microsoft.com/office/word/2020/wordml/sdtdatahash" xmlns:w16se="http://schemas.microsoft.com/office/word/2015/wordml/symex" xmlns:wpg="http://schemas.microsoft.com/office/word/2010/wordprocessingGroup" xmlns:wpi="http://schemas.microsoft.com/office/word/2010/wordprocessingInk" xmlns:wne="http://schemas.microsoft.com/office/word/2006/wordml" xmlns:wps="http://schemas.microsoft.com/office/word/2010/wordprocessingShape" mc:Ignorable="w14 w15 w16se w16cid w16 w16cex w16sdtdh w16du wp14">
+  <w:p>
+    <w:pPr>
+      <w:pBdr>
+        <w:top w:val="nil"/>
+        <w:left w:val="nil"/>
+        <w:bottom w:val="nil"/>
+        <w:right w:val="nil"/>
+        <w:between w:val="nil"/>
+      </w:pBdr>
+      <w:tabs>
+        <w:tab w:val="center" w:pos="4252"/>
+        <w:tab w:val="right" w:pos="8504"/>
+      </w:tabs>
+      <w:spacing w:after="0" w:line="240" w:lineRule="auto"/>
+      <w:jc w:val="right"/>
+      <w:rPr>
+        <w:color w:val="000000"/>
+      </w:rPr>
+    </w:pPr>
+    <w:r>
+      <w:rPr>
+        <w:color w:val="000000"/>
+      </w:rPr>
+      <w:fldChar w:fldCharType="begin"/>
+    </w:r>
+    <w:r>
+      <w:rPr>
+        <w:color w:val="000000"/>
+      </w:rPr>
+      <w:instrText>PAGE</w:instrText>
+    </w:r>
+    <w:r>
+      <w:rPr>
+        <w:color w:val="000000"/>
+      </w:rPr>
+      <w:fldChar w:fldCharType="separate"/>
+    </w:r>
+    <w:r>
+      <w:rPr>
+        <w:noProof/>
+        <w:color w:val="000000"/>
+      </w:rPr>
+      <w:t>1</w:t>
+    </w:r>
+    <w:r>
+      <w:rPr>
+        <w:color w:val="000000"/>
+      </w:rPr>
+      <w:fldChar w:fldCharType="end"/>
+    </w:r>
+  </w:p>
+  <w:p>
+    <w:pPr>
+      <w:pBdr>
+        <w:top w:val="nil"/>
+        <w:left w:val="nil"/>
+        <w:bottom w:val="nil"/>
+        <w:right w:val="nil"/>
+        <w:between w:val="nil"/>
+      </w:pBdr>
+      <w:tabs>
+        <w:tab w:val="center" w:pos="4252"/>
+        <w:tab w:val="right" w:pos="8504"/>
+      </w:tabs>
+      <w:spacing w:after="0" w:line="240" w:lineRule="auto"/>
+      <w:rPr>
+        <w:color w:val="000000"/>
+      </w:rPr>
+    </w:pPr>
+  </w:p>
+</w:ftr>
+</file>
+
 <file path=word/footnotes.xml><?xml version="1.0" encoding="utf-8"?>
-<w:footnotes xmlns:wpc="http://schemas.microsoft.com/office/word/2010/wordprocessingCanvas" xmlns:cx="http://schemas.microsoft.com/office/drawing/2014/chartex" xmlns:cx1="http://schemas.microsoft.com/office/drawing/2015/9/8/chartex" xmlns:cx2="http://schemas.microsoft.com/office/drawing/2015/10/21/chartex" xmlns:cx3="http://schemas.microsoft.com/office/drawing/2016/5/9/chartex" xmlns:cx4="http://schemas.microsoft.com/office/drawing/2016/5/10/chartex" xmlns:cx5="http://schemas.microsoft.com/office/drawing/2016/5/11/chartex" xmlns:cx6="http://schemas.microsoft.com/office/drawing/2016/5/12/chartex" xmlns:cx7="http://schemas.microsoft.com/office/drawing/2016/5/13/chartex" xmlns:cx8="http://schemas.microsoft.com/office/drawing/2016/5/14/chartex" xmlns:mc="http://schemas.openxmlformats.org/markup-compatibility/2006" xmlns:aink="http://schemas.microsoft.com/office/drawing/2016/ink" xmlns:am3d="http://schemas.microsoft.com/office/drawing/2017/model3d" xmlns:o="urn:schemas-microsoft-com:office:office" xmlns:r="http://schemas.openxmlformats.org/officeDocument/2006/relationships" xmlns:m="http://schemas.openxmlformats.org/officeDocument/2006/math" xmlns:v="urn:schemas-microsoft-com:vml" xmlns:wp14="http://schemas.microsoft.com/office/word/2010/wordprocessingDrawing" xmlns:wp="http://schemas.openxmlformats.org/drawingml/2006/wordprocessingDrawing" xmlns:w10="urn:schemas-microsoft-com:office:word" xmlns:w="http://schemas.openxmlformats.org/wordprocessingml/2006/main" xmlns:w14="http://schemas.microsoft.com/office/word/2010/wordml" xmlns:w15="http://schemas.microsoft.com/office/word/2012/wordml" xmlns:w16cid="http://schemas.microsoft.com/office/word/2016/wordml/cid" xmlns:w16se="http://schemas.microsoft.com/office/word/2015/wordml/symex" xmlns:wpg="http://schemas.microsoft.com/office/word/2010/wordprocessingGroup" xmlns:wpi="http://schemas.microsoft.com/office/word/2010/wordprocessingInk" xmlns:wne="http://schemas.microsoft.com/office/word/2006/wordml" xmlns:wps="http://schemas.microsoft.com/office/word/2010/wordprocessingShape" mc:Ignorable="w14 w15 w16se w16cid wp14">
+<w:footnotes xmlns:wpc="http://schemas.microsoft.com/office/word/2010/wordprocessingCanvas" xmlns:cx="http://schemas.microsoft.com/office/drawing/2014/chartex" xmlns:cx1="http://schemas.microsoft.com/office/drawing/2015/9/8/chartex" xmlns:cx2="http://schemas.microsoft.com/office/drawing/2015/10/21/chartex" xmlns:cx3="http://schemas.microsoft.com/office/drawing/2016/5/9/chartex" xmlns:cx4="http://schemas.microsoft.com/office/drawing/2016/5/10/chartex" xmlns:cx5="http://schemas.microsoft.com/office/drawing/2016/5/11/chartex" xmlns:cx6="http://schemas.microsoft.com/office/drawing/2016/5/12/chartex" xmlns:cx7="http://schemas.microsoft.com/office/drawing/2016/5/13/chartex" xmlns:cx8="http://schemas.microsoft.com/office/drawing/2016/5/14/chartex" xmlns:mc="http://schemas.openxmlformats.org/markup-compatibility/2006" xmlns:aink="http://schemas.microsoft.com/office/drawing/2016/ink" xmlns:am3d="http://schemas.microsoft.com/office/drawing/2017/model3d" xmlns:o="urn:schemas-microsoft-com:office:office" xmlns:oel="http://schemas.microsoft.com/office/2019/extlst" xmlns:r="http://schemas.openxmlformats.org/officeDocument/2006/relationships" xmlns:m="http://schemas.openxmlformats.org/officeDocument/2006/math" xmlns:v="urn:schemas-microsoft-com:vml" xmlns:wp14="http://schemas.microsoft.com/office/word/2010/wordprocessingDrawing" xmlns:wp="http://schemas.openxmlformats.org/drawingml/2006/wordprocessingDrawing" xmlns:w10="urn:schemas-microsoft-com:office:word" xmlns:w="http://schemas.openxmlformats.org/wordprocessingml/2006/main" xmlns:w14="http://schemas.microsoft.com/office/word/2010/wordml" xmlns:w15="http://schemas.microsoft.com/office/word/2012/wordml" xmlns:w16cex="http://schemas.microsoft.com/office/word/2018/wordml/cex" xmlns:w16cid="http://schemas.microsoft.com/office/word/2016/wordml/cid" xmlns:w16="http://schemas.microsoft.com/office/word/2018/wordml" xmlns:w16du="http://schemas.microsoft.com/office/word/2023/wordml/word16du" xmlns:w16sdtdh="http://schemas.microsoft.com/office/word/2020/wordml/sdtdatahash" xmlns:w16se="http://schemas.microsoft.com/office/word/2015/wordml/symex" xmlns:wpg="http://schemas.microsoft.com/office/word/2010/wordprocessingGroup" xmlns:wpi="http://schemas.microsoft.com/office/word/2010/wordprocessingInk" xmlns:wne="http://schemas.microsoft.com/office/word/2006/wordml" xmlns:wps="http://schemas.microsoft.com/office/word/2010/wordprocessingShape" mc:Ignorable="w14 w15 w16se w16cid w16 w16cex w16sdtdh w16du wp14">
   <w:footnote w:type="separator" w:id="-1">
     <w:p>
       <w:pPr>
@@ -6693,7 +7141,7 @@
 </file>
 
 <file path=word/header1.xml><?xml version="1.0" encoding="utf-8"?>
-<w:hdr xmlns:wpc="http://schemas.microsoft.com/office/word/2010/wordprocessingCanvas" xmlns:cx="http://schemas.microsoft.com/office/drawing/2014/chartex" xmlns:cx1="http://schemas.microsoft.com/office/drawing/2015/9/8/chartex" xmlns:cx2="http://schemas.microsoft.com/office/drawing/2015/10/21/chartex" xmlns:cx3="http://schemas.microsoft.com/office/drawing/2016/5/9/chartex" xmlns:cx4="http://schemas.microsoft.com/office/drawing/2016/5/10/chartex" xmlns:cx5="http://schemas.microsoft.com/office/drawing/2016/5/11/chartex" xmlns:cx6="http://schemas.microsoft.com/office/drawing/2016/5/12/chartex" xmlns:cx7="http://schemas.microsoft.com/office/drawing/2016/5/13/chartex" xmlns:cx8="http://schemas.microsoft.com/office/drawing/2016/5/14/chartex" xmlns:mc="http://schemas.openxmlformats.org/markup-compatibility/2006" xmlns:aink="http://schemas.microsoft.com/office/drawing/2016/ink" xmlns:am3d="http://schemas.microsoft.com/office/drawing/2017/model3d" xmlns:o="urn:schemas-microsoft-com:office:office" xmlns:r="http://schemas.openxmlformats.org/officeDocument/2006/relationships" xmlns:m="http://schemas.openxmlformats.org/officeDocument/2006/math" xmlns:v="urn:schemas-microsoft-com:vml" xmlns:wp14="http://schemas.microsoft.com/office/word/2010/wordprocessingDrawing" xmlns:wp="http://schemas.openxmlformats.org/drawingml/2006/wordprocessingDrawing" xmlns:w10="urn:schemas-microsoft-com:office:word" xmlns:w="http://schemas.openxmlformats.org/wordprocessingml/2006/main" xmlns:w14="http://schemas.microsoft.com/office/word/2010/wordml" xmlns:w15="http://schemas.microsoft.com/office/word/2012/wordml" xmlns:w16cid="http://schemas.microsoft.com/office/word/2016/wordml/cid" xmlns:w16se="http://schemas.microsoft.com/office/word/2015/wordml/symex" xmlns:wpg="http://schemas.microsoft.com/office/word/2010/wordprocessingGroup" xmlns:wpi="http://schemas.microsoft.com/office/word/2010/wordprocessingInk" xmlns:wne="http://schemas.microsoft.com/office/word/2006/wordml" xmlns:wps="http://schemas.microsoft.com/office/word/2010/wordprocessingShape" mc:Ignorable="w14 w15 w16se w16cid wp14">
+<w:hdr xmlns:wpc="http://schemas.microsoft.com/office/word/2010/wordprocessingCanvas" xmlns:cx="http://schemas.microsoft.com/office/drawing/2014/chartex" xmlns:cx1="http://schemas.microsoft.com/office/drawing/2015/9/8/chartex" xmlns:cx2="http://schemas.microsoft.com/office/drawing/2015/10/21/chartex" xmlns:cx3="http://schemas.microsoft.com/office/drawing/2016/5/9/chartex" xmlns:cx4="http://schemas.microsoft.com/office/drawing/2016/5/10/chartex" xmlns:cx5="http://schemas.microsoft.com/office/drawing/2016/5/11/chartex" xmlns:cx6="http://schemas.microsoft.com/office/drawing/2016/5/12/chartex" xmlns:cx7="http://schemas.microsoft.com/office/drawing/2016/5/13/chartex" xmlns:cx8="http://schemas.microsoft.com/office/drawing/2016/5/14/chartex" xmlns:mc="http://schemas.openxmlformats.org/markup-compatibility/2006" xmlns:aink="http://schemas.microsoft.com/office/drawing/2016/ink" xmlns:am3d="http://schemas.microsoft.com/office/drawing/2017/model3d" xmlns:o="urn:schemas-microsoft-com:office:office" xmlns:oel="http://schemas.microsoft.com/office/2019/extlst" xmlns:r="http://schemas.openxmlformats.org/officeDocument/2006/relationships" xmlns:m="http://schemas.openxmlformats.org/officeDocument/2006/math" xmlns:v="urn:schemas-microsoft-com:vml" xmlns:wp14="http://schemas.microsoft.com/office/word/2010/wordprocessingDrawing" xmlns:wp="http://schemas.openxmlformats.org/drawingml/2006/wordprocessingDrawing" xmlns:w10="urn:schemas-microsoft-com:office:word" xmlns:w="http://schemas.openxmlformats.org/wordprocessingml/2006/main" xmlns:w14="http://schemas.microsoft.com/office/word/2010/wordml" xmlns:w15="http://schemas.microsoft.com/office/word/2012/wordml" xmlns:w16cex="http://schemas.microsoft.com/office/word/2018/wordml/cex" xmlns:w16cid="http://schemas.microsoft.com/office/word/2016/wordml/cid" xmlns:w16="http://schemas.microsoft.com/office/word/2018/wordml" xmlns:w16du="http://schemas.microsoft.com/office/word/2023/wordml/word16du" xmlns:w16sdtdh="http://schemas.microsoft.com/office/word/2020/wordml/sdtdatahash" xmlns:w16se="http://schemas.microsoft.com/office/word/2015/wordml/symex" xmlns:wpg="http://schemas.microsoft.com/office/word/2010/wordprocessingGroup" xmlns:wpi="http://schemas.microsoft.com/office/word/2010/wordprocessingInk" xmlns:wne="http://schemas.microsoft.com/office/word/2006/wordml" xmlns:wps="http://schemas.microsoft.com/office/word/2010/wordprocessingShape" mc:Ignorable="w14 w15 w16se w16cid w16 w16cex w16sdtdh w16du wp14">
   <w:p>
     <w:pPr>
       <w:pBdr>
@@ -6736,7 +7184,7 @@
           <v:path o:extrusionok="f" gradientshapeok="t" o:connecttype="rect"/>
           <o:lock v:ext="edit" aspectratio="t"/>
         </v:shapetype>
-        <v:shape id="WordPictureWatermark1" o:spid="_x0000_s2052" type="#_x0000_t75" alt="" style="position:absolute;margin-left:0;margin-top:0;width:522.85pt;height:536.45pt;z-index:-251658752;mso-position-horizontal:center;mso-position-horizontal-relative:margin;mso-position-vertical:center;mso-position-vertical-relative:margin">
+        <v:shape id="WordPictureWatermark1" o:spid="_x0000_s1028" type="#_x0000_t75" alt="" style="position:absolute;margin-left:0;margin-top:0;width:522.85pt;height:536.45pt;z-index:-251658752;mso-position-horizontal:center;mso-position-horizontal-relative:margin;mso-position-vertical:center;mso-position-vertical-relative:margin">
           <v:imagedata r:id="rId1" o:title="image6" gain="19661f" blacklevel="22938f"/>
           <w10:wrap anchorx="margin" anchory="margin"/>
         </v:shape>
@@ -6747,7 +7195,7 @@
 </file>
 
 <file path=word/header2.xml><?xml version="1.0" encoding="utf-8"?>
-<w:hdr xmlns:wpc="http://schemas.microsoft.com/office/word/2010/wordprocessingCanvas" xmlns:cx="http://schemas.microsoft.com/office/drawing/2014/chartex" xmlns:cx1="http://schemas.microsoft.com/office/drawing/2015/9/8/chartex" xmlns:cx2="http://schemas.microsoft.com/office/drawing/2015/10/21/chartex" xmlns:cx3="http://schemas.microsoft.com/office/drawing/2016/5/9/chartex" xmlns:cx4="http://schemas.microsoft.com/office/drawing/2016/5/10/chartex" xmlns:cx5="http://schemas.microsoft.com/office/drawing/2016/5/11/chartex" xmlns:cx6="http://schemas.microsoft.com/office/drawing/2016/5/12/chartex" xmlns:cx7="http://schemas.microsoft.com/office/drawing/2016/5/13/chartex" xmlns:cx8="http://schemas.microsoft.com/office/drawing/2016/5/14/chartex" xmlns:mc="http://schemas.openxmlformats.org/markup-compatibility/2006" xmlns:aink="http://schemas.microsoft.com/office/drawing/2016/ink" xmlns:am3d="http://schemas.microsoft.com/office/drawing/2017/model3d" xmlns:o="urn:schemas-microsoft-com:office:office" xmlns:r="http://schemas.openxmlformats.org/officeDocument/2006/relationships" xmlns:m="http://schemas.openxmlformats.org/officeDocument/2006/math" xmlns:v="urn:schemas-microsoft-com:vml" xmlns:wp14="http://schemas.microsoft.com/office/word/2010/wordprocessingDrawing" xmlns:wp="http://schemas.openxmlformats.org/drawingml/2006/wordprocessingDrawing" xmlns:w10="urn:schemas-microsoft-com:office:word" xmlns:w="http://schemas.openxmlformats.org/wordprocessingml/2006/main" xmlns:w14="http://schemas.microsoft.com/office/word/2010/wordml" xmlns:w15="http://schemas.microsoft.com/office/word/2012/wordml" xmlns:w16cid="http://schemas.microsoft.com/office/word/2016/wordml/cid" xmlns:w16se="http://schemas.microsoft.com/office/word/2015/wordml/symex" xmlns:wpg="http://schemas.microsoft.com/office/word/2010/wordprocessingGroup" xmlns:wpi="http://schemas.microsoft.com/office/word/2010/wordprocessingInk" xmlns:wne="http://schemas.microsoft.com/office/word/2006/wordml" xmlns:wps="http://schemas.microsoft.com/office/word/2010/wordprocessingShape" mc:Ignorable="w14 w15 w16se w16cid wp14">
+<w:hdr xmlns:wpc="http://schemas.microsoft.com/office/word/2010/wordprocessingCanvas" xmlns:cx="http://schemas.microsoft.com/office/drawing/2014/chartex" xmlns:cx1="http://schemas.microsoft.com/office/drawing/2015/9/8/chartex" xmlns:cx2="http://schemas.microsoft.com/office/drawing/2015/10/21/chartex" xmlns:cx3="http://schemas.microsoft.com/office/drawing/2016/5/9/chartex" xmlns:cx4="http://schemas.microsoft.com/office/drawing/2016/5/10/chartex" xmlns:cx5="http://schemas.microsoft.com/office/drawing/2016/5/11/chartex" xmlns:cx6="http://schemas.microsoft.com/office/drawing/2016/5/12/chartex" xmlns:cx7="http://schemas.microsoft.com/office/drawing/2016/5/13/chartex" xmlns:cx8="http://schemas.microsoft.com/office/drawing/2016/5/14/chartex" xmlns:mc="http://schemas.openxmlformats.org/markup-compatibility/2006" xmlns:aink="http://schemas.microsoft.com/office/drawing/2016/ink" xmlns:am3d="http://schemas.microsoft.com/office/drawing/2017/model3d" xmlns:o="urn:schemas-microsoft-com:office:office" xmlns:oel="http://schemas.microsoft.com/office/2019/extlst" xmlns:r="http://schemas.openxmlformats.org/officeDocument/2006/relationships" xmlns:m="http://schemas.openxmlformats.org/officeDocument/2006/math" xmlns:v="urn:schemas-microsoft-com:vml" xmlns:wp14="http://schemas.microsoft.com/office/word/2010/wordprocessingDrawing" xmlns:wp="http://schemas.openxmlformats.org/drawingml/2006/wordprocessingDrawing" xmlns:w10="urn:schemas-microsoft-com:office:word" xmlns:w="http://schemas.openxmlformats.org/wordprocessingml/2006/main" xmlns:w14="http://schemas.microsoft.com/office/word/2010/wordml" xmlns:w15="http://schemas.microsoft.com/office/word/2012/wordml" xmlns:w16cex="http://schemas.microsoft.com/office/word/2018/wordml/cex" xmlns:w16cid="http://schemas.microsoft.com/office/word/2016/wordml/cid" xmlns:w16="http://schemas.microsoft.com/office/word/2018/wordml" xmlns:w16du="http://schemas.microsoft.com/office/word/2023/wordml/word16du" xmlns:w16sdtdh="http://schemas.microsoft.com/office/word/2020/wordml/sdtdatahash" xmlns:w16se="http://schemas.microsoft.com/office/word/2015/wordml/symex" xmlns:wpg="http://schemas.microsoft.com/office/word/2010/wordprocessingGroup" xmlns:wpi="http://schemas.microsoft.com/office/word/2010/wordprocessingInk" xmlns:wne="http://schemas.microsoft.com/office/word/2006/wordml" xmlns:wps="http://schemas.microsoft.com/office/word/2010/wordprocessingShape" mc:Ignorable="w14 w15 w16se w16cid w16 w16cex w16sdtdh w16du wp14">
   <w:p>
     <w:pPr>
       <w:pBdr>
@@ -6791,7 +7239,7 @@
           <v:path o:extrusionok="f" gradientshapeok="t" o:connecttype="rect"/>
           <o:lock v:ext="edit" aspectratio="t"/>
         </v:shapetype>
-        <v:shape id="WordPictureWatermark5" o:spid="_x0000_s2054" type="#_x0000_t75" alt="" style="position:absolute;left:0;text-align:left;margin-left:0;margin-top:0;width:522.85pt;height:536.45pt;z-index:-251660800;mso-position-horizontal:center;mso-position-horizontal-relative:margin;mso-position-vertical:center;mso-position-vertical-relative:margin">
+        <v:shape id="WordPictureWatermark5" o:spid="_x0000_s1030" type="#_x0000_t75" alt="" style="position:absolute;left:0;text-align:left;margin-left:0;margin-top:0;width:522.85pt;height:536.45pt;z-index:-251660800;mso-position-horizontal:center;mso-position-horizontal-relative:margin;mso-position-vertical:center;mso-position-vertical-relative:margin">
           <v:imagedata r:id="rId1" o:title="image6" gain="19661f" blacklevel="22938f"/>
           <w10:wrap anchorx="margin" anchory="margin"/>
         </v:shape>
@@ -6862,7 +7310,7 @@
 </file>
 
 <file path=word/header3.xml><?xml version="1.0" encoding="utf-8"?>
-<w:hdr xmlns:wpc="http://schemas.microsoft.com/office/word/2010/wordprocessingCanvas" xmlns:cx="http://schemas.microsoft.com/office/drawing/2014/chartex" xmlns:cx1="http://schemas.microsoft.com/office/drawing/2015/9/8/chartex" xmlns:cx2="http://schemas.microsoft.com/office/drawing/2015/10/21/chartex" xmlns:cx3="http://schemas.microsoft.com/office/drawing/2016/5/9/chartex" xmlns:cx4="http://schemas.microsoft.com/office/drawing/2016/5/10/chartex" xmlns:cx5="http://schemas.microsoft.com/office/drawing/2016/5/11/chartex" xmlns:cx6="http://schemas.microsoft.com/office/drawing/2016/5/12/chartex" xmlns:cx7="http://schemas.microsoft.com/office/drawing/2016/5/13/chartex" xmlns:cx8="http://schemas.microsoft.com/office/drawing/2016/5/14/chartex" xmlns:mc="http://schemas.openxmlformats.org/markup-compatibility/2006" xmlns:aink="http://schemas.microsoft.com/office/drawing/2016/ink" xmlns:am3d="http://schemas.microsoft.com/office/drawing/2017/model3d" xmlns:o="urn:schemas-microsoft-com:office:office" xmlns:r="http://schemas.openxmlformats.org/officeDocument/2006/relationships" xmlns:m="http://schemas.openxmlformats.org/officeDocument/2006/math" xmlns:v="urn:schemas-microsoft-com:vml" xmlns:wp14="http://schemas.microsoft.com/office/word/2010/wordprocessingDrawing" xmlns:wp="http://schemas.openxmlformats.org/drawingml/2006/wordprocessingDrawing" xmlns:w10="urn:schemas-microsoft-com:office:word" xmlns:w="http://schemas.openxmlformats.org/wordprocessingml/2006/main" xmlns:w14="http://schemas.microsoft.com/office/word/2010/wordml" xmlns:w15="http://schemas.microsoft.com/office/word/2012/wordml" xmlns:w16cid="http://schemas.microsoft.com/office/word/2016/wordml/cid" xmlns:w16se="http://schemas.microsoft.com/office/word/2015/wordml/symex" xmlns:wpg="http://schemas.microsoft.com/office/word/2010/wordprocessingGroup" xmlns:wpi="http://schemas.microsoft.com/office/word/2010/wordprocessingInk" xmlns:wne="http://schemas.microsoft.com/office/word/2006/wordml" xmlns:wps="http://schemas.microsoft.com/office/word/2010/wordprocessingShape" mc:Ignorable="w14 w15 w16se w16cid wp14">
+<w:hdr xmlns:wpc="http://schemas.microsoft.com/office/word/2010/wordprocessingCanvas" xmlns:cx="http://schemas.microsoft.com/office/drawing/2014/chartex" xmlns:cx1="http://schemas.microsoft.com/office/drawing/2015/9/8/chartex" xmlns:cx2="http://schemas.microsoft.com/office/drawing/2015/10/21/chartex" xmlns:cx3="http://schemas.microsoft.com/office/drawing/2016/5/9/chartex" xmlns:cx4="http://schemas.microsoft.com/office/drawing/2016/5/10/chartex" xmlns:cx5="http://schemas.microsoft.com/office/drawing/2016/5/11/chartex" xmlns:cx6="http://schemas.microsoft.com/office/drawing/2016/5/12/chartex" xmlns:cx7="http://schemas.microsoft.com/office/drawing/2016/5/13/chartex" xmlns:cx8="http://schemas.microsoft.com/office/drawing/2016/5/14/chartex" xmlns:mc="http://schemas.openxmlformats.org/markup-compatibility/2006" xmlns:aink="http://schemas.microsoft.com/office/drawing/2016/ink" xmlns:am3d="http://schemas.microsoft.com/office/drawing/2017/model3d" xmlns:o="urn:schemas-microsoft-com:office:office" xmlns:oel="http://schemas.microsoft.com/office/2019/extlst" xmlns:r="http://schemas.openxmlformats.org/officeDocument/2006/relationships" xmlns:m="http://schemas.openxmlformats.org/officeDocument/2006/math" xmlns:v="urn:schemas-microsoft-com:vml" xmlns:wp14="http://schemas.microsoft.com/office/word/2010/wordprocessingDrawing" xmlns:wp="http://schemas.openxmlformats.org/drawingml/2006/wordprocessingDrawing" xmlns:w10="urn:schemas-microsoft-com:office:word" xmlns:w="http://schemas.openxmlformats.org/wordprocessingml/2006/main" xmlns:w14="http://schemas.microsoft.com/office/word/2010/wordml" xmlns:w15="http://schemas.microsoft.com/office/word/2012/wordml" xmlns:w16cex="http://schemas.microsoft.com/office/word/2018/wordml/cex" xmlns:w16cid="http://schemas.microsoft.com/office/word/2016/wordml/cid" xmlns:w16="http://schemas.microsoft.com/office/word/2018/wordml" xmlns:w16du="http://schemas.microsoft.com/office/word/2023/wordml/word16du" xmlns:w16sdtdh="http://schemas.microsoft.com/office/word/2020/wordml/sdtdatahash" xmlns:w16se="http://schemas.microsoft.com/office/word/2015/wordml/symex" xmlns:wpg="http://schemas.microsoft.com/office/word/2010/wordprocessingGroup" xmlns:wpi="http://schemas.microsoft.com/office/word/2010/wordprocessingInk" xmlns:wne="http://schemas.microsoft.com/office/word/2006/wordml" xmlns:wps="http://schemas.microsoft.com/office/word/2010/wordprocessingShape" mc:Ignorable="w14 w15 w16se w16cid w16 w16cex w16sdtdh w16du wp14">
   <w:p>
     <w:pPr>
       <w:pBdr>
@@ -6905,7 +7353,7 @@
           <v:path o:extrusionok="f" gradientshapeok="t" o:connecttype="rect"/>
           <o:lock v:ext="edit" aspectratio="t"/>
         </v:shapetype>
-        <v:shape id="WordPictureWatermark6" o:spid="_x0000_s2053" type="#_x0000_t75" alt="" style="position:absolute;margin-left:0;margin-top:0;width:522.85pt;height:536.45pt;z-index:-251659776;mso-position-horizontal:center;mso-position-horizontal-relative:margin;mso-position-vertical:center;mso-position-vertical-relative:margin">
+        <v:shape id="WordPictureWatermark6" o:spid="_x0000_s1029" type="#_x0000_t75" alt="" style="position:absolute;margin-left:0;margin-top:0;width:522.85pt;height:536.45pt;z-index:-251659776;mso-position-horizontal:center;mso-position-horizontal-relative:margin;mso-position-vertical:center;mso-position-vertical-relative:margin">
           <v:imagedata r:id="rId1" o:title="image6" gain="19661f" blacklevel="22938f"/>
           <w10:wrap anchorx="margin" anchory="margin"/>
         </v:shape>
@@ -6916,7 +7364,322 @@
 </file>
 
 <file path=word/header4.xml><?xml version="1.0" encoding="utf-8"?>
-<w:hdr xmlns:wpc="http://schemas.microsoft.com/office/word/2010/wordprocessingCanvas" xmlns:cx="http://schemas.microsoft.com/office/drawing/2014/chartex" xmlns:cx1="http://schemas.microsoft.com/office/drawing/2015/9/8/chartex" xmlns:cx2="http://schemas.microsoft.com/office/drawing/2015/10/21/chartex" xmlns:cx3="http://schemas.microsoft.com/office/drawing/2016/5/9/chartex" xmlns:cx4="http://schemas.microsoft.com/office/drawing/2016/5/10/chartex" xmlns:cx5="http://schemas.microsoft.com/office/drawing/2016/5/11/chartex" xmlns:cx6="http://schemas.microsoft.com/office/drawing/2016/5/12/chartex" xmlns:cx7="http://schemas.microsoft.com/office/drawing/2016/5/13/chartex" xmlns:cx8="http://schemas.microsoft.com/office/drawing/2016/5/14/chartex" xmlns:mc="http://schemas.openxmlformats.org/markup-compatibility/2006" xmlns:aink="http://schemas.microsoft.com/office/drawing/2016/ink" xmlns:am3d="http://schemas.microsoft.com/office/drawing/2017/model3d" xmlns:o="urn:schemas-microsoft-com:office:office" xmlns:r="http://schemas.openxmlformats.org/officeDocument/2006/relationships" xmlns:m="http://schemas.openxmlformats.org/officeDocument/2006/math" xmlns:v="urn:schemas-microsoft-com:vml" xmlns:wp14="http://schemas.microsoft.com/office/word/2010/wordprocessingDrawing" xmlns:wp="http://schemas.openxmlformats.org/drawingml/2006/wordprocessingDrawing" xmlns:w10="urn:schemas-microsoft-com:office:word" xmlns:w="http://schemas.openxmlformats.org/wordprocessingml/2006/main" xmlns:w14="http://schemas.microsoft.com/office/word/2010/wordml" xmlns:w15="http://schemas.microsoft.com/office/word/2012/wordml" xmlns:w16cid="http://schemas.microsoft.com/office/word/2016/wordml/cid" xmlns:w16se="http://schemas.microsoft.com/office/word/2015/wordml/symex" xmlns:wpg="http://schemas.microsoft.com/office/word/2010/wordprocessingGroup" xmlns:wpi="http://schemas.microsoft.com/office/word/2010/wordprocessingInk" xmlns:wne="http://schemas.microsoft.com/office/word/2006/wordml" xmlns:wps="http://schemas.microsoft.com/office/word/2010/wordprocessingShape" mc:Ignorable="w14 w15 w16se w16cid wp14">
+<w:hdr xmlns:wpc="http://schemas.microsoft.com/office/word/2010/wordprocessingCanvas" xmlns:cx="http://schemas.microsoft.com/office/drawing/2014/chartex" xmlns:cx1="http://schemas.microsoft.com/office/drawing/2015/9/8/chartex" xmlns:cx2="http://schemas.microsoft.com/office/drawing/2015/10/21/chartex" xmlns:cx3="http://schemas.microsoft.com/office/drawing/2016/5/9/chartex" xmlns:cx4="http://schemas.microsoft.com/office/drawing/2016/5/10/chartex" xmlns:cx5="http://schemas.microsoft.com/office/drawing/2016/5/11/chartex" xmlns:cx6="http://schemas.microsoft.com/office/drawing/2016/5/12/chartex" xmlns:cx7="http://schemas.microsoft.com/office/drawing/2016/5/13/chartex" xmlns:cx8="http://schemas.microsoft.com/office/drawing/2016/5/14/chartex" xmlns:mc="http://schemas.openxmlformats.org/markup-compatibility/2006" xmlns:aink="http://schemas.microsoft.com/office/drawing/2016/ink" xmlns:am3d="http://schemas.microsoft.com/office/drawing/2017/model3d" xmlns:o="urn:schemas-microsoft-com:office:office" xmlns:oel="http://schemas.microsoft.com/office/2019/extlst" xmlns:r="http://schemas.openxmlformats.org/officeDocument/2006/relationships" xmlns:m="http://schemas.openxmlformats.org/officeDocument/2006/math" xmlns:v="urn:schemas-microsoft-com:vml" xmlns:wp14="http://schemas.microsoft.com/office/word/2010/wordprocessingDrawing" xmlns:wp="http://schemas.openxmlformats.org/drawingml/2006/wordprocessingDrawing" xmlns:w10="urn:schemas-microsoft-com:office:word" xmlns:w="http://schemas.openxmlformats.org/wordprocessingml/2006/main" xmlns:w14="http://schemas.microsoft.com/office/word/2010/wordml" xmlns:w15="http://schemas.microsoft.com/office/word/2012/wordml" xmlns:w16cex="http://schemas.microsoft.com/office/word/2018/wordml/cex" xmlns:w16cid="http://schemas.microsoft.com/office/word/2016/wordml/cid" xmlns:w16="http://schemas.microsoft.com/office/word/2018/wordml" xmlns:w16du="http://schemas.microsoft.com/office/word/2023/wordml/word16du" xmlns:w16sdtdh="http://schemas.microsoft.com/office/word/2020/wordml/sdtdatahash" xmlns:w16se="http://schemas.microsoft.com/office/word/2015/wordml/symex" xmlns:wpg="http://schemas.microsoft.com/office/word/2010/wordprocessingGroup" xmlns:wpi="http://schemas.microsoft.com/office/word/2010/wordprocessingInk" xmlns:wne="http://schemas.microsoft.com/office/word/2006/wordml" xmlns:wps="http://schemas.microsoft.com/office/word/2010/wordprocessingShape" mc:Ignorable="w14 w15 w16se w16cid w16 w16cex w16sdtdh w16du wp14">
+  <w:p>
+    <w:pPr>
+      <w:pBdr>
+        <w:top w:val="nil"/>
+        <w:left w:val="nil"/>
+        <w:bottom w:val="nil"/>
+        <w:right w:val="nil"/>
+        <w:between w:val="nil"/>
+      </w:pBdr>
+      <w:tabs>
+        <w:tab w:val="center" w:pos="4252"/>
+        <w:tab w:val="right" w:pos="8504"/>
+      </w:tabs>
+      <w:spacing w:after="0" w:line="240" w:lineRule="auto"/>
+      <w:rPr>
+        <w:color w:val="000000"/>
+      </w:rPr>
+    </w:pPr>
+    <w:r>
+      <w:rPr>
+        <w:color w:val="000000"/>
+      </w:rPr>
+      <w:pict w14:anchorId="67D01E67">
+        <v:shapetype id="_x0000_t75" coordsize="21600,21600" o:spt="75" o:preferrelative="t" path="m@4@5l@4@11@9@11@9@5xe" filled="f" stroked="f">
+          <v:stroke joinstyle="miter"/>
+          <v:formulas>
+            <v:f eqn="if lineDrawn pixelLineWidth 0"/>
+            <v:f eqn="sum @0 1 0"/>
+            <v:f eqn="sum 0 0 @1"/>
+            <v:f eqn="prod @2 1 2"/>
+            <v:f eqn="prod @3 21600 pixelWidth"/>
+            <v:f eqn="prod @3 21600 pixelHeight"/>
+            <v:f eqn="sum @0 0 1"/>
+            <v:f eqn="prod @6 1 2"/>
+            <v:f eqn="prod @7 21600 pixelWidth"/>
+            <v:f eqn="sum @8 21600 0"/>
+            <v:f eqn="prod @7 21600 pixelHeight"/>
+            <v:f eqn="sum @10 21600 0"/>
+          </v:formulas>
+          <v:path o:extrusionok="f" gradientshapeok="t" o:connecttype="rect"/>
+          <o:lock v:ext="edit" aspectratio="t"/>
+        </v:shapetype>
+        <v:shape id="_x0000_s1033" type="#_x0000_t75" alt="" style="position:absolute;margin-left:0;margin-top:0;width:522.85pt;height:536.45pt;z-index:-251650560;mso-position-horizontal:center;mso-position-horizontal-relative:margin;mso-position-vertical:center;mso-position-vertical-relative:margin">
+          <v:imagedata r:id="rId1" o:title="image6" gain="19661f" blacklevel="22938f"/>
+          <w10:wrap anchorx="margin" anchory="margin"/>
+        </v:shape>
+      </w:pict>
+    </w:r>
+  </w:p>
+</w:hdr>
+</file>
+
+<file path=word/header5.xml><?xml version="1.0" encoding="utf-8"?>
+<w:hdr xmlns:wpc="http://schemas.microsoft.com/office/word/2010/wordprocessingCanvas" xmlns:cx="http://schemas.microsoft.com/office/drawing/2014/chartex" xmlns:cx1="http://schemas.microsoft.com/office/drawing/2015/9/8/chartex" xmlns:cx2="http://schemas.microsoft.com/office/drawing/2015/10/21/chartex" xmlns:cx3="http://schemas.microsoft.com/office/drawing/2016/5/9/chartex" xmlns:cx4="http://schemas.microsoft.com/office/drawing/2016/5/10/chartex" xmlns:cx5="http://schemas.microsoft.com/office/drawing/2016/5/11/chartex" xmlns:cx6="http://schemas.microsoft.com/office/drawing/2016/5/12/chartex" xmlns:cx7="http://schemas.microsoft.com/office/drawing/2016/5/13/chartex" xmlns:cx8="http://schemas.microsoft.com/office/drawing/2016/5/14/chartex" xmlns:mc="http://schemas.openxmlformats.org/markup-compatibility/2006" xmlns:aink="http://schemas.microsoft.com/office/drawing/2016/ink" xmlns:am3d="http://schemas.microsoft.com/office/drawing/2017/model3d" xmlns:o="urn:schemas-microsoft-com:office:office" xmlns:oel="http://schemas.microsoft.com/office/2019/extlst" xmlns:r="http://schemas.openxmlformats.org/officeDocument/2006/relationships" xmlns:m="http://schemas.openxmlformats.org/officeDocument/2006/math" xmlns:v="urn:schemas-microsoft-com:vml" xmlns:wp14="http://schemas.microsoft.com/office/word/2010/wordprocessingDrawing" xmlns:wp="http://schemas.openxmlformats.org/drawingml/2006/wordprocessingDrawing" xmlns:w10="urn:schemas-microsoft-com:office:word" xmlns:w="http://schemas.openxmlformats.org/wordprocessingml/2006/main" xmlns:w14="http://schemas.microsoft.com/office/word/2010/wordml" xmlns:w15="http://schemas.microsoft.com/office/word/2012/wordml" xmlns:w16cex="http://schemas.microsoft.com/office/word/2018/wordml/cex" xmlns:w16cid="http://schemas.microsoft.com/office/word/2016/wordml/cid" xmlns:w16="http://schemas.microsoft.com/office/word/2018/wordml" xmlns:w16du="http://schemas.microsoft.com/office/word/2023/wordml/word16du" xmlns:w16sdtdh="http://schemas.microsoft.com/office/word/2020/wordml/sdtdatahash" xmlns:w16se="http://schemas.microsoft.com/office/word/2015/wordml/symex" xmlns:wpg="http://schemas.microsoft.com/office/word/2010/wordprocessingGroup" xmlns:wpi="http://schemas.microsoft.com/office/word/2010/wordprocessingInk" xmlns:wne="http://schemas.microsoft.com/office/word/2006/wordml" xmlns:wps="http://schemas.microsoft.com/office/word/2010/wordprocessingShape" mc:Ignorable="w14 w15 w16se w16cid w16 w16cex w16sdtdh w16du wp14">
+  <w:p>
+    <w:pPr>
+      <w:pBdr>
+        <w:top w:val="nil"/>
+        <w:left w:val="nil"/>
+        <w:bottom w:val="nil"/>
+        <w:right w:val="nil"/>
+        <w:between w:val="nil"/>
+      </w:pBdr>
+      <w:tabs>
+        <w:tab w:val="center" w:pos="4252"/>
+        <w:tab w:val="right" w:pos="8504"/>
+      </w:tabs>
+      <w:spacing w:after="0" w:line="240" w:lineRule="auto"/>
+      <w:rPr>
+        <w:color w:val="000000"/>
+      </w:rPr>
+    </w:pPr>
+    <w:r>
+      <w:rPr>
+        <w:noProof/>
+      </w:rPr>
+      <mc:AlternateContent>
+        <mc:Choice Requires="wps">
+          <w:drawing>
+            <wp:anchor distT="45720" distB="45720" distL="114300" distR="114300" simplePos="0" relativeHeight="251662848" behindDoc="0" locked="0" layoutInCell="1" hidden="0" allowOverlap="1" wp14:anchorId="0D361CCA" wp14:editId="6FFB2F0C">
+              <wp:simplePos x="0" y="0"/>
+              <wp:positionH relativeFrom="page">
+                <wp:align>right</wp:align>
+              </wp:positionH>
+              <wp:positionV relativeFrom="paragraph">
+                <wp:posOffset>7620</wp:posOffset>
+              </wp:positionV>
+              <wp:extent cx="3609975" cy="714375"/>
+              <wp:effectExtent l="0" t="0" r="9525" b="9525"/>
+              <wp:wrapSquare wrapText="bothSides" distT="45720" distB="45720" distL="114300" distR="114300"/>
+              <wp:docPr id="568307427" name="Retângulo 568307427"/>
+              <wp:cNvGraphicFramePr/>
+              <a:graphic xmlns:a="http://schemas.openxmlformats.org/drawingml/2006/main">
+                <a:graphicData uri="http://schemas.microsoft.com/office/word/2010/wordprocessingShape">
+                  <wps:wsp>
+                    <wps:cNvSpPr/>
+                    <wps:spPr>
+                      <a:xfrm>
+                        <a:off x="0" y="0"/>
+                        <a:ext cx="3609975" cy="714375"/>
+                      </a:xfrm>
+                      <a:prstGeom prst="rect">
+                        <a:avLst/>
+                      </a:prstGeom>
+                      <a:solidFill>
+                        <a:srgbClr val="FFFFFF"/>
+                      </a:solidFill>
+                      <a:ln>
+                        <a:noFill/>
+                      </a:ln>
+                    </wps:spPr>
+                    <wps:txbx>
+                      <w:txbxContent>
+                        <w:p>
+                          <w:pPr>
+                            <w:spacing w:line="277" w:lineRule="auto"/>
+                            <w:textDirection w:val="btLr"/>
+                          </w:pPr>
+                          <w:r>
+                            <w:rPr>
+                              <w:b/>
+                              <w:color w:val="000000"/>
+                              <w:sz w:val="26"/>
+                            </w:rPr>
+                            <w:t>Curso de Ciência de Dados para Negócios</w:t>
+                          </w:r>
+                        </w:p>
+                      </w:txbxContent>
+                    </wps:txbx>
+                    <wps:bodyPr spcFirstLastPara="1" wrap="square" lIns="91425" tIns="45700" rIns="91425" bIns="45700" anchor="t" anchorCtr="0">
+                      <a:noAutofit/>
+                    </wps:bodyPr>
+                  </wps:wsp>
+                </a:graphicData>
+              </a:graphic>
+            </wp:anchor>
+          </w:drawing>
+        </mc:Choice>
+        <mc:Fallback>
+          <w:pict>
+            <v:rect w14:anchorId="0D361CCA" id="Retângulo 568307427" o:spid="_x0000_s1026" style="position:absolute;margin-left:233.05pt;margin-top:.6pt;width:284.25pt;height:56.25pt;z-index:251662848;visibility:visible;mso-wrap-style:square;mso-wrap-distance-left:9pt;mso-wrap-distance-top:3.6pt;mso-wrap-distance-right:9pt;mso-wrap-distance-bottom:3.6pt;mso-position-horizontal:right;mso-position-horizontal-relative:page;mso-position-vertical:absolute;mso-position-vertical-relative:text;v-text-anchor:top" o:gfxdata="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" stroked="f">
+              <v:textbox inset="2.53958mm,1.2694mm,2.53958mm,1.2694mm">
+                <w:txbxContent>
+                  <w:p>
+                    <w:pPr>
+                      <w:spacing w:line="277" w:lineRule="auto"/>
+                      <w:textDirection w:val="btLr"/>
+                    </w:pPr>
+                    <w:r>
+                      <w:rPr>
+                        <w:b/>
+                        <w:color w:val="000000"/>
+                        <w:sz w:val="26"/>
+                      </w:rPr>
+                      <w:t>Curso de Ciência de Dados para Negócios</w:t>
+                    </w:r>
+                  </w:p>
+                </w:txbxContent>
+              </v:textbox>
+              <w10:wrap type="square" anchorx="page"/>
+            </v:rect>
+          </w:pict>
+        </mc:Fallback>
+      </mc:AlternateContent>
+    </w:r>
+    <w:r>
+      <w:rPr>
+        <w:color w:val="000000"/>
+      </w:rPr>
+      <w:pict w14:anchorId="362B32EE">
+        <v:shapetype id="_x0000_t75" coordsize="21600,21600" o:spt="75" o:preferrelative="t" path="m@4@5l@4@11@9@11@9@5xe" filled="f" stroked="f">
+          <v:stroke joinstyle="miter"/>
+          <v:formulas>
+            <v:f eqn="if lineDrawn pixelLineWidth 0"/>
+            <v:f eqn="sum @0 1 0"/>
+            <v:f eqn="sum 0 0 @1"/>
+            <v:f eqn="prod @2 1 2"/>
+            <v:f eqn="prod @3 21600 pixelWidth"/>
+            <v:f eqn="prod @3 21600 pixelHeight"/>
+            <v:f eqn="sum @0 0 1"/>
+            <v:f eqn="prod @6 1 2"/>
+            <v:f eqn="prod @7 21600 pixelWidth"/>
+            <v:f eqn="sum @8 21600 0"/>
+            <v:f eqn="prod @7 21600 pixelHeight"/>
+            <v:f eqn="sum @10 21600 0"/>
+          </v:formulas>
+          <v:path o:extrusionok="f" gradientshapeok="t" o:connecttype="rect"/>
+          <o:lock v:ext="edit" aspectratio="t"/>
+        </v:shapetype>
+        <v:shape id="_x0000_s1031" type="#_x0000_t75" alt="" style="position:absolute;margin-left:0;margin-top:0;width:522.85pt;height:536.45pt;z-index:-251652608;mso-position-horizontal:center;mso-position-horizontal-relative:margin;mso-position-vertical:center;mso-position-vertical-relative:margin">
+          <v:imagedata r:id="rId1" o:title="image6" gain="19661f" blacklevel="22938f"/>
+          <w10:wrap anchorx="margin" anchory="margin"/>
+        </v:shape>
+      </w:pict>
+    </w:r>
+    <w:r>
+      <w:rPr>
+        <w:noProof/>
+        <w:color w:val="000000"/>
+      </w:rPr>
+      <w:drawing>
+        <wp:inline distT="0" distB="0" distL="0" distR="0" wp14:anchorId="1248CC02" wp14:editId="0DC72AE4">
+          <wp:extent cx="2692323" cy="705622"/>
+          <wp:effectExtent l="0" t="0" r="0" b="0"/>
+          <wp:docPr id="1628761850" name="image1.png"/>
+          <wp:cNvGraphicFramePr/>
+          <a:graphic xmlns:a="http://schemas.openxmlformats.org/drawingml/2006/main">
+            <a:graphicData uri="http://schemas.openxmlformats.org/drawingml/2006/picture">
+              <pic:pic xmlns:pic="http://schemas.openxmlformats.org/drawingml/2006/picture">
+                <pic:nvPicPr>
+                  <pic:cNvPr id="0" name="image1.png"/>
+                  <pic:cNvPicPr preferRelativeResize="0"/>
+                </pic:nvPicPr>
+                <pic:blipFill>
+                  <a:blip r:embed="rId2"/>
+                  <a:srcRect/>
+                  <a:stretch>
+                    <a:fillRect/>
+                  </a:stretch>
+                </pic:blipFill>
+                <pic:spPr>
+                  <a:xfrm>
+                    <a:off x="0" y="0"/>
+                    <a:ext cx="2692323" cy="705622"/>
+                  </a:xfrm>
+                  <a:prstGeom prst="rect">
+                    <a:avLst/>
+                  </a:prstGeom>
+                  <a:ln/>
+                </pic:spPr>
+              </pic:pic>
+            </a:graphicData>
+          </a:graphic>
+        </wp:inline>
+      </w:drawing>
+    </w:r>
+  </w:p>
+  <w:p>
+    <w:pPr>
+      <w:pBdr>
+        <w:top w:val="nil"/>
+        <w:left w:val="nil"/>
+        <w:bottom w:val="nil"/>
+        <w:right w:val="nil"/>
+        <w:between w:val="nil"/>
+      </w:pBdr>
+      <w:tabs>
+        <w:tab w:val="center" w:pos="4252"/>
+        <w:tab w:val="right" w:pos="8504"/>
+      </w:tabs>
+      <w:spacing w:after="0" w:line="240" w:lineRule="auto"/>
+      <w:rPr>
+        <w:color w:val="000000"/>
+      </w:rPr>
+    </w:pPr>
+  </w:p>
+</w:hdr>
+</file>
+
+<file path=word/header6.xml><?xml version="1.0" encoding="utf-8"?>
+<w:hdr xmlns:wpc="http://schemas.microsoft.com/office/word/2010/wordprocessingCanvas" xmlns:cx="http://schemas.microsoft.com/office/drawing/2014/chartex" xmlns:cx1="http://schemas.microsoft.com/office/drawing/2015/9/8/chartex" xmlns:cx2="http://schemas.microsoft.com/office/drawing/2015/10/21/chartex" xmlns:cx3="http://schemas.microsoft.com/office/drawing/2016/5/9/chartex" xmlns:cx4="http://schemas.microsoft.com/office/drawing/2016/5/10/chartex" xmlns:cx5="http://schemas.microsoft.com/office/drawing/2016/5/11/chartex" xmlns:cx6="http://schemas.microsoft.com/office/drawing/2016/5/12/chartex" xmlns:cx7="http://schemas.microsoft.com/office/drawing/2016/5/13/chartex" xmlns:cx8="http://schemas.microsoft.com/office/drawing/2016/5/14/chartex" xmlns:mc="http://schemas.openxmlformats.org/markup-compatibility/2006" xmlns:aink="http://schemas.microsoft.com/office/drawing/2016/ink" xmlns:am3d="http://schemas.microsoft.com/office/drawing/2017/model3d" xmlns:o="urn:schemas-microsoft-com:office:office" xmlns:oel="http://schemas.microsoft.com/office/2019/extlst" xmlns:r="http://schemas.openxmlformats.org/officeDocument/2006/relationships" xmlns:m="http://schemas.openxmlformats.org/officeDocument/2006/math" xmlns:v="urn:schemas-microsoft-com:vml" xmlns:wp14="http://schemas.microsoft.com/office/word/2010/wordprocessingDrawing" xmlns:wp="http://schemas.openxmlformats.org/drawingml/2006/wordprocessingDrawing" xmlns:w10="urn:schemas-microsoft-com:office:word" xmlns:w="http://schemas.openxmlformats.org/wordprocessingml/2006/main" xmlns:w14="http://schemas.microsoft.com/office/word/2010/wordml" xmlns:w15="http://schemas.microsoft.com/office/word/2012/wordml" xmlns:w16cex="http://schemas.microsoft.com/office/word/2018/wordml/cex" xmlns:w16cid="http://schemas.microsoft.com/office/word/2016/wordml/cid" xmlns:w16="http://schemas.microsoft.com/office/word/2018/wordml" xmlns:w16du="http://schemas.microsoft.com/office/word/2023/wordml/word16du" xmlns:w16sdtdh="http://schemas.microsoft.com/office/word/2020/wordml/sdtdatahash" xmlns:w16se="http://schemas.microsoft.com/office/word/2015/wordml/symex" xmlns:wpg="http://schemas.microsoft.com/office/word/2010/wordprocessingGroup" xmlns:wpi="http://schemas.microsoft.com/office/word/2010/wordprocessingInk" xmlns:wne="http://schemas.microsoft.com/office/word/2006/wordml" xmlns:wps="http://schemas.microsoft.com/office/word/2010/wordprocessingShape" mc:Ignorable="w14 w15 w16se w16cid w16 w16cex w16sdtdh w16du wp14">
+  <w:p>
+    <w:pPr>
+      <w:pBdr>
+        <w:top w:val="nil"/>
+        <w:left w:val="nil"/>
+        <w:bottom w:val="nil"/>
+        <w:right w:val="nil"/>
+        <w:between w:val="nil"/>
+      </w:pBdr>
+      <w:tabs>
+        <w:tab w:val="center" w:pos="4252"/>
+        <w:tab w:val="right" w:pos="8504"/>
+      </w:tabs>
+      <w:spacing w:after="0" w:line="240" w:lineRule="auto"/>
+      <w:rPr>
+        <w:color w:val="000000"/>
+      </w:rPr>
+    </w:pPr>
+    <w:r>
+      <w:rPr>
+        <w:color w:val="000000"/>
+      </w:rPr>
+      <w:pict w14:anchorId="324DA250">
+        <v:shapetype id="_x0000_t75" coordsize="21600,21600" o:spt="75" o:preferrelative="t" path="m@4@5l@4@11@9@11@9@5xe" filled="f" stroked="f">
+          <v:stroke joinstyle="miter"/>
+          <v:formulas>
+            <v:f eqn="if lineDrawn pixelLineWidth 0"/>
+            <v:f eqn="sum @0 1 0"/>
+            <v:f eqn="sum 0 0 @1"/>
+            <v:f eqn="prod @2 1 2"/>
+            <v:f eqn="prod @3 21600 pixelWidth"/>
+            <v:f eqn="prod @3 21600 pixelHeight"/>
+            <v:f eqn="sum @0 0 1"/>
+            <v:f eqn="prod @6 1 2"/>
+            <v:f eqn="prod @7 21600 pixelWidth"/>
+            <v:f eqn="sum @8 21600 0"/>
+            <v:f eqn="prod @7 21600 pixelHeight"/>
+            <v:f eqn="sum @10 21600 0"/>
+          </v:formulas>
+          <v:path o:extrusionok="f" gradientshapeok="t" o:connecttype="rect"/>
+          <o:lock v:ext="edit" aspectratio="t"/>
+        </v:shapetype>
+        <v:shape id="_x0000_s1032" type="#_x0000_t75" alt="" style="position:absolute;margin-left:0;margin-top:0;width:522.85pt;height:536.45pt;z-index:-251651584;mso-position-horizontal:center;mso-position-horizontal-relative:margin;mso-position-vertical:center;mso-position-vertical-relative:margin">
+          <v:imagedata r:id="rId1" o:title="image6" gain="19661f" blacklevel="22938f"/>
+          <w10:wrap anchorx="margin" anchory="margin"/>
+        </v:shape>
+      </w:pict>
+    </w:r>
+  </w:p>
+</w:hdr>
+</file>
+
+<file path=word/header7.xml><?xml version="1.0" encoding="utf-8"?>
+<w:hdr xmlns:wpc="http://schemas.microsoft.com/office/word/2010/wordprocessingCanvas" xmlns:cx="http://schemas.microsoft.com/office/drawing/2014/chartex" xmlns:cx1="http://schemas.microsoft.com/office/drawing/2015/9/8/chartex" xmlns:cx2="http://schemas.microsoft.com/office/drawing/2015/10/21/chartex" xmlns:cx3="http://schemas.microsoft.com/office/drawing/2016/5/9/chartex" xmlns:cx4="http://schemas.microsoft.com/office/drawing/2016/5/10/chartex" xmlns:cx5="http://schemas.microsoft.com/office/drawing/2016/5/11/chartex" xmlns:cx6="http://schemas.microsoft.com/office/drawing/2016/5/12/chartex" xmlns:cx7="http://schemas.microsoft.com/office/drawing/2016/5/13/chartex" xmlns:cx8="http://schemas.microsoft.com/office/drawing/2016/5/14/chartex" xmlns:mc="http://schemas.openxmlformats.org/markup-compatibility/2006" xmlns:aink="http://schemas.microsoft.com/office/drawing/2016/ink" xmlns:am3d="http://schemas.microsoft.com/office/drawing/2017/model3d" xmlns:o="urn:schemas-microsoft-com:office:office" xmlns:oel="http://schemas.microsoft.com/office/2019/extlst" xmlns:r="http://schemas.openxmlformats.org/officeDocument/2006/relationships" xmlns:m="http://schemas.openxmlformats.org/officeDocument/2006/math" xmlns:v="urn:schemas-microsoft-com:vml" xmlns:wp14="http://schemas.microsoft.com/office/word/2010/wordprocessingDrawing" xmlns:wp="http://schemas.openxmlformats.org/drawingml/2006/wordprocessingDrawing" xmlns:w10="urn:schemas-microsoft-com:office:word" xmlns:w="http://schemas.openxmlformats.org/wordprocessingml/2006/main" xmlns:w14="http://schemas.microsoft.com/office/word/2010/wordml" xmlns:w15="http://schemas.microsoft.com/office/word/2012/wordml" xmlns:w16cex="http://schemas.microsoft.com/office/word/2018/wordml/cex" xmlns:w16cid="http://schemas.microsoft.com/office/word/2016/wordml/cid" xmlns:w16="http://schemas.microsoft.com/office/word/2018/wordml" xmlns:w16du="http://schemas.microsoft.com/office/word/2023/wordml/word16du" xmlns:w16sdtdh="http://schemas.microsoft.com/office/word/2020/wordml/sdtdatahash" xmlns:w16se="http://schemas.microsoft.com/office/word/2015/wordml/symex" xmlns:wpg="http://schemas.microsoft.com/office/word/2010/wordprocessingGroup" xmlns:wpi="http://schemas.microsoft.com/office/word/2010/wordprocessingInk" xmlns:wne="http://schemas.microsoft.com/office/word/2006/wordml" xmlns:wps="http://schemas.microsoft.com/office/word/2010/wordprocessingShape" mc:Ignorable="w14 w15 w16se w16cid w16 w16cex w16sdtdh w16du wp14">
   <w:p>
     <w:pPr>
       <w:pBdr>
@@ -6959,7 +7722,7 @@
           <v:path o:extrusionok="f" gradientshapeok="t" o:connecttype="rect"/>
           <o:lock v:ext="edit" aspectratio="t"/>
         </v:shapetype>
-        <v:shape id="WordPictureWatermark4" o:spid="_x0000_s2049" type="#_x0000_t75" alt="" style="position:absolute;margin-left:0;margin-top:0;width:522.85pt;height:536.45pt;z-index:-251655680;mso-position-horizontal:center;mso-position-horizontal-relative:margin;mso-position-vertical:center;mso-position-vertical-relative:margin">
+        <v:shape id="WordPictureWatermark4" o:spid="_x0000_s1025" type="#_x0000_t75" alt="" style="position:absolute;margin-left:0;margin-top:0;width:522.85pt;height:536.45pt;z-index:-251655680;mso-position-horizontal:center;mso-position-horizontal-relative:margin;mso-position-vertical:center;mso-position-vertical-relative:margin">
           <v:imagedata r:id="rId1" o:title="image6" gain="19661f" blacklevel="22938f"/>
           <w10:wrap anchorx="margin" anchory="margin"/>
         </v:shape>
@@ -6969,8 +7732,8 @@
 </w:hdr>
 </file>
 
-<file path=word/header5.xml><?xml version="1.0" encoding="utf-8"?>
-<w:hdr xmlns:wpc="http://schemas.microsoft.com/office/word/2010/wordprocessingCanvas" xmlns:cx="http://schemas.microsoft.com/office/drawing/2014/chartex" xmlns:cx1="http://schemas.microsoft.com/office/drawing/2015/9/8/chartex" xmlns:cx2="http://schemas.microsoft.com/office/drawing/2015/10/21/chartex" xmlns:cx3="http://schemas.microsoft.com/office/drawing/2016/5/9/chartex" xmlns:cx4="http://schemas.microsoft.com/office/drawing/2016/5/10/chartex" xmlns:cx5="http://schemas.microsoft.com/office/drawing/2016/5/11/chartex" xmlns:cx6="http://schemas.microsoft.com/office/drawing/2016/5/12/chartex" xmlns:cx7="http://schemas.microsoft.com/office/drawing/2016/5/13/chartex" xmlns:cx8="http://schemas.microsoft.com/office/drawing/2016/5/14/chartex" xmlns:mc="http://schemas.openxmlformats.org/markup-compatibility/2006" xmlns:aink="http://schemas.microsoft.com/office/drawing/2016/ink" xmlns:am3d="http://schemas.microsoft.com/office/drawing/2017/model3d" xmlns:o="urn:schemas-microsoft-com:office:office" xmlns:r="http://schemas.openxmlformats.org/officeDocument/2006/relationships" xmlns:m="http://schemas.openxmlformats.org/officeDocument/2006/math" xmlns:v="urn:schemas-microsoft-com:vml" xmlns:wp14="http://schemas.microsoft.com/office/word/2010/wordprocessingDrawing" xmlns:wp="http://schemas.openxmlformats.org/drawingml/2006/wordprocessingDrawing" xmlns:w10="urn:schemas-microsoft-com:office:word" xmlns:w="http://schemas.openxmlformats.org/wordprocessingml/2006/main" xmlns:w14="http://schemas.microsoft.com/office/word/2010/wordml" xmlns:w15="http://schemas.microsoft.com/office/word/2012/wordml" xmlns:w16cid="http://schemas.microsoft.com/office/word/2016/wordml/cid" xmlns:w16se="http://schemas.microsoft.com/office/word/2015/wordml/symex" xmlns:wpg="http://schemas.microsoft.com/office/word/2010/wordprocessingGroup" xmlns:wpi="http://schemas.microsoft.com/office/word/2010/wordprocessingInk" xmlns:wne="http://schemas.microsoft.com/office/word/2006/wordml" xmlns:wps="http://schemas.microsoft.com/office/word/2010/wordprocessingShape" mc:Ignorable="w14 w15 w16se w16cid wp14">
+<file path=word/header8.xml><?xml version="1.0" encoding="utf-8"?>
+<w:hdr xmlns:wpc="http://schemas.microsoft.com/office/word/2010/wordprocessingCanvas" xmlns:cx="http://schemas.microsoft.com/office/drawing/2014/chartex" xmlns:cx1="http://schemas.microsoft.com/office/drawing/2015/9/8/chartex" xmlns:cx2="http://schemas.microsoft.com/office/drawing/2015/10/21/chartex" xmlns:cx3="http://schemas.microsoft.com/office/drawing/2016/5/9/chartex" xmlns:cx4="http://schemas.microsoft.com/office/drawing/2016/5/10/chartex" xmlns:cx5="http://schemas.microsoft.com/office/drawing/2016/5/11/chartex" xmlns:cx6="http://schemas.microsoft.com/office/drawing/2016/5/12/chartex" xmlns:cx7="http://schemas.microsoft.com/office/drawing/2016/5/13/chartex" xmlns:cx8="http://schemas.microsoft.com/office/drawing/2016/5/14/chartex" xmlns:mc="http://schemas.openxmlformats.org/markup-compatibility/2006" xmlns:aink="http://schemas.microsoft.com/office/drawing/2016/ink" xmlns:am3d="http://schemas.microsoft.com/office/drawing/2017/model3d" xmlns:o="urn:schemas-microsoft-com:office:office" xmlns:oel="http://schemas.microsoft.com/office/2019/extlst" xmlns:r="http://schemas.openxmlformats.org/officeDocument/2006/relationships" xmlns:m="http://schemas.openxmlformats.org/officeDocument/2006/math" xmlns:v="urn:schemas-microsoft-com:vml" xmlns:wp14="http://schemas.microsoft.com/office/word/2010/wordprocessingDrawing" xmlns:wp="http://schemas.openxmlformats.org/drawingml/2006/wordprocessingDrawing" xmlns:w10="urn:schemas-microsoft-com:office:word" xmlns:w="http://schemas.openxmlformats.org/wordprocessingml/2006/main" xmlns:w14="http://schemas.microsoft.com/office/word/2010/wordml" xmlns:w15="http://schemas.microsoft.com/office/word/2012/wordml" xmlns:w16cex="http://schemas.microsoft.com/office/word/2018/wordml/cex" xmlns:w16cid="http://schemas.microsoft.com/office/word/2016/wordml/cid" xmlns:w16="http://schemas.microsoft.com/office/word/2018/wordml" xmlns:w16du="http://schemas.microsoft.com/office/word/2023/wordml/word16du" xmlns:w16sdtdh="http://schemas.microsoft.com/office/word/2020/wordml/sdtdatahash" xmlns:w16se="http://schemas.microsoft.com/office/word/2015/wordml/symex" xmlns:wpg="http://schemas.microsoft.com/office/word/2010/wordprocessingGroup" xmlns:wpi="http://schemas.microsoft.com/office/word/2010/wordprocessingInk" xmlns:wne="http://schemas.microsoft.com/office/word/2006/wordml" xmlns:wps="http://schemas.microsoft.com/office/word/2010/wordprocessingShape" mc:Ignorable="w14 w15 w16se w16cid w16 w16cex w16sdtdh w16du wp14">
   <w:p>
     <w:pPr>
       <w:pBdr>
@@ -7055,9 +7818,9 @@
             </wp:anchor>
           </w:drawing>
         </mc:Choice>
-        <mc:Fallback xmlns:w16sdtdh="http://schemas.microsoft.com/office/word/2020/wordml/sdtdatahash" xmlns:w16du="http://schemas.microsoft.com/office/word/2023/wordml/word16du" xmlns:w16="http://schemas.microsoft.com/office/word/2018/wordml" xmlns:w16cex="http://schemas.microsoft.com/office/word/2018/wordml/cex" xmlns:oel="http://schemas.microsoft.com/office/2019/extlst">
+        <mc:Fallback>
           <w:pict>
-            <v:rect w14:anchorId="77D5B573" id="Retângulo 1628761843" o:spid="_x0000_s1026" style="position:absolute;margin-left:233.05pt;margin-top:.6pt;width:284.25pt;height:56.25pt;z-index:251654656;visibility:visible;mso-wrap-style:square;mso-wrap-distance-left:9pt;mso-wrap-distance-top:3.6pt;mso-wrap-distance-right:9pt;mso-wrap-distance-bottom:3.6pt;mso-position-horizontal:right;mso-position-horizontal-relative:page;mso-position-vertical:absolute;mso-position-vertical-relative:text;v-text-anchor:top" o:gfxdata="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" stroked="f">
+            <v:rect w14:anchorId="77D5B573" id="Retângulo 1628761843" o:spid="_x0000_s1027" style="position:absolute;margin-left:233.05pt;margin-top:.6pt;width:284.25pt;height:56.25pt;z-index:251654656;visibility:visible;mso-wrap-style:square;mso-wrap-distance-left:9pt;mso-wrap-distance-top:3.6pt;mso-wrap-distance-right:9pt;mso-wrap-distance-bottom:3.6pt;mso-position-horizontal:right;mso-position-horizontal-relative:page;mso-position-vertical:absolute;mso-position-vertical-relative:text;v-text-anchor:top" o:gfxdata="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" stroked="f">
               <v:textbox inset="2.53958mm,1.2694mm,2.53958mm,1.2694mm">
                 <w:txbxContent>
                   <w:p>
@@ -7106,7 +7869,7 @@
           <v:path o:extrusionok="f" gradientshapeok="t" o:connecttype="rect"/>
           <o:lock v:ext="edit" aspectratio="t"/>
         </v:shapetype>
-        <v:shape id="WordPictureWatermark3" o:spid="_x0000_s2051" type="#_x0000_t75" alt="" style="position:absolute;margin-left:0;margin-top:0;width:522.85pt;height:536.45pt;z-index:-251657728;mso-position-horizontal:center;mso-position-horizontal-relative:margin;mso-position-vertical:center;mso-position-vertical-relative:margin">
+        <v:shape id="WordPictureWatermark3" o:spid="_x0000_s1027" type="#_x0000_t75" alt="" style="position:absolute;margin-left:0;margin-top:0;width:522.85pt;height:536.45pt;z-index:-251657728;mso-position-horizontal:center;mso-position-horizontal-relative:margin;mso-position-vertical:center;mso-position-vertical-relative:margin">
           <v:imagedata r:id="rId1" o:title="image6" gain="19661f" blacklevel="22938f"/>
           <w10:wrap anchorx="margin" anchory="margin"/>
         </v:shape>
@@ -7121,7 +7884,7 @@
         <wp:inline distT="0" distB="0" distL="0" distR="0" wp14:anchorId="3B527797" wp14:editId="46864197">
           <wp:extent cx="2692323" cy="705622"/>
           <wp:effectExtent l="0" t="0" r="0" b="0"/>
-          <wp:docPr id="1628761850" name="image1.png"/>
+          <wp:docPr id="633763114" name="image1.png"/>
           <wp:cNvGraphicFramePr/>
           <a:graphic xmlns:a="http://schemas.openxmlformats.org/drawingml/2006/main">
             <a:graphicData uri="http://schemas.openxmlformats.org/drawingml/2006/picture">
@@ -7176,8 +7939,8 @@
 </w:hdr>
 </file>
 
-<file path=word/header6.xml><?xml version="1.0" encoding="utf-8"?>
-<w:hdr xmlns:wpc="http://schemas.microsoft.com/office/word/2010/wordprocessingCanvas" xmlns:cx="http://schemas.microsoft.com/office/drawing/2014/chartex" xmlns:cx1="http://schemas.microsoft.com/office/drawing/2015/9/8/chartex" xmlns:cx2="http://schemas.microsoft.com/office/drawing/2015/10/21/chartex" xmlns:cx3="http://schemas.microsoft.com/office/drawing/2016/5/9/chartex" xmlns:cx4="http://schemas.microsoft.com/office/drawing/2016/5/10/chartex" xmlns:cx5="http://schemas.microsoft.com/office/drawing/2016/5/11/chartex" xmlns:cx6="http://schemas.microsoft.com/office/drawing/2016/5/12/chartex" xmlns:cx7="http://schemas.microsoft.com/office/drawing/2016/5/13/chartex" xmlns:cx8="http://schemas.microsoft.com/office/drawing/2016/5/14/chartex" xmlns:mc="http://schemas.openxmlformats.org/markup-compatibility/2006" xmlns:aink="http://schemas.microsoft.com/office/drawing/2016/ink" xmlns:am3d="http://schemas.microsoft.com/office/drawing/2017/model3d" xmlns:o="urn:schemas-microsoft-com:office:office" xmlns:r="http://schemas.openxmlformats.org/officeDocument/2006/relationships" xmlns:m="http://schemas.openxmlformats.org/officeDocument/2006/math" xmlns:v="urn:schemas-microsoft-com:vml" xmlns:wp14="http://schemas.microsoft.com/office/word/2010/wordprocessingDrawing" xmlns:wp="http://schemas.openxmlformats.org/drawingml/2006/wordprocessingDrawing" xmlns:w10="urn:schemas-microsoft-com:office:word" xmlns:w="http://schemas.openxmlformats.org/wordprocessingml/2006/main" xmlns:w14="http://schemas.microsoft.com/office/word/2010/wordml" xmlns:w15="http://schemas.microsoft.com/office/word/2012/wordml" xmlns:w16cid="http://schemas.microsoft.com/office/word/2016/wordml/cid" xmlns:w16se="http://schemas.microsoft.com/office/word/2015/wordml/symex" xmlns:wpg="http://schemas.microsoft.com/office/word/2010/wordprocessingGroup" xmlns:wpi="http://schemas.microsoft.com/office/word/2010/wordprocessingInk" xmlns:wne="http://schemas.microsoft.com/office/word/2006/wordml" xmlns:wps="http://schemas.microsoft.com/office/word/2010/wordprocessingShape" mc:Ignorable="w14 w15 w16se w16cid wp14">
+<file path=word/header9.xml><?xml version="1.0" encoding="utf-8"?>
+<w:hdr xmlns:wpc="http://schemas.microsoft.com/office/word/2010/wordprocessingCanvas" xmlns:cx="http://schemas.microsoft.com/office/drawing/2014/chartex" xmlns:cx1="http://schemas.microsoft.com/office/drawing/2015/9/8/chartex" xmlns:cx2="http://schemas.microsoft.com/office/drawing/2015/10/21/chartex" xmlns:cx3="http://schemas.microsoft.com/office/drawing/2016/5/9/chartex" xmlns:cx4="http://schemas.microsoft.com/office/drawing/2016/5/10/chartex" xmlns:cx5="http://schemas.microsoft.com/office/drawing/2016/5/11/chartex" xmlns:cx6="http://schemas.microsoft.com/office/drawing/2016/5/12/chartex" xmlns:cx7="http://schemas.microsoft.com/office/drawing/2016/5/13/chartex" xmlns:cx8="http://schemas.microsoft.com/office/drawing/2016/5/14/chartex" xmlns:mc="http://schemas.openxmlformats.org/markup-compatibility/2006" xmlns:aink="http://schemas.microsoft.com/office/drawing/2016/ink" xmlns:am3d="http://schemas.microsoft.com/office/drawing/2017/model3d" xmlns:o="urn:schemas-microsoft-com:office:office" xmlns:oel="http://schemas.microsoft.com/office/2019/extlst" xmlns:r="http://schemas.openxmlformats.org/officeDocument/2006/relationships" xmlns:m="http://schemas.openxmlformats.org/officeDocument/2006/math" xmlns:v="urn:schemas-microsoft-com:vml" xmlns:wp14="http://schemas.microsoft.com/office/word/2010/wordprocessingDrawing" xmlns:wp="http://schemas.openxmlformats.org/drawingml/2006/wordprocessingDrawing" xmlns:w10="urn:schemas-microsoft-com:office:word" xmlns:w="http://schemas.openxmlformats.org/wordprocessingml/2006/main" xmlns:w14="http://schemas.microsoft.com/office/word/2010/wordml" xmlns:w15="http://schemas.microsoft.com/office/word/2012/wordml" xmlns:w16cex="http://schemas.microsoft.com/office/word/2018/wordml/cex" xmlns:w16cid="http://schemas.microsoft.com/office/word/2016/wordml/cid" xmlns:w16="http://schemas.microsoft.com/office/word/2018/wordml" xmlns:w16du="http://schemas.microsoft.com/office/word/2023/wordml/word16du" xmlns:w16sdtdh="http://schemas.microsoft.com/office/word/2020/wordml/sdtdatahash" xmlns:w16se="http://schemas.microsoft.com/office/word/2015/wordml/symex" xmlns:wpg="http://schemas.microsoft.com/office/word/2010/wordprocessingGroup" xmlns:wpi="http://schemas.microsoft.com/office/word/2010/wordprocessingInk" xmlns:wne="http://schemas.microsoft.com/office/word/2006/wordml" xmlns:wps="http://schemas.microsoft.com/office/word/2010/wordprocessingShape" mc:Ignorable="w14 w15 w16se w16cid w16 w16cex w16sdtdh w16du wp14">
   <w:p>
     <w:pPr>
       <w:pBdr>
@@ -7220,7 +7983,7 @@
           <v:path o:extrusionok="f" gradientshapeok="t" o:connecttype="rect"/>
           <o:lock v:ext="edit" aspectratio="t"/>
         </v:shapetype>
-        <v:shape id="WordPictureWatermark2" o:spid="_x0000_s2050" type="#_x0000_t75" alt="" style="position:absolute;margin-left:0;margin-top:0;width:522.85pt;height:536.45pt;z-index:-251656704;mso-position-horizontal:center;mso-position-horizontal-relative:margin;mso-position-vertical:center;mso-position-vertical-relative:margin">
+        <v:shape id="WordPictureWatermark2" o:spid="_x0000_s1026" type="#_x0000_t75" alt="" style="position:absolute;margin-left:0;margin-top:0;width:522.85pt;height:536.45pt;z-index:-251656704;mso-position-horizontal:center;mso-position-horizontal-relative:margin;mso-position-vertical:center;mso-position-vertical-relative:margin">
           <v:imagedata r:id="rId1" o:title="image6" gain="19661f" blacklevel="22938f"/>
           <w10:wrap anchorx="margin" anchory="margin"/>
         </v:shape>
@@ -7231,7 +7994,7 @@
 </file>
 
 <file path=word/numbering.xml><?xml version="1.0" encoding="utf-8"?>
-<w:numbering xmlns:wpc="http://schemas.microsoft.com/office/word/2010/wordprocessingCanvas" xmlns:cx="http://schemas.microsoft.com/office/drawing/2014/chartex" xmlns:cx1="http://schemas.microsoft.com/office/drawing/2015/9/8/chartex" xmlns:cx2="http://schemas.microsoft.com/office/drawing/2015/10/21/chartex" xmlns:cx3="http://schemas.microsoft.com/office/drawing/2016/5/9/chartex" xmlns:cx4="http://schemas.microsoft.com/office/drawing/2016/5/10/chartex" xmlns:cx5="http://schemas.microsoft.com/office/drawing/2016/5/11/chartex" xmlns:cx6="http://schemas.microsoft.com/office/drawing/2016/5/12/chartex" xmlns:cx7="http://schemas.microsoft.com/office/drawing/2016/5/13/chartex" xmlns:cx8="http://schemas.microsoft.com/office/drawing/2016/5/14/chartex" xmlns:mc="http://schemas.openxmlformats.org/markup-compatibility/2006" xmlns:aink="http://schemas.microsoft.com/office/drawing/2016/ink" xmlns:am3d="http://schemas.microsoft.com/office/drawing/2017/model3d" xmlns:o="urn:schemas-microsoft-com:office:office" xmlns:r="http://schemas.openxmlformats.org/officeDocument/2006/relationships" xmlns:m="http://schemas.openxmlformats.org/officeDocument/2006/math" xmlns:v="urn:schemas-microsoft-com:vml" xmlns:wp14="http://schemas.microsoft.com/office/word/2010/wordprocessingDrawing" xmlns:wp="http://schemas.openxmlformats.org/drawingml/2006/wordprocessingDrawing" xmlns:w10="urn:schemas-microsoft-com:office:word" xmlns:w="http://schemas.openxmlformats.org/wordprocessingml/2006/main" xmlns:w14="http://schemas.microsoft.com/office/word/2010/wordml" xmlns:w15="http://schemas.microsoft.com/office/word/2012/wordml" xmlns:w16cid="http://schemas.microsoft.com/office/word/2016/wordml/cid" xmlns:w16se="http://schemas.microsoft.com/office/word/2015/wordml/symex" xmlns:wpg="http://schemas.microsoft.com/office/word/2010/wordprocessingGroup" xmlns:wpi="http://schemas.microsoft.com/office/word/2010/wordprocessingInk" xmlns:wne="http://schemas.microsoft.com/office/word/2006/wordml" xmlns:wps="http://schemas.microsoft.com/office/word/2010/wordprocessingShape" mc:Ignorable="w14 w15 w16se w16cid wp14">
+<w:numbering xmlns:wpc="http://schemas.microsoft.com/office/word/2010/wordprocessingCanvas" xmlns:cx="http://schemas.microsoft.com/office/drawing/2014/chartex" xmlns:cx1="http://schemas.microsoft.com/office/drawing/2015/9/8/chartex" xmlns:cx2="http://schemas.microsoft.com/office/drawing/2015/10/21/chartex" xmlns:cx3="http://schemas.microsoft.com/office/drawing/2016/5/9/chartex" xmlns:cx4="http://schemas.microsoft.com/office/drawing/2016/5/10/chartex" xmlns:cx5="http://schemas.microsoft.com/office/drawing/2016/5/11/chartex" xmlns:cx6="http://schemas.microsoft.com/office/drawing/2016/5/12/chartex" xmlns:cx7="http://schemas.microsoft.com/office/drawing/2016/5/13/chartex" xmlns:cx8="http://schemas.microsoft.com/office/drawing/2016/5/14/chartex" xmlns:mc="http://schemas.openxmlformats.org/markup-compatibility/2006" xmlns:aink="http://schemas.microsoft.com/office/drawing/2016/ink" xmlns:am3d="http://schemas.microsoft.com/office/drawing/2017/model3d" xmlns:o="urn:schemas-microsoft-com:office:office" xmlns:oel="http://schemas.microsoft.com/office/2019/extlst" xmlns:r="http://schemas.openxmlformats.org/officeDocument/2006/relationships" xmlns:m="http://schemas.openxmlformats.org/officeDocument/2006/math" xmlns:v="urn:schemas-microsoft-com:vml" xmlns:wp14="http://schemas.microsoft.com/office/word/2010/wordprocessingDrawing" xmlns:wp="http://schemas.openxmlformats.org/drawingml/2006/wordprocessingDrawing" xmlns:w10="urn:schemas-microsoft-com:office:word" xmlns:w="http://schemas.openxmlformats.org/wordprocessingml/2006/main" xmlns:w14="http://schemas.microsoft.com/office/word/2010/wordml" xmlns:w15="http://schemas.microsoft.com/office/word/2012/wordml" xmlns:w16cex="http://schemas.microsoft.com/office/word/2018/wordml/cex" xmlns:w16cid="http://schemas.microsoft.com/office/word/2016/wordml/cid" xmlns:w16="http://schemas.microsoft.com/office/word/2018/wordml" xmlns:w16du="http://schemas.microsoft.com/office/word/2023/wordml/word16du" xmlns:w16sdtdh="http://schemas.microsoft.com/office/word/2020/wordml/sdtdatahash" xmlns:w16se="http://schemas.microsoft.com/office/word/2015/wordml/symex" xmlns:wpg="http://schemas.microsoft.com/office/word/2010/wordprocessingGroup" xmlns:wpi="http://schemas.microsoft.com/office/word/2010/wordprocessingInk" xmlns:wne="http://schemas.microsoft.com/office/word/2006/wordml" xmlns:wps="http://schemas.microsoft.com/office/word/2010/wordprocessingShape" mc:Ignorable="w14 w15 w16se w16cid w16 w16cex w16sdtdh w16du wp14">
   <w:abstractNum w:abstractNumId="0" w15:restartNumberingAfterBreak="0">
     <w:nsid w:val="04B96CD5"/>
     <w:multiLevelType w:val="multilevel"/>
@@ -8446,44 +9209,44 @@
       </w:rPr>
     </w:lvl>
   </w:abstractNum>
-  <w:num w:numId="1">
+  <w:num w:numId="1" w16cid:durableId="782924585">
     <w:abstractNumId w:val="3"/>
   </w:num>
-  <w:num w:numId="2">
+  <w:num w:numId="2" w16cid:durableId="1362318877">
     <w:abstractNumId w:val="9"/>
   </w:num>
-  <w:num w:numId="3">
+  <w:num w:numId="3" w16cid:durableId="877082718">
     <w:abstractNumId w:val="1"/>
   </w:num>
-  <w:num w:numId="4">
+  <w:num w:numId="4" w16cid:durableId="1508910470">
     <w:abstractNumId w:val="4"/>
   </w:num>
-  <w:num w:numId="5">
+  <w:num w:numId="5" w16cid:durableId="2100788310">
     <w:abstractNumId w:val="0"/>
   </w:num>
-  <w:num w:numId="6">
+  <w:num w:numId="6" w16cid:durableId="1736004253">
     <w:abstractNumId w:val="8"/>
   </w:num>
-  <w:num w:numId="7">
+  <w:num w:numId="7" w16cid:durableId="2136488115">
     <w:abstractNumId w:val="5"/>
   </w:num>
-  <w:num w:numId="8">
+  <w:num w:numId="8" w16cid:durableId="1156916248">
     <w:abstractNumId w:val="6"/>
   </w:num>
-  <w:num w:numId="9">
+  <w:num w:numId="9" w16cid:durableId="1651012876">
     <w:abstractNumId w:val="7"/>
   </w:num>
-  <w:num w:numId="10">
+  <w:num w:numId="10" w16cid:durableId="465314026">
     <w:abstractNumId w:val="10"/>
   </w:num>
-  <w:num w:numId="11">
+  <w:num w:numId="11" w16cid:durableId="160242283">
     <w:abstractNumId w:val="2"/>
   </w:num>
 </w:numbering>
 </file>
 
 <file path=word/styles.xml><?xml version="1.0" encoding="utf-8"?>
-<w:styles xmlns:mc="http://schemas.openxmlformats.org/markup-compatibility/2006" xmlns:r="http://schemas.openxmlformats.org/officeDocument/2006/relationships" xmlns:w="http://schemas.openxmlformats.org/wordprocessingml/2006/main" xmlns:w14="http://schemas.microsoft.com/office/word/2010/wordml" xmlns:w15="http://schemas.microsoft.com/office/word/2012/wordml" xmlns:w16cid="http://schemas.microsoft.com/office/word/2016/wordml/cid" xmlns:w16se="http://schemas.microsoft.com/office/word/2015/wordml/symex" mc:Ignorable="w14 w15 w16se w16cid">
+<w:styles xmlns:mc="http://schemas.openxmlformats.org/markup-compatibility/2006" xmlns:r="http://schemas.openxmlformats.org/officeDocument/2006/relationships" xmlns:w="http://schemas.openxmlformats.org/wordprocessingml/2006/main" xmlns:w14="http://schemas.microsoft.com/office/word/2010/wordml" xmlns:w15="http://schemas.microsoft.com/office/word/2012/wordml" xmlns:w16cex="http://schemas.microsoft.com/office/word/2018/wordml/cex" xmlns:w16cid="http://schemas.microsoft.com/office/word/2016/wordml/cid" xmlns:w16="http://schemas.microsoft.com/office/word/2018/wordml" xmlns:w16du="http://schemas.microsoft.com/office/word/2023/wordml/word16du" xmlns:w16sdtdh="http://schemas.microsoft.com/office/word/2020/wordml/sdtdatahash" xmlns:w16se="http://schemas.microsoft.com/office/word/2015/wordml/symex" mc:Ignorable="w14 w15 w16se w16cid w16 w16cex w16sdtdh w16du">
   <w:docDefaults>
     <w:rPrDefault>
       <w:rPr>
@@ -8499,7 +9262,7 @@
       </w:pPr>
     </w:pPrDefault>
   </w:docDefaults>
-  <w:latentStyles w:defLockedState="0" w:defUIPriority="99" w:defSemiHidden="0" w:defUnhideWhenUsed="0" w:defQFormat="0" w:count="375">
+  <w:latentStyles w:defLockedState="0" w:defUIPriority="99" w:defSemiHidden="0" w:defUnhideWhenUsed="0" w:defQFormat="0" w:count="376">
     <w:lsdException w:name="Normal" w:uiPriority="0" w:qFormat="1"/>
     <w:lsdException w:name="heading 1" w:uiPriority="9" w:qFormat="1"/>
     <w:lsdException w:name="heading 2" w:semiHidden="1" w:uiPriority="9" w:unhideWhenUsed="1" w:qFormat="1"/>
@@ -8875,6 +9638,7 @@
     <w:lsdException w:name="Smart Hyperlink" w:semiHidden="1" w:unhideWhenUsed="1"/>
     <w:lsdException w:name="Hashtag" w:semiHidden="1" w:unhideWhenUsed="1"/>
     <w:lsdException w:name="Unresolved Mention" w:semiHidden="1" w:unhideWhenUsed="1"/>
+    <w:lsdException w:name="Smart Link" w:semiHidden="1" w:unhideWhenUsed="1"/>
   </w:latentStyles>
   <w:style w:type="paragraph" w:default="1" w:styleId="Normal">
     <w:name w:val="Normal"/>

</xml_diff>

<commit_message>
Atualização de comportamente organizacional, adição de mais 2 referências
</commit_message>
<xml_diff>
--- a/Projeto Integrador I - Empresa BeeYou.docx
+++ b/Projeto Integrador I - Empresa BeeYou.docx
@@ -172,138 +172,173 @@
           <w:sz w:val="32"/>
           <w:szCs w:val="32"/>
         </w:rPr>
-        <w:t>Bee You</w:t>
-      </w:r>
-    </w:p>
-    <w:p>
-      <w:pPr>
-        <w:jc w:val="center"/>
-        <w:rPr>
-          <w:sz w:val="32"/>
-          <w:szCs w:val="32"/>
-        </w:rPr>
-      </w:pPr>
-      <w:r>
-        <w:rPr>
-          <w:sz w:val="32"/>
-          <w:szCs w:val="32"/>
-        </w:rPr>
-        <w:t xml:space="preserve">Abner Hideki de Carvalho </w:t>
-      </w:r>
-    </w:p>
-    <w:p>
-      <w:pPr>
-        <w:jc w:val="center"/>
-        <w:rPr>
-          <w:sz w:val="32"/>
-          <w:szCs w:val="32"/>
-        </w:rPr>
-      </w:pPr>
-      <w:r>
-        <w:rPr>
-          <w:sz w:val="32"/>
-          <w:szCs w:val="32"/>
-        </w:rPr>
-        <w:t>Adriana Cristina Graciano Lopes</w:t>
-      </w:r>
-    </w:p>
-    <w:p>
-      <w:pPr>
-        <w:jc w:val="center"/>
-        <w:rPr>
-          <w:sz w:val="32"/>
-          <w:szCs w:val="32"/>
-        </w:rPr>
-      </w:pPr>
-      <w:r>
-        <w:rPr>
-          <w:sz w:val="32"/>
-          <w:szCs w:val="32"/>
-        </w:rPr>
-        <w:t xml:space="preserve">Arthur Nunes dos Santos </w:t>
-      </w:r>
-    </w:p>
-    <w:p>
-      <w:pPr>
-        <w:jc w:val="center"/>
-        <w:rPr>
-          <w:sz w:val="32"/>
-          <w:szCs w:val="32"/>
-        </w:rPr>
-      </w:pPr>
-      <w:r>
-        <w:rPr>
-          <w:sz w:val="32"/>
-          <w:szCs w:val="32"/>
-        </w:rPr>
-        <w:t>Caio Corrá</w:t>
-      </w:r>
-    </w:p>
-    <w:p>
-      <w:pPr>
-        <w:jc w:val="center"/>
-        <w:rPr>
-          <w:sz w:val="32"/>
-          <w:szCs w:val="32"/>
-        </w:rPr>
-      </w:pPr>
-      <w:r>
-        <w:rPr>
-          <w:sz w:val="32"/>
-          <w:szCs w:val="32"/>
-        </w:rPr>
-        <w:t>Giovana Perugini Guenka</w:t>
-      </w:r>
-    </w:p>
-    <w:p>
-      <w:pPr>
-        <w:jc w:val="center"/>
-        <w:rPr>
-          <w:sz w:val="32"/>
-          <w:szCs w:val="32"/>
-        </w:rPr>
-      </w:pPr>
-      <w:r>
-        <w:rPr>
-          <w:sz w:val="32"/>
-          <w:szCs w:val="32"/>
-        </w:rPr>
-        <w:t>Jonathan Chaves do Amaral</w:t>
-      </w:r>
-    </w:p>
-    <w:p>
-      <w:pPr>
-        <w:jc w:val="center"/>
-        <w:rPr>
-          <w:sz w:val="32"/>
-          <w:szCs w:val="32"/>
-        </w:rPr>
-      </w:pPr>
-    </w:p>
-    <w:p>
-      <w:pPr>
-        <w:jc w:val="center"/>
-        <w:rPr>
-          <w:sz w:val="32"/>
-          <w:szCs w:val="32"/>
-        </w:rPr>
-      </w:pPr>
-    </w:p>
-    <w:p>
-      <w:pPr>
-        <w:jc w:val="center"/>
+        <w:t xml:space="preserve">Bee </w:t>
+      </w:r>
+      <w:proofErr w:type="spellStart"/>
+      <w:r>
         <w:rPr>
           <w:b/>
           <w:sz w:val="32"/>
           <w:szCs w:val="32"/>
         </w:rPr>
-      </w:pPr>
-      <w:r>
+        <w:t>You</w:t>
+      </w:r>
+      <w:proofErr w:type="spellEnd"/>
+    </w:p>
+    <w:p>
+      <w:pPr>
+        <w:jc w:val="center"/>
         <w:rPr>
           <w:sz w:val="32"/>
           <w:szCs w:val="32"/>
         </w:rPr>
-        <w:t>Versão: 1.1 – Fev/2024</w:t>
+      </w:pPr>
+      <w:r>
+        <w:rPr>
+          <w:sz w:val="32"/>
+          <w:szCs w:val="32"/>
+        </w:rPr>
+        <w:t xml:space="preserve">Abner Hideki de Carvalho </w:t>
+      </w:r>
+    </w:p>
+    <w:p>
+      <w:pPr>
+        <w:jc w:val="center"/>
+        <w:rPr>
+          <w:sz w:val="32"/>
+          <w:szCs w:val="32"/>
+        </w:rPr>
+      </w:pPr>
+      <w:r>
+        <w:rPr>
+          <w:sz w:val="32"/>
+          <w:szCs w:val="32"/>
+        </w:rPr>
+        <w:t>Adriana Cristina Graciano Lopes</w:t>
+      </w:r>
+    </w:p>
+    <w:p>
+      <w:pPr>
+        <w:jc w:val="center"/>
+        <w:rPr>
+          <w:sz w:val="32"/>
+          <w:szCs w:val="32"/>
+        </w:rPr>
+      </w:pPr>
+      <w:r>
+        <w:rPr>
+          <w:sz w:val="32"/>
+          <w:szCs w:val="32"/>
+        </w:rPr>
+        <w:t xml:space="preserve">Arthur Nunes dos Santos </w:t>
+      </w:r>
+    </w:p>
+    <w:p>
+      <w:pPr>
+        <w:jc w:val="center"/>
+        <w:rPr>
+          <w:sz w:val="32"/>
+          <w:szCs w:val="32"/>
+        </w:rPr>
+      </w:pPr>
+      <w:r>
+        <w:rPr>
+          <w:sz w:val="32"/>
+          <w:szCs w:val="32"/>
+        </w:rPr>
+        <w:t xml:space="preserve">Caio </w:t>
+      </w:r>
+      <w:proofErr w:type="spellStart"/>
+      <w:r>
+        <w:rPr>
+          <w:sz w:val="32"/>
+          <w:szCs w:val="32"/>
+        </w:rPr>
+        <w:t>Corrá</w:t>
+      </w:r>
+      <w:proofErr w:type="spellEnd"/>
+    </w:p>
+    <w:p>
+      <w:pPr>
+        <w:jc w:val="center"/>
+        <w:rPr>
+          <w:sz w:val="32"/>
+          <w:szCs w:val="32"/>
+        </w:rPr>
+      </w:pPr>
+      <w:r>
+        <w:rPr>
+          <w:sz w:val="32"/>
+          <w:szCs w:val="32"/>
+        </w:rPr>
+        <w:t>Giovana Perugini Guenka</w:t>
+      </w:r>
+    </w:p>
+    <w:p>
+      <w:pPr>
+        <w:jc w:val="center"/>
+        <w:rPr>
+          <w:sz w:val="32"/>
+          <w:szCs w:val="32"/>
+        </w:rPr>
+      </w:pPr>
+      <w:r>
+        <w:rPr>
+          <w:sz w:val="32"/>
+          <w:szCs w:val="32"/>
+        </w:rPr>
+        <w:t>Jonathan Chaves do Amaral</w:t>
+      </w:r>
+    </w:p>
+    <w:p>
+      <w:pPr>
+        <w:jc w:val="center"/>
+        <w:rPr>
+          <w:sz w:val="32"/>
+          <w:szCs w:val="32"/>
+        </w:rPr>
+      </w:pPr>
+    </w:p>
+    <w:p>
+      <w:pPr>
+        <w:jc w:val="center"/>
+        <w:rPr>
+          <w:sz w:val="32"/>
+          <w:szCs w:val="32"/>
+        </w:rPr>
+      </w:pPr>
+    </w:p>
+    <w:p>
+      <w:pPr>
+        <w:jc w:val="center"/>
+        <w:rPr>
+          <w:b/>
+          <w:sz w:val="32"/>
+          <w:szCs w:val="32"/>
+        </w:rPr>
+      </w:pPr>
+      <w:r>
+        <w:rPr>
+          <w:sz w:val="32"/>
+          <w:szCs w:val="32"/>
+        </w:rPr>
+        <w:t xml:space="preserve">Versão: 1.1 – </w:t>
+      </w:r>
+      <w:proofErr w:type="spellStart"/>
+      <w:r>
+        <w:rPr>
+          <w:sz w:val="32"/>
+          <w:szCs w:val="32"/>
+        </w:rPr>
+        <w:t>Fev</w:t>
+      </w:r>
+      <w:proofErr w:type="spellEnd"/>
+      <w:r>
+        <w:rPr>
+          <w:sz w:val="32"/>
+          <w:szCs w:val="32"/>
+        </w:rPr>
+        <w:t>/2024</w:t>
       </w:r>
     </w:p>
     <w:p>
@@ -507,8 +542,9 @@
           <w:sz w:val="18"/>
           <w:szCs w:val="18"/>
         </w:rPr>
-        <w:t>Figura 1- Logotipo da BeeYou</w:t>
-      </w:r>
+        <w:t xml:space="preserve">Figura 1- Logotipo da </w:t>
+      </w:r>
+      <w:proofErr w:type="spellStart"/>
       <w:r>
         <w:rPr>
           <w:i/>
@@ -516,6 +552,16 @@
           <w:sz w:val="18"/>
           <w:szCs w:val="18"/>
         </w:rPr>
+        <w:t>BeeYou</w:t>
+      </w:r>
+      <w:proofErr w:type="spellEnd"/>
+      <w:r>
+        <w:rPr>
+          <w:i/>
+          <w:color w:val="0E2841"/>
+          <w:sz w:val="18"/>
+          <w:szCs w:val="18"/>
+        </w:rPr>
         <w:br/>
         <w:t>Fonte: De autoria própria</w:t>
       </w:r>
@@ -530,15 +576,47 @@
         <w:jc w:val="both"/>
       </w:pPr>
       <w:r>
-        <w:t>A empresa BeeYou nasce de um propósito compartilhado por diversas pessoas: a autenticidade. Criada sob o princípio de exaltar a beleza única e inovar a produção de esmaltes e batons, a BeeYou tem como objetivo proporcionar experiências acessíveis de luxo, criatividade, bem-estar como acessório de moda, identidade e personalidade própria àquelas pessoas que desejam criar suas próprias cores e tonalidades.</w:t>
-      </w:r>
-    </w:p>
-    <w:p>
-      <w:pPr>
-        <w:jc w:val="both"/>
-      </w:pPr>
-      <w:r>
-        <w:t xml:space="preserve">A BeeYou conta com uma loja virtual e seu centro de fabricação fica localizado no interior do estado de São Paulo, na cidade de Votorantim, e destaca-se não somente pela inovação e qualidade de produtos, e sim por proporcionar o desenvolvimento das cores e tonalidades de acordo com o desejo e as particularidades de cada cliente. Outros pilares importantes para a empresa são a sustentabilidade e o respeito pelos animais, por isso a BeeYou oferece formulações veganas </w:t>
+        <w:t xml:space="preserve">A empresa </w:t>
+      </w:r>
+      <w:proofErr w:type="spellStart"/>
+      <w:r>
+        <w:t>BeeYou</w:t>
+      </w:r>
+      <w:proofErr w:type="spellEnd"/>
+      <w:r>
+        <w:t xml:space="preserve"> nasce de um propósito compartilhado por diversas pessoas: a autenticidade. Criada sob o princípio de exaltar a beleza única e inovar a produção de esmaltes e batons, a </w:t>
+      </w:r>
+      <w:proofErr w:type="spellStart"/>
+      <w:r>
+        <w:t>BeeYou</w:t>
+      </w:r>
+      <w:proofErr w:type="spellEnd"/>
+      <w:r>
+        <w:t xml:space="preserve"> tem como objetivo proporcionar experiências acessíveis de luxo, criatividade, bem-estar como acessório de moda, identidade e personalidade própria àquelas pessoas que desejam criar suas próprias cores e tonalidades.</w:t>
+      </w:r>
+    </w:p>
+    <w:p>
+      <w:pPr>
+        <w:jc w:val="both"/>
+      </w:pPr>
+      <w:r>
+        <w:t xml:space="preserve">A </w:t>
+      </w:r>
+      <w:proofErr w:type="spellStart"/>
+      <w:r>
+        <w:t>BeeYou</w:t>
+      </w:r>
+      <w:proofErr w:type="spellEnd"/>
+      <w:r>
+        <w:t xml:space="preserve"> conta com uma loja virtual e seu centro de fabricação fica localizado no interior do estado de São Paulo, na cidade de Votorantim, e destaca-se não somente pela inovação e qualidade de produtos, e sim por proporcionar o desenvolvimento das cores e tonalidades de acordo com o desejo e as particularidades de cada cliente. Outros pilares importantes para a empresa são a sustentabilidade e o respeito pelos animais, por isso a </w:t>
+      </w:r>
+      <w:proofErr w:type="spellStart"/>
+      <w:r>
+        <w:t>BeeYou</w:t>
+      </w:r>
+      <w:proofErr w:type="spellEnd"/>
+      <w:r>
+        <w:t xml:space="preserve"> oferece formulações veganas </w:t>
       </w:r>
       <w:r>
         <w:t xml:space="preserve">em seus produtos </w:t>
@@ -558,22 +636,70 @@
         <w:jc w:val="both"/>
       </w:pPr>
       <w:r>
-        <w:t xml:space="preserve">A entrada da BeeYou no mercado de cosméticos, marcado por ser um mercado em constante crescimento e empreendedor, é justificada pela demanda de produtos inovadores que transmitam exclusividade e confiança. Com uma visão ousada de se tornar a principal referência nacional dentro </w:t>
+        <w:t xml:space="preserve">A entrada da </w:t>
+      </w:r>
+      <w:proofErr w:type="spellStart"/>
+      <w:r>
+        <w:t>BeeYou</w:t>
+      </w:r>
+      <w:proofErr w:type="spellEnd"/>
+      <w:r>
+        <w:t xml:space="preserve"> no mercado de cosméticos, marcado por ser um mercado em constante crescimento e empreendedor, é justificada pela demanda de produtos inovadores que transmitam exclusividade e confiança. Com uma visão ousada de se tornar a principal referência nacional dentro </w:t>
       </w:r>
       <w:r>
         <w:lastRenderedPageBreak/>
-        <w:t>do segmento cosmético, a BeeYou está posicionada para atender mais do às expectativas de seus clientes, também está focada em inspirar uma nova forma de liberdade, de ser protagonista de sua própria vida sem medo de julgamento de terceiros.</w:t>
-      </w:r>
-    </w:p>
-    <w:p>
-      <w:pPr>
-        <w:jc w:val="both"/>
-      </w:pPr>
-      <w:r>
-        <w:t xml:space="preserve">Sejam bem-vindos à BeeYou, uma empresa que celebra e desperta a beleza única de cada um. </w:t>
-      </w:r>
-      <w:r>
-        <w:t>Be you, be unique.</w:t>
+        <w:t xml:space="preserve">do segmento cosmético, a </w:t>
+      </w:r>
+      <w:proofErr w:type="spellStart"/>
+      <w:r>
+        <w:t>BeeYou</w:t>
+      </w:r>
+      <w:proofErr w:type="spellEnd"/>
+      <w:r>
+        <w:t xml:space="preserve"> está posicionada para atender mais do às expectativas de seus clientes, também está focada em inspirar uma nova forma de liberdade, de ser protagonista de sua própria vida sem medo de julgamento de terceiros.</w:t>
+      </w:r>
+    </w:p>
+    <w:p>
+      <w:pPr>
+        <w:jc w:val="both"/>
+      </w:pPr>
+      <w:r>
+        <w:t xml:space="preserve">Sejam bem-vindos à </w:t>
+      </w:r>
+      <w:proofErr w:type="spellStart"/>
+      <w:r>
+        <w:t>BeeYou</w:t>
+      </w:r>
+      <w:proofErr w:type="spellEnd"/>
+      <w:r>
+        <w:t xml:space="preserve">, uma empresa que celebra e desperta a beleza única de cada um. </w:t>
+      </w:r>
+      <w:r>
+        <w:t xml:space="preserve">Be </w:t>
+      </w:r>
+      <w:proofErr w:type="spellStart"/>
+      <w:r>
+        <w:t>you</w:t>
+      </w:r>
+      <w:proofErr w:type="spellEnd"/>
+      <w:r>
+        <w:t xml:space="preserve">, </w:t>
+      </w:r>
+      <w:proofErr w:type="spellStart"/>
+      <w:r>
+        <w:t>be</w:t>
+      </w:r>
+      <w:proofErr w:type="spellEnd"/>
+      <w:r>
+        <w:t xml:space="preserve"> </w:t>
+      </w:r>
+      <w:proofErr w:type="spellStart"/>
+      <w:r>
+        <w:t>unique</w:t>
+      </w:r>
+      <w:proofErr w:type="spellEnd"/>
+      <w:r>
+        <w:t>.</w:t>
       </w:r>
       <w:r>
         <w:t xml:space="preserve">  </w:t>
@@ -734,15 +860,31 @@
         <w:jc w:val="both"/>
       </w:pPr>
       <w:r>
-        <w:t>A estrutura organizacional da BeeYou, presente na imagem a seguir, é uma estrutura funcional por departamento. Essa estrutura é caracterizada pela divisão das atividades da empresa em departamentos específicos, cada um com um gerente responsável por uma área específica de conhecimento ou função.</w:t>
-      </w:r>
-    </w:p>
-    <w:p>
-      <w:pPr>
-        <w:jc w:val="both"/>
-      </w:pPr>
-      <w:r>
-        <w:t>Características da Estrutura Organizacional da BeeYou:</w:t>
+        <w:t xml:space="preserve">A estrutura organizacional da </w:t>
+      </w:r>
+      <w:proofErr w:type="spellStart"/>
+      <w:r>
+        <w:t>BeeYou</w:t>
+      </w:r>
+      <w:proofErr w:type="spellEnd"/>
+      <w:r>
+        <w:t>, presente na imagem a seguir, é uma estrutura funcional por departamento. Essa estrutura é caracterizada pela divisão das atividades da empresa em departamentos específicos, cada um com um gerente responsável por uma área específica de conhecimento ou função.</w:t>
+      </w:r>
+    </w:p>
+    <w:p>
+      <w:pPr>
+        <w:jc w:val="both"/>
+      </w:pPr>
+      <w:r>
+        <w:t xml:space="preserve">Características da Estrutura Organizacional da </w:t>
+      </w:r>
+      <w:proofErr w:type="spellStart"/>
+      <w:r>
+        <w:t>BeeYou</w:t>
+      </w:r>
+      <w:proofErr w:type="spellEnd"/>
+      <w:r>
+        <w:t>:</w:t>
       </w:r>
     </w:p>
     <w:p>
@@ -896,7 +1038,21 @@
         <w:rPr>
           <w:b/>
         </w:rPr>
-        <w:t>Vantagens da Estrutura Organizacional da Bee You:</w:t>
+        <w:t xml:space="preserve">Vantagens da Estrutura Organizacional da Bee </w:t>
+      </w:r>
+      <w:proofErr w:type="spellStart"/>
+      <w:r>
+        <w:rPr>
+          <w:b/>
+        </w:rPr>
+        <w:t>You</w:t>
+      </w:r>
+      <w:proofErr w:type="spellEnd"/>
+      <w:r>
+        <w:rPr>
+          <w:b/>
+        </w:rPr>
+        <w:t>:</w:t>
       </w:r>
     </w:p>
     <w:p>
@@ -940,7 +1096,21 @@
         <w:rPr>
           <w:b/>
         </w:rPr>
-        <w:t>Desvantagens da Estrutura Organizacional da Bee You:</w:t>
+        <w:t xml:space="preserve">Desvantagens da Estrutura Organizacional da Bee </w:t>
+      </w:r>
+      <w:proofErr w:type="spellStart"/>
+      <w:r>
+        <w:rPr>
+          <w:b/>
+        </w:rPr>
+        <w:t>You</w:t>
+      </w:r>
+      <w:proofErr w:type="spellEnd"/>
+      <w:r>
+        <w:rPr>
+          <w:b/>
+        </w:rPr>
+        <w:t>:</w:t>
       </w:r>
     </w:p>
     <w:p>
@@ -972,7 +1142,15 @@
         <w:jc w:val="both"/>
       </w:pPr>
       <w:r>
-        <w:t>A estrutura organizacional da BeeYou está definida na imagem a seguir:</w:t>
+        <w:t xml:space="preserve">A estrutura organizacional da </w:t>
+      </w:r>
+      <w:proofErr w:type="spellStart"/>
+      <w:r>
+        <w:t>BeeYou</w:t>
+      </w:r>
+      <w:proofErr w:type="spellEnd"/>
+      <w:r>
+        <w:t xml:space="preserve"> está definida na imagem a seguir:</w:t>
       </w:r>
     </w:p>
     <w:p>
@@ -1054,8 +1232,9 @@
           <w:sz w:val="18"/>
           <w:szCs w:val="18"/>
         </w:rPr>
-        <w:t>Figura 2 - Organograma Empresarial da BeeYou</w:t>
-      </w:r>
+        <w:t xml:space="preserve">Figura 2 - Organograma Empresarial da </w:t>
+      </w:r>
+      <w:proofErr w:type="spellStart"/>
       <w:r>
         <w:rPr>
           <w:i/>
@@ -1063,6 +1242,16 @@
           <w:sz w:val="18"/>
           <w:szCs w:val="18"/>
         </w:rPr>
+        <w:t>BeeYou</w:t>
+      </w:r>
+      <w:proofErr w:type="spellEnd"/>
+      <w:r>
+        <w:rPr>
+          <w:i/>
+          <w:color w:val="0E2841"/>
+          <w:sz w:val="18"/>
+          <w:szCs w:val="18"/>
+        </w:rPr>
         <w:br/>
         <w:t>Fonte: De autoria própria</w:t>
       </w:r>
@@ -1095,7 +1284,15 @@
         <w:jc w:val="both"/>
       </w:pPr>
       <w:r>
-        <w:t>A BeeYou desponta no mercado de cosméticos como uma empresa inovadora capaz de estabelecer sua própria demanda num mercado inexplorado ou pouco explorado, onde atendemos a um nicho de consumidores de esmalte e batom de cores personalizadas e que não tem oferta no mercado.</w:t>
+        <w:t xml:space="preserve">A </w:t>
+      </w:r>
+      <w:proofErr w:type="spellStart"/>
+      <w:r>
+        <w:t>BeeYou</w:t>
+      </w:r>
+      <w:proofErr w:type="spellEnd"/>
+      <w:r>
+        <w:t xml:space="preserve"> desponta no mercado de cosméticos como uma empresa inovadora capaz de estabelecer sua própria demanda num mercado inexplorado ou pouco explorado, onde atendemos a um nicho de consumidores de esmalte e batom de cores personalizadas e que não tem oferta no mercado.</w:t>
       </w:r>
     </w:p>
     <w:p>
@@ -1159,7 +1356,15 @@
         <w:jc w:val="both"/>
       </w:pPr>
       <w:r>
-        <w:t xml:space="preserve">Tanto esmaltes quanto batons têm um papel importante no mercado brasileiro de beleza e cuidados pessoais. O Brasil é o segundo maior consumidor de esmalte do mundo, ficando atrás apenas dos Estados Unidos, segundo dados da Abihpec. Quanto ao batom, a Avon relata um crescimento </w:t>
+        <w:t xml:space="preserve">Tanto esmaltes quanto batons têm um papel importante no mercado brasileiro de beleza e cuidados pessoais. O Brasil é o segundo maior consumidor de esmalte do mundo, ficando atrás apenas dos Estados Unidos, segundo dados da </w:t>
+      </w:r>
+      <w:proofErr w:type="spellStart"/>
+      <w:r>
+        <w:t>Abihpec</w:t>
+      </w:r>
+      <w:proofErr w:type="spellEnd"/>
+      <w:r>
+        <w:t xml:space="preserve">. Quanto ao batom, a Avon relata um crescimento </w:t>
       </w:r>
       <w:r>
         <w:lastRenderedPageBreak/>
@@ -1179,7 +1384,23 @@
         <w:jc w:val="both"/>
       </w:pPr>
       <w:r>
-        <w:t>De acordo com o relatório da Mordor Intelligence, o mercado de produtos de beleza e cuidados pessoais é estimado em US$ 33,14 bilhões em 2024, e deve atingir US$ 44,03 bilhões até 2029, no Brasil, crescendo a um CAGR (taxa de crescimento anual composta) de 5,85% durante o período de previsão (2024-2029).</w:t>
+        <w:t xml:space="preserve">De acordo com o relatório da </w:t>
+      </w:r>
+      <w:proofErr w:type="spellStart"/>
+      <w:r>
+        <w:t>Mordor</w:t>
+      </w:r>
+      <w:proofErr w:type="spellEnd"/>
+      <w:r>
+        <w:t xml:space="preserve"> </w:t>
+      </w:r>
+      <w:proofErr w:type="spellStart"/>
+      <w:r>
+        <w:t>Intelligence</w:t>
+      </w:r>
+      <w:proofErr w:type="spellEnd"/>
+      <w:r>
+        <w:t>, o mercado de produtos de beleza e cuidados pessoais é estimado em US$ 33,14 bilhões em 2024, e deve atingir US$ 44,03 bilhões até 2029, no Brasil, crescendo a um CAGR (taxa de crescimento anual composta) de 5,85% durante o período de previsão (2024-2029).</w:t>
       </w:r>
     </w:p>
     <w:p>
@@ -1361,7 +1582,15 @@
         <w:jc w:val="both"/>
       </w:pPr>
       <w:r>
-        <w:t>O perfil do cliente da BeeYou pode ser descrito como:</w:t>
+        <w:t xml:space="preserve">O perfil do cliente da </w:t>
+      </w:r>
+      <w:proofErr w:type="spellStart"/>
+      <w:r>
+        <w:t>BeeYou</w:t>
+      </w:r>
+      <w:proofErr w:type="spellEnd"/>
+      <w:r>
+        <w:t xml:space="preserve"> pode ser descrito como:</w:t>
       </w:r>
     </w:p>
     <w:p>
@@ -1405,11 +1634,19 @@
         <w:ind w:left="851" w:hanging="491"/>
         <w:jc w:val="both"/>
       </w:pPr>
+      <w:proofErr w:type="spellStart"/>
       <w:r>
         <w:rPr>
           <w:color w:val="000000"/>
         </w:rPr>
-        <w:t>Wellness: Esse público busca um estilo de vida focado no bem-estar e no autocuidado.</w:t>
+        <w:t>Wellness</w:t>
+      </w:r>
+      <w:proofErr w:type="spellEnd"/>
+      <w:r>
+        <w:rPr>
+          <w:color w:val="000000"/>
+        </w:rPr>
+        <w:t>: Esse público busca um estilo de vida focado no bem-estar e no autocuidado.</w:t>
       </w:r>
     </w:p>
     <w:p>
@@ -1519,7 +1756,15 @@
         <w:jc w:val="both"/>
       </w:pPr>
       <w:r>
-        <w:t>O mercado de produtos de beleza e cuidados pessoais ainda tem um grande potencial de crescimento. As principais oportunidades para a BeeYou são:</w:t>
+        <w:t xml:space="preserve">O mercado de produtos de beleza e cuidados pessoais ainda tem um grande potencial de crescimento. As principais oportunidades para a </w:t>
+      </w:r>
+      <w:proofErr w:type="spellStart"/>
+      <w:r>
+        <w:t>BeeYou</w:t>
+      </w:r>
+      <w:proofErr w:type="spellEnd"/>
+      <w:r>
+        <w:t xml:space="preserve"> são:</w:t>
       </w:r>
     </w:p>
     <w:p>
@@ -1609,7 +1854,15 @@
         <w:jc w:val="both"/>
       </w:pPr>
       <w:r>
-        <w:t>As principais ameaças mapeadas para a BeeYou são:</w:t>
+        <w:t xml:space="preserve">As principais ameaças mapeadas para a </w:t>
+      </w:r>
+      <w:proofErr w:type="spellStart"/>
+      <w:r>
+        <w:t>BeeYou</w:t>
+      </w:r>
+      <w:proofErr w:type="spellEnd"/>
+      <w:r>
+        <w:t xml:space="preserve"> são:</w:t>
       </w:r>
     </w:p>
     <w:p>
@@ -2174,15 +2427,31 @@
         <w:jc w:val="both"/>
       </w:pPr>
       <w:r>
-        <w:t>A Bee You se destaca pela sua especialização em coloração personalizada de esmaltes e batons e pela qualidade e diversidade de cores de seus produtos. Em comparação com os concorrentes, a empresa oferece uma combinação única de design exclusivo, produtos personalizados, alta qualidade e foco específico no nicho de mercado de pessoas criativas e que gostam de expressar sua personalidade e/ou sentimentos momentâneos.</w:t>
-      </w:r>
-    </w:p>
-    <w:p>
-      <w:pPr>
-        <w:jc w:val="both"/>
-      </w:pPr>
-      <w:r>
-        <w:t>A concorrência no mercado de maquiagem para unhas e lábios ainda é relativamente alta no Brasil, e a tendência é aumentar cada vez mais. No entanto, a Bee You se diferencia da concorrência por oferecer produtos que atingem o nicho de clientes que gostam de criações próprias.</w:t>
+        <w:t xml:space="preserve">A Bee </w:t>
+      </w:r>
+      <w:proofErr w:type="spellStart"/>
+      <w:r>
+        <w:t>You</w:t>
+      </w:r>
+      <w:proofErr w:type="spellEnd"/>
+      <w:r>
+        <w:t xml:space="preserve"> se destaca pela sua especialização em coloração personalizada de esmaltes e batons e pela qualidade e diversidade de cores de seus produtos. Em comparação com os concorrentes, a empresa oferece uma combinação única de design exclusivo, produtos personalizados, alta qualidade e foco específico no nicho de mercado de pessoas criativas e que gostam de expressar sua personalidade e/ou sentimentos momentâneos.</w:t>
+      </w:r>
+    </w:p>
+    <w:p>
+      <w:pPr>
+        <w:jc w:val="both"/>
+      </w:pPr>
+      <w:r>
+        <w:t xml:space="preserve">A concorrência no mercado de maquiagem para unhas e lábios ainda é relativamente alta no Brasil, e a tendência é aumentar cada vez mais. No entanto, a Bee </w:t>
+      </w:r>
+      <w:proofErr w:type="spellStart"/>
+      <w:r>
+        <w:t>You</w:t>
+      </w:r>
+      <w:proofErr w:type="spellEnd"/>
+      <w:r>
+        <w:t xml:space="preserve"> se diferencia da concorrência por oferecer produtos que atingem o nicho de clientes que gostam de criações próprias.</w:t>
       </w:r>
     </w:p>
     <w:p>
@@ -2413,9 +2682,11 @@
             <w:pPr>
               <w:jc w:val="center"/>
             </w:pPr>
+            <w:proofErr w:type="spellStart"/>
             <w:r>
               <w:t>Colorama</w:t>
             </w:r>
+            <w:proofErr w:type="spellEnd"/>
             <w:r>
               <w:rPr>
                 <w:vertAlign w:val="superscript"/>
@@ -2598,9 +2869,11 @@
             <w:pPr>
               <w:jc w:val="center"/>
             </w:pPr>
+            <w:proofErr w:type="spellStart"/>
             <w:r>
               <w:t>Risqué</w:t>
             </w:r>
+            <w:proofErr w:type="spellEnd"/>
             <w:r>
               <w:rPr>
                 <w:vertAlign w:val="superscript"/>
@@ -2956,9 +3229,11 @@
             <w:pPr>
               <w:jc w:val="center"/>
             </w:pPr>
+            <w:proofErr w:type="spellStart"/>
             <w:r>
               <w:t>Vult</w:t>
             </w:r>
+            <w:proofErr w:type="spellEnd"/>
             <w:r>
               <w:rPr>
                 <w:vertAlign w:val="superscript"/>
@@ -3133,9 +3408,11 @@
             <w:pPr>
               <w:jc w:val="center"/>
             </w:pPr>
+            <w:proofErr w:type="spellStart"/>
             <w:r>
               <w:t>Dailus</w:t>
             </w:r>
+            <w:proofErr w:type="spellEnd"/>
             <w:r>
               <w:rPr>
                 <w:vertAlign w:val="superscript"/>
@@ -4264,9 +4541,11 @@
             <w:pPr>
               <w:jc w:val="center"/>
             </w:pPr>
+            <w:proofErr w:type="spellStart"/>
             <w:r>
               <w:t>BeeYou</w:t>
             </w:r>
+            <w:proofErr w:type="spellEnd"/>
           </w:p>
         </w:tc>
         <w:tc>
@@ -4712,7 +4991,21 @@
         <w:rPr>
           <w:color w:val="000000"/>
         </w:rPr>
-        <w:t xml:space="preserve"> como a Beauty Fair, assim como datas importantes para as comunidades LGBTQIAP+</w:t>
+        <w:t xml:space="preserve"> como a </w:t>
+      </w:r>
+      <w:proofErr w:type="spellStart"/>
+      <w:r>
+        <w:rPr>
+          <w:color w:val="000000"/>
+        </w:rPr>
+        <w:t>Beauty</w:t>
+      </w:r>
+      <w:proofErr w:type="spellEnd"/>
+      <w:r>
+        <w:rPr>
+          <w:color w:val="000000"/>
+        </w:rPr>
+        <w:t xml:space="preserve"> Fair, assim como datas importantes para as comunidades LGBTQIAP+</w:t>
       </w:r>
       <w:r>
         <w:rPr>
@@ -4789,7 +5082,15 @@
         <w:jc w:val="both"/>
       </w:pPr>
       <w:r>
-        <w:t>Este plano de ação visa alavancar os pontos fortes da empresa, aproveitar as oportunidades de mercado identificadas e mitigar possíveis ameaças, impulsionando o crescimento e consolidando a posição da BeeYou como líder no mercado de produtos para beleza e cuidados pessoais.</w:t>
+        <w:t xml:space="preserve">Este plano de ação visa alavancar os pontos fortes da empresa, aproveitar as oportunidades de mercado identificadas e mitigar possíveis ameaças, impulsionando o crescimento e consolidando a posição da </w:t>
+      </w:r>
+      <w:proofErr w:type="spellStart"/>
+      <w:r>
+        <w:t>BeeYou</w:t>
+      </w:r>
+      <w:proofErr w:type="spellEnd"/>
+      <w:r>
+        <w:t xml:space="preserve"> como líder no mercado de produtos para beleza e cuidados pessoais.</w:t>
       </w:r>
     </w:p>
     <w:p>
@@ -4834,7 +5135,15 @@
         <w:jc w:val="both"/>
       </w:pPr>
       <w:r>
-        <w:t>A seguir, apresentamos exemplos de operadores aritméticos, de atribuição, de comparação e lógicos que podem ser úteis para organizar informações relacionadas à empresa Bee You.</w:t>
+        <w:t xml:space="preserve">A seguir, apresentamos exemplos de operadores aritméticos, de atribuição, de comparação e lógicos que podem ser úteis para organizar informações relacionadas à empresa Bee </w:t>
+      </w:r>
+      <w:proofErr w:type="spellStart"/>
+      <w:r>
+        <w:t>You</w:t>
+      </w:r>
+      <w:proofErr w:type="spellEnd"/>
+      <w:r>
+        <w:t>.</w:t>
       </w:r>
     </w:p>
     <w:p>
@@ -4866,21 +5175,23 @@
       <w:r>
         <w:t xml:space="preserve"> Ex: </w:t>
       </w:r>
+      <w:proofErr w:type="spellStart"/>
       <w:r>
         <w:rPr>
           <w:rFonts w:ascii="Courier New" w:eastAsia="Courier New" w:hAnsi="Courier New" w:cs="Courier New"/>
           <w:sz w:val="20"/>
           <w:szCs w:val="20"/>
         </w:rPr>
-        <w:t>litros_totais = gasto_</w:t>
-      </w:r>
+        <w:t>litros_totais</w:t>
+      </w:r>
+      <w:proofErr w:type="spellEnd"/>
       <w:r>
         <w:rPr>
           <w:rFonts w:ascii="Courier New" w:eastAsia="Courier New" w:hAnsi="Courier New" w:cs="Courier New"/>
           <w:sz w:val="20"/>
           <w:szCs w:val="20"/>
         </w:rPr>
-        <w:t>corante</w:t>
+        <w:t xml:space="preserve"> = gasto_</w:t>
       </w:r>
       <w:r>
         <w:rPr>
@@ -4888,7 +5199,7 @@
           <w:sz w:val="20"/>
           <w:szCs w:val="20"/>
         </w:rPr>
-        <w:t>1 + gasto_</w:t>
+        <w:t>corante</w:t>
       </w:r>
       <w:r>
         <w:rPr>
@@ -4896,7 +5207,7 @@
           <w:sz w:val="20"/>
           <w:szCs w:val="20"/>
         </w:rPr>
-        <w:t>corante</w:t>
+        <w:t>1 + gasto_</w:t>
       </w:r>
       <w:r>
         <w:rPr>
@@ -4904,29 +5215,7 @@
           <w:sz w:val="20"/>
           <w:szCs w:val="20"/>
         </w:rPr>
-        <w:t>2</w:t>
-      </w:r>
-    </w:p>
-    <w:p>
-      <w:pPr>
-        <w:jc w:val="both"/>
-      </w:pPr>
-      <w:r>
-        <w:t xml:space="preserve">Subtração (-): Podemos </w:t>
-      </w:r>
-      <w:r>
-        <w:t>utilizá-lo</w:t>
-      </w:r>
-      <w:r>
-        <w:t xml:space="preserve"> para calcular a diferença do valor de vendas de dois meses distintos. </w:t>
-      </w:r>
-    </w:p>
-    <w:p>
-      <w:pPr>
-        <w:jc w:val="both"/>
-      </w:pPr>
-      <w:r>
-        <w:t xml:space="preserve">Ex: </w:t>
+        <w:t>corante</w:t>
       </w:r>
       <w:r>
         <w:rPr>
@@ -4934,15 +5223,21 @@
           <w:sz w:val="20"/>
           <w:szCs w:val="20"/>
         </w:rPr>
-        <w:t>diferenca_entre_meses = total_vendas_mes_1 – total_vendas_mes_2</w:t>
-      </w:r>
-    </w:p>
-    <w:p>
-      <w:pPr>
-        <w:jc w:val="both"/>
-      </w:pPr>
-      <w:r>
-        <w:t xml:space="preserve">Multiplicação (*): Por exemplo, para calcular a quantidade total de litros vendidos. </w:t>
+        <w:t>2</w:t>
+      </w:r>
+    </w:p>
+    <w:p>
+      <w:pPr>
+        <w:jc w:val="both"/>
+      </w:pPr>
+      <w:r>
+        <w:t xml:space="preserve">Subtração (-): Podemos </w:t>
+      </w:r>
+      <w:r>
+        <w:t>utilizá-lo</w:t>
+      </w:r>
+      <w:r>
+        <w:t xml:space="preserve"> para calcular a diferença do valor de vendas de dois meses distintos. </w:t>
       </w:r>
     </w:p>
     <w:p>
@@ -4952,51 +5247,31 @@
       <w:r>
         <w:t xml:space="preserve">Ex: </w:t>
       </w:r>
+      <w:proofErr w:type="spellStart"/>
       <w:r>
         <w:rPr>
           <w:rFonts w:ascii="Courier New" w:eastAsia="Courier New" w:hAnsi="Courier New" w:cs="Courier New"/>
           <w:sz w:val="20"/>
           <w:szCs w:val="20"/>
         </w:rPr>
-        <w:t>qtd_total_litros_vendidos = qtd_embalagens_vendidas * unidade_medida</w:t>
-      </w:r>
-    </w:p>
-    <w:p>
-      <w:pPr>
-        <w:jc w:val="both"/>
-      </w:pPr>
-      <w:r>
-        <w:t xml:space="preserve">Divisão (/): Para calcular métricas como o preço médio de custo, dividindo o valor total de compras pelo número total de pedidos de compra. Ex: </w:t>
-      </w:r>
+        <w:t>diferenca_entre_meses</w:t>
+      </w:r>
+      <w:proofErr w:type="spellEnd"/>
       <w:r>
         <w:rPr>
           <w:rFonts w:ascii="Courier New" w:eastAsia="Courier New" w:hAnsi="Courier New" w:cs="Courier New"/>
           <w:sz w:val="20"/>
           <w:szCs w:val="20"/>
         </w:rPr>
-        <w:t>preco_medio_de_compra = valor_total_de_compra / qtd_pedidos_de_compra</w:t>
-      </w:r>
-    </w:p>
-    <w:p>
-      <w:pPr>
-        <w:jc w:val="both"/>
-        <w:rPr>
-          <w:b/>
-        </w:rPr>
-      </w:pPr>
-      <w:r>
-        <w:rPr>
-          <w:b/>
-        </w:rPr>
-        <w:t>2.2 Operadores de Atribuição:</w:t>
-      </w:r>
-    </w:p>
-    <w:p>
-      <w:pPr>
-        <w:jc w:val="both"/>
-      </w:pPr>
-      <w:r>
-        <w:t xml:space="preserve">= (Atribuição Simples): Para atribuir um valor a uma variável, como atribuir um código de cor para um nome. </w:t>
+        <w:t xml:space="preserve"> = total_vendas_mes_1 – total_vendas_mes_2</w:t>
+      </w:r>
+    </w:p>
+    <w:p>
+      <w:pPr>
+        <w:jc w:val="both"/>
+      </w:pPr>
+      <w:r>
+        <w:t xml:space="preserve">Multiplicação (*): Por exemplo, para calcular a quantidade total de litros vendidos. </w:t>
       </w:r>
     </w:p>
     <w:p>
@@ -5006,163 +5281,135 @@
       <w:r>
         <w:t xml:space="preserve">Ex: </w:t>
       </w:r>
+      <w:proofErr w:type="spellStart"/>
       <w:r>
         <w:rPr>
           <w:rFonts w:ascii="Courier New" w:eastAsia="Courier New" w:hAnsi="Courier New" w:cs="Courier New"/>
           <w:sz w:val="20"/>
           <w:szCs w:val="20"/>
         </w:rPr>
-        <w:t>Amarelo = "FFFF00"</w:t>
-      </w:r>
-    </w:p>
-    <w:p>
-      <w:pPr>
-        <w:jc w:val="both"/>
-      </w:pPr>
-      <w:r>
-        <w:t xml:space="preserve">+= (Atribuição de Adição): Útil para incrementar o valor de uma variável, como adicionar a quantidade de uma nova produção ao total acumulado de itens produzidos. Ex: </w:t>
-      </w:r>
+        <w:t>qtd_total_litros_vendidos</w:t>
+      </w:r>
+      <w:proofErr w:type="spellEnd"/>
       <w:r>
         <w:rPr>
           <w:rFonts w:ascii="Courier New" w:eastAsia="Courier New" w:hAnsi="Courier New" w:cs="Courier New"/>
           <w:sz w:val="20"/>
           <w:szCs w:val="20"/>
         </w:rPr>
-        <w:t>total_produzido += nova_producao</w:t>
-      </w:r>
-    </w:p>
-    <w:p>
-      <w:pPr>
-        <w:jc w:val="both"/>
-      </w:pPr>
-      <w:r>
-        <w:t xml:space="preserve">-= (Atribuição de Subtração): Pode ser usado para diminuir o valor de uma variável, como subtrair o as unidades danificadas ao final da produção. Ex: </w:t>
-      </w:r>
+        <w:t xml:space="preserve"> = </w:t>
+      </w:r>
+      <w:proofErr w:type="spellStart"/>
       <w:r>
         <w:rPr>
           <w:rFonts w:ascii="Courier New" w:eastAsia="Courier New" w:hAnsi="Courier New" w:cs="Courier New"/>
           <w:sz w:val="20"/>
           <w:szCs w:val="20"/>
         </w:rPr>
-        <w:t>qtd_produzidas -= qtd_danificado</w:t>
-      </w:r>
-    </w:p>
-    <w:p>
-      <w:pPr>
-        <w:jc w:val="both"/>
-        <w:rPr>
-          <w:b/>
-        </w:rPr>
-      </w:pPr>
-      <w:r>
-        <w:rPr>
-          <w:b/>
-        </w:rPr>
-        <w:t>2.3 Operadores de Comparação:</w:t>
-      </w:r>
-    </w:p>
-    <w:p>
-      <w:pPr>
-        <w:jc w:val="both"/>
-      </w:pPr>
-      <w:r>
-        <w:t xml:space="preserve">== (Igual a): Para verificar se dois valores são iguais, como comparar se o preço do produto atual </w:t>
-      </w:r>
-      <w:r>
-        <w:t>é</w:t>
-      </w:r>
-      <w:r>
-        <w:t xml:space="preserve"> igual ao preço necessário para bater a meta de lucro. Ex: </w:t>
-      </w:r>
+        <w:t>qtd_embalagens_vendidas</w:t>
+      </w:r>
+      <w:proofErr w:type="spellEnd"/>
       <w:r>
         <w:rPr>
           <w:rFonts w:ascii="Courier New" w:eastAsia="Courier New" w:hAnsi="Courier New" w:cs="Courier New"/>
           <w:sz w:val="20"/>
           <w:szCs w:val="20"/>
         </w:rPr>
-        <w:t>if preco_produto == preco_necessario:</w:t>
-      </w:r>
-    </w:p>
-    <w:p>
-      <w:pPr>
-        <w:jc w:val="both"/>
-      </w:pPr>
-      <w:proofErr w:type="gramStart"/>
-      <w:r>
-        <w:t>!=</w:t>
-      </w:r>
-      <w:proofErr w:type="gramEnd"/>
-      <w:r>
-        <w:t xml:space="preserve"> (Diferente de): Para verificar se dois valores são diferentes, como verificar se uma cor e diferente de outra cor . Ex: </w:t>
-      </w:r>
+        <w:t xml:space="preserve"> * </w:t>
+      </w:r>
+      <w:proofErr w:type="spellStart"/>
       <w:r>
         <w:rPr>
           <w:rFonts w:ascii="Courier New" w:eastAsia="Courier New" w:hAnsi="Courier New" w:cs="Courier New"/>
           <w:sz w:val="20"/>
           <w:szCs w:val="20"/>
         </w:rPr>
-        <w:t>if cor_</w:t>
-      </w:r>
-      <w:proofErr w:type="gramStart"/>
+        <w:t>unidade_medida</w:t>
+      </w:r>
+      <w:proofErr w:type="spellEnd"/>
+    </w:p>
+    <w:p>
+      <w:pPr>
+        <w:jc w:val="both"/>
+      </w:pPr>
+      <w:r>
+        <w:t xml:space="preserve">Divisão (/): Para calcular métricas como o preço médio de custo, dividindo o valor total de compras pelo número total de pedidos de compra. Ex: </w:t>
+      </w:r>
+      <w:proofErr w:type="spellStart"/>
       <w:r>
         <w:rPr>
           <w:rFonts w:ascii="Courier New" w:eastAsia="Courier New" w:hAnsi="Courier New" w:cs="Courier New"/>
           <w:sz w:val="20"/>
           <w:szCs w:val="20"/>
         </w:rPr>
-        <w:t>1 !</w:t>
-      </w:r>
-      <w:proofErr w:type="gramEnd"/>
+        <w:t>preco_medio_de_compra</w:t>
+      </w:r>
+      <w:proofErr w:type="spellEnd"/>
       <w:r>
         <w:rPr>
           <w:rFonts w:ascii="Courier New" w:eastAsia="Courier New" w:hAnsi="Courier New" w:cs="Courier New"/>
           <w:sz w:val="20"/>
           <w:szCs w:val="20"/>
         </w:rPr>
-        <w:t>= cor_2:</w:t>
-      </w:r>
-    </w:p>
-    <w:p>
-      <w:pPr>
-        <w:jc w:val="both"/>
-      </w:pPr>
-      <w:r>
-        <w:t xml:space="preserve"> (Maior que), &lt; (Menor que), &gt;= (Maior ou igual a), &lt;= (Menor ou igual a): Úteis para comparar valores, como verificar se o total produzido de um mês é maior que o total do mês anterior. </w:t>
-      </w:r>
-    </w:p>
-    <w:p>
-      <w:pPr>
-        <w:jc w:val="both"/>
+        <w:t xml:space="preserve"> = </w:t>
+      </w:r>
+      <w:proofErr w:type="spellStart"/>
+      <w:r>
         <w:rPr>
           <w:rFonts w:ascii="Courier New" w:eastAsia="Courier New" w:hAnsi="Courier New" w:cs="Courier New"/>
           <w:sz w:val="20"/>
           <w:szCs w:val="20"/>
         </w:rPr>
-      </w:pPr>
-      <w:r>
-        <w:t xml:space="preserve">Ex: </w:t>
-      </w:r>
+        <w:t>valor_total_de_compra</w:t>
+      </w:r>
+      <w:proofErr w:type="spellEnd"/>
       <w:r>
         <w:rPr>
           <w:rFonts w:ascii="Courier New" w:eastAsia="Courier New" w:hAnsi="Courier New" w:cs="Courier New"/>
           <w:sz w:val="20"/>
           <w:szCs w:val="20"/>
         </w:rPr>
-        <w:t>if total_producao_mes_1 &gt; total_produtcao_mes_2:</w:t>
-      </w:r>
-    </w:p>
-    <w:p>
-      <w:pPr>
-        <w:jc w:val="both"/>
+        <w:t xml:space="preserve"> / </w:t>
+      </w:r>
+      <w:proofErr w:type="spellStart"/>
+      <w:r>
         <w:rPr>
           <w:rFonts w:ascii="Courier New" w:eastAsia="Courier New" w:hAnsi="Courier New" w:cs="Courier New"/>
           <w:sz w:val="20"/>
           <w:szCs w:val="20"/>
         </w:rPr>
-      </w:pPr>
-      <w:r>
-        <w:lastRenderedPageBreak/>
-        <w:t xml:space="preserve"> (Maior que), &lt; (Menor que), &gt;= (Maior ou igual a), &lt;= (Menor ou igual a): Úteis para limitar as tonalidades das cores em 0% a 100%. Ex: </w:t>
+        <w:t>qtd_pedidos_de_compra</w:t>
+      </w:r>
+      <w:proofErr w:type="spellEnd"/>
+    </w:p>
+    <w:p>
+      <w:pPr>
+        <w:jc w:val="both"/>
+        <w:rPr>
+          <w:b/>
+        </w:rPr>
+      </w:pPr>
+      <w:r>
+        <w:rPr>
+          <w:b/>
+        </w:rPr>
+        <w:t>2.2 Operadores de Atribuição:</w:t>
+      </w:r>
+    </w:p>
+    <w:p>
+      <w:pPr>
+        <w:jc w:val="both"/>
+      </w:pPr>
+      <w:r>
+        <w:t xml:space="preserve">= (Atribuição Simples): Para atribuir um valor a uma variável, como atribuir um código de cor para um nome. </w:t>
+      </w:r>
+    </w:p>
+    <w:p>
+      <w:pPr>
+        <w:jc w:val="both"/>
+      </w:pPr>
+      <w:r>
+        <w:t xml:space="preserve">Ex: </w:t>
       </w:r>
       <w:r>
         <w:rPr>
@@ -5170,144 +5417,327 @@
           <w:sz w:val="20"/>
           <w:szCs w:val="20"/>
         </w:rPr>
-        <w:t>if tonalidade_</w:t>
-      </w:r>
-      <w:proofErr w:type="gramStart"/>
+        <w:t>Amarelo = "FFFF00"</w:t>
+      </w:r>
+    </w:p>
+    <w:p>
+      <w:pPr>
+        <w:jc w:val="both"/>
+      </w:pPr>
+      <w:r>
+        <w:t xml:space="preserve">+= (Atribuição de Adição): Útil para incrementar o valor de uma variável, como adicionar a quantidade de uma nova produção ao total acumulado de itens produzidos. Ex: </w:t>
+      </w:r>
+      <w:proofErr w:type="spellStart"/>
       <w:r>
         <w:rPr>
           <w:rFonts w:ascii="Courier New" w:eastAsia="Courier New" w:hAnsi="Courier New" w:cs="Courier New"/>
           <w:sz w:val="20"/>
           <w:szCs w:val="20"/>
         </w:rPr>
-        <w:t>cor.esmalte</w:t>
-      </w:r>
-      <w:proofErr w:type="gramEnd"/>
+        <w:t>total_produzido</w:t>
+      </w:r>
+      <w:proofErr w:type="spellEnd"/>
       <w:r>
         <w:rPr>
           <w:rFonts w:ascii="Courier New" w:eastAsia="Courier New" w:hAnsi="Courier New" w:cs="Courier New"/>
           <w:sz w:val="20"/>
           <w:szCs w:val="20"/>
         </w:rPr>
-        <w:t xml:space="preserve"> &gt; vlor_percentual:</w:t>
-      </w:r>
-    </w:p>
-    <w:p>
-      <w:pPr>
-        <w:jc w:val="both"/>
-        <w:rPr>
-          <w:b/>
-        </w:rPr>
-      </w:pPr>
-      <w:r>
-        <w:rPr>
-          <w:b/>
-        </w:rPr>
-        <w:t>2.4 Operadores Lógicos:</w:t>
-      </w:r>
-    </w:p>
-    <w:p>
-      <w:pPr>
-        <w:jc w:val="both"/>
+        <w:t xml:space="preserve"> += </w:t>
+      </w:r>
+      <w:proofErr w:type="spellStart"/>
+      <w:r>
         <w:rPr>
           <w:rFonts w:ascii="Courier New" w:eastAsia="Courier New" w:hAnsi="Courier New" w:cs="Courier New"/>
           <w:sz w:val="20"/>
           <w:szCs w:val="20"/>
         </w:rPr>
-      </w:pPr>
-      <w:r>
-        <w:t xml:space="preserve">&amp;&amp; (AND): Pode ser usado para combinar duas condições, como verificar se um cliente novo produziu sua própria cor. Ex: </w:t>
-      </w:r>
+        <w:t>nova_producao</w:t>
+      </w:r>
+      <w:proofErr w:type="spellEnd"/>
+    </w:p>
+    <w:p>
+      <w:pPr>
+        <w:jc w:val="both"/>
+      </w:pPr>
+      <w:r>
+        <w:t xml:space="preserve">-= (Atribuição de Subtração): Pode ser usado para diminuir o valor de uma variável, como subtrair o as unidades danificadas ao final da produção. Ex: </w:t>
+      </w:r>
+      <w:proofErr w:type="spellStart"/>
       <w:r>
         <w:rPr>
           <w:rFonts w:ascii="Courier New" w:eastAsia="Courier New" w:hAnsi="Courier New" w:cs="Courier New"/>
           <w:sz w:val="20"/>
           <w:szCs w:val="20"/>
         </w:rPr>
-        <w:t>if cliente_novo and cores_produzidas:</w:t>
-      </w:r>
-    </w:p>
-    <w:p>
-      <w:pPr>
-        <w:jc w:val="both"/>
-      </w:pPr>
-      <w:r>
-        <w:t xml:space="preserve">&amp;&amp; (AND): Pode ser usado para combinar duas condições, como indicar que a concentração de corantes deve ser maior ou igual a 0% e menor ou igual a 100%. Ex: </w:t>
-      </w:r>
+        <w:t>qtd_produzidas</w:t>
+      </w:r>
+      <w:proofErr w:type="spellEnd"/>
       <w:r>
         <w:rPr>
           <w:rFonts w:ascii="Courier New" w:eastAsia="Courier New" w:hAnsi="Courier New" w:cs="Courier New"/>
           <w:sz w:val="20"/>
           <w:szCs w:val="20"/>
         </w:rPr>
-        <w:t>if tonalidade_</w:t>
-      </w:r>
-      <w:proofErr w:type="gramStart"/>
+        <w:t xml:space="preserve"> -= </w:t>
+      </w:r>
+      <w:proofErr w:type="spellStart"/>
       <w:r>
         <w:rPr>
           <w:rFonts w:ascii="Courier New" w:eastAsia="Courier New" w:hAnsi="Courier New" w:cs="Courier New"/>
           <w:sz w:val="20"/>
           <w:szCs w:val="20"/>
         </w:rPr>
-        <w:t>cor.esmalte</w:t>
-      </w:r>
-      <w:proofErr w:type="gramEnd"/>
+        <w:t>qtd_danificado</w:t>
+      </w:r>
+      <w:proofErr w:type="spellEnd"/>
+    </w:p>
+    <w:p>
+      <w:pPr>
+        <w:jc w:val="both"/>
+        <w:rPr>
+          <w:b/>
+        </w:rPr>
+      </w:pPr>
+      <w:r>
+        <w:rPr>
+          <w:b/>
+        </w:rPr>
+        <w:t>2.3 Operadores de Comparação:</w:t>
+      </w:r>
+    </w:p>
+    <w:p>
+      <w:pPr>
+        <w:jc w:val="both"/>
+      </w:pPr>
+      <w:r>
+        <w:t xml:space="preserve">== (Igual a): Para verificar se dois valores são iguais, como comparar se o preço do produto atual </w:t>
+      </w:r>
+      <w:r>
+        <w:t>é</w:t>
+      </w:r>
+      <w:r>
+        <w:t xml:space="preserve"> igual ao preço necessário para bater a meta de lucro. Ex: </w:t>
+      </w:r>
+      <w:proofErr w:type="spellStart"/>
       <w:r>
         <w:rPr>
           <w:rFonts w:ascii="Courier New" w:eastAsia="Courier New" w:hAnsi="Courier New" w:cs="Courier New"/>
           <w:sz w:val="20"/>
           <w:szCs w:val="20"/>
         </w:rPr>
-        <w:t xml:space="preserve"> &gt;= 0% and tonalidade cor.esmalte &lt;= 100%:</w:t>
-      </w:r>
-    </w:p>
-    <w:p>
-      <w:pPr>
-        <w:jc w:val="both"/>
-      </w:pPr>
-      <w:r>
-        <w:t xml:space="preserve">|| (OR): Para avaliar se pelo menos uma das condições é verdadeira, como verificar se um cliente não comprou ou comprou pouco no último mês. </w:t>
-      </w:r>
-    </w:p>
-    <w:p>
-      <w:pPr>
-        <w:jc w:val="both"/>
+        <w:t>if</w:t>
+      </w:r>
+      <w:proofErr w:type="spellEnd"/>
+      <w:r>
         <w:rPr>
           <w:rFonts w:ascii="Courier New" w:eastAsia="Courier New" w:hAnsi="Courier New" w:cs="Courier New"/>
           <w:sz w:val="20"/>
           <w:szCs w:val="20"/>
         </w:rPr>
-      </w:pPr>
-      <w:r>
-        <w:t xml:space="preserve">Ex: </w:t>
-      </w:r>
+        <w:t xml:space="preserve"> </w:t>
+      </w:r>
+      <w:proofErr w:type="spellStart"/>
       <w:r>
         <w:rPr>
           <w:rFonts w:ascii="Courier New" w:eastAsia="Courier New" w:hAnsi="Courier New" w:cs="Courier New"/>
           <w:sz w:val="20"/>
           <w:szCs w:val="20"/>
         </w:rPr>
-        <w:t>if clientes_sem_compra or clientes_baixo_volume_de_compra:</w:t>
-      </w:r>
-    </w:p>
-    <w:p>
-      <w:pPr>
-        <w:jc w:val="both"/>
+        <w:t>preco_produto</w:t>
+      </w:r>
+      <w:proofErr w:type="spellEnd"/>
+      <w:r>
         <w:rPr>
           <w:rFonts w:ascii="Courier New" w:eastAsia="Courier New" w:hAnsi="Courier New" w:cs="Courier New"/>
           <w:sz w:val="20"/>
           <w:szCs w:val="20"/>
         </w:rPr>
-      </w:pPr>
-      <w:r>
-        <w:t xml:space="preserve">! (NOT): Para inverter o valor de uma expressão lógica, como verificar produtos que não foram danificados. Ex: </w:t>
-      </w:r>
+        <w:t xml:space="preserve"> == </w:t>
+      </w:r>
+      <w:proofErr w:type="spellStart"/>
       <w:r>
         <w:rPr>
           <w:rFonts w:ascii="Courier New" w:eastAsia="Courier New" w:hAnsi="Courier New" w:cs="Courier New"/>
           <w:sz w:val="20"/>
           <w:szCs w:val="20"/>
         </w:rPr>
-        <w:t>if not produtos_danificados:</w:t>
+        <w:t>preco_necessario</w:t>
+      </w:r>
+      <w:proofErr w:type="spellEnd"/>
+      <w:r>
+        <w:rPr>
+          <w:rFonts w:ascii="Courier New" w:eastAsia="Courier New" w:hAnsi="Courier New" w:cs="Courier New"/>
+          <w:sz w:val="20"/>
+          <w:szCs w:val="20"/>
+        </w:rPr>
+        <w:t>:</w:t>
+      </w:r>
+    </w:p>
+    <w:p>
+      <w:pPr>
+        <w:jc w:val="both"/>
+      </w:pPr>
+      <w:proofErr w:type="gramStart"/>
+      <w:r>
+        <w:t>!=</w:t>
+      </w:r>
+      <w:proofErr w:type="gramEnd"/>
+      <w:r>
+        <w:t xml:space="preserve"> (Diferente de): Para verificar se dois valores são diferentes, como verificar se uma cor e diferente de outra cor . Ex: </w:t>
+      </w:r>
+      <w:proofErr w:type="spellStart"/>
+      <w:r>
+        <w:rPr>
+          <w:rFonts w:ascii="Courier New" w:eastAsia="Courier New" w:hAnsi="Courier New" w:cs="Courier New"/>
+          <w:sz w:val="20"/>
+          <w:szCs w:val="20"/>
+        </w:rPr>
+        <w:t>if</w:t>
+      </w:r>
+      <w:proofErr w:type="spellEnd"/>
+      <w:r>
+        <w:rPr>
+          <w:rFonts w:ascii="Courier New" w:eastAsia="Courier New" w:hAnsi="Courier New" w:cs="Courier New"/>
+          <w:sz w:val="20"/>
+          <w:szCs w:val="20"/>
+        </w:rPr>
+        <w:t xml:space="preserve"> cor_</w:t>
+      </w:r>
+      <w:proofErr w:type="gramStart"/>
+      <w:r>
+        <w:rPr>
+          <w:rFonts w:ascii="Courier New" w:eastAsia="Courier New" w:hAnsi="Courier New" w:cs="Courier New"/>
+          <w:sz w:val="20"/>
+          <w:szCs w:val="20"/>
+        </w:rPr>
+        <w:t>1 !</w:t>
+      </w:r>
+      <w:proofErr w:type="gramEnd"/>
+      <w:r>
+        <w:rPr>
+          <w:rFonts w:ascii="Courier New" w:eastAsia="Courier New" w:hAnsi="Courier New" w:cs="Courier New"/>
+          <w:sz w:val="20"/>
+          <w:szCs w:val="20"/>
+        </w:rPr>
+        <w:t>= cor_2:</w:t>
+      </w:r>
+    </w:p>
+    <w:p>
+      <w:pPr>
+        <w:jc w:val="both"/>
+      </w:pPr>
+      <w:r>
+        <w:t xml:space="preserve"> (Maior que), &lt; (Menor que), &gt;= (Maior ou igual a), &lt;= (Menor ou igual a): Úteis para comparar valores, como verificar se o total produzido de um mês é maior que o total do mês anterior. </w:t>
+      </w:r>
+    </w:p>
+    <w:p>
+      <w:pPr>
+        <w:jc w:val="both"/>
+        <w:rPr>
+          <w:rFonts w:ascii="Courier New" w:eastAsia="Courier New" w:hAnsi="Courier New" w:cs="Courier New"/>
+          <w:sz w:val="20"/>
+          <w:szCs w:val="20"/>
+        </w:rPr>
+      </w:pPr>
+      <w:r>
+        <w:t xml:space="preserve">Ex: </w:t>
+      </w:r>
+      <w:proofErr w:type="spellStart"/>
+      <w:r>
+        <w:rPr>
+          <w:rFonts w:ascii="Courier New" w:eastAsia="Courier New" w:hAnsi="Courier New" w:cs="Courier New"/>
+          <w:sz w:val="20"/>
+          <w:szCs w:val="20"/>
+        </w:rPr>
+        <w:t>if</w:t>
+      </w:r>
+      <w:proofErr w:type="spellEnd"/>
+      <w:r>
+        <w:rPr>
+          <w:rFonts w:ascii="Courier New" w:eastAsia="Courier New" w:hAnsi="Courier New" w:cs="Courier New"/>
+          <w:sz w:val="20"/>
+          <w:szCs w:val="20"/>
+        </w:rPr>
+        <w:t xml:space="preserve"> total_producao_mes_1 &gt; total_produtcao_mes_2:</w:t>
+      </w:r>
+    </w:p>
+    <w:p>
+      <w:pPr>
+        <w:jc w:val="both"/>
+        <w:rPr>
+          <w:rFonts w:ascii="Courier New" w:eastAsia="Courier New" w:hAnsi="Courier New" w:cs="Courier New"/>
+          <w:sz w:val="20"/>
+          <w:szCs w:val="20"/>
+        </w:rPr>
+      </w:pPr>
+      <w:r>
+        <w:lastRenderedPageBreak/>
+        <w:t xml:space="preserve"> (Maior que), &lt; (Menor que), &gt;= (Maior ou igual a), &lt;= (Menor ou igual a): Úteis para limitar as tonalidades das cores em 0% a 100%. Ex: </w:t>
+      </w:r>
+      <w:proofErr w:type="spellStart"/>
+      <w:r>
+        <w:rPr>
+          <w:rFonts w:ascii="Courier New" w:eastAsia="Courier New" w:hAnsi="Courier New" w:cs="Courier New"/>
+          <w:sz w:val="20"/>
+          <w:szCs w:val="20"/>
+        </w:rPr>
+        <w:t>if</w:t>
+      </w:r>
+      <w:proofErr w:type="spellEnd"/>
+      <w:r>
+        <w:rPr>
+          <w:rFonts w:ascii="Courier New" w:eastAsia="Courier New" w:hAnsi="Courier New" w:cs="Courier New"/>
+          <w:sz w:val="20"/>
+          <w:szCs w:val="20"/>
+        </w:rPr>
+        <w:t xml:space="preserve"> </w:t>
+      </w:r>
+      <w:proofErr w:type="spellStart"/>
+      <w:r>
+        <w:rPr>
+          <w:rFonts w:ascii="Courier New" w:eastAsia="Courier New" w:hAnsi="Courier New" w:cs="Courier New"/>
+          <w:sz w:val="20"/>
+          <w:szCs w:val="20"/>
+        </w:rPr>
+        <w:t>tonalidade_</w:t>
+      </w:r>
+      <w:proofErr w:type="gramStart"/>
+      <w:r>
+        <w:rPr>
+          <w:rFonts w:ascii="Courier New" w:eastAsia="Courier New" w:hAnsi="Courier New" w:cs="Courier New"/>
+          <w:sz w:val="20"/>
+          <w:szCs w:val="20"/>
+        </w:rPr>
+        <w:t>cor.esmalte</w:t>
+      </w:r>
+      <w:proofErr w:type="spellEnd"/>
+      <w:proofErr w:type="gramEnd"/>
+      <w:r>
+        <w:rPr>
+          <w:rFonts w:ascii="Courier New" w:eastAsia="Courier New" w:hAnsi="Courier New" w:cs="Courier New"/>
+          <w:sz w:val="20"/>
+          <w:szCs w:val="20"/>
+        </w:rPr>
+        <w:t xml:space="preserve"> &gt; </w:t>
+      </w:r>
+      <w:proofErr w:type="spellStart"/>
+      <w:r>
+        <w:rPr>
+          <w:rFonts w:ascii="Courier New" w:eastAsia="Courier New" w:hAnsi="Courier New" w:cs="Courier New"/>
+          <w:sz w:val="20"/>
+          <w:szCs w:val="20"/>
+        </w:rPr>
+        <w:t>vlor_percentual</w:t>
+      </w:r>
+      <w:proofErr w:type="spellEnd"/>
+      <w:r>
+        <w:rPr>
+          <w:rFonts w:ascii="Courier New" w:eastAsia="Courier New" w:hAnsi="Courier New" w:cs="Courier New"/>
+          <w:sz w:val="20"/>
+          <w:szCs w:val="20"/>
+        </w:rPr>
+        <w:t>:</w:t>
       </w:r>
     </w:p>
     <w:p>
@@ -5321,6 +5751,355 @@
         <w:rPr>
           <w:b/>
         </w:rPr>
+        <w:t>2.4 Operadores Lógicos:</w:t>
+      </w:r>
+    </w:p>
+    <w:p>
+      <w:pPr>
+        <w:jc w:val="both"/>
+        <w:rPr>
+          <w:rFonts w:ascii="Courier New" w:eastAsia="Courier New" w:hAnsi="Courier New" w:cs="Courier New"/>
+          <w:sz w:val="20"/>
+          <w:szCs w:val="20"/>
+        </w:rPr>
+      </w:pPr>
+      <w:r>
+        <w:t xml:space="preserve">&amp;&amp; (AND): Pode ser usado para combinar duas condições, como verificar se um cliente novo produziu sua própria cor. Ex: </w:t>
+      </w:r>
+      <w:proofErr w:type="spellStart"/>
+      <w:r>
+        <w:rPr>
+          <w:rFonts w:ascii="Courier New" w:eastAsia="Courier New" w:hAnsi="Courier New" w:cs="Courier New"/>
+          <w:sz w:val="20"/>
+          <w:szCs w:val="20"/>
+        </w:rPr>
+        <w:t>if</w:t>
+      </w:r>
+      <w:proofErr w:type="spellEnd"/>
+      <w:r>
+        <w:rPr>
+          <w:rFonts w:ascii="Courier New" w:eastAsia="Courier New" w:hAnsi="Courier New" w:cs="Courier New"/>
+          <w:sz w:val="20"/>
+          <w:szCs w:val="20"/>
+        </w:rPr>
+        <w:t xml:space="preserve"> </w:t>
+      </w:r>
+      <w:proofErr w:type="spellStart"/>
+      <w:r>
+        <w:rPr>
+          <w:rFonts w:ascii="Courier New" w:eastAsia="Courier New" w:hAnsi="Courier New" w:cs="Courier New"/>
+          <w:sz w:val="20"/>
+          <w:szCs w:val="20"/>
+        </w:rPr>
+        <w:t>cliente_novo</w:t>
+      </w:r>
+      <w:proofErr w:type="spellEnd"/>
+      <w:r>
+        <w:rPr>
+          <w:rFonts w:ascii="Courier New" w:eastAsia="Courier New" w:hAnsi="Courier New" w:cs="Courier New"/>
+          <w:sz w:val="20"/>
+          <w:szCs w:val="20"/>
+        </w:rPr>
+        <w:t xml:space="preserve"> </w:t>
+      </w:r>
+      <w:proofErr w:type="spellStart"/>
+      <w:r>
+        <w:rPr>
+          <w:rFonts w:ascii="Courier New" w:eastAsia="Courier New" w:hAnsi="Courier New" w:cs="Courier New"/>
+          <w:sz w:val="20"/>
+          <w:szCs w:val="20"/>
+        </w:rPr>
+        <w:t>and</w:t>
+      </w:r>
+      <w:proofErr w:type="spellEnd"/>
+      <w:r>
+        <w:rPr>
+          <w:rFonts w:ascii="Courier New" w:eastAsia="Courier New" w:hAnsi="Courier New" w:cs="Courier New"/>
+          <w:sz w:val="20"/>
+          <w:szCs w:val="20"/>
+        </w:rPr>
+        <w:t xml:space="preserve"> </w:t>
+      </w:r>
+      <w:proofErr w:type="spellStart"/>
+      <w:r>
+        <w:rPr>
+          <w:rFonts w:ascii="Courier New" w:eastAsia="Courier New" w:hAnsi="Courier New" w:cs="Courier New"/>
+          <w:sz w:val="20"/>
+          <w:szCs w:val="20"/>
+        </w:rPr>
+        <w:t>cores_produzidas</w:t>
+      </w:r>
+      <w:proofErr w:type="spellEnd"/>
+      <w:r>
+        <w:rPr>
+          <w:rFonts w:ascii="Courier New" w:eastAsia="Courier New" w:hAnsi="Courier New" w:cs="Courier New"/>
+          <w:sz w:val="20"/>
+          <w:szCs w:val="20"/>
+        </w:rPr>
+        <w:t>:</w:t>
+      </w:r>
+    </w:p>
+    <w:p>
+      <w:pPr>
+        <w:jc w:val="both"/>
+      </w:pPr>
+      <w:r>
+        <w:t xml:space="preserve">&amp;&amp; (AND): Pode ser usado para combinar duas condições, como indicar que a concentração de corantes deve ser maior ou igual a 0% e menor ou igual a 100%. Ex: </w:t>
+      </w:r>
+      <w:proofErr w:type="spellStart"/>
+      <w:r>
+        <w:rPr>
+          <w:rFonts w:ascii="Courier New" w:eastAsia="Courier New" w:hAnsi="Courier New" w:cs="Courier New"/>
+          <w:sz w:val="20"/>
+          <w:szCs w:val="20"/>
+        </w:rPr>
+        <w:t>if</w:t>
+      </w:r>
+      <w:proofErr w:type="spellEnd"/>
+      <w:r>
+        <w:rPr>
+          <w:rFonts w:ascii="Courier New" w:eastAsia="Courier New" w:hAnsi="Courier New" w:cs="Courier New"/>
+          <w:sz w:val="20"/>
+          <w:szCs w:val="20"/>
+        </w:rPr>
+        <w:t xml:space="preserve"> </w:t>
+      </w:r>
+      <w:proofErr w:type="spellStart"/>
+      <w:r>
+        <w:rPr>
+          <w:rFonts w:ascii="Courier New" w:eastAsia="Courier New" w:hAnsi="Courier New" w:cs="Courier New"/>
+          <w:sz w:val="20"/>
+          <w:szCs w:val="20"/>
+        </w:rPr>
+        <w:t>tonalidade_</w:t>
+      </w:r>
+      <w:proofErr w:type="gramStart"/>
+      <w:r>
+        <w:rPr>
+          <w:rFonts w:ascii="Courier New" w:eastAsia="Courier New" w:hAnsi="Courier New" w:cs="Courier New"/>
+          <w:sz w:val="20"/>
+          <w:szCs w:val="20"/>
+        </w:rPr>
+        <w:t>cor.esmalte</w:t>
+      </w:r>
+      <w:proofErr w:type="spellEnd"/>
+      <w:proofErr w:type="gramEnd"/>
+      <w:r>
+        <w:rPr>
+          <w:rFonts w:ascii="Courier New" w:eastAsia="Courier New" w:hAnsi="Courier New" w:cs="Courier New"/>
+          <w:sz w:val="20"/>
+          <w:szCs w:val="20"/>
+        </w:rPr>
+        <w:t xml:space="preserve"> &gt;= 0% </w:t>
+      </w:r>
+      <w:proofErr w:type="spellStart"/>
+      <w:r>
+        <w:rPr>
+          <w:rFonts w:ascii="Courier New" w:eastAsia="Courier New" w:hAnsi="Courier New" w:cs="Courier New"/>
+          <w:sz w:val="20"/>
+          <w:szCs w:val="20"/>
+        </w:rPr>
+        <w:t>and</w:t>
+      </w:r>
+      <w:proofErr w:type="spellEnd"/>
+      <w:r>
+        <w:rPr>
+          <w:rFonts w:ascii="Courier New" w:eastAsia="Courier New" w:hAnsi="Courier New" w:cs="Courier New"/>
+          <w:sz w:val="20"/>
+          <w:szCs w:val="20"/>
+        </w:rPr>
+        <w:t xml:space="preserve"> tonalidade </w:t>
+      </w:r>
+      <w:proofErr w:type="spellStart"/>
+      <w:r>
+        <w:rPr>
+          <w:rFonts w:ascii="Courier New" w:eastAsia="Courier New" w:hAnsi="Courier New" w:cs="Courier New"/>
+          <w:sz w:val="20"/>
+          <w:szCs w:val="20"/>
+        </w:rPr>
+        <w:t>cor.esmalte</w:t>
+      </w:r>
+      <w:proofErr w:type="spellEnd"/>
+      <w:r>
+        <w:rPr>
+          <w:rFonts w:ascii="Courier New" w:eastAsia="Courier New" w:hAnsi="Courier New" w:cs="Courier New"/>
+          <w:sz w:val="20"/>
+          <w:szCs w:val="20"/>
+        </w:rPr>
+        <w:t xml:space="preserve"> &lt;= 100%:</w:t>
+      </w:r>
+    </w:p>
+    <w:p>
+      <w:pPr>
+        <w:jc w:val="both"/>
+      </w:pPr>
+      <w:r>
+        <w:t xml:space="preserve">|| (OR): Para avaliar se pelo menos uma das condições é verdadeira, como verificar se um cliente não comprou ou comprou pouco no último mês. </w:t>
+      </w:r>
+    </w:p>
+    <w:p>
+      <w:pPr>
+        <w:jc w:val="both"/>
+        <w:rPr>
+          <w:rFonts w:ascii="Courier New" w:eastAsia="Courier New" w:hAnsi="Courier New" w:cs="Courier New"/>
+          <w:sz w:val="20"/>
+          <w:szCs w:val="20"/>
+        </w:rPr>
+      </w:pPr>
+      <w:r>
+        <w:t xml:space="preserve">Ex: </w:t>
+      </w:r>
+      <w:proofErr w:type="spellStart"/>
+      <w:r>
+        <w:rPr>
+          <w:rFonts w:ascii="Courier New" w:eastAsia="Courier New" w:hAnsi="Courier New" w:cs="Courier New"/>
+          <w:sz w:val="20"/>
+          <w:szCs w:val="20"/>
+        </w:rPr>
+        <w:t>if</w:t>
+      </w:r>
+      <w:proofErr w:type="spellEnd"/>
+      <w:r>
+        <w:rPr>
+          <w:rFonts w:ascii="Courier New" w:eastAsia="Courier New" w:hAnsi="Courier New" w:cs="Courier New"/>
+          <w:sz w:val="20"/>
+          <w:szCs w:val="20"/>
+        </w:rPr>
+        <w:t xml:space="preserve"> </w:t>
+      </w:r>
+      <w:proofErr w:type="spellStart"/>
+      <w:r>
+        <w:rPr>
+          <w:rFonts w:ascii="Courier New" w:eastAsia="Courier New" w:hAnsi="Courier New" w:cs="Courier New"/>
+          <w:sz w:val="20"/>
+          <w:szCs w:val="20"/>
+        </w:rPr>
+        <w:t>clientes_sem_compra</w:t>
+      </w:r>
+      <w:proofErr w:type="spellEnd"/>
+      <w:r>
+        <w:rPr>
+          <w:rFonts w:ascii="Courier New" w:eastAsia="Courier New" w:hAnsi="Courier New" w:cs="Courier New"/>
+          <w:sz w:val="20"/>
+          <w:szCs w:val="20"/>
+        </w:rPr>
+        <w:t xml:space="preserve"> </w:t>
+      </w:r>
+      <w:proofErr w:type="spellStart"/>
+      <w:r>
+        <w:rPr>
+          <w:rFonts w:ascii="Courier New" w:eastAsia="Courier New" w:hAnsi="Courier New" w:cs="Courier New"/>
+          <w:sz w:val="20"/>
+          <w:szCs w:val="20"/>
+        </w:rPr>
+        <w:t>or</w:t>
+      </w:r>
+      <w:proofErr w:type="spellEnd"/>
+      <w:r>
+        <w:rPr>
+          <w:rFonts w:ascii="Courier New" w:eastAsia="Courier New" w:hAnsi="Courier New" w:cs="Courier New"/>
+          <w:sz w:val="20"/>
+          <w:szCs w:val="20"/>
+        </w:rPr>
+        <w:t xml:space="preserve"> </w:t>
+      </w:r>
+      <w:proofErr w:type="spellStart"/>
+      <w:r>
+        <w:rPr>
+          <w:rFonts w:ascii="Courier New" w:eastAsia="Courier New" w:hAnsi="Courier New" w:cs="Courier New"/>
+          <w:sz w:val="20"/>
+          <w:szCs w:val="20"/>
+        </w:rPr>
+        <w:t>clientes_baixo_volume_de_compra</w:t>
+      </w:r>
+      <w:proofErr w:type="spellEnd"/>
+      <w:r>
+        <w:rPr>
+          <w:rFonts w:ascii="Courier New" w:eastAsia="Courier New" w:hAnsi="Courier New" w:cs="Courier New"/>
+          <w:sz w:val="20"/>
+          <w:szCs w:val="20"/>
+        </w:rPr>
+        <w:t>:</w:t>
+      </w:r>
+    </w:p>
+    <w:p>
+      <w:pPr>
+        <w:jc w:val="both"/>
+        <w:rPr>
+          <w:rFonts w:ascii="Courier New" w:eastAsia="Courier New" w:hAnsi="Courier New" w:cs="Courier New"/>
+          <w:sz w:val="20"/>
+          <w:szCs w:val="20"/>
+        </w:rPr>
+      </w:pPr>
+      <w:r>
+        <w:t xml:space="preserve">! (NOT): Para inverter o valor de uma expressão lógica, como verificar produtos que não foram danificados. Ex: </w:t>
+      </w:r>
+      <w:proofErr w:type="spellStart"/>
+      <w:r>
+        <w:rPr>
+          <w:rFonts w:ascii="Courier New" w:eastAsia="Courier New" w:hAnsi="Courier New" w:cs="Courier New"/>
+          <w:sz w:val="20"/>
+          <w:szCs w:val="20"/>
+        </w:rPr>
+        <w:t>if</w:t>
+      </w:r>
+      <w:proofErr w:type="spellEnd"/>
+      <w:r>
+        <w:rPr>
+          <w:rFonts w:ascii="Courier New" w:eastAsia="Courier New" w:hAnsi="Courier New" w:cs="Courier New"/>
+          <w:sz w:val="20"/>
+          <w:szCs w:val="20"/>
+        </w:rPr>
+        <w:t xml:space="preserve"> </w:t>
+      </w:r>
+      <w:proofErr w:type="spellStart"/>
+      <w:r>
+        <w:rPr>
+          <w:rFonts w:ascii="Courier New" w:eastAsia="Courier New" w:hAnsi="Courier New" w:cs="Courier New"/>
+          <w:sz w:val="20"/>
+          <w:szCs w:val="20"/>
+        </w:rPr>
+        <w:t>not</w:t>
+      </w:r>
+      <w:proofErr w:type="spellEnd"/>
+      <w:r>
+        <w:rPr>
+          <w:rFonts w:ascii="Courier New" w:eastAsia="Courier New" w:hAnsi="Courier New" w:cs="Courier New"/>
+          <w:sz w:val="20"/>
+          <w:szCs w:val="20"/>
+        </w:rPr>
+        <w:t xml:space="preserve"> </w:t>
+      </w:r>
+      <w:proofErr w:type="spellStart"/>
+      <w:r>
+        <w:rPr>
+          <w:rFonts w:ascii="Courier New" w:eastAsia="Courier New" w:hAnsi="Courier New" w:cs="Courier New"/>
+          <w:sz w:val="20"/>
+          <w:szCs w:val="20"/>
+        </w:rPr>
+        <w:t>produtos_danificados</w:t>
+      </w:r>
+      <w:proofErr w:type="spellEnd"/>
+      <w:r>
+        <w:rPr>
+          <w:rFonts w:ascii="Courier New" w:eastAsia="Courier New" w:hAnsi="Courier New" w:cs="Courier New"/>
+          <w:sz w:val="20"/>
+          <w:szCs w:val="20"/>
+        </w:rPr>
+        <w:t>:</w:t>
+      </w:r>
+    </w:p>
+    <w:p>
+      <w:pPr>
+        <w:jc w:val="both"/>
+        <w:rPr>
+          <w:b/>
+        </w:rPr>
+      </w:pPr>
+      <w:r>
+        <w:rPr>
+          <w:b/>
+        </w:rPr>
         <w:t>2.5 Exemplo Prático:</w:t>
       </w:r>
     </w:p>
@@ -5337,37 +6116,105 @@
         <w:jc w:val="both"/>
       </w:pPr>
       <w:r>
-        <w:t># Recebe os valores de Red, Green e Blue do usuário</w:t>
-      </w:r>
-    </w:p>
-    <w:p>
-      <w:pPr>
-        <w:jc w:val="both"/>
-      </w:pPr>
-      <w:r>
-        <w:t xml:space="preserve">red = </w:t>
-      </w:r>
+        <w:t xml:space="preserve"># Recebe os valores de </w:t>
+      </w:r>
+      <w:proofErr w:type="spellStart"/>
+      <w:r>
+        <w:t>Red</w:t>
+      </w:r>
+      <w:proofErr w:type="spellEnd"/>
+      <w:r>
+        <w:t>, Green e Blue do usuário</w:t>
+      </w:r>
+    </w:p>
+    <w:p>
+      <w:pPr>
+        <w:jc w:val="both"/>
+      </w:pPr>
+      <w:proofErr w:type="spellStart"/>
+      <w:r>
+        <w:t>red</w:t>
+      </w:r>
+      <w:proofErr w:type="spellEnd"/>
+      <w:r>
+        <w:t xml:space="preserve"> = </w:t>
+      </w:r>
+      <w:proofErr w:type="spellStart"/>
       <w:proofErr w:type="gramStart"/>
       <w:r>
+        <w:t>int</w:t>
+      </w:r>
+      <w:proofErr w:type="spellEnd"/>
+      <w:r>
+        <w:t>(</w:t>
+      </w:r>
+      <w:proofErr w:type="gramEnd"/>
+      <w:r>
+        <w:t xml:space="preserve">input("Digite o valor de </w:t>
+      </w:r>
+      <w:proofErr w:type="spellStart"/>
+      <w:r>
+        <w:t>Red</w:t>
+      </w:r>
+      <w:proofErr w:type="spellEnd"/>
+      <w:r>
+        <w:t xml:space="preserve"> (0-255): "))</w:t>
+      </w:r>
+    </w:p>
+    <w:p>
+      <w:pPr>
+        <w:jc w:val="both"/>
+        <w:rPr>
+          <w:lang w:val="en-US"/>
+        </w:rPr>
+      </w:pPr>
+      <w:r>
+        <w:rPr>
+          <w:lang w:val="en-US"/>
+        </w:rPr>
+        <w:t xml:space="preserve">green = </w:t>
+      </w:r>
+      <w:proofErr w:type="gramStart"/>
+      <w:r>
+        <w:rPr>
+          <w:lang w:val="en-US"/>
+        </w:rPr>
         <w:t>int(</w:t>
       </w:r>
       <w:proofErr w:type="gramEnd"/>
       <w:r>
-        <w:t>input("Digite o valor de Red (0-255): "))</w:t>
-      </w:r>
-    </w:p>
-    <w:p>
-      <w:pPr>
-        <w:jc w:val="both"/>
         <w:rPr>
           <w:lang w:val="en-US"/>
         </w:rPr>
-      </w:pPr>
+        <w:t>input("</w:t>
+      </w:r>
+      <w:proofErr w:type="spellStart"/>
       <w:r>
         <w:rPr>
           <w:lang w:val="en-US"/>
         </w:rPr>
-        <w:t xml:space="preserve">green = </w:t>
+        <w:t>Digite</w:t>
+      </w:r>
+      <w:proofErr w:type="spellEnd"/>
+      <w:r>
+        <w:rPr>
+          <w:lang w:val="en-US"/>
+        </w:rPr>
+        <w:t xml:space="preserve"> o valor de Green (0-255): "))</w:t>
+      </w:r>
+    </w:p>
+    <w:p>
+      <w:pPr>
+        <w:jc w:val="both"/>
+        <w:rPr>
+          <w:lang w:val="en-US"/>
+        </w:rPr>
+      </w:pPr>
+      <w:r>
+        <w:rPr>
+          <w:lang w:val="en-US"/>
+        </w:rPr>
+        <w:t xml:space="preserve">blue = </w:t>
       </w:r>
       <w:proofErr w:type="gramStart"/>
       <w:r>
@@ -5381,44 +6228,86 @@
         <w:rPr>
           <w:lang w:val="en-US"/>
         </w:rPr>
-        <w:t>input("Digite o valor de Green (0-255): "))</w:t>
-      </w:r>
-    </w:p>
-    <w:p>
-      <w:pPr>
-        <w:jc w:val="both"/>
+        <w:t>input("</w:t>
+      </w:r>
+      <w:proofErr w:type="spellStart"/>
+      <w:r>
         <w:rPr>
           <w:lang w:val="en-US"/>
         </w:rPr>
-      </w:pPr>
+        <w:t>Digite</w:t>
+      </w:r>
+      <w:proofErr w:type="spellEnd"/>
       <w:r>
         <w:rPr>
           <w:lang w:val="en-US"/>
         </w:rPr>
-        <w:t xml:space="preserve">blue = </w:t>
+        <w:t xml:space="preserve"> o valor de Blue (0-255): "))</w:t>
+      </w:r>
+    </w:p>
+    <w:p>
+      <w:pPr>
+        <w:jc w:val="both"/>
+        <w:rPr>
+          <w:lang w:val="en-US"/>
+        </w:rPr>
+      </w:pPr>
+    </w:p>
+    <w:p>
+      <w:pPr>
+        <w:jc w:val="both"/>
+        <w:rPr>
+          <w:lang w:val="en-US"/>
+        </w:rPr>
+      </w:pPr>
+      <w:r>
+        <w:rPr>
+          <w:lang w:val="en-US"/>
+        </w:rPr>
+        <w:t xml:space="preserve">def </w:t>
+      </w:r>
+      <w:proofErr w:type="spellStart"/>
+      <w:r>
+        <w:rPr>
+          <w:lang w:val="en-US"/>
+        </w:rPr>
+        <w:t>rgb_to_</w:t>
       </w:r>
       <w:proofErr w:type="gramStart"/>
       <w:r>
         <w:rPr>
           <w:lang w:val="en-US"/>
         </w:rPr>
-        <w:t>int(</w:t>
+        <w:t>hex</w:t>
+      </w:r>
+      <w:proofErr w:type="spellEnd"/>
+      <w:r>
+        <w:rPr>
+          <w:lang w:val="en-US"/>
+        </w:rPr>
+        <w:t>(</w:t>
       </w:r>
       <w:proofErr w:type="gramEnd"/>
       <w:r>
         <w:rPr>
           <w:lang w:val="en-US"/>
         </w:rPr>
-        <w:t>input("Digite o valor de Blue (0-255): "))</w:t>
-      </w:r>
-    </w:p>
-    <w:p>
-      <w:pPr>
-        <w:jc w:val="both"/>
+        <w:t>red, green, blue):</w:t>
+      </w:r>
+    </w:p>
+    <w:p>
+      <w:pPr>
+        <w:jc w:val="both"/>
+      </w:pPr>
+      <w:r>
         <w:rPr>
           <w:lang w:val="en-US"/>
         </w:rPr>
-      </w:pPr>
+        <w:t xml:space="preserve">    </w:t>
+      </w:r>
+      <w:r>
+        <w:t># Converte os valores RGB para hexadecimal</w:t>
+      </w:r>
     </w:p>
     <w:p>
       <w:pPr>
@@ -5428,24 +6317,35 @@
         </w:rPr>
       </w:pPr>
       <w:r>
+        <w:t xml:space="preserve">    </w:t>
+      </w:r>
+      <w:proofErr w:type="spellStart"/>
+      <w:r>
         <w:rPr>
           <w:lang w:val="en-US"/>
         </w:rPr>
-        <w:t>def rgb_to_</w:t>
+        <w:t>hex_color</w:t>
+      </w:r>
+      <w:proofErr w:type="spellEnd"/>
+      <w:r>
+        <w:rPr>
+          <w:lang w:val="en-US"/>
+        </w:rPr>
+        <w:t xml:space="preserve"> = '#{:02</w:t>
       </w:r>
       <w:proofErr w:type="gramStart"/>
       <w:r>
         <w:rPr>
           <w:lang w:val="en-US"/>
         </w:rPr>
-        <w:t>hex(</w:t>
+        <w:t>x}{</w:t>
       </w:r>
       <w:proofErr w:type="gramEnd"/>
       <w:r>
         <w:rPr>
           <w:lang w:val="en-US"/>
         </w:rPr>
-        <w:t>red, green, blue):</w:t>
+        <w:t>:02x}{:02x}'.format(red, green, blue)</w:t>
       </w:r>
     </w:p>
     <w:p>
@@ -5458,8 +6358,26 @@
         </w:rPr>
         <w:t xml:space="preserve">    </w:t>
       </w:r>
-      <w:r>
-        <w:t># Converte os valores RGB para hexadecimal</w:t>
+      <w:proofErr w:type="spellStart"/>
+      <w:r>
+        <w:t>return</w:t>
+      </w:r>
+      <w:proofErr w:type="spellEnd"/>
+      <w:r>
+        <w:t xml:space="preserve"> </w:t>
+      </w:r>
+      <w:proofErr w:type="spellStart"/>
+      <w:r>
+        <w:t>hex_color</w:t>
+      </w:r>
+      <w:proofErr w:type="spellEnd"/>
+    </w:p>
+    <w:p>
+      <w:pPr>
+        <w:jc w:val="both"/>
+      </w:pPr>
+      <w:r>
+        <w:t># Verifica se os valores estão dentro do intervalo 0-255</w:t>
       </w:r>
     </w:p>
     <w:p>
@@ -5470,96 +6388,69 @@
         </w:rPr>
       </w:pPr>
       <w:r>
+        <w:rPr>
+          <w:lang w:val="en-US"/>
+        </w:rPr>
+        <w:t>if 0 &lt;= red &lt;= 255 and 0 &lt;= green &lt;= 255 and 0 &lt;= blue &lt;= 255:</w:t>
+      </w:r>
+    </w:p>
+    <w:p>
+      <w:pPr>
+        <w:jc w:val="both"/>
+      </w:pPr>
+      <w:r>
+        <w:rPr>
+          <w:lang w:val="en-US"/>
+        </w:rPr>
         <w:t xml:space="preserve">    </w:t>
       </w:r>
       <w:r>
-        <w:rPr>
-          <w:lang w:val="en-US"/>
-        </w:rPr>
-        <w:t>hex_color = '#{:02</w:t>
+        <w:t># Obtém o código hexadecimal</w:t>
+      </w:r>
+    </w:p>
+    <w:p>
+      <w:pPr>
+        <w:jc w:val="both"/>
+      </w:pPr>
+      <w:r>
+        <w:t xml:space="preserve">    </w:t>
+      </w:r>
+      <w:proofErr w:type="spellStart"/>
+      <w:r>
+        <w:t>hex_color</w:t>
+      </w:r>
+      <w:proofErr w:type="spellEnd"/>
+      <w:r>
+        <w:t xml:space="preserve"> = </w:t>
+      </w:r>
+      <w:proofErr w:type="spellStart"/>
+      <w:r>
+        <w:t>rgb_to_</w:t>
       </w:r>
       <w:proofErr w:type="gramStart"/>
       <w:r>
-        <w:rPr>
-          <w:lang w:val="en-US"/>
-        </w:rPr>
-        <w:t>x}{</w:t>
-      </w:r>
+        <w:t>hex</w:t>
+      </w:r>
+      <w:proofErr w:type="spellEnd"/>
+      <w:r>
+        <w:t>(</w:t>
+      </w:r>
+      <w:proofErr w:type="spellStart"/>
       <w:proofErr w:type="gramEnd"/>
       <w:r>
-        <w:rPr>
-          <w:lang w:val="en-US"/>
-        </w:rPr>
-        <w:t>:02x}{:02x}'.format(red, green, blue)</w:t>
-      </w:r>
-    </w:p>
-    <w:p>
-      <w:pPr>
-        <w:jc w:val="both"/>
-      </w:pPr>
-      <w:r>
-        <w:rPr>
-          <w:lang w:val="en-US"/>
-        </w:rPr>
-        <w:t xml:space="preserve">    </w:t>
-      </w:r>
-      <w:r>
-        <w:t>return hex_color</w:t>
-      </w:r>
-    </w:p>
-    <w:p>
-      <w:pPr>
-        <w:jc w:val="both"/>
-      </w:pPr>
-      <w:r>
-        <w:t># Verifica se os valores estão dentro do intervalo 0-255</w:t>
-      </w:r>
-    </w:p>
-    <w:p>
-      <w:pPr>
-        <w:jc w:val="both"/>
-        <w:rPr>
-          <w:lang w:val="en-US"/>
-        </w:rPr>
-      </w:pPr>
-      <w:r>
-        <w:rPr>
-          <w:lang w:val="en-US"/>
-        </w:rPr>
-        <w:t>if 0 &lt;= red &lt;= 255 and 0 &lt;= green &lt;= 255 and 0 &lt;= blue &lt;= 255:</w:t>
-      </w:r>
-    </w:p>
-    <w:p>
-      <w:pPr>
-        <w:jc w:val="both"/>
-      </w:pPr>
-      <w:r>
-        <w:rPr>
-          <w:lang w:val="en-US"/>
-        </w:rPr>
-        <w:t xml:space="preserve">    </w:t>
-      </w:r>
-      <w:r>
-        <w:t># Obtém o código hexadecimal</w:t>
-      </w:r>
-    </w:p>
-    <w:p>
-      <w:pPr>
-        <w:jc w:val="both"/>
-      </w:pPr>
-      <w:r>
-        <w:t xml:space="preserve">    </w:t>
-      </w:r>
-      <w:r>
-        <w:t>hex_color = rgb_to_</w:t>
-      </w:r>
-      <w:proofErr w:type="gramStart"/>
-      <w:r>
-        <w:t>hex(</w:t>
-      </w:r>
-      <w:proofErr w:type="gramEnd"/>
-      <w:r>
-        <w:t>red, green, blue)</w:t>
+        <w:t>red</w:t>
+      </w:r>
+      <w:proofErr w:type="spellEnd"/>
+      <w:r>
+        <w:t xml:space="preserve">, </w:t>
+      </w:r>
+      <w:proofErr w:type="spellStart"/>
+      <w:r>
+        <w:t>green</w:t>
+      </w:r>
+      <w:proofErr w:type="spellEnd"/>
+      <w:r>
+        <w:t>, blue)</w:t>
       </w:r>
     </w:p>
     <w:p>
@@ -5571,8 +6462,13 @@
         <w:t xml:space="preserve">    </w:t>
       </w:r>
       <w:r>
-        <w:t># Exibe a cor e o código hexadecima</w:t>
-      </w:r>
+        <w:t xml:space="preserve"># Exibe a cor e o código </w:t>
+      </w:r>
+      <w:proofErr w:type="spellStart"/>
+      <w:r>
+        <w:t>hexadecima</w:t>
+      </w:r>
+      <w:proofErr w:type="spellEnd"/>
     </w:p>
     <w:p>
       <w:pPr>
@@ -5587,15 +6483,28 @@
       </w:r>
       <w:proofErr w:type="gramEnd"/>
       <w:r>
-        <w:t>"Código Hexadecimal:", hex_color)</w:t>
-      </w:r>
-    </w:p>
-    <w:p>
-      <w:pPr>
-        <w:jc w:val="both"/>
-      </w:pPr>
-      <w:r>
-        <w:t>else:</w:t>
+        <w:t xml:space="preserve">"Código Hexadecimal:", </w:t>
+      </w:r>
+      <w:proofErr w:type="spellStart"/>
+      <w:r>
+        <w:t>hex_color</w:t>
+      </w:r>
+      <w:proofErr w:type="spellEnd"/>
+      <w:r>
+        <w:t>)</w:t>
+      </w:r>
+    </w:p>
+    <w:p>
+      <w:pPr>
+        <w:jc w:val="both"/>
+      </w:pPr>
+      <w:proofErr w:type="spellStart"/>
+      <w:r>
+        <w:t>else</w:t>
+      </w:r>
+      <w:proofErr w:type="spellEnd"/>
+      <w:r>
+        <w:t>:</w:t>
       </w:r>
     </w:p>
     <w:p>
@@ -5611,7 +6520,15 @@
       </w:r>
       <w:proofErr w:type="gramEnd"/>
       <w:r>
-        <w:t>"Os valores de Red, Green e Blue devem estar no intervalo de 0 a 255.")</w:t>
+        <w:t xml:space="preserve">"Os valores de </w:t>
+      </w:r>
+      <w:proofErr w:type="spellStart"/>
+      <w:r>
+        <w:t>Red</w:t>
+      </w:r>
+      <w:proofErr w:type="spellEnd"/>
+      <w:r>
+        <w:t>, Green e Blue devem estar no intervalo de 0 a 255.")</w:t>
       </w:r>
     </w:p>
     <w:p>
@@ -5637,7 +6554,23 @@
         <w:jc w:val="both"/>
       </w:pPr>
       <w:r>
-        <w:t>Pode-se empregar conceitos de conjuntos para descrever as características de um cliente da Bee You. Utilizando a lógica, podemos identificar os clientes com potencial interesse na aquisição dos produtos oferecidos pela marca. Abaixo, apresentamos alguns exemplos de operações de conjuntos aplicadas à empresa BeeYou:</w:t>
+        <w:t xml:space="preserve">Pode-se empregar conceitos de conjuntos para descrever as características de um cliente da Bee </w:t>
+      </w:r>
+      <w:proofErr w:type="spellStart"/>
+      <w:r>
+        <w:t>You</w:t>
+      </w:r>
+      <w:proofErr w:type="spellEnd"/>
+      <w:r>
+        <w:t xml:space="preserve">. Utilizando a lógica, podemos identificar os clientes com potencial interesse na aquisição dos produtos oferecidos pela marca. Abaixo, apresentamos alguns exemplos de operações de conjuntos aplicadas à empresa </w:t>
+      </w:r>
+      <w:proofErr w:type="spellStart"/>
+      <w:r>
+        <w:t>BeeYou</w:t>
+      </w:r>
+      <w:proofErr w:type="spellEnd"/>
+      <w:r>
+        <w:t>:</w:t>
       </w:r>
     </w:p>
     <w:p>
@@ -5659,7 +6592,15 @@
         <w:jc w:val="both"/>
       </w:pPr>
       <w:r>
-        <w:t>Utilizando o conceito de união dos conjuntos, podemos analisar que, inicialmente, os clientes da BeeYou seriam todos aqueles com interesse em esmalte e batom. Isso resultaria em um conjunto de pessoas que buscam realçar sua estética pessoal.</w:t>
+        <w:t xml:space="preserve">Utilizando o conceito de união dos conjuntos, podemos analisar que, inicialmente, os clientes da </w:t>
+      </w:r>
+      <w:proofErr w:type="spellStart"/>
+      <w:r>
+        <w:t>BeeYou</w:t>
+      </w:r>
+      <w:proofErr w:type="spellEnd"/>
+      <w:r>
+        <w:t xml:space="preserve"> seriam todos aqueles com interesse em esmalte e batom. Isso resultaria em um conjunto de pessoas que buscam realçar sua estética pessoal.</w:t>
       </w:r>
     </w:p>
     <w:p>
@@ -5733,7 +6674,27 @@
           <w:sz w:val="18"/>
           <w:szCs w:val="18"/>
         </w:rPr>
-        <w:t>Figura 3 - Diagrama de Venn representando a União dos Conjuntos</w:t>
+        <w:t xml:space="preserve">Figura 3 - Diagrama de </w:t>
+      </w:r>
+      <w:proofErr w:type="spellStart"/>
+      <w:r>
+        <w:rPr>
+          <w:i/>
+          <w:color w:val="0E2841"/>
+          <w:sz w:val="18"/>
+          <w:szCs w:val="18"/>
+        </w:rPr>
+        <w:t>Venn</w:t>
+      </w:r>
+      <w:proofErr w:type="spellEnd"/>
+      <w:r>
+        <w:rPr>
+          <w:i/>
+          <w:color w:val="0E2841"/>
+          <w:sz w:val="18"/>
+          <w:szCs w:val="18"/>
+        </w:rPr>
+        <w:t xml:space="preserve"> representando a União dos Conjuntos</w:t>
       </w:r>
     </w:p>
     <w:p>
@@ -5763,7 +6724,15 @@
         <w:jc w:val="both"/>
       </w:pPr>
       <w:r>
-        <w:t>Agora, ao aplicarmos o conceito de interseção entre conjuntos, podemos observar que os clientes da BeeYou não apenas desejam exclusividade, mas também estão dispostos a pagar o preço por ela.</w:t>
+        <w:t xml:space="preserve">Agora, ao aplicarmos o conceito de interseção entre conjuntos, podemos observar que os clientes da </w:t>
+      </w:r>
+      <w:proofErr w:type="spellStart"/>
+      <w:r>
+        <w:t>BeeYou</w:t>
+      </w:r>
+      <w:proofErr w:type="spellEnd"/>
+      <w:r>
+        <w:t xml:space="preserve"> não apenas desejam exclusividade, mas também estão dispostos a pagar o preço por ela.</w:t>
       </w:r>
     </w:p>
     <w:p>
@@ -5838,7 +6807,27 @@
           <w:sz w:val="18"/>
           <w:szCs w:val="18"/>
         </w:rPr>
-        <w:t>Figura 4 - Diagrama de Venn representando a Intersecção dos Conjuntos</w:t>
+        <w:t xml:space="preserve">Figura 4 - Diagrama de </w:t>
+      </w:r>
+      <w:proofErr w:type="spellStart"/>
+      <w:r>
+        <w:rPr>
+          <w:i/>
+          <w:color w:val="0E2841"/>
+          <w:sz w:val="18"/>
+          <w:szCs w:val="18"/>
+        </w:rPr>
+        <w:t>Venn</w:t>
+      </w:r>
+      <w:proofErr w:type="spellEnd"/>
+      <w:r>
+        <w:rPr>
+          <w:i/>
+          <w:color w:val="0E2841"/>
+          <w:sz w:val="18"/>
+          <w:szCs w:val="18"/>
+        </w:rPr>
+        <w:t xml:space="preserve"> representando a Intersecção dos Conjuntos</w:t>
       </w:r>
     </w:p>
     <w:p>
@@ -5868,7 +6857,21 @@
         <w:jc w:val="both"/>
       </w:pPr>
       <w:r>
-        <w:t>Por fim, utilizando o método de conjuntos contidos, podemos ter uma visão geral do perfil de um cliente da Bee You.</w:t>
+        <w:t xml:space="preserve">Por fim, utilizando o método de conjuntos contidos, podemos ter uma visão geral do perfil de um cliente da </w:t>
+      </w:r>
+      <w:proofErr w:type="spellStart"/>
+      <w:r>
+        <w:t>Be</w:t>
+      </w:r>
+      <w:r>
+        <w:t>e</w:t>
+      </w:r>
+      <w:r>
+        <w:t>You</w:t>
+      </w:r>
+      <w:proofErr w:type="spellEnd"/>
+      <w:r>
+        <w:t>.</w:t>
       </w:r>
     </w:p>
     <w:p>
@@ -5942,7 +6945,27 @@
           <w:sz w:val="18"/>
           <w:szCs w:val="18"/>
         </w:rPr>
-        <w:t>Figura 5 - Diagrama de Venn representando Conjuntos Contidos</w:t>
+        <w:t xml:space="preserve">Figura 5 - Diagrama de </w:t>
+      </w:r>
+      <w:proofErr w:type="spellStart"/>
+      <w:r>
+        <w:rPr>
+          <w:i/>
+          <w:color w:val="0E2841"/>
+          <w:sz w:val="18"/>
+          <w:szCs w:val="18"/>
+        </w:rPr>
+        <w:t>Venn</w:t>
+      </w:r>
+      <w:proofErr w:type="spellEnd"/>
+      <w:r>
+        <w:rPr>
+          <w:i/>
+          <w:color w:val="0E2841"/>
+          <w:sz w:val="18"/>
+          <w:szCs w:val="18"/>
+        </w:rPr>
+        <w:t xml:space="preserve"> representando Conjuntos Contidos</w:t>
       </w:r>
     </w:p>
     <w:p>
@@ -5969,31 +6992,69 @@
         <w:jc w:val="both"/>
       </w:pPr>
       <w:r>
-        <w:t>Uma análise preliminar dos possíveis impactos das mudanças ambientais na empresa BeeYou pode revelar uma série de desafios organizacionais que podem surgir durante o projeto. A seguir estão alguns cenários e desafios que serão considerados:</w:t>
-      </w:r>
-    </w:p>
-    <w:p>
-      <w:pPr>
-        <w:jc w:val="both"/>
-      </w:pPr>
-      <w:r>
-        <w:t>Impacto nas Matérias-Primas: Mudanças ambientais, como fenômenos climáticos extremos ou desastres naturais, podem afetar a disponibilidade e o custo das matérias-primas utilizadas na fabricação dos produtos da BeeYou, como tecidos e materiais sintéticos. Isso pode resultar em interrupções na cadeia de suprimentos e aumentos nos custos de produção.</w:t>
-      </w:r>
-    </w:p>
-    <w:p>
-      <w:pPr>
-        <w:jc w:val="both"/>
-      </w:pPr>
-      <w:r>
-        <w:t>Sustentabilidade e Responsabilidade Ambiental: Com um aumento da conscientização ambiental por parte dos consumidores, a BeeYou pode enfrentar pressões para adotar práticas mais sustentáveis em sua operação, desde a seleção de materiais até os processos de fabricação e embalagem. Isso pode exigir investimentos em tecnologias mais limpas e processos de produção ecologicamente conscientes.</w:t>
-      </w:r>
-    </w:p>
-    <w:p>
-      <w:pPr>
-        <w:jc w:val="both"/>
-      </w:pPr>
-      <w:r>
-        <w:t>Regulamentações Ambientais: Alterações nas regulamentações ambientais podem impactar as operações da BeeYou, especialmente em relação ao descarte de resíduos, uso de materiais potencialmente prejudiciais ao meio ambiente e conformidade com normas de sustentabilidade. A empresa pode enfrentar desafios para se adaptar a novos padrões e regulamentos ambientais.</w:t>
+        <w:t xml:space="preserve">Uma análise preliminar dos possíveis impactos das mudanças ambientais na empresa </w:t>
+      </w:r>
+      <w:proofErr w:type="spellStart"/>
+      <w:r>
+        <w:t>BeeYou</w:t>
+      </w:r>
+      <w:proofErr w:type="spellEnd"/>
+      <w:r>
+        <w:t xml:space="preserve"> pode revelar uma série de desafios organizacionais que podem surgir durante o projeto. A seguir estão alguns cenários e desafios que serão considerados:</w:t>
+      </w:r>
+    </w:p>
+    <w:p>
+      <w:pPr>
+        <w:jc w:val="both"/>
+      </w:pPr>
+      <w:r>
+        <w:t xml:space="preserve">Impacto nas Matérias-Primas: Mudanças ambientais, como fenômenos climáticos extremos ou desastres naturais, podem afetar a disponibilidade e o custo das matérias-primas utilizadas na fabricação dos produtos da </w:t>
+      </w:r>
+      <w:proofErr w:type="spellStart"/>
+      <w:r>
+        <w:t>BeeYou</w:t>
+      </w:r>
+      <w:proofErr w:type="spellEnd"/>
+      <w:r>
+        <w:t xml:space="preserve">, como </w:t>
+      </w:r>
+      <w:r>
+        <w:t>plastificantes, solventes, pigmentos, corantes, óleos, entre outros</w:t>
+      </w:r>
+      <w:r>
+        <w:t>. Isso pode resultar em interrupções na cadeia de suprimentos e aumentos nos custos de produção.</w:t>
+      </w:r>
+    </w:p>
+    <w:p>
+      <w:pPr>
+        <w:jc w:val="both"/>
+      </w:pPr>
+      <w:r>
+        <w:t xml:space="preserve">Sustentabilidade e Responsabilidade Ambiental: Com um aumento da conscientização ambiental por parte dos consumidores, a </w:t>
+      </w:r>
+      <w:proofErr w:type="spellStart"/>
+      <w:r>
+        <w:t>BeeYou</w:t>
+      </w:r>
+      <w:proofErr w:type="spellEnd"/>
+      <w:r>
+        <w:t xml:space="preserve"> pode enfrentar pressões para adotar práticas mais sustentáveis em sua operação, desde a seleção de materiais até os processos de fabricação e embalagem. Isso pode exigir investimentos em tecnologias mais limpas e processos de produção ecologicamente conscientes.</w:t>
+      </w:r>
+    </w:p>
+    <w:p>
+      <w:pPr>
+        <w:jc w:val="both"/>
+      </w:pPr>
+      <w:r>
+        <w:t xml:space="preserve">Regulamentações Ambientais: Alterações nas regulamentações ambientais podem impactar as operações da </w:t>
+      </w:r>
+      <w:proofErr w:type="spellStart"/>
+      <w:r>
+        <w:t>BeeYou</w:t>
+      </w:r>
+      <w:proofErr w:type="spellEnd"/>
+      <w:r>
+        <w:t>, especialmente em relação ao descarte de resíduos, uso de materiais potencialmente prejudiciais ao meio ambiente e conformidade com normas de sustentabilidade. A empresa pode enfrentar desafios para se adaptar a novos padrões e regulamentos ambientais.</w:t>
       </w:r>
     </w:p>
     <w:p>
@@ -6009,23 +7070,47 @@
         <w:jc w:val="both"/>
       </w:pPr>
       <w:r>
-        <w:t>Reputação da Marca: A maneira como a BeeYou responde e se adapta às mudanças ambientais pode afetar sua reputação junto aos consumidores e stakeholders. Se a empresa não adotar práticas ambientalmente responsáveis ou enfrentar críticas por seu impacto ambiental, isso pode prejudicar sua imagem de marca e levar à perda de clientes e oportunidades de negócios.</w:t>
-      </w:r>
-    </w:p>
-    <w:p>
-      <w:pPr>
-        <w:jc w:val="both"/>
-      </w:pPr>
-      <w:r>
-        <w:t>Resiliência Organizacional: A capacidade da BeeYou de se adaptar e responder de forma eficaz às mudanças ambientais pode ser um desafio organizacional significativo. Isso pode exigir uma cultura organizacional ágil, investimentos em pesquisa e desenvolvimento de novas tecnologias e processos, bem como a capacidade de antecipar e mitigar potenciais riscos ambientais.</w:t>
-      </w:r>
-    </w:p>
-    <w:p>
-      <w:pPr>
-        <w:jc w:val="both"/>
-      </w:pPr>
-      <w:r>
-        <w:t>As mudanças ambientais podem apresentar uma série de desafios organizacionais para a BeeYou, desde questões relacionadas à cadeia de suprimentos e produção até preocupações com a reputação da marca e resiliência operacional. É essencial que a empresa esteja preparada para enfrentar esses desafios de forma proativa, adotando práticas sustentáveis e desenvolvendo estratégias de gestão de riscos ambientais.</w:t>
+        <w:t xml:space="preserve">Reputação da Marca: A maneira como a </w:t>
+      </w:r>
+      <w:proofErr w:type="spellStart"/>
+      <w:r>
+        <w:t>BeeYou</w:t>
+      </w:r>
+      <w:proofErr w:type="spellEnd"/>
+      <w:r>
+        <w:t xml:space="preserve"> responde e se adapta às mudanças ambientais pode afetar sua reputação junto aos consumidores e stakeholders. Se a empresa não adotar práticas ambientalmente responsáveis ou enfrentar críticas por seu impacto ambiental, isso pode prejudicar sua imagem de marca e levar à perda de clientes e oportunidades de negócios.</w:t>
+      </w:r>
+    </w:p>
+    <w:p>
+      <w:pPr>
+        <w:jc w:val="both"/>
+      </w:pPr>
+      <w:r>
+        <w:t xml:space="preserve">Resiliência Organizacional: A capacidade da </w:t>
+      </w:r>
+      <w:proofErr w:type="spellStart"/>
+      <w:r>
+        <w:t>BeeYou</w:t>
+      </w:r>
+      <w:proofErr w:type="spellEnd"/>
+      <w:r>
+        <w:t xml:space="preserve"> de se adaptar e responder de forma eficaz às mudanças ambientais pode ser um desafio organizacional significativo. Isso pode exigir uma cultura organizacional ágil, investimentos em pesquisa e desenvolvimento de novas tecnologias e processos, bem como a capacidade de antecipar e mitigar potenciais riscos ambientais.</w:t>
+      </w:r>
+    </w:p>
+    <w:p>
+      <w:pPr>
+        <w:jc w:val="both"/>
+      </w:pPr>
+      <w:r>
+        <w:t xml:space="preserve">As mudanças ambientais podem apresentar uma série de desafios organizacionais para a </w:t>
+      </w:r>
+      <w:proofErr w:type="spellStart"/>
+      <w:r>
+        <w:t>BeeYou</w:t>
+      </w:r>
+      <w:proofErr w:type="spellEnd"/>
+      <w:r>
+        <w:t>, desde questões relacionadas à cadeia de suprimentos e produção até preocupações com a reputação da marca e resiliência operacional. É essencial que a empresa esteja preparada para enfrentar esses desafios de forma proativa, adotando práticas sustentáveis e desenvolvendo estratégias de gestão de riscos ambientais.</w:t>
       </w:r>
     </w:p>
     <w:p>
@@ -6071,34 +7156,9 @@
           <w:color w:val="222222"/>
           <w:shd w:val="clear" w:color="auto" w:fill="FFFFFF"/>
         </w:rPr>
-        <w:t>Setor de Higiene Pessoal, Perfumaria e Cosméticos cresceu próximo a 10% no primeiro semestre de 2022 e sinaliza bons negócios durante a feira in-cosmetics Latin America</w:t>
-      </w:r>
-      <w:r>
-        <w:rPr>
-          <w:rFonts w:asciiTheme="minorHAnsi" w:hAnsiTheme="minorHAnsi"/>
-          <w:color w:val="222222"/>
-          <w:shd w:val="clear" w:color="auto" w:fill="FFFFFF"/>
-        </w:rPr>
-        <w:t>. 2022. Disponível em: https://abihpec.org.br/comunicado/setor-de-hppc-cresceu-proximo-a-10-no-primeiro-semestre-de-2022-e-sinaliza-bons-negocios-durante-a-feira-in-cosmetics-latin-america/. Acesso em: 09 mar. 2024.</w:t>
-      </w:r>
-    </w:p>
-    <w:p>
-      <w:pPr>
-        <w:jc w:val="both"/>
-        <w:rPr>
-          <w:rFonts w:asciiTheme="minorHAnsi" w:hAnsiTheme="minorHAnsi"/>
-          <w:color w:val="222222"/>
-          <w:shd w:val="clear" w:color="auto" w:fill="FFFFFF"/>
-        </w:rPr>
-      </w:pPr>
-      <w:r>
-        <w:rPr>
-          <w:rFonts w:asciiTheme="minorHAnsi" w:hAnsiTheme="minorHAnsi"/>
-          <w:color w:val="222222"/>
-          <w:shd w:val="clear" w:color="auto" w:fill="FFFFFF"/>
-        </w:rPr>
-        <w:t>ACHIM BERG. McKinsey &amp; Company. </w:t>
-      </w:r>
+        <w:t xml:space="preserve">Setor de Higiene Pessoal, Perfumaria e Cosméticos cresceu próximo a 10% no primeiro semestre de 2022 e sinaliza bons negócios durante a feira </w:t>
+      </w:r>
+      <w:proofErr w:type="spellStart"/>
       <w:r>
         <w:rPr>
           <w:rStyle w:val="Forte"/>
@@ -6106,34 +7166,9 @@
           <w:color w:val="222222"/>
           <w:shd w:val="clear" w:color="auto" w:fill="FFFFFF"/>
         </w:rPr>
-        <w:t>O mercado de beleza em 2023</w:t>
-      </w:r>
-      <w:r>
-        <w:rPr>
-          <w:rFonts w:asciiTheme="minorHAnsi" w:hAnsiTheme="minorHAnsi"/>
-          <w:color w:val="222222"/>
-          <w:shd w:val="clear" w:color="auto" w:fill="FFFFFF"/>
-        </w:rPr>
-        <w:t>: um relatório especial sobre o estado da moda. Um relatório especial sobre o estado da moda. 2023. Disponível em: https://www.mckinsey.com/featured-insights/destaques/o-mercado-de-beleza-em-2023-um-relatorio-especial-sobre-o-estado-da-moda/pt. Acesso em: 09 mar. 2024.</w:t>
-      </w:r>
-    </w:p>
-    <w:p>
-      <w:pPr>
-        <w:jc w:val="both"/>
-        <w:rPr>
-          <w:rFonts w:asciiTheme="minorHAnsi" w:hAnsiTheme="minorHAnsi"/>
-          <w:color w:val="222222"/>
-          <w:shd w:val="clear" w:color="auto" w:fill="FFFFFF"/>
-        </w:rPr>
-      </w:pPr>
-      <w:r>
-        <w:rPr>
-          <w:rFonts w:asciiTheme="minorHAnsi" w:hAnsiTheme="minorHAnsi"/>
-          <w:color w:val="222222"/>
-          <w:shd w:val="clear" w:color="auto" w:fill="FFFFFF"/>
-        </w:rPr>
-        <w:t>BÁRBARA MARTINEZ. Sebrae. </w:t>
-      </w:r>
+        <w:t>in-cosmetics</w:t>
+      </w:r>
+      <w:proofErr w:type="spellEnd"/>
       <w:r>
         <w:rPr>
           <w:rStyle w:val="Forte"/>
@@ -6141,15 +7176,190 @@
           <w:color w:val="222222"/>
           <w:shd w:val="clear" w:color="auto" w:fill="FFFFFF"/>
         </w:rPr>
-        <w:t>Tendências Wellness na beleza para 2023</w:t>
-      </w:r>
-      <w:r>
-        <w:rPr>
+        <w:t xml:space="preserve"> </w:t>
+      </w:r>
+      <w:proofErr w:type="spellStart"/>
+      <w:r>
+        <w:rPr>
+          <w:rStyle w:val="Forte"/>
           <w:rFonts w:asciiTheme="minorHAnsi" w:hAnsiTheme="minorHAnsi"/>
           <w:color w:val="222222"/>
           <w:shd w:val="clear" w:color="auto" w:fill="FFFFFF"/>
         </w:rPr>
-        <w:t>: O Wellness Beauty, a beleza associada ao bem-estar é o grande destaque nas tendências de beleza. 2023. Disponível em: https://sebrae.com.br/sites/PortalSebrae/conteudos/posts/tendencias-wellness-na-beleza-para-2023,ee8b91df3c385810VgnVCM100000d701210aRCRD. Acesso em: 09 mar. 2024</w:t>
+        <w:t>Latin</w:t>
+      </w:r>
+      <w:proofErr w:type="spellEnd"/>
+      <w:r>
+        <w:rPr>
+          <w:rStyle w:val="Forte"/>
+          <w:rFonts w:asciiTheme="minorHAnsi" w:hAnsiTheme="minorHAnsi"/>
+          <w:color w:val="222222"/>
+          <w:shd w:val="clear" w:color="auto" w:fill="FFFFFF"/>
+        </w:rPr>
+        <w:t xml:space="preserve"> </w:t>
+      </w:r>
+      <w:proofErr w:type="spellStart"/>
+      <w:r>
+        <w:rPr>
+          <w:rStyle w:val="Forte"/>
+          <w:rFonts w:asciiTheme="minorHAnsi" w:hAnsiTheme="minorHAnsi"/>
+          <w:color w:val="222222"/>
+          <w:shd w:val="clear" w:color="auto" w:fill="FFFFFF"/>
+        </w:rPr>
+        <w:t>America</w:t>
+      </w:r>
+      <w:proofErr w:type="spellEnd"/>
+      <w:r>
+        <w:rPr>
+          <w:rFonts w:asciiTheme="minorHAnsi" w:hAnsiTheme="minorHAnsi"/>
+          <w:color w:val="222222"/>
+          <w:shd w:val="clear" w:color="auto" w:fill="FFFFFF"/>
+        </w:rPr>
+        <w:t>. 2022. Disponível em: https://abihpec.org.br/comunicado/setor-de-hppc-cresceu-proximo-a-10-no-primeiro-semestre-de-2022-e-sinaliza-bons-negocios-durante-a-feira-in-cosmetics-latin-america/. Acesso em: 09 mar. 2024.</w:t>
+      </w:r>
+    </w:p>
+    <w:p>
+      <w:pPr>
+        <w:jc w:val="both"/>
+        <w:rPr>
+          <w:rFonts w:asciiTheme="minorHAnsi" w:hAnsiTheme="minorHAnsi"/>
+          <w:color w:val="222222"/>
+          <w:shd w:val="clear" w:color="auto" w:fill="FFFFFF"/>
+        </w:rPr>
+      </w:pPr>
+      <w:r>
+        <w:rPr>
+          <w:rFonts w:asciiTheme="minorHAnsi" w:hAnsiTheme="minorHAnsi"/>
+          <w:color w:val="222222"/>
+          <w:shd w:val="clear" w:color="auto" w:fill="FFFFFF"/>
+        </w:rPr>
+        <w:t xml:space="preserve">ACHIM BERG. McKinsey &amp; </w:t>
+      </w:r>
+      <w:proofErr w:type="spellStart"/>
+      <w:r>
+        <w:rPr>
+          <w:rFonts w:asciiTheme="minorHAnsi" w:hAnsiTheme="minorHAnsi"/>
+          <w:color w:val="222222"/>
+          <w:shd w:val="clear" w:color="auto" w:fill="FFFFFF"/>
+        </w:rPr>
+        <w:t>Company</w:t>
+      </w:r>
+      <w:proofErr w:type="spellEnd"/>
+      <w:r>
+        <w:rPr>
+          <w:rFonts w:asciiTheme="minorHAnsi" w:hAnsiTheme="minorHAnsi"/>
+          <w:color w:val="222222"/>
+          <w:shd w:val="clear" w:color="auto" w:fill="FFFFFF"/>
+        </w:rPr>
+        <w:t>. </w:t>
+      </w:r>
+      <w:r>
+        <w:rPr>
+          <w:rStyle w:val="Forte"/>
+          <w:rFonts w:asciiTheme="minorHAnsi" w:hAnsiTheme="minorHAnsi"/>
+          <w:color w:val="222222"/>
+          <w:shd w:val="clear" w:color="auto" w:fill="FFFFFF"/>
+        </w:rPr>
+        <w:t>O mercado de beleza em 2023</w:t>
+      </w:r>
+      <w:r>
+        <w:rPr>
+          <w:rFonts w:asciiTheme="minorHAnsi" w:hAnsiTheme="minorHAnsi"/>
+          <w:color w:val="222222"/>
+          <w:shd w:val="clear" w:color="auto" w:fill="FFFFFF"/>
+        </w:rPr>
+        <w:t>: um relatório especial sobre o estado da moda. Um relatório especial sobre o estado da moda. 2023. Disponível em: https://www.mckinsey.com/featured-insights/destaques/o-mercado-de-beleza-em-2023-um-relatorio-especial-sobre-o-estado-da-moda/pt. Acesso em: 09 mar. 2024.</w:t>
+      </w:r>
+    </w:p>
+    <w:p>
+      <w:pPr>
+        <w:jc w:val="both"/>
+        <w:rPr>
+          <w:rFonts w:asciiTheme="minorHAnsi" w:hAnsiTheme="minorHAnsi"/>
+          <w:color w:val="222222"/>
+          <w:shd w:val="clear" w:color="auto" w:fill="FFFFFF"/>
+        </w:rPr>
+      </w:pPr>
+      <w:r>
+        <w:rPr>
+          <w:rFonts w:asciiTheme="minorHAnsi" w:hAnsiTheme="minorHAnsi"/>
+          <w:color w:val="222222"/>
+          <w:shd w:val="clear" w:color="auto" w:fill="FFFFFF"/>
+        </w:rPr>
+        <w:t>BÁRBARA MARTINEZ. Sebrae. </w:t>
+      </w:r>
+      <w:r>
+        <w:rPr>
+          <w:rStyle w:val="Forte"/>
+          <w:rFonts w:asciiTheme="minorHAnsi" w:hAnsiTheme="minorHAnsi"/>
+          <w:color w:val="222222"/>
+          <w:shd w:val="clear" w:color="auto" w:fill="FFFFFF"/>
+        </w:rPr>
+        <w:t xml:space="preserve">Tendências </w:t>
+      </w:r>
+      <w:proofErr w:type="spellStart"/>
+      <w:r>
+        <w:rPr>
+          <w:rStyle w:val="Forte"/>
+          <w:rFonts w:asciiTheme="minorHAnsi" w:hAnsiTheme="minorHAnsi"/>
+          <w:color w:val="222222"/>
+          <w:shd w:val="clear" w:color="auto" w:fill="FFFFFF"/>
+        </w:rPr>
+        <w:t>Wellness</w:t>
+      </w:r>
+      <w:proofErr w:type="spellEnd"/>
+      <w:r>
+        <w:rPr>
+          <w:rStyle w:val="Forte"/>
+          <w:rFonts w:asciiTheme="minorHAnsi" w:hAnsiTheme="minorHAnsi"/>
+          <w:color w:val="222222"/>
+          <w:shd w:val="clear" w:color="auto" w:fill="FFFFFF"/>
+        </w:rPr>
+        <w:t xml:space="preserve"> na beleza para 2023</w:t>
+      </w:r>
+      <w:r>
+        <w:rPr>
+          <w:rFonts w:asciiTheme="minorHAnsi" w:hAnsiTheme="minorHAnsi"/>
+          <w:color w:val="222222"/>
+          <w:shd w:val="clear" w:color="auto" w:fill="FFFFFF"/>
+        </w:rPr>
+        <w:t xml:space="preserve">: O </w:t>
+      </w:r>
+      <w:proofErr w:type="spellStart"/>
+      <w:r>
+        <w:rPr>
+          <w:rFonts w:asciiTheme="minorHAnsi" w:hAnsiTheme="minorHAnsi"/>
+          <w:color w:val="222222"/>
+          <w:shd w:val="clear" w:color="auto" w:fill="FFFFFF"/>
+        </w:rPr>
+        <w:t>Wellness</w:t>
+      </w:r>
+      <w:proofErr w:type="spellEnd"/>
+      <w:r>
+        <w:rPr>
+          <w:rFonts w:asciiTheme="minorHAnsi" w:hAnsiTheme="minorHAnsi"/>
+          <w:color w:val="222222"/>
+          <w:shd w:val="clear" w:color="auto" w:fill="FFFFFF"/>
+        </w:rPr>
+        <w:t xml:space="preserve"> </w:t>
+      </w:r>
+      <w:proofErr w:type="spellStart"/>
+      <w:r>
+        <w:rPr>
+          <w:rFonts w:asciiTheme="minorHAnsi" w:hAnsiTheme="minorHAnsi"/>
+          <w:color w:val="222222"/>
+          <w:shd w:val="clear" w:color="auto" w:fill="FFFFFF"/>
+        </w:rPr>
+        <w:t>Beauty</w:t>
+      </w:r>
+      <w:proofErr w:type="spellEnd"/>
+      <w:r>
+        <w:rPr>
+          <w:rFonts w:asciiTheme="minorHAnsi" w:hAnsiTheme="minorHAnsi"/>
+          <w:color w:val="222222"/>
+          <w:shd w:val="clear" w:color="auto" w:fill="FFFFFF"/>
+        </w:rPr>
+        <w:t>, a beleza associada ao bem-estar é o grande destaque nas tendências de beleza. 2023. Disponível em: https://sebrae.com.br/sites/PortalSebrae/conteudos/posts/tendencias-wellness-na-beleza-para-2023,ee8b91df3c385810VgnVCM100000d701210aRCRD. Acesso em: 09 mar. 2024</w:t>
       </w:r>
     </w:p>
     <w:p>
@@ -6177,8 +7387,20 @@
           <w:color w:val="222222"/>
           <w:shd w:val="clear" w:color="auto" w:fill="FFFFFF"/>
         </w:rPr>
-        <w:t>Diagrama de Venn</w:t>
-      </w:r>
+        <w:t xml:space="preserve">Diagrama de </w:t>
+      </w:r>
+      <w:proofErr w:type="spellStart"/>
+      <w:r>
+        <w:rPr>
+          <w:rFonts w:asciiTheme="minorHAnsi" w:hAnsiTheme="minorHAnsi"/>
+          <w:b/>
+          <w:bCs/>
+          <w:color w:val="222222"/>
+          <w:shd w:val="clear" w:color="auto" w:fill="FFFFFF"/>
+        </w:rPr>
+        <w:t>Venn</w:t>
+      </w:r>
+      <w:proofErr w:type="spellEnd"/>
       <w:r>
         <w:rPr>
           <w:rFonts w:asciiTheme="minorHAnsi" w:hAnsiTheme="minorHAnsi"/>
@@ -6256,7 +7478,25 @@
           <w:color w:val="222222"/>
           <w:shd w:val="clear" w:color="auto" w:fill="FFFFFF"/>
         </w:rPr>
-        <w:t>ERICA FRANQUILINO. Cosmetics Online Brasil. </w:t>
+        <w:t xml:space="preserve">ERICA FRANQUILINO. </w:t>
+      </w:r>
+      <w:proofErr w:type="spellStart"/>
+      <w:r>
+        <w:rPr>
+          <w:rFonts w:asciiTheme="minorHAnsi" w:hAnsiTheme="minorHAnsi"/>
+          <w:color w:val="222222"/>
+          <w:shd w:val="clear" w:color="auto" w:fill="FFFFFF"/>
+        </w:rPr>
+        <w:t>Cosmetics</w:t>
+      </w:r>
+      <w:proofErr w:type="spellEnd"/>
+      <w:r>
+        <w:rPr>
+          <w:rFonts w:asciiTheme="minorHAnsi" w:hAnsiTheme="minorHAnsi"/>
+          <w:color w:val="222222"/>
+          <w:shd w:val="clear" w:color="auto" w:fill="FFFFFF"/>
+        </w:rPr>
+        <w:t xml:space="preserve"> Online Brasil. </w:t>
       </w:r>
       <w:r>
         <w:rPr>
@@ -6291,7 +7531,7 @@
           <w:color w:val="222222"/>
           <w:shd w:val="clear" w:color="auto" w:fill="FFFFFF"/>
         </w:rPr>
-        <w:t>LETÍCIA SARTORI (ed.). </w:t>
+        <w:t>JÉSSICA TRABUCO. Montar Um Negócio. </w:t>
       </w:r>
       <w:r>
         <w:rPr>
@@ -6300,6 +7540,89 @@
           <w:color w:val="222222"/>
           <w:shd w:val="clear" w:color="auto" w:fill="FFFFFF"/>
         </w:rPr>
+        <w:t>Processo de fabricação do batom</w:t>
+      </w:r>
+      <w:r>
+        <w:rPr>
+          <w:rFonts w:asciiTheme="minorHAnsi" w:hAnsiTheme="minorHAnsi"/>
+          <w:color w:val="222222"/>
+          <w:shd w:val="clear" w:color="auto" w:fill="FFFFFF"/>
+        </w:rPr>
+        <w:t xml:space="preserve">: </w:t>
+      </w:r>
+      <w:r>
+        <w:rPr>
+          <w:rFonts w:asciiTheme="minorHAnsi" w:hAnsiTheme="minorHAnsi"/>
+          <w:color w:val="222222"/>
+          <w:shd w:val="clear" w:color="auto" w:fill="FFFFFF"/>
+        </w:rPr>
+        <w:t>C</w:t>
+      </w:r>
+      <w:r>
+        <w:rPr>
+          <w:rFonts w:asciiTheme="minorHAnsi" w:hAnsiTheme="minorHAnsi"/>
+          <w:color w:val="222222"/>
+          <w:shd w:val="clear" w:color="auto" w:fill="FFFFFF"/>
+        </w:rPr>
+        <w:t xml:space="preserve">omo </w:t>
+      </w:r>
+      <w:r>
+        <w:rPr>
+          <w:rFonts w:asciiTheme="minorHAnsi" w:hAnsiTheme="minorHAnsi"/>
+          <w:color w:val="222222"/>
+          <w:shd w:val="clear" w:color="auto" w:fill="FFFFFF"/>
+        </w:rPr>
+        <w:t>fabricar?</w:t>
+      </w:r>
+      <w:r>
+        <w:rPr>
+          <w:rFonts w:asciiTheme="minorHAnsi" w:hAnsiTheme="minorHAnsi"/>
+          <w:color w:val="222222"/>
+          <w:shd w:val="clear" w:color="auto" w:fill="FFFFFF"/>
+        </w:rPr>
+        <w:t xml:space="preserve"> 2017. Disponível em: https://www.montarumnegocio.com/processo-de-fabricacao-do-batom/. Acesso em: 1</w:t>
+      </w:r>
+      <w:r>
+        <w:rPr>
+          <w:rFonts w:asciiTheme="minorHAnsi" w:hAnsiTheme="minorHAnsi"/>
+          <w:color w:val="222222"/>
+          <w:shd w:val="clear" w:color="auto" w:fill="FFFFFF"/>
+        </w:rPr>
+        <w:t>6</w:t>
+      </w:r>
+      <w:r>
+        <w:rPr>
+          <w:rFonts w:asciiTheme="minorHAnsi" w:hAnsiTheme="minorHAnsi"/>
+          <w:color w:val="222222"/>
+          <w:shd w:val="clear" w:color="auto" w:fill="FFFFFF"/>
+        </w:rPr>
+        <w:t xml:space="preserve"> mar. 2024.</w:t>
+      </w:r>
+    </w:p>
+    <w:p>
+      <w:pPr>
+        <w:jc w:val="both"/>
+        <w:rPr>
+          <w:rFonts w:asciiTheme="minorHAnsi" w:hAnsiTheme="minorHAnsi"/>
+          <w:color w:val="222222"/>
+          <w:shd w:val="clear" w:color="auto" w:fill="FFFFFF"/>
+        </w:rPr>
+      </w:pPr>
+      <w:r>
+        <w:rPr>
+          <w:rFonts w:asciiTheme="minorHAnsi" w:hAnsiTheme="minorHAnsi"/>
+          <w:color w:val="222222"/>
+          <w:shd w:val="clear" w:color="auto" w:fill="FFFFFF"/>
+        </w:rPr>
+        <w:t>LETÍCIA SARTORI (ed.). </w:t>
+      </w:r>
+      <w:r>
+        <w:rPr>
+          <w:rStyle w:val="Forte"/>
+          <w:rFonts w:asciiTheme="minorHAnsi" w:hAnsiTheme="minorHAnsi"/>
+          <w:color w:val="222222"/>
+          <w:shd w:val="clear" w:color="auto" w:fill="FFFFFF"/>
+        </w:rPr>
         <w:t>A Inovação No 2º Maior Mercado De Esmaltes Global</w:t>
       </w:r>
       <w:r>
@@ -6379,25 +7702,84 @@
           <w:color w:val="222222"/>
           <w:shd w:val="clear" w:color="auto" w:fill="FFFFFF"/>
         </w:rPr>
-        <w:t>: o que o aumento das vendas do cosmético tem a ver com crises econômicas? 2023. Disponível em: https://g1.globo.com/economia/noticia/2022/09/06/efeito-batom-o-que-o-aumento-das-vendas-do-cosmetico-tem-a-ver-com-crises-economicas.ghtml. Acesso em: 09 mar. 2024.</w:t>
-      </w:r>
-    </w:p>
-    <w:p>
-      <w:pPr>
-        <w:jc w:val="both"/>
+        <w:t>: o que o aumento das vendas do cosmético tem a ver com crises econômicas? 2023. Disponível em: https://g1.globo.com/economia/noticia/2022/09/06/efeito-</w:t>
+      </w:r>
+      <w:r>
         <w:rPr>
           <w:rFonts w:asciiTheme="minorHAnsi" w:hAnsiTheme="minorHAnsi"/>
           <w:color w:val="222222"/>
           <w:shd w:val="clear" w:color="auto" w:fill="FFFFFF"/>
         </w:rPr>
-      </w:pPr>
-      <w:r>
+        <w:lastRenderedPageBreak/>
+        <w:t>batom-o-que-o-aumento-das-vendas-do-cosmetico-tem-a-ver-com-crises-economicas.ghtml. Acesso em: 09 mar. 2024.</w:t>
+      </w:r>
+    </w:p>
+    <w:p>
+      <w:pPr>
+        <w:jc w:val="both"/>
         <w:rPr>
           <w:rFonts w:asciiTheme="minorHAnsi" w:hAnsiTheme="minorHAnsi"/>
           <w:color w:val="222222"/>
           <w:shd w:val="clear" w:color="auto" w:fill="FFFFFF"/>
         </w:rPr>
-        <w:lastRenderedPageBreak/>
+      </w:pPr>
+      <w:r>
+        <w:rPr>
+          <w:rFonts w:asciiTheme="minorHAnsi" w:hAnsiTheme="minorHAnsi"/>
+          <w:color w:val="222222"/>
+          <w:shd w:val="clear" w:color="auto" w:fill="FFFFFF"/>
+        </w:rPr>
+        <w:t>RENATA PACHIONE. Química.Com.Br. </w:t>
+      </w:r>
+      <w:r>
+        <w:rPr>
+          <w:rStyle w:val="Forte"/>
+          <w:rFonts w:asciiTheme="minorHAnsi" w:hAnsiTheme="minorHAnsi"/>
+          <w:color w:val="222222"/>
+          <w:shd w:val="clear" w:color="auto" w:fill="FFFFFF"/>
+        </w:rPr>
+        <w:t>Esmalte – Formulações atuais geram cores vibrantes</w:t>
+      </w:r>
+      <w:r>
+        <w:rPr>
+          <w:rFonts w:asciiTheme="minorHAnsi" w:hAnsiTheme="minorHAnsi"/>
+          <w:color w:val="222222"/>
+          <w:shd w:val="clear" w:color="auto" w:fill="FFFFFF"/>
+        </w:rPr>
+        <w:t>. 2020. Disponível em: https://www.quimica.com.br/esmalte-formulacoes-atuais-geram-cores-vibrantes/. Acesso em: 1</w:t>
+      </w:r>
+      <w:r>
+        <w:rPr>
+          <w:rFonts w:asciiTheme="minorHAnsi" w:hAnsiTheme="minorHAnsi"/>
+          <w:color w:val="222222"/>
+          <w:shd w:val="clear" w:color="auto" w:fill="FFFFFF"/>
+        </w:rPr>
+        <w:t>6</w:t>
+      </w:r>
+      <w:r>
+        <w:rPr>
+          <w:rFonts w:asciiTheme="minorHAnsi" w:hAnsiTheme="minorHAnsi"/>
+          <w:color w:val="222222"/>
+          <w:shd w:val="clear" w:color="auto" w:fill="FFFFFF"/>
+        </w:rPr>
+        <w:t xml:space="preserve"> mar. 2024.</w:t>
+      </w:r>
+    </w:p>
+    <w:p>
+      <w:pPr>
+        <w:jc w:val="both"/>
+        <w:rPr>
+          <w:rFonts w:asciiTheme="minorHAnsi" w:hAnsiTheme="minorHAnsi"/>
+          <w:color w:val="222222"/>
+          <w:shd w:val="clear" w:color="auto" w:fill="FFFFFF"/>
+        </w:rPr>
+      </w:pPr>
+      <w:r>
+        <w:rPr>
+          <w:rFonts w:asciiTheme="minorHAnsi" w:hAnsiTheme="minorHAnsi"/>
+          <w:color w:val="222222"/>
+          <w:shd w:val="clear" w:color="auto" w:fill="FFFFFF"/>
+        </w:rPr>
         <w:t>REDAÇÃO. Mercado &amp; Consumo. </w:t>
       </w:r>
       <w:r>

</xml_diff>